<commit_message>
Process report and start of the sign up layout
</commit_message>
<xml_diff>
--- a/Docs/Process_Report.docx
+++ b/Docs/Process_Report.docx
@@ -238,53 +238,25 @@
           <w:sz w:val="24"/>
           <w:szCs w:val="32"/>
         </w:rPr>
-        <w:t xml:space="preserve">Joseph </w:t>
-      </w:r>
-      <w:proofErr w:type="spellStart"/>
-      <w:r>
+        <w:t>Jakob Knop Rasmussen</w:t>
+      </w:r>
+    </w:p>
+    <w:p>
+      <w:pPr>
+        <w:spacing w:after="160"/>
+        <w:jc w:val="center"/>
         <w:rPr>
           <w:sz w:val="24"/>
           <w:szCs w:val="32"/>
         </w:rPr>
-        <w:t>Okika</w:t>
-      </w:r>
-      <w:proofErr w:type="spellEnd"/>
-    </w:p>
-    <w:p>
-      <w:pPr>
-        <w:spacing w:after="160"/>
-        <w:jc w:val="center"/>
-        <w:rPr>
-          <w:b/>
+      </w:pPr>
+      <w:r>
+        <w:rPr>
           <w:sz w:val="24"/>
           <w:szCs w:val="32"/>
         </w:rPr>
-      </w:pPr>
-      <w:proofErr w:type="spellStart"/>
-      <w:r>
-        <w:rPr>
-          <w:sz w:val="24"/>
-          <w:szCs w:val="32"/>
-        </w:rPr>
-        <w:t>Ib</w:t>
-      </w:r>
-      <w:proofErr w:type="spellEnd"/>
-      <w:r>
-        <w:rPr>
-          <w:sz w:val="24"/>
-          <w:szCs w:val="32"/>
-        </w:rPr>
-        <w:t xml:space="preserve"> </w:t>
-      </w:r>
-      <w:proofErr w:type="spellStart"/>
-      <w:r>
-        <w:rPr>
-          <w:sz w:val="24"/>
-          <w:szCs w:val="32"/>
-        </w:rPr>
-        <w:t>Havn</w:t>
-      </w:r>
-      <w:proofErr w:type="spellEnd"/>
+        <w:t>Jan Munch Pedersen </w:t>
+      </w:r>
     </w:p>
     <w:p>
       <w:pPr>
@@ -302,11 +274,56 @@
         <w:spacing w:after="160"/>
         <w:jc w:val="center"/>
         <w:rPr>
-          <w:b/>
-          <w:sz w:val="32"/>
+          <w:sz w:val="28"/>
           <w:szCs w:val="32"/>
         </w:rPr>
       </w:pPr>
+      <w:r>
+        <w:rPr>
+          <w:color w:val="FF0000"/>
+          <w:sz w:val="24"/>
+          <w:szCs w:val="28"/>
+        </w:rPr>
+        <w:t>2</w:t>
+      </w:r>
+      <w:r>
+        <w:rPr>
+          <w:color w:val="FF0000"/>
+          <w:sz w:val="24"/>
+          <w:szCs w:val="28"/>
+        </w:rPr>
+        <w:t>3</w:t>
+      </w:r>
+      <w:r>
+        <w:rPr>
+          <w:color w:val="FF0000"/>
+          <w:sz w:val="24"/>
+          <w:szCs w:val="28"/>
+        </w:rPr>
+        <w:t> </w:t>
+      </w:r>
+      <w:r>
+        <w:rPr>
+          <w:color w:val="FF0000"/>
+          <w:sz w:val="24"/>
+          <w:szCs w:val="28"/>
+        </w:rPr>
+        <w:t>283</w:t>
+      </w:r>
+      <w:r>
+        <w:rPr>
+          <w:sz w:val="24"/>
+          <w:szCs w:val="28"/>
+        </w:rPr>
+        <w:t xml:space="preserve"> </w:t>
+      </w:r>
+      <w:r>
+        <w:rPr>
+          <w:sz w:val="24"/>
+          <w:szCs w:val="28"/>
+        </w:rPr>
+        <w:t>characters</w:t>
+      </w:r>
     </w:p>
     <w:p>
       <w:pPr>
@@ -319,45 +336,10 @@
       </w:pPr>
       <w:r>
         <w:rPr>
-          <w:sz w:val="24"/>
-          <w:szCs w:val="28"/>
-        </w:rPr>
-        <w:t>2</w:t>
-      </w:r>
-      <w:r>
-        <w:rPr>
-          <w:sz w:val="24"/>
-          <w:szCs w:val="28"/>
-        </w:rPr>
-        <w:t>3</w:t>
-      </w:r>
-      <w:r>
-        <w:rPr>
-          <w:sz w:val="24"/>
-          <w:szCs w:val="28"/>
-        </w:rPr>
-        <w:t> </w:t>
-      </w:r>
-      <w:r>
-        <w:rPr>
-          <w:sz w:val="24"/>
-          <w:szCs w:val="28"/>
-        </w:rPr>
-        <w:t>283</w:t>
-      </w:r>
-      <w:r>
-        <w:rPr>
-          <w:sz w:val="24"/>
-          <w:szCs w:val="28"/>
-        </w:rPr>
-        <w:t xml:space="preserve"> </w:t>
-      </w:r>
-      <w:r>
-        <w:rPr>
-          <w:sz w:val="24"/>
-          <w:szCs w:val="28"/>
-        </w:rPr>
-        <w:t>characters</w:t>
+          <w:sz w:val="28"/>
+          <w:szCs w:val="32"/>
+        </w:rPr>
+        <w:t>Information and Communication Technology Engineering</w:t>
       </w:r>
     </w:p>
     <w:p>
@@ -374,24 +356,7 @@
           <w:sz w:val="28"/>
           <w:szCs w:val="32"/>
         </w:rPr>
-        <w:t>Information and Communication Technology Engineering</w:t>
-      </w:r>
-    </w:p>
-    <w:p>
-      <w:pPr>
-        <w:spacing w:after="160"/>
-        <w:jc w:val="center"/>
-        <w:rPr>
-          <w:sz w:val="28"/>
-          <w:szCs w:val="32"/>
-        </w:rPr>
-      </w:pPr>
-      <w:r>
-        <w:rPr>
-          <w:sz w:val="28"/>
-          <w:szCs w:val="32"/>
-        </w:rPr>
-        <w:t>2</w:t>
+        <w:t>3</w:t>
       </w:r>
       <w:r>
         <w:rPr>
@@ -424,7 +389,14 @@
           <w:sz w:val="28"/>
           <w:szCs w:val="32"/>
         </w:rPr>
-        <w:t>June 2018</w:t>
+        <w:t>December</w:t>
+      </w:r>
+      <w:r>
+        <w:rPr>
+          <w:sz w:val="28"/>
+          <w:szCs w:val="32"/>
+        </w:rPr>
+        <w:t xml:space="preserve"> 2018</w:t>
       </w:r>
     </w:p>
     <w:p>
@@ -2607,7 +2579,22 @@
         <w:jc w:val="both"/>
       </w:pPr>
       <w:r>
-        <w:t xml:space="preserve">Our group consists of four persons: two Slovaks: Michaela and Matej and two Poles: Daniela and </w:t>
+        <w:t xml:space="preserve">Our group consists of </w:t>
+      </w:r>
+      <w:r>
+        <w:t>five</w:t>
+      </w:r>
+      <w:r>
+        <w:t xml:space="preserve"> persons: two Slovaks: Michaela and Matej and </w:t>
+      </w:r>
+      <w:r>
+        <w:t>three</w:t>
+      </w:r>
+      <w:r>
+        <w:t xml:space="preserve"> Poles: Daniela</w:t>
+      </w:r>
+      <w:r>
+        <w:t xml:space="preserve">, </w:t>
       </w:r>
       <w:proofErr w:type="spellStart"/>
       <w:r>
@@ -2615,7 +2602,53 @@
       </w:r>
       <w:proofErr w:type="spellEnd"/>
       <w:r>
-        <w:t>. It originated in the first semester and because it was believed to be working well, stayed almost unchanged until now. One of the reasons of that are the similarities in the cultural backgrounds of the two countries (Hofstede Insights, 2017). The difference in each aspect differs between 1 and 42 points out of 100 what undoubtedly proves that we come from similar cultures. It is shown on figure 1:</w:t>
+        <w:t xml:space="preserve"> P</w:t>
+      </w:r>
+      <w:r>
+        <w:t xml:space="preserve"> and </w:t>
+      </w:r>
+      <w:proofErr w:type="spellStart"/>
+      <w:r>
+        <w:t>Michał</w:t>
+      </w:r>
+      <w:proofErr w:type="spellEnd"/>
+      <w:r>
+        <w:t xml:space="preserve"> C</w:t>
+      </w:r>
+      <w:r>
+        <w:t>. It originated in the first semester and because it was believed to be working well, stayed almost unchanged until now.</w:t>
+      </w:r>
+      <w:r>
+        <w:t xml:space="preserve"> </w:t>
+      </w:r>
+      <w:r>
+        <w:t xml:space="preserve">A big change was </w:t>
+      </w:r>
+      <w:proofErr w:type="spellStart"/>
+      <w:r>
+        <w:t>Michał</w:t>
+      </w:r>
+      <w:proofErr w:type="spellEnd"/>
+      <w:r>
+        <w:t xml:space="preserve"> C joining us in the 3</w:t>
+      </w:r>
+      <w:r>
+        <w:rPr>
+          <w:vertAlign w:val="superscript"/>
+        </w:rPr>
+        <w:t>rd</w:t>
+      </w:r>
+      <w:r>
+        <w:t xml:space="preserve"> semester.</w:t>
+      </w:r>
+      <w:r>
+        <w:t xml:space="preserve"> One of the reasons of </w:t>
+      </w:r>
+      <w:r>
+        <w:t>why our group is working well</w:t>
+      </w:r>
+      <w:r>
+        <w:t xml:space="preserve"> are the similarities in the cultural backgrounds of the two countries (Hofstede Insights, 2017). The difference in each aspect differs between 1 and 42 points out of 100 what undoubtedly proves that we come from similar cultures. It is shown on figure 1:</w:t>
       </w:r>
     </w:p>
     <w:p>
@@ -2884,7 +2917,13 @@
       </w:r>
       <w:proofErr w:type="spellEnd"/>
       <w:r>
-        <w:t xml:space="preserve"> 2017), we compared the results with our experience, basing on assignment work in class, the work on the first Semester Project and the team role descriptions (Belbin, 2012). What we found out is as follows (Table 1):</w:t>
+        <w:t xml:space="preserve"> 2017), we compared the results with our experience, basing on assignment work in class, the work on the first </w:t>
+      </w:r>
+      <w:r>
+        <w:t xml:space="preserve">and second </w:t>
+      </w:r>
+      <w:r>
+        <w:t>Semester Project and the team role descriptions (Belbin, 2012). What we found out is as follows (Table 1):</w:t>
       </w:r>
     </w:p>
     <w:p>
@@ -2931,7 +2970,6 @@
           </w:tcPr>
           <w:p>
             <w:pPr>
-              <w:jc w:val="both"/>
               <w:rPr>
                 <w:rFonts w:ascii="Calibri" w:eastAsia="Calibri" w:hAnsi="Calibri" w:cs="Calibri"/>
                 <w:b/>
@@ -2949,7 +2987,7 @@
           </w:p>
           <w:p>
             <w:pPr>
-              <w:jc w:val="both"/>
+              <w:jc w:val="right"/>
               <w:rPr>
                 <w:rFonts w:ascii="Times New Roman" w:eastAsia="Times New Roman" w:hAnsi="Times New Roman" w:cs="Times New Roman"/>
                 <w:b/>
@@ -3627,6 +3665,9 @@
       <w:pPr>
         <w:ind w:firstLine="567"/>
         <w:jc w:val="both"/>
+        <w:rPr>
+          <w:color w:val="000000"/>
+        </w:rPr>
       </w:pPr>
       <w:r>
         <w:rPr>
@@ -3650,10 +3691,10 @@
         <w:rPr>
           <w:color w:val="000000"/>
         </w:rPr>
-        <w:t xml:space="preserve"> group contract, </w:t>
-      </w:r>
-      <w:r>
-        <w:t xml:space="preserve">contacting the company and </w:t>
+        <w:t xml:space="preserve"> group contract</w:t>
+      </w:r>
+      <w:r>
+        <w:t xml:space="preserve"> and </w:t>
       </w:r>
       <w:r>
         <w:rPr>
@@ -3664,46 +3705,64 @@
     </w:p>
     <w:tbl>
       <w:tblPr>
-        <w:tblStyle w:val="a0"/>
-        <w:tblW w:w="9360" w:type="dxa"/>
-        <w:tblInd w:w="0" w:type="dxa"/>
+        <w:tblW w:w="9073" w:type="dxa"/>
+        <w:tblInd w:w="-169" w:type="dxa"/>
         <w:tblLayout w:type="fixed"/>
+        <w:tblCellMar>
+          <w:top w:w="15" w:type="dxa"/>
+          <w:left w:w="15" w:type="dxa"/>
+          <w:bottom w:w="15" w:type="dxa"/>
+          <w:right w:w="15" w:type="dxa"/>
+        </w:tblCellMar>
         <w:tblLook w:val="04A0" w:firstRow="1" w:lastRow="0" w:firstColumn="1" w:lastColumn="0" w:noHBand="0" w:noVBand="1"/>
       </w:tblPr>
       <w:tblGrid>
-        <w:gridCol w:w="1531"/>
-        <w:gridCol w:w="1132"/>
-        <w:gridCol w:w="1132"/>
-        <w:gridCol w:w="1132"/>
-        <w:gridCol w:w="2123"/>
-        <w:gridCol w:w="1132"/>
-        <w:gridCol w:w="1178"/>
+        <w:gridCol w:w="1391"/>
+        <w:gridCol w:w="992"/>
+        <w:gridCol w:w="1134"/>
+        <w:gridCol w:w="1303"/>
+        <w:gridCol w:w="1438"/>
+        <w:gridCol w:w="1397"/>
+        <w:gridCol w:w="1418"/>
       </w:tblGrid>
       <w:tr>
         <w:trPr>
-          <w:cnfStyle w:val="100000000000" w:firstRow="1" w:lastRow="0" w:firstColumn="0" w:lastColumn="0" w:oddVBand="0" w:evenVBand="0" w:oddHBand="0" w:evenHBand="0" w:firstRowFirstColumn="0" w:firstRowLastColumn="0" w:lastRowFirstColumn="0" w:lastRowLastColumn="0"/>
-          <w:trHeight w:val="477"/>
+          <w:trHeight w:val="500"/>
         </w:trPr>
         <w:tc>
           <w:tcPr>
-            <w:cnfStyle w:val="001000000000" w:firstRow="0" w:lastRow="0" w:firstColumn="1" w:lastColumn="0" w:oddVBand="0" w:evenVBand="0" w:oddHBand="0" w:evenHBand="0" w:firstRowFirstColumn="0" w:firstRowLastColumn="0" w:lastRowFirstColumn="0" w:lastRowLastColumn="0"/>
-            <w:tcW w:w="1531" w:type="dxa"/>
+            <w:tcW w:w="1391" w:type="dxa"/>
+            <w:tcBorders>
+              <w:bottom w:val="single" w:sz="12" w:space="0" w:color="FFFFFF"/>
+            </w:tcBorders>
+            <w:shd w:val="clear" w:color="auto" w:fill="9E3A38"/>
+            <w:tcMar>
+              <w:top w:w="72" w:type="dxa"/>
+              <w:left w:w="115" w:type="dxa"/>
+              <w:bottom w:w="72" w:type="dxa"/>
+              <w:right w:w="115" w:type="dxa"/>
+            </w:tcMar>
             <w:vAlign w:val="center"/>
+            <w:hideMark/>
           </w:tcPr>
           <w:p>
             <w:pPr>
-              <w:jc w:val="both"/>
+              <w:spacing w:line="240" w:lineRule="auto"/>
+              <w:jc w:val="center"/>
               <w:rPr>
-                <w:rFonts w:ascii="Times New Roman" w:eastAsia="Times New Roman" w:hAnsi="Times New Roman" w:cs="Times New Roman"/>
+                <w:rFonts w:eastAsia="Times New Roman"/>
                 <w:sz w:val="20"/>
-                <w:szCs w:val="20"/>
+                <w:lang w:val="en-US" w:eastAsia="sk-SK"/>
               </w:rPr>
             </w:pPr>
             <w:r>
               <w:rPr>
-                <w:rFonts w:ascii="Times New Roman" w:eastAsia="Times New Roman" w:hAnsi="Times New Roman" w:cs="Times New Roman"/>
+                <w:rFonts w:eastAsia="Times New Roman"/>
+                <w:b/>
+                <w:bCs/>
+                <w:color w:val="FFFFFF"/>
                 <w:sz w:val="20"/>
-                <w:szCs w:val="20"/>
+                <w:lang w:val="en-US" w:eastAsia="sk-SK"/>
               </w:rPr>
               <w:t>RISK</w:t>
             </w:r>
@@ -3711,24 +3770,38 @@
         </w:tc>
         <w:tc>
           <w:tcPr>
-            <w:tcW w:w="1132" w:type="dxa"/>
+            <w:tcW w:w="992" w:type="dxa"/>
+            <w:tcBorders>
+              <w:bottom w:val="single" w:sz="12" w:space="0" w:color="FFFFFF"/>
+            </w:tcBorders>
+            <w:shd w:val="clear" w:color="auto" w:fill="9E3A38"/>
+            <w:tcMar>
+              <w:top w:w="72" w:type="dxa"/>
+              <w:left w:w="115" w:type="dxa"/>
+              <w:bottom w:w="72" w:type="dxa"/>
+              <w:right w:w="115" w:type="dxa"/>
+            </w:tcMar>
             <w:vAlign w:val="center"/>
+            <w:hideMark/>
           </w:tcPr>
           <w:p>
             <w:pPr>
-              <w:jc w:val="both"/>
-              <w:cnfStyle w:val="100000000000" w:firstRow="1" w:lastRow="0" w:firstColumn="0" w:lastColumn="0" w:oddVBand="0" w:evenVBand="0" w:oddHBand="0" w:evenHBand="0" w:firstRowFirstColumn="0" w:firstRowLastColumn="0" w:lastRowFirstColumn="0" w:lastRowLastColumn="0"/>
+              <w:spacing w:line="240" w:lineRule="auto"/>
+              <w:jc w:val="center"/>
               <w:rPr>
-                <w:rFonts w:ascii="Times New Roman" w:eastAsia="Times New Roman" w:hAnsi="Times New Roman" w:cs="Times New Roman"/>
+                <w:rFonts w:eastAsia="Times New Roman"/>
                 <w:sz w:val="20"/>
-                <w:szCs w:val="20"/>
+                <w:lang w:val="en-US" w:eastAsia="sk-SK"/>
               </w:rPr>
             </w:pPr>
             <w:r>
               <w:rPr>
-                <w:rFonts w:ascii="Times New Roman" w:eastAsia="Times New Roman" w:hAnsi="Times New Roman" w:cs="Times New Roman"/>
+                <w:rFonts w:eastAsia="Times New Roman"/>
+                <w:b/>
+                <w:bCs/>
+                <w:color w:val="FFFFFF"/>
                 <w:sz w:val="20"/>
-                <w:szCs w:val="20"/>
+                <w:lang w:val="en-US" w:eastAsia="sk-SK"/>
               </w:rPr>
               <w:t>PROBABILITY</w:t>
             </w:r>
@@ -3736,24 +3809,38 @@
         </w:tc>
         <w:tc>
           <w:tcPr>
-            <w:tcW w:w="1132" w:type="dxa"/>
+            <w:tcW w:w="1134" w:type="dxa"/>
+            <w:tcBorders>
+              <w:bottom w:val="single" w:sz="12" w:space="0" w:color="FFFFFF"/>
+            </w:tcBorders>
+            <w:shd w:val="clear" w:color="auto" w:fill="9E3A38"/>
+            <w:tcMar>
+              <w:top w:w="72" w:type="dxa"/>
+              <w:left w:w="115" w:type="dxa"/>
+              <w:bottom w:w="72" w:type="dxa"/>
+              <w:right w:w="115" w:type="dxa"/>
+            </w:tcMar>
             <w:vAlign w:val="center"/>
+            <w:hideMark/>
           </w:tcPr>
           <w:p>
             <w:pPr>
-              <w:jc w:val="both"/>
-              <w:cnfStyle w:val="100000000000" w:firstRow="1" w:lastRow="0" w:firstColumn="0" w:lastColumn="0" w:oddVBand="0" w:evenVBand="0" w:oddHBand="0" w:evenHBand="0" w:firstRowFirstColumn="0" w:firstRowLastColumn="0" w:lastRowFirstColumn="0" w:lastRowLastColumn="0"/>
+              <w:spacing w:line="240" w:lineRule="auto"/>
+              <w:jc w:val="center"/>
               <w:rPr>
-                <w:rFonts w:ascii="Times New Roman" w:eastAsia="Times New Roman" w:hAnsi="Times New Roman" w:cs="Times New Roman"/>
+                <w:rFonts w:eastAsia="Times New Roman"/>
                 <w:sz w:val="20"/>
-                <w:szCs w:val="20"/>
+                <w:lang w:val="en-US" w:eastAsia="sk-SK"/>
               </w:rPr>
             </w:pPr>
             <w:r>
               <w:rPr>
-                <w:rFonts w:ascii="Times New Roman" w:eastAsia="Times New Roman" w:hAnsi="Times New Roman" w:cs="Times New Roman"/>
+                <w:rFonts w:eastAsia="Times New Roman"/>
+                <w:b/>
+                <w:bCs/>
+                <w:color w:val="FFFFFF"/>
                 <w:sz w:val="20"/>
-                <w:szCs w:val="20"/>
+                <w:lang w:val="en-US" w:eastAsia="sk-SK"/>
               </w:rPr>
               <w:t>IMPACT</w:t>
             </w:r>
@@ -3761,24 +3848,38 @@
         </w:tc>
         <w:tc>
           <w:tcPr>
-            <w:tcW w:w="1132" w:type="dxa"/>
+            <w:tcW w:w="1303" w:type="dxa"/>
+            <w:tcBorders>
+              <w:bottom w:val="single" w:sz="12" w:space="0" w:color="FFFFFF"/>
+            </w:tcBorders>
+            <w:shd w:val="clear" w:color="auto" w:fill="9E3A38"/>
+            <w:tcMar>
+              <w:top w:w="72" w:type="dxa"/>
+              <w:left w:w="115" w:type="dxa"/>
+              <w:bottom w:w="72" w:type="dxa"/>
+              <w:right w:w="115" w:type="dxa"/>
+            </w:tcMar>
             <w:vAlign w:val="center"/>
+            <w:hideMark/>
           </w:tcPr>
           <w:p>
             <w:pPr>
-              <w:jc w:val="both"/>
-              <w:cnfStyle w:val="100000000000" w:firstRow="1" w:lastRow="0" w:firstColumn="0" w:lastColumn="0" w:oddVBand="0" w:evenVBand="0" w:oddHBand="0" w:evenHBand="0" w:firstRowFirstColumn="0" w:firstRowLastColumn="0" w:lastRowFirstColumn="0" w:lastRowLastColumn="0"/>
+              <w:spacing w:line="240" w:lineRule="auto"/>
+              <w:jc w:val="center"/>
               <w:rPr>
-                <w:rFonts w:ascii="Times New Roman" w:eastAsia="Times New Roman" w:hAnsi="Times New Roman" w:cs="Times New Roman"/>
+                <w:rFonts w:eastAsia="Times New Roman"/>
                 <w:sz w:val="20"/>
-                <w:szCs w:val="20"/>
+                <w:lang w:val="en-US" w:eastAsia="sk-SK"/>
               </w:rPr>
             </w:pPr>
             <w:r>
               <w:rPr>
-                <w:rFonts w:ascii="Times New Roman" w:eastAsia="Times New Roman" w:hAnsi="Times New Roman" w:cs="Times New Roman"/>
+                <w:rFonts w:eastAsia="Times New Roman"/>
+                <w:b/>
+                <w:bCs/>
+                <w:color w:val="FFFFFF"/>
                 <w:sz w:val="20"/>
-                <w:szCs w:val="20"/>
+                <w:lang w:val="en-US" w:eastAsia="sk-SK"/>
               </w:rPr>
               <w:t>EFFECT</w:t>
             </w:r>
@@ -3786,24 +3887,38 @@
         </w:tc>
         <w:tc>
           <w:tcPr>
-            <w:tcW w:w="2123" w:type="dxa"/>
+            <w:tcW w:w="1438" w:type="dxa"/>
+            <w:tcBorders>
+              <w:bottom w:val="single" w:sz="12" w:space="0" w:color="FFFFFF"/>
+            </w:tcBorders>
+            <w:shd w:val="clear" w:color="auto" w:fill="9E3A38"/>
+            <w:tcMar>
+              <w:top w:w="72" w:type="dxa"/>
+              <w:left w:w="115" w:type="dxa"/>
+              <w:bottom w:w="72" w:type="dxa"/>
+              <w:right w:w="115" w:type="dxa"/>
+            </w:tcMar>
             <w:vAlign w:val="center"/>
+            <w:hideMark/>
           </w:tcPr>
           <w:p>
             <w:pPr>
-              <w:jc w:val="both"/>
-              <w:cnfStyle w:val="100000000000" w:firstRow="1" w:lastRow="0" w:firstColumn="0" w:lastColumn="0" w:oddVBand="0" w:evenVBand="0" w:oddHBand="0" w:evenHBand="0" w:firstRowFirstColumn="0" w:firstRowLastColumn="0" w:lastRowFirstColumn="0" w:lastRowLastColumn="0"/>
+              <w:spacing w:line="240" w:lineRule="auto"/>
+              <w:jc w:val="center"/>
               <w:rPr>
-                <w:rFonts w:ascii="Times New Roman" w:eastAsia="Times New Roman" w:hAnsi="Times New Roman" w:cs="Times New Roman"/>
+                <w:rFonts w:eastAsia="Times New Roman"/>
                 <w:sz w:val="20"/>
-                <w:szCs w:val="20"/>
+                <w:lang w:val="en-US" w:eastAsia="sk-SK"/>
               </w:rPr>
             </w:pPr>
             <w:r>
               <w:rPr>
-                <w:rFonts w:ascii="Times New Roman" w:eastAsia="Times New Roman" w:hAnsi="Times New Roman" w:cs="Times New Roman"/>
+                <w:rFonts w:eastAsia="Times New Roman"/>
+                <w:b/>
+                <w:bCs/>
+                <w:color w:val="FFFFFF"/>
                 <w:sz w:val="20"/>
-                <w:szCs w:val="20"/>
+                <w:lang w:val="en-US" w:eastAsia="sk-SK"/>
               </w:rPr>
               <w:t>RISK REDUCTION ACTIONS</w:t>
             </w:r>
@@ -3811,24 +3926,38 @@
         </w:tc>
         <w:tc>
           <w:tcPr>
-            <w:tcW w:w="1132" w:type="dxa"/>
+            <w:tcW w:w="1397" w:type="dxa"/>
+            <w:tcBorders>
+              <w:bottom w:val="single" w:sz="12" w:space="0" w:color="FFFFFF"/>
+            </w:tcBorders>
+            <w:shd w:val="clear" w:color="auto" w:fill="9E3A38"/>
+            <w:tcMar>
+              <w:top w:w="72" w:type="dxa"/>
+              <w:left w:w="115" w:type="dxa"/>
+              <w:bottom w:w="72" w:type="dxa"/>
+              <w:right w:w="115" w:type="dxa"/>
+            </w:tcMar>
             <w:vAlign w:val="center"/>
+            <w:hideMark/>
           </w:tcPr>
           <w:p>
             <w:pPr>
-              <w:jc w:val="both"/>
-              <w:cnfStyle w:val="100000000000" w:firstRow="1" w:lastRow="0" w:firstColumn="0" w:lastColumn="0" w:oddVBand="0" w:evenVBand="0" w:oddHBand="0" w:evenHBand="0" w:firstRowFirstColumn="0" w:firstRowLastColumn="0" w:lastRowFirstColumn="0" w:lastRowLastColumn="0"/>
+              <w:spacing w:line="240" w:lineRule="auto"/>
+              <w:jc w:val="center"/>
               <w:rPr>
-                <w:rFonts w:ascii="Times New Roman" w:eastAsia="Times New Roman" w:hAnsi="Times New Roman" w:cs="Times New Roman"/>
+                <w:rFonts w:eastAsia="Times New Roman"/>
                 <w:sz w:val="20"/>
-                <w:szCs w:val="20"/>
+                <w:lang w:val="en-US" w:eastAsia="sk-SK"/>
               </w:rPr>
             </w:pPr>
             <w:r>
               <w:rPr>
-                <w:rFonts w:ascii="Times New Roman" w:eastAsia="Times New Roman" w:hAnsi="Times New Roman" w:cs="Times New Roman"/>
+                <w:rFonts w:eastAsia="Times New Roman"/>
+                <w:b/>
+                <w:bCs/>
+                <w:color w:val="FFFFFF"/>
                 <w:sz w:val="20"/>
-                <w:szCs w:val="20"/>
+                <w:lang w:val="en-US" w:eastAsia="sk-SK"/>
               </w:rPr>
               <w:t>RESPONSIBLE PERSON</w:t>
             </w:r>
@@ -3836,24 +3965,38 @@
         </w:tc>
         <w:tc>
           <w:tcPr>
-            <w:tcW w:w="1178" w:type="dxa"/>
+            <w:tcW w:w="1418" w:type="dxa"/>
+            <w:tcBorders>
+              <w:bottom w:val="single" w:sz="12" w:space="0" w:color="FFFFFF"/>
+            </w:tcBorders>
+            <w:shd w:val="clear" w:color="auto" w:fill="9E3A38"/>
+            <w:tcMar>
+              <w:top w:w="72" w:type="dxa"/>
+              <w:left w:w="115" w:type="dxa"/>
+              <w:bottom w:w="72" w:type="dxa"/>
+              <w:right w:w="115" w:type="dxa"/>
+            </w:tcMar>
             <w:vAlign w:val="center"/>
+            <w:hideMark/>
           </w:tcPr>
           <w:p>
             <w:pPr>
-              <w:jc w:val="both"/>
-              <w:cnfStyle w:val="100000000000" w:firstRow="1" w:lastRow="0" w:firstColumn="0" w:lastColumn="0" w:oddVBand="0" w:evenVBand="0" w:oddHBand="0" w:evenHBand="0" w:firstRowFirstColumn="0" w:firstRowLastColumn="0" w:lastRowFirstColumn="0" w:lastRowLastColumn="0"/>
+              <w:spacing w:line="240" w:lineRule="auto"/>
+              <w:jc w:val="center"/>
               <w:rPr>
-                <w:rFonts w:ascii="Times New Roman" w:eastAsia="Times New Roman" w:hAnsi="Times New Roman" w:cs="Times New Roman"/>
+                <w:rFonts w:eastAsia="Times New Roman"/>
                 <w:sz w:val="20"/>
-                <w:szCs w:val="20"/>
+                <w:lang w:val="en-US" w:eastAsia="sk-SK"/>
               </w:rPr>
             </w:pPr>
             <w:r>
               <w:rPr>
-                <w:rFonts w:ascii="Times New Roman" w:eastAsia="Times New Roman" w:hAnsi="Times New Roman" w:cs="Times New Roman"/>
+                <w:rFonts w:eastAsia="Times New Roman"/>
+                <w:b/>
+                <w:bCs/>
+                <w:color w:val="FFFFFF"/>
                 <w:sz w:val="20"/>
-                <w:szCs w:val="20"/>
+                <w:lang w:val="en-US" w:eastAsia="sk-SK"/>
               </w:rPr>
               <w:t>RESPONSE</w:t>
             </w:r>
@@ -3862,412 +4005,42 @@
       </w:tr>
       <w:tr>
         <w:trPr>
-          <w:cnfStyle w:val="000000100000" w:firstRow="0" w:lastRow="0" w:firstColumn="0" w:lastColumn="0" w:oddVBand="0" w:evenVBand="0" w:oddHBand="1" w:evenHBand="0" w:firstRowFirstColumn="0" w:firstRowLastColumn="0" w:lastRowFirstColumn="0" w:lastRowLastColumn="0"/>
-          <w:trHeight w:val="477"/>
+          <w:trHeight w:val="1300"/>
         </w:trPr>
         <w:tc>
           <w:tcPr>
-            <w:cnfStyle w:val="001000000000" w:firstRow="0" w:lastRow="0" w:firstColumn="1" w:lastColumn="0" w:oddVBand="0" w:evenVBand="0" w:oddHBand="0" w:evenHBand="0" w:firstRowFirstColumn="0" w:firstRowLastColumn="0" w:lastRowFirstColumn="0" w:lastRowLastColumn="0"/>
-            <w:tcW w:w="1531" w:type="dxa"/>
+            <w:tcW w:w="1391" w:type="dxa"/>
+            <w:tcBorders>
+              <w:top w:val="single" w:sz="12" w:space="0" w:color="FFFFFF"/>
+            </w:tcBorders>
+            <w:shd w:val="clear" w:color="auto" w:fill="CCCCCC"/>
+            <w:tcMar>
+              <w:top w:w="72" w:type="dxa"/>
+              <w:left w:w="115" w:type="dxa"/>
+              <w:bottom w:w="72" w:type="dxa"/>
+              <w:right w:w="115" w:type="dxa"/>
+            </w:tcMar>
             <w:vAlign w:val="center"/>
+            <w:hideMark/>
           </w:tcPr>
           <w:p>
             <w:pPr>
+              <w:spacing w:line="240" w:lineRule="auto"/>
+              <w:jc w:val="center"/>
               <w:rPr>
-                <w:rFonts w:ascii="Times New Roman" w:eastAsia="Times New Roman" w:hAnsi="Times New Roman" w:cs="Times New Roman"/>
+                <w:rFonts w:eastAsia="Times New Roman"/>
                 <w:sz w:val="20"/>
-                <w:szCs w:val="20"/>
+                <w:lang w:val="en-US" w:eastAsia="sk-SK"/>
               </w:rPr>
             </w:pPr>
             <w:r>
               <w:rPr>
-                <w:rFonts w:ascii="Times New Roman" w:eastAsia="Times New Roman" w:hAnsi="Times New Roman" w:cs="Times New Roman"/>
+                <w:rFonts w:eastAsia="Times New Roman"/>
+                <w:b/>
+                <w:bCs/>
+                <w:color w:val="000000"/>
                 <w:sz w:val="20"/>
-                <w:szCs w:val="20"/>
-              </w:rPr>
-              <w:t xml:space="preserve">Misunderstanding of needs of the customer </w:t>
-            </w:r>
-          </w:p>
-        </w:tc>
-        <w:tc>
-          <w:tcPr>
-            <w:tcW w:w="1132" w:type="dxa"/>
-            <w:vAlign w:val="center"/>
-          </w:tcPr>
-          <w:p>
-            <w:pPr>
-              <w:cnfStyle w:val="000000100000" w:firstRow="0" w:lastRow="0" w:firstColumn="0" w:lastColumn="0" w:oddVBand="0" w:evenVBand="0" w:oddHBand="1" w:evenHBand="0" w:firstRowFirstColumn="0" w:firstRowLastColumn="0" w:lastRowFirstColumn="0" w:lastRowLastColumn="0"/>
-              <w:rPr>
-                <w:rFonts w:ascii="Times New Roman" w:eastAsia="Times New Roman" w:hAnsi="Times New Roman" w:cs="Times New Roman"/>
-                <w:sz w:val="20"/>
-                <w:szCs w:val="20"/>
-              </w:rPr>
-            </w:pPr>
-            <w:r>
-              <w:rPr>
-                <w:rFonts w:ascii="Times New Roman" w:eastAsia="Times New Roman" w:hAnsi="Times New Roman" w:cs="Times New Roman"/>
-                <w:sz w:val="20"/>
-                <w:szCs w:val="20"/>
-              </w:rPr>
-              <w:t>High</w:t>
-            </w:r>
-          </w:p>
-        </w:tc>
-        <w:tc>
-          <w:tcPr>
-            <w:tcW w:w="1132" w:type="dxa"/>
-            <w:vAlign w:val="center"/>
-          </w:tcPr>
-          <w:p>
-            <w:pPr>
-              <w:cnfStyle w:val="000000100000" w:firstRow="0" w:lastRow="0" w:firstColumn="0" w:lastColumn="0" w:oddVBand="0" w:evenVBand="0" w:oddHBand="1" w:evenHBand="0" w:firstRowFirstColumn="0" w:firstRowLastColumn="0" w:lastRowFirstColumn="0" w:lastRowLastColumn="0"/>
-              <w:rPr>
-                <w:rFonts w:ascii="Times New Roman" w:eastAsia="Times New Roman" w:hAnsi="Times New Roman" w:cs="Times New Roman"/>
-                <w:sz w:val="20"/>
-                <w:szCs w:val="20"/>
-              </w:rPr>
-            </w:pPr>
-            <w:r>
-              <w:rPr>
-                <w:rFonts w:ascii="Times New Roman" w:eastAsia="Times New Roman" w:hAnsi="Times New Roman" w:cs="Times New Roman"/>
-                <w:sz w:val="20"/>
-                <w:szCs w:val="20"/>
-              </w:rPr>
-              <w:t>High</w:t>
-            </w:r>
-          </w:p>
-        </w:tc>
-        <w:tc>
-          <w:tcPr>
-            <w:tcW w:w="1132" w:type="dxa"/>
-            <w:vAlign w:val="center"/>
-          </w:tcPr>
-          <w:p>
-            <w:pPr>
-              <w:cnfStyle w:val="000000100000" w:firstRow="0" w:lastRow="0" w:firstColumn="0" w:lastColumn="0" w:oddVBand="0" w:evenVBand="0" w:oddHBand="1" w:evenHBand="0" w:firstRowFirstColumn="0" w:firstRowLastColumn="0" w:lastRowFirstColumn="0" w:lastRowLastColumn="0"/>
-              <w:rPr>
-                <w:rFonts w:ascii="Times New Roman" w:eastAsia="Times New Roman" w:hAnsi="Times New Roman" w:cs="Times New Roman"/>
-                <w:sz w:val="20"/>
-                <w:szCs w:val="20"/>
-              </w:rPr>
-            </w:pPr>
-            <w:r>
-              <w:rPr>
-                <w:rFonts w:ascii="Times New Roman" w:eastAsia="Times New Roman" w:hAnsi="Times New Roman" w:cs="Times New Roman"/>
-                <w:sz w:val="20"/>
-                <w:szCs w:val="20"/>
-              </w:rPr>
-              <w:t>Time, full project completion</w:t>
-            </w:r>
-          </w:p>
-        </w:tc>
-        <w:tc>
-          <w:tcPr>
-            <w:tcW w:w="2123" w:type="dxa"/>
-            <w:vAlign w:val="center"/>
-          </w:tcPr>
-          <w:p>
-            <w:pPr>
-              <w:cnfStyle w:val="000000100000" w:firstRow="0" w:lastRow="0" w:firstColumn="0" w:lastColumn="0" w:oddVBand="0" w:evenVBand="0" w:oddHBand="1" w:evenHBand="0" w:firstRowFirstColumn="0" w:firstRowLastColumn="0" w:lastRowFirstColumn="0" w:lastRowLastColumn="0"/>
-              <w:rPr>
-                <w:rFonts w:ascii="Times New Roman" w:eastAsia="Times New Roman" w:hAnsi="Times New Roman" w:cs="Times New Roman"/>
-                <w:sz w:val="20"/>
-                <w:szCs w:val="20"/>
-              </w:rPr>
-            </w:pPr>
-            <w:r>
-              <w:rPr>
-                <w:rFonts w:ascii="Times New Roman" w:eastAsia="Times New Roman" w:hAnsi="Times New Roman" w:cs="Times New Roman"/>
-                <w:sz w:val="20"/>
-                <w:szCs w:val="20"/>
-              </w:rPr>
-              <w:t>Maintain a constant communication with the customer, detailed analysis</w:t>
-            </w:r>
-          </w:p>
-        </w:tc>
-        <w:tc>
-          <w:tcPr>
-            <w:tcW w:w="1132" w:type="dxa"/>
-            <w:vAlign w:val="center"/>
-          </w:tcPr>
-          <w:p>
-            <w:pPr>
-              <w:cnfStyle w:val="000000100000" w:firstRow="0" w:lastRow="0" w:firstColumn="0" w:lastColumn="0" w:oddVBand="0" w:evenVBand="0" w:oddHBand="1" w:evenHBand="0" w:firstRowFirstColumn="0" w:firstRowLastColumn="0" w:lastRowFirstColumn="0" w:lastRowLastColumn="0"/>
-              <w:rPr>
-                <w:rFonts w:ascii="Times New Roman" w:eastAsia="Times New Roman" w:hAnsi="Times New Roman" w:cs="Times New Roman"/>
-                <w:sz w:val="20"/>
-                <w:szCs w:val="20"/>
-              </w:rPr>
-            </w:pPr>
-            <w:proofErr w:type="spellStart"/>
-            <w:r>
-              <w:rPr>
-                <w:rFonts w:ascii="Times New Roman" w:eastAsia="Times New Roman" w:hAnsi="Times New Roman" w:cs="Times New Roman"/>
-                <w:sz w:val="20"/>
-                <w:szCs w:val="20"/>
-              </w:rPr>
-              <w:t>Michał</w:t>
-            </w:r>
-            <w:proofErr w:type="spellEnd"/>
-            <w:r>
-              <w:rPr>
-                <w:rFonts w:ascii="Times New Roman" w:eastAsia="Times New Roman" w:hAnsi="Times New Roman" w:cs="Times New Roman"/>
-                <w:sz w:val="20"/>
-                <w:szCs w:val="20"/>
-              </w:rPr>
-              <w:t xml:space="preserve"> (product owner)</w:t>
-            </w:r>
-          </w:p>
-        </w:tc>
-        <w:tc>
-          <w:tcPr>
-            <w:tcW w:w="1178" w:type="dxa"/>
-            <w:vAlign w:val="center"/>
-          </w:tcPr>
-          <w:p>
-            <w:pPr>
-              <w:cnfStyle w:val="000000100000" w:firstRow="0" w:lastRow="0" w:firstColumn="0" w:lastColumn="0" w:oddVBand="0" w:evenVBand="0" w:oddHBand="1" w:evenHBand="0" w:firstRowFirstColumn="0" w:firstRowLastColumn="0" w:lastRowFirstColumn="0" w:lastRowLastColumn="0"/>
-              <w:rPr>
-                <w:rFonts w:ascii="Times New Roman" w:eastAsia="Times New Roman" w:hAnsi="Times New Roman" w:cs="Times New Roman"/>
-                <w:sz w:val="20"/>
-                <w:szCs w:val="20"/>
-              </w:rPr>
-            </w:pPr>
-            <w:r>
-              <w:rPr>
-                <w:rFonts w:ascii="Times New Roman" w:eastAsia="Times New Roman" w:hAnsi="Times New Roman" w:cs="Times New Roman"/>
-                <w:sz w:val="20"/>
-                <w:szCs w:val="20"/>
-              </w:rPr>
-              <w:t>Implement project change</w:t>
-            </w:r>
-          </w:p>
-        </w:tc>
-      </w:tr>
-      <w:tr>
-        <w:trPr>
-          <w:trHeight w:val="1221"/>
-        </w:trPr>
-        <w:tc>
-          <w:tcPr>
-            <w:cnfStyle w:val="001000000000" w:firstRow="0" w:lastRow="0" w:firstColumn="1" w:lastColumn="0" w:oddVBand="0" w:evenVBand="0" w:oddHBand="0" w:evenHBand="0" w:firstRowFirstColumn="0" w:firstRowLastColumn="0" w:lastRowFirstColumn="0" w:lastRowLastColumn="0"/>
-            <w:tcW w:w="1531" w:type="dxa"/>
-            <w:vAlign w:val="center"/>
-          </w:tcPr>
-          <w:p>
-            <w:pPr>
-              <w:rPr>
-                <w:rFonts w:ascii="Times New Roman" w:eastAsia="Times New Roman" w:hAnsi="Times New Roman" w:cs="Times New Roman"/>
-                <w:sz w:val="20"/>
-                <w:szCs w:val="20"/>
-              </w:rPr>
-            </w:pPr>
-            <w:r>
-              <w:rPr>
-                <w:rFonts w:ascii="Times New Roman" w:eastAsia="Times New Roman" w:hAnsi="Times New Roman" w:cs="Times New Roman"/>
-                <w:sz w:val="20"/>
-                <w:szCs w:val="20"/>
-              </w:rPr>
-              <w:t>Change</w:t>
-            </w:r>
-          </w:p>
-          <w:p>
-            <w:pPr>
-              <w:rPr>
-                <w:rFonts w:ascii="Times New Roman" w:eastAsia="Times New Roman" w:hAnsi="Times New Roman" w:cs="Times New Roman"/>
-                <w:sz w:val="20"/>
-                <w:szCs w:val="20"/>
-              </w:rPr>
-            </w:pPr>
-            <w:r>
-              <w:rPr>
-                <w:rFonts w:ascii="Times New Roman" w:eastAsia="Times New Roman" w:hAnsi="Times New Roman" w:cs="Times New Roman"/>
-                <w:sz w:val="20"/>
-                <w:szCs w:val="20"/>
-              </w:rPr>
-              <w:t>in user requirements</w:t>
-            </w:r>
-          </w:p>
-        </w:tc>
-        <w:tc>
-          <w:tcPr>
-            <w:tcW w:w="1132" w:type="dxa"/>
-            <w:vAlign w:val="center"/>
-          </w:tcPr>
-          <w:p>
-            <w:pPr>
-              <w:cnfStyle w:val="000000000000" w:firstRow="0" w:lastRow="0" w:firstColumn="0" w:lastColumn="0" w:oddVBand="0" w:evenVBand="0" w:oddHBand="0" w:evenHBand="0" w:firstRowFirstColumn="0" w:firstRowLastColumn="0" w:lastRowFirstColumn="0" w:lastRowLastColumn="0"/>
-              <w:rPr>
-                <w:rFonts w:ascii="Times New Roman" w:eastAsia="Times New Roman" w:hAnsi="Times New Roman" w:cs="Times New Roman"/>
-                <w:sz w:val="20"/>
-                <w:szCs w:val="20"/>
-              </w:rPr>
-            </w:pPr>
-            <w:r>
-              <w:rPr>
-                <w:rFonts w:ascii="Times New Roman" w:eastAsia="Times New Roman" w:hAnsi="Times New Roman" w:cs="Times New Roman"/>
-                <w:sz w:val="20"/>
-                <w:szCs w:val="20"/>
-              </w:rPr>
-              <w:t>Low</w:t>
-            </w:r>
-          </w:p>
-        </w:tc>
-        <w:tc>
-          <w:tcPr>
-            <w:tcW w:w="1132" w:type="dxa"/>
-            <w:vAlign w:val="center"/>
-          </w:tcPr>
-          <w:p>
-            <w:pPr>
-              <w:cnfStyle w:val="000000000000" w:firstRow="0" w:lastRow="0" w:firstColumn="0" w:lastColumn="0" w:oddVBand="0" w:evenVBand="0" w:oddHBand="0" w:evenHBand="0" w:firstRowFirstColumn="0" w:firstRowLastColumn="0" w:lastRowFirstColumn="0" w:lastRowLastColumn="0"/>
-              <w:rPr>
-                <w:rFonts w:ascii="Times New Roman" w:eastAsia="Times New Roman" w:hAnsi="Times New Roman" w:cs="Times New Roman"/>
-                <w:sz w:val="20"/>
-                <w:szCs w:val="20"/>
-              </w:rPr>
-            </w:pPr>
-            <w:r>
-              <w:rPr>
-                <w:rFonts w:ascii="Times New Roman" w:eastAsia="Times New Roman" w:hAnsi="Times New Roman" w:cs="Times New Roman"/>
-                <w:sz w:val="20"/>
-                <w:szCs w:val="20"/>
-              </w:rPr>
-              <w:t>High</w:t>
-            </w:r>
-          </w:p>
-        </w:tc>
-        <w:tc>
-          <w:tcPr>
-            <w:tcW w:w="1132" w:type="dxa"/>
-            <w:vAlign w:val="center"/>
-          </w:tcPr>
-          <w:p>
-            <w:pPr>
-              <w:cnfStyle w:val="000000000000" w:firstRow="0" w:lastRow="0" w:firstColumn="0" w:lastColumn="0" w:oddVBand="0" w:evenVBand="0" w:oddHBand="0" w:evenHBand="0" w:firstRowFirstColumn="0" w:firstRowLastColumn="0" w:lastRowFirstColumn="0" w:lastRowLastColumn="0"/>
-              <w:rPr>
-                <w:rFonts w:ascii="Times New Roman" w:eastAsia="Times New Roman" w:hAnsi="Times New Roman" w:cs="Times New Roman"/>
-                <w:sz w:val="20"/>
-                <w:szCs w:val="20"/>
-              </w:rPr>
-            </w:pPr>
-            <w:r>
-              <w:rPr>
-                <w:rFonts w:ascii="Times New Roman" w:eastAsia="Times New Roman" w:hAnsi="Times New Roman" w:cs="Times New Roman"/>
-                <w:sz w:val="20"/>
-                <w:szCs w:val="20"/>
-              </w:rPr>
-              <w:t>Time, full project completion</w:t>
-            </w:r>
-          </w:p>
-        </w:tc>
-        <w:tc>
-          <w:tcPr>
-            <w:tcW w:w="2123" w:type="dxa"/>
-            <w:vAlign w:val="center"/>
-          </w:tcPr>
-          <w:p>
-            <w:pPr>
-              <w:cnfStyle w:val="000000000000" w:firstRow="0" w:lastRow="0" w:firstColumn="0" w:lastColumn="0" w:oddVBand="0" w:evenVBand="0" w:oddHBand="0" w:evenHBand="0" w:firstRowFirstColumn="0" w:firstRowLastColumn="0" w:lastRowFirstColumn="0" w:lastRowLastColumn="0"/>
-              <w:rPr>
-                <w:rFonts w:ascii="Times New Roman" w:eastAsia="Times New Roman" w:hAnsi="Times New Roman" w:cs="Times New Roman"/>
-                <w:sz w:val="20"/>
-                <w:szCs w:val="20"/>
-              </w:rPr>
-            </w:pPr>
-            <w:r>
-              <w:rPr>
-                <w:rFonts w:ascii="Times New Roman" w:eastAsia="Times New Roman" w:hAnsi="Times New Roman" w:cs="Times New Roman"/>
-                <w:sz w:val="20"/>
-                <w:szCs w:val="20"/>
-              </w:rPr>
-              <w:t>Agreed requirements before</w:t>
-            </w:r>
-          </w:p>
-        </w:tc>
-        <w:tc>
-          <w:tcPr>
-            <w:tcW w:w="1132" w:type="dxa"/>
-            <w:vAlign w:val="center"/>
-          </w:tcPr>
-          <w:p>
-            <w:pPr>
-              <w:cnfStyle w:val="000000000000" w:firstRow="0" w:lastRow="0" w:firstColumn="0" w:lastColumn="0" w:oddVBand="0" w:evenVBand="0" w:oddHBand="0" w:evenHBand="0" w:firstRowFirstColumn="0" w:firstRowLastColumn="0" w:lastRowFirstColumn="0" w:lastRowLastColumn="0"/>
-              <w:rPr>
-                <w:rFonts w:ascii="Times New Roman" w:eastAsia="Times New Roman" w:hAnsi="Times New Roman" w:cs="Times New Roman"/>
-                <w:sz w:val="20"/>
-                <w:szCs w:val="20"/>
-              </w:rPr>
-            </w:pPr>
-            <w:proofErr w:type="spellStart"/>
-            <w:r>
-              <w:rPr>
-                <w:rFonts w:ascii="Times New Roman" w:eastAsia="Times New Roman" w:hAnsi="Times New Roman" w:cs="Times New Roman"/>
-                <w:sz w:val="20"/>
-                <w:szCs w:val="20"/>
-              </w:rPr>
-              <w:t>Michał</w:t>
-            </w:r>
-            <w:proofErr w:type="spellEnd"/>
-            <w:r>
-              <w:rPr>
-                <w:rFonts w:ascii="Times New Roman" w:eastAsia="Times New Roman" w:hAnsi="Times New Roman" w:cs="Times New Roman"/>
-                <w:sz w:val="20"/>
-                <w:szCs w:val="20"/>
-              </w:rPr>
-              <w:t xml:space="preserve"> (product owner)</w:t>
-            </w:r>
-          </w:p>
-        </w:tc>
-        <w:tc>
-          <w:tcPr>
-            <w:tcW w:w="1178" w:type="dxa"/>
-            <w:vAlign w:val="center"/>
-          </w:tcPr>
-          <w:p>
-            <w:pPr>
-              <w:cnfStyle w:val="000000000000" w:firstRow="0" w:lastRow="0" w:firstColumn="0" w:lastColumn="0" w:oddVBand="0" w:evenVBand="0" w:oddHBand="0" w:evenHBand="0" w:firstRowFirstColumn="0" w:firstRowLastColumn="0" w:lastRowFirstColumn="0" w:lastRowLastColumn="0"/>
-              <w:rPr>
-                <w:rFonts w:ascii="Times New Roman" w:eastAsia="Times New Roman" w:hAnsi="Times New Roman" w:cs="Times New Roman"/>
-                <w:sz w:val="20"/>
-                <w:szCs w:val="20"/>
-              </w:rPr>
-            </w:pPr>
-            <w:r>
-              <w:rPr>
-                <w:rFonts w:ascii="Times New Roman" w:eastAsia="Times New Roman" w:hAnsi="Times New Roman" w:cs="Times New Roman"/>
-                <w:sz w:val="20"/>
-                <w:szCs w:val="20"/>
-              </w:rPr>
-              <w:t>Implement project change</w:t>
-            </w:r>
-          </w:p>
-        </w:tc>
-      </w:tr>
-      <w:tr>
-        <w:trPr>
-          <w:cnfStyle w:val="000000100000" w:firstRow="0" w:lastRow="0" w:firstColumn="0" w:lastColumn="0" w:oddVBand="0" w:evenVBand="0" w:oddHBand="1" w:evenHBand="0" w:firstRowFirstColumn="0" w:firstRowLastColumn="0" w:lastRowFirstColumn="0" w:lastRowLastColumn="0"/>
-          <w:trHeight w:val="1241"/>
-        </w:trPr>
-        <w:tc>
-          <w:tcPr>
-            <w:cnfStyle w:val="001000000000" w:firstRow="0" w:lastRow="0" w:firstColumn="1" w:lastColumn="0" w:oddVBand="0" w:evenVBand="0" w:oddHBand="0" w:evenHBand="0" w:firstRowFirstColumn="0" w:firstRowLastColumn="0" w:lastRowFirstColumn="0" w:lastRowLastColumn="0"/>
-            <w:tcW w:w="1531" w:type="dxa"/>
-            <w:vAlign w:val="center"/>
-          </w:tcPr>
-          <w:p>
-            <w:pPr>
-              <w:rPr>
-                <w:rFonts w:ascii="Times New Roman" w:eastAsia="Times New Roman" w:hAnsi="Times New Roman" w:cs="Times New Roman"/>
-                <w:sz w:val="20"/>
-                <w:szCs w:val="20"/>
-              </w:rPr>
-            </w:pPr>
-            <w:r>
-              <w:rPr>
-                <w:rFonts w:ascii="Times New Roman" w:eastAsia="Times New Roman" w:hAnsi="Times New Roman" w:cs="Times New Roman"/>
-                <w:sz w:val="20"/>
-                <w:szCs w:val="20"/>
+                <w:lang w:val="en-US" w:eastAsia="sk-SK"/>
               </w:rPr>
               <w:t>Group member’s illness</w:t>
             </w:r>
@@ -4275,23 +4048,36 @@
         </w:tc>
         <w:tc>
           <w:tcPr>
-            <w:tcW w:w="1132" w:type="dxa"/>
+            <w:tcW w:w="992" w:type="dxa"/>
+            <w:tcBorders>
+              <w:top w:val="single" w:sz="12" w:space="0" w:color="FFFFFF"/>
+            </w:tcBorders>
+            <w:shd w:val="clear" w:color="auto" w:fill="CCCCCC"/>
+            <w:tcMar>
+              <w:top w:w="72" w:type="dxa"/>
+              <w:left w:w="115" w:type="dxa"/>
+              <w:bottom w:w="72" w:type="dxa"/>
+              <w:right w:w="115" w:type="dxa"/>
+            </w:tcMar>
             <w:vAlign w:val="center"/>
+            <w:hideMark/>
           </w:tcPr>
           <w:p>
             <w:pPr>
-              <w:cnfStyle w:val="000000100000" w:firstRow="0" w:lastRow="0" w:firstColumn="0" w:lastColumn="0" w:oddVBand="0" w:evenVBand="0" w:oddHBand="1" w:evenHBand="0" w:firstRowFirstColumn="0" w:firstRowLastColumn="0" w:lastRowFirstColumn="0" w:lastRowLastColumn="0"/>
+              <w:spacing w:line="240" w:lineRule="auto"/>
+              <w:jc w:val="center"/>
               <w:rPr>
-                <w:rFonts w:ascii="Times New Roman" w:eastAsia="Times New Roman" w:hAnsi="Times New Roman" w:cs="Times New Roman"/>
+                <w:rFonts w:eastAsia="Times New Roman"/>
                 <w:sz w:val="20"/>
-                <w:szCs w:val="20"/>
+                <w:lang w:val="en-US" w:eastAsia="sk-SK"/>
               </w:rPr>
             </w:pPr>
             <w:r>
               <w:rPr>
-                <w:rFonts w:ascii="Times New Roman" w:eastAsia="Times New Roman" w:hAnsi="Times New Roman" w:cs="Times New Roman"/>
+                <w:rFonts w:eastAsia="Times New Roman"/>
+                <w:color w:val="000000"/>
                 <w:sz w:val="20"/>
-                <w:szCs w:val="20"/>
+                <w:lang w:val="en-US" w:eastAsia="sk-SK"/>
               </w:rPr>
               <w:t>Medium</w:t>
             </w:r>
@@ -4299,23 +4085,36 @@
         </w:tc>
         <w:tc>
           <w:tcPr>
-            <w:tcW w:w="1132" w:type="dxa"/>
+            <w:tcW w:w="1134" w:type="dxa"/>
+            <w:tcBorders>
+              <w:top w:val="single" w:sz="12" w:space="0" w:color="FFFFFF"/>
+            </w:tcBorders>
+            <w:shd w:val="clear" w:color="auto" w:fill="CCCCCC"/>
+            <w:tcMar>
+              <w:top w:w="72" w:type="dxa"/>
+              <w:left w:w="115" w:type="dxa"/>
+              <w:bottom w:w="72" w:type="dxa"/>
+              <w:right w:w="115" w:type="dxa"/>
+            </w:tcMar>
             <w:vAlign w:val="center"/>
+            <w:hideMark/>
           </w:tcPr>
           <w:p>
             <w:pPr>
-              <w:cnfStyle w:val="000000100000" w:firstRow="0" w:lastRow="0" w:firstColumn="0" w:lastColumn="0" w:oddVBand="0" w:evenVBand="0" w:oddHBand="1" w:evenHBand="0" w:firstRowFirstColumn="0" w:firstRowLastColumn="0" w:lastRowFirstColumn="0" w:lastRowLastColumn="0"/>
+              <w:spacing w:line="240" w:lineRule="auto"/>
+              <w:jc w:val="center"/>
               <w:rPr>
-                <w:rFonts w:ascii="Times New Roman" w:eastAsia="Times New Roman" w:hAnsi="Times New Roman" w:cs="Times New Roman"/>
+                <w:rFonts w:eastAsia="Times New Roman"/>
                 <w:sz w:val="20"/>
-                <w:szCs w:val="20"/>
+                <w:lang w:val="en-US" w:eastAsia="sk-SK"/>
               </w:rPr>
             </w:pPr>
             <w:r>
               <w:rPr>
-                <w:rFonts w:ascii="Times New Roman" w:eastAsia="Times New Roman" w:hAnsi="Times New Roman" w:cs="Times New Roman"/>
+                <w:rFonts w:eastAsia="Times New Roman"/>
+                <w:color w:val="000000"/>
                 <w:sz w:val="20"/>
-                <w:szCs w:val="20"/>
+                <w:lang w:val="en-US" w:eastAsia="sk-SK"/>
               </w:rPr>
               <w:t>Medium</w:t>
             </w:r>
@@ -4323,23 +4122,36 @@
         </w:tc>
         <w:tc>
           <w:tcPr>
-            <w:tcW w:w="1132" w:type="dxa"/>
+            <w:tcW w:w="1303" w:type="dxa"/>
+            <w:tcBorders>
+              <w:top w:val="single" w:sz="12" w:space="0" w:color="FFFFFF"/>
+            </w:tcBorders>
+            <w:shd w:val="clear" w:color="auto" w:fill="CCCCCC"/>
+            <w:tcMar>
+              <w:top w:w="72" w:type="dxa"/>
+              <w:left w:w="115" w:type="dxa"/>
+              <w:bottom w:w="72" w:type="dxa"/>
+              <w:right w:w="115" w:type="dxa"/>
+            </w:tcMar>
             <w:vAlign w:val="center"/>
+            <w:hideMark/>
           </w:tcPr>
           <w:p>
             <w:pPr>
-              <w:cnfStyle w:val="000000100000" w:firstRow="0" w:lastRow="0" w:firstColumn="0" w:lastColumn="0" w:oddVBand="0" w:evenVBand="0" w:oddHBand="1" w:evenHBand="0" w:firstRowFirstColumn="0" w:firstRowLastColumn="0" w:lastRowFirstColumn="0" w:lastRowLastColumn="0"/>
+              <w:spacing w:line="240" w:lineRule="auto"/>
+              <w:jc w:val="center"/>
               <w:rPr>
-                <w:rFonts w:ascii="Times New Roman" w:eastAsia="Times New Roman" w:hAnsi="Times New Roman" w:cs="Times New Roman"/>
+                <w:rFonts w:eastAsia="Times New Roman"/>
                 <w:sz w:val="20"/>
-                <w:szCs w:val="20"/>
+                <w:lang w:val="en-US" w:eastAsia="sk-SK"/>
               </w:rPr>
             </w:pPr>
             <w:r>
               <w:rPr>
-                <w:rFonts w:ascii="Times New Roman" w:eastAsia="Times New Roman" w:hAnsi="Times New Roman" w:cs="Times New Roman"/>
+                <w:rFonts w:eastAsia="Times New Roman"/>
+                <w:color w:val="000000"/>
                 <w:sz w:val="20"/>
-                <w:szCs w:val="20"/>
+                <w:lang w:val="en-US" w:eastAsia="sk-SK"/>
               </w:rPr>
               <w:t>Time</w:t>
             </w:r>
@@ -4347,23 +4159,36 @@
         </w:tc>
         <w:tc>
           <w:tcPr>
-            <w:tcW w:w="2123" w:type="dxa"/>
+            <w:tcW w:w="1438" w:type="dxa"/>
+            <w:tcBorders>
+              <w:top w:val="single" w:sz="12" w:space="0" w:color="FFFFFF"/>
+            </w:tcBorders>
+            <w:shd w:val="clear" w:color="auto" w:fill="CCCCCC"/>
+            <w:tcMar>
+              <w:top w:w="72" w:type="dxa"/>
+              <w:left w:w="115" w:type="dxa"/>
+              <w:bottom w:w="72" w:type="dxa"/>
+              <w:right w:w="115" w:type="dxa"/>
+            </w:tcMar>
             <w:vAlign w:val="center"/>
+            <w:hideMark/>
           </w:tcPr>
           <w:p>
             <w:pPr>
-              <w:cnfStyle w:val="000000100000" w:firstRow="0" w:lastRow="0" w:firstColumn="0" w:lastColumn="0" w:oddVBand="0" w:evenVBand="0" w:oddHBand="1" w:evenHBand="0" w:firstRowFirstColumn="0" w:firstRowLastColumn="0" w:lastRowFirstColumn="0" w:lastRowLastColumn="0"/>
+              <w:spacing w:line="240" w:lineRule="auto"/>
+              <w:jc w:val="center"/>
               <w:rPr>
-                <w:rFonts w:ascii="Times New Roman" w:eastAsia="Times New Roman" w:hAnsi="Times New Roman" w:cs="Times New Roman"/>
+                <w:rFonts w:eastAsia="Times New Roman"/>
                 <w:sz w:val="20"/>
-                <w:szCs w:val="20"/>
+                <w:lang w:val="en-US" w:eastAsia="sk-SK"/>
               </w:rPr>
             </w:pPr>
             <w:r>
               <w:rPr>
-                <w:rFonts w:ascii="Times New Roman" w:eastAsia="Times New Roman" w:hAnsi="Times New Roman" w:cs="Times New Roman"/>
+                <w:rFonts w:eastAsia="Times New Roman"/>
+                <w:color w:val="000000"/>
                 <w:sz w:val="20"/>
-                <w:szCs w:val="20"/>
+                <w:lang w:val="en-US" w:eastAsia="sk-SK"/>
               </w:rPr>
               <w:t>Divide group work in small tasks</w:t>
             </w:r>
@@ -4371,47 +4196,73 @@
         </w:tc>
         <w:tc>
           <w:tcPr>
-            <w:tcW w:w="1132" w:type="dxa"/>
+            <w:tcW w:w="1397" w:type="dxa"/>
+            <w:tcBorders>
+              <w:top w:val="single" w:sz="12" w:space="0" w:color="FFFFFF"/>
+            </w:tcBorders>
+            <w:shd w:val="clear" w:color="auto" w:fill="CCCCCC"/>
+            <w:tcMar>
+              <w:top w:w="72" w:type="dxa"/>
+              <w:left w:w="115" w:type="dxa"/>
+              <w:bottom w:w="72" w:type="dxa"/>
+              <w:right w:w="115" w:type="dxa"/>
+            </w:tcMar>
             <w:vAlign w:val="center"/>
+            <w:hideMark/>
           </w:tcPr>
           <w:p>
             <w:pPr>
-              <w:cnfStyle w:val="000000100000" w:firstRow="0" w:lastRow="0" w:firstColumn="0" w:lastColumn="0" w:oddVBand="0" w:evenVBand="0" w:oddHBand="1" w:evenHBand="0" w:firstRowFirstColumn="0" w:firstRowLastColumn="0" w:lastRowFirstColumn="0" w:lastRowLastColumn="0"/>
+              <w:spacing w:line="240" w:lineRule="auto"/>
+              <w:jc w:val="center"/>
               <w:rPr>
-                <w:rFonts w:ascii="Times New Roman" w:eastAsia="Times New Roman" w:hAnsi="Times New Roman" w:cs="Times New Roman"/>
+                <w:rFonts w:eastAsia="Times New Roman"/>
                 <w:sz w:val="20"/>
-                <w:szCs w:val="20"/>
+                <w:lang w:val="en-US" w:eastAsia="sk-SK"/>
               </w:rPr>
             </w:pPr>
             <w:r>
               <w:rPr>
-                <w:rFonts w:ascii="Times New Roman" w:eastAsia="Times New Roman" w:hAnsi="Times New Roman" w:cs="Times New Roman"/>
+                <w:rFonts w:eastAsia="Times New Roman"/>
+                <w:color w:val="000000"/>
                 <w:sz w:val="20"/>
-                <w:szCs w:val="20"/>
+                <w:lang w:val="en-US" w:eastAsia="sk-SK"/>
               </w:rPr>
-              <w:t>Daniela (scrum master)</w:t>
+              <w:t>Michaela(scrum master)</w:t>
             </w:r>
           </w:p>
         </w:tc>
         <w:tc>
           <w:tcPr>
-            <w:tcW w:w="1178" w:type="dxa"/>
+            <w:tcW w:w="1418" w:type="dxa"/>
+            <w:tcBorders>
+              <w:top w:val="single" w:sz="12" w:space="0" w:color="FFFFFF"/>
+            </w:tcBorders>
+            <w:shd w:val="clear" w:color="auto" w:fill="CCCCCC"/>
+            <w:tcMar>
+              <w:top w:w="72" w:type="dxa"/>
+              <w:left w:w="115" w:type="dxa"/>
+              <w:bottom w:w="72" w:type="dxa"/>
+              <w:right w:w="115" w:type="dxa"/>
+            </w:tcMar>
             <w:vAlign w:val="center"/>
+            <w:hideMark/>
           </w:tcPr>
           <w:p>
             <w:pPr>
-              <w:cnfStyle w:val="000000100000" w:firstRow="0" w:lastRow="0" w:firstColumn="0" w:lastColumn="0" w:oddVBand="0" w:evenVBand="0" w:oddHBand="1" w:evenHBand="0" w:firstRowFirstColumn="0" w:firstRowLastColumn="0" w:lastRowFirstColumn="0" w:lastRowLastColumn="0"/>
+              <w:spacing w:line="240" w:lineRule="auto"/>
+              <w:jc w:val="center"/>
               <w:rPr>
-                <w:rFonts w:ascii="Times New Roman" w:eastAsia="Times New Roman" w:hAnsi="Times New Roman" w:cs="Times New Roman"/>
+                <w:rFonts w:eastAsia="Times New Roman"/>
                 <w:sz w:val="20"/>
-                <w:szCs w:val="20"/>
+                <w:lang w:val="en-US" w:eastAsia="sk-SK"/>
               </w:rPr>
             </w:pPr>
             <w:r>
               <w:rPr>
-                <w:rFonts w:ascii="Times New Roman" w:eastAsia="Times New Roman" w:hAnsi="Times New Roman" w:cs="Times New Roman"/>
+                <w:rFonts w:eastAsia="Times New Roman"/>
+                <w:color w:val="000000"/>
                 <w:sz w:val="20"/>
-                <w:szCs w:val="20"/>
+                <w:lang w:val="en-US" w:eastAsia="sk-SK"/>
               </w:rPr>
               <w:t>Redistribute group work</w:t>
             </w:r>
@@ -4420,44 +4271,61 @@
       </w:tr>
       <w:tr>
         <w:trPr>
-          <w:trHeight w:val="1336"/>
+          <w:trHeight w:val="1400"/>
         </w:trPr>
         <w:tc>
           <w:tcPr>
-            <w:cnfStyle w:val="001000000000" w:firstRow="0" w:lastRow="0" w:firstColumn="1" w:lastColumn="0" w:oddVBand="0" w:evenVBand="0" w:oddHBand="0" w:evenHBand="0" w:firstRowFirstColumn="0" w:firstRowLastColumn="0" w:lastRowFirstColumn="0" w:lastRowLastColumn="0"/>
-            <w:tcW w:w="1531" w:type="dxa"/>
+            <w:tcW w:w="1391" w:type="dxa"/>
+            <w:shd w:val="clear" w:color="auto" w:fill="E6E6E6"/>
+            <w:tcMar>
+              <w:top w:w="72" w:type="dxa"/>
+              <w:left w:w="115" w:type="dxa"/>
+              <w:bottom w:w="72" w:type="dxa"/>
+              <w:right w:w="115" w:type="dxa"/>
+            </w:tcMar>
             <w:vAlign w:val="center"/>
+            <w:hideMark/>
           </w:tcPr>
           <w:p>
             <w:pPr>
+              <w:spacing w:line="240" w:lineRule="auto"/>
+              <w:jc w:val="center"/>
               <w:rPr>
-                <w:rFonts w:ascii="Times New Roman" w:eastAsia="Times New Roman" w:hAnsi="Times New Roman" w:cs="Times New Roman"/>
+                <w:rFonts w:eastAsia="Times New Roman"/>
                 <w:sz w:val="20"/>
-                <w:szCs w:val="20"/>
+                <w:lang w:val="en-US" w:eastAsia="sk-SK"/>
               </w:rPr>
             </w:pPr>
             <w:r>
               <w:rPr>
-                <w:rFonts w:ascii="Times New Roman" w:eastAsia="Times New Roman" w:hAnsi="Times New Roman" w:cs="Times New Roman"/>
+                <w:rFonts w:eastAsia="Times New Roman"/>
+                <w:b/>
+                <w:bCs/>
+                <w:color w:val="000000"/>
                 <w:sz w:val="20"/>
-                <w:szCs w:val="20"/>
+                <w:lang w:val="en-US" w:eastAsia="sk-SK"/>
               </w:rPr>
               <w:t>Technical</w:t>
             </w:r>
           </w:p>
           <w:p>
             <w:pPr>
+              <w:spacing w:line="240" w:lineRule="auto"/>
+              <w:jc w:val="center"/>
               <w:rPr>
-                <w:rFonts w:ascii="Times New Roman" w:eastAsia="Times New Roman" w:hAnsi="Times New Roman" w:cs="Times New Roman"/>
+                <w:rFonts w:eastAsia="Times New Roman"/>
                 <w:sz w:val="20"/>
-                <w:szCs w:val="20"/>
+                <w:lang w:val="en-US" w:eastAsia="sk-SK"/>
               </w:rPr>
             </w:pPr>
             <w:r>
               <w:rPr>
-                <w:rFonts w:ascii="Times New Roman" w:eastAsia="Times New Roman" w:hAnsi="Times New Roman" w:cs="Times New Roman"/>
+                <w:rFonts w:eastAsia="Times New Roman"/>
+                <w:b/>
+                <w:bCs/>
+                <w:color w:val="000000"/>
                 <w:sz w:val="20"/>
-                <w:szCs w:val="20"/>
+                <w:lang w:val="en-US" w:eastAsia="sk-SK"/>
               </w:rPr>
               <w:t>breakdown</w:t>
             </w:r>
@@ -4465,23 +4333,33 @@
         </w:tc>
         <w:tc>
           <w:tcPr>
-            <w:tcW w:w="1132" w:type="dxa"/>
+            <w:tcW w:w="992" w:type="dxa"/>
+            <w:shd w:val="clear" w:color="auto" w:fill="E6E6E6"/>
+            <w:tcMar>
+              <w:top w:w="72" w:type="dxa"/>
+              <w:left w:w="115" w:type="dxa"/>
+              <w:bottom w:w="72" w:type="dxa"/>
+              <w:right w:w="115" w:type="dxa"/>
+            </w:tcMar>
             <w:vAlign w:val="center"/>
+            <w:hideMark/>
           </w:tcPr>
           <w:p>
             <w:pPr>
-              <w:cnfStyle w:val="000000000000" w:firstRow="0" w:lastRow="0" w:firstColumn="0" w:lastColumn="0" w:oddVBand="0" w:evenVBand="0" w:oddHBand="0" w:evenHBand="0" w:firstRowFirstColumn="0" w:firstRowLastColumn="0" w:lastRowFirstColumn="0" w:lastRowLastColumn="0"/>
+              <w:spacing w:line="240" w:lineRule="auto"/>
+              <w:jc w:val="center"/>
               <w:rPr>
-                <w:rFonts w:ascii="Times New Roman" w:eastAsia="Times New Roman" w:hAnsi="Times New Roman" w:cs="Times New Roman"/>
+                <w:rFonts w:eastAsia="Times New Roman"/>
                 <w:sz w:val="20"/>
-                <w:szCs w:val="20"/>
+                <w:lang w:val="en-US" w:eastAsia="sk-SK"/>
               </w:rPr>
             </w:pPr>
             <w:r>
               <w:rPr>
-                <w:rFonts w:ascii="Times New Roman" w:eastAsia="Times New Roman" w:hAnsi="Times New Roman" w:cs="Times New Roman"/>
+                <w:rFonts w:eastAsia="Times New Roman"/>
+                <w:color w:val="000000"/>
                 <w:sz w:val="20"/>
-                <w:szCs w:val="20"/>
+                <w:lang w:val="en-US" w:eastAsia="sk-SK"/>
               </w:rPr>
               <w:t>Medium</w:t>
             </w:r>
@@ -4489,23 +4367,33 @@
         </w:tc>
         <w:tc>
           <w:tcPr>
-            <w:tcW w:w="1132" w:type="dxa"/>
+            <w:tcW w:w="1134" w:type="dxa"/>
+            <w:shd w:val="clear" w:color="auto" w:fill="E6E6E6"/>
+            <w:tcMar>
+              <w:top w:w="72" w:type="dxa"/>
+              <w:left w:w="115" w:type="dxa"/>
+              <w:bottom w:w="72" w:type="dxa"/>
+              <w:right w:w="115" w:type="dxa"/>
+            </w:tcMar>
             <w:vAlign w:val="center"/>
+            <w:hideMark/>
           </w:tcPr>
           <w:p>
             <w:pPr>
-              <w:cnfStyle w:val="000000000000" w:firstRow="0" w:lastRow="0" w:firstColumn="0" w:lastColumn="0" w:oddVBand="0" w:evenVBand="0" w:oddHBand="0" w:evenHBand="0" w:firstRowFirstColumn="0" w:firstRowLastColumn="0" w:lastRowFirstColumn="0" w:lastRowLastColumn="0"/>
+              <w:spacing w:line="240" w:lineRule="auto"/>
+              <w:jc w:val="center"/>
               <w:rPr>
-                <w:rFonts w:ascii="Times New Roman" w:eastAsia="Times New Roman" w:hAnsi="Times New Roman" w:cs="Times New Roman"/>
+                <w:rFonts w:eastAsia="Times New Roman"/>
                 <w:sz w:val="20"/>
-                <w:szCs w:val="20"/>
+                <w:lang w:val="en-US" w:eastAsia="sk-SK"/>
               </w:rPr>
             </w:pPr>
             <w:r>
               <w:rPr>
-                <w:rFonts w:ascii="Times New Roman" w:eastAsia="Times New Roman" w:hAnsi="Times New Roman" w:cs="Times New Roman"/>
+                <w:rFonts w:eastAsia="Times New Roman"/>
+                <w:color w:val="000000"/>
                 <w:sz w:val="20"/>
-                <w:szCs w:val="20"/>
+                <w:lang w:val="en-US" w:eastAsia="sk-SK"/>
               </w:rPr>
               <w:t>Medium</w:t>
             </w:r>
@@ -4513,23 +4401,33 @@
         </w:tc>
         <w:tc>
           <w:tcPr>
-            <w:tcW w:w="1132" w:type="dxa"/>
+            <w:tcW w:w="1303" w:type="dxa"/>
+            <w:shd w:val="clear" w:color="auto" w:fill="E6E6E6"/>
+            <w:tcMar>
+              <w:top w:w="72" w:type="dxa"/>
+              <w:left w:w="115" w:type="dxa"/>
+              <w:bottom w:w="72" w:type="dxa"/>
+              <w:right w:w="115" w:type="dxa"/>
+            </w:tcMar>
             <w:vAlign w:val="center"/>
+            <w:hideMark/>
           </w:tcPr>
           <w:p>
             <w:pPr>
-              <w:cnfStyle w:val="000000000000" w:firstRow="0" w:lastRow="0" w:firstColumn="0" w:lastColumn="0" w:oddVBand="0" w:evenVBand="0" w:oddHBand="0" w:evenHBand="0" w:firstRowFirstColumn="0" w:firstRowLastColumn="0" w:lastRowFirstColumn="0" w:lastRowLastColumn="0"/>
+              <w:spacing w:line="240" w:lineRule="auto"/>
+              <w:jc w:val="center"/>
               <w:rPr>
-                <w:rFonts w:ascii="Times New Roman" w:eastAsia="Times New Roman" w:hAnsi="Times New Roman" w:cs="Times New Roman"/>
+                <w:rFonts w:eastAsia="Times New Roman"/>
                 <w:sz w:val="20"/>
-                <w:szCs w:val="20"/>
+                <w:lang w:val="en-US" w:eastAsia="sk-SK"/>
               </w:rPr>
             </w:pPr>
             <w:r>
               <w:rPr>
-                <w:rFonts w:ascii="Times New Roman" w:eastAsia="Times New Roman" w:hAnsi="Times New Roman" w:cs="Times New Roman"/>
+                <w:rFonts w:eastAsia="Times New Roman"/>
+                <w:color w:val="000000"/>
                 <w:sz w:val="20"/>
-                <w:szCs w:val="20"/>
+                <w:lang w:val="en-US" w:eastAsia="sk-SK"/>
               </w:rPr>
               <w:t>Time, completion of key tasks</w:t>
             </w:r>
@@ -4537,101 +4435,142 @@
         </w:tc>
         <w:tc>
           <w:tcPr>
-            <w:tcW w:w="2123" w:type="dxa"/>
+            <w:tcW w:w="1438" w:type="dxa"/>
+            <w:shd w:val="clear" w:color="auto" w:fill="E6E6E6"/>
+            <w:tcMar>
+              <w:top w:w="72" w:type="dxa"/>
+              <w:left w:w="115" w:type="dxa"/>
+              <w:bottom w:w="72" w:type="dxa"/>
+              <w:right w:w="115" w:type="dxa"/>
+            </w:tcMar>
             <w:vAlign w:val="center"/>
+            <w:hideMark/>
           </w:tcPr>
           <w:p>
             <w:pPr>
-              <w:cnfStyle w:val="000000000000" w:firstRow="0" w:lastRow="0" w:firstColumn="0" w:lastColumn="0" w:oddVBand="0" w:evenVBand="0" w:oddHBand="0" w:evenHBand="0" w:firstRowFirstColumn="0" w:firstRowLastColumn="0" w:lastRowFirstColumn="0" w:lastRowLastColumn="0"/>
+              <w:spacing w:line="240" w:lineRule="auto"/>
+              <w:jc w:val="center"/>
               <w:rPr>
-                <w:rFonts w:ascii="Times New Roman" w:eastAsia="Times New Roman" w:hAnsi="Times New Roman" w:cs="Times New Roman"/>
+                <w:rFonts w:eastAsia="Times New Roman"/>
                 <w:sz w:val="20"/>
-                <w:szCs w:val="20"/>
+                <w:lang w:val="en-US" w:eastAsia="sk-SK"/>
               </w:rPr>
             </w:pPr>
             <w:r>
               <w:rPr>
-                <w:rFonts w:ascii="Times New Roman" w:eastAsia="Times New Roman" w:hAnsi="Times New Roman" w:cs="Times New Roman"/>
+                <w:rFonts w:eastAsia="Times New Roman"/>
+                <w:color w:val="000000"/>
                 <w:sz w:val="20"/>
-                <w:szCs w:val="20"/>
+                <w:lang w:val="en-US" w:eastAsia="sk-SK"/>
               </w:rPr>
-              <w:t>Work with reliable technical equipment, backup important files, backup constantly</w:t>
+              <w:t>Work with reliable technical equipment, Backup important files</w:t>
             </w:r>
           </w:p>
         </w:tc>
         <w:tc>
           <w:tcPr>
-            <w:tcW w:w="1132" w:type="dxa"/>
+            <w:tcW w:w="1397" w:type="dxa"/>
+            <w:shd w:val="clear" w:color="auto" w:fill="E6E6E6"/>
+            <w:tcMar>
+              <w:top w:w="72" w:type="dxa"/>
+              <w:left w:w="115" w:type="dxa"/>
+              <w:bottom w:w="72" w:type="dxa"/>
+              <w:right w:w="115" w:type="dxa"/>
+            </w:tcMar>
             <w:vAlign w:val="center"/>
+            <w:hideMark/>
           </w:tcPr>
           <w:p>
             <w:pPr>
-              <w:cnfStyle w:val="000000000000" w:firstRow="0" w:lastRow="0" w:firstColumn="0" w:lastColumn="0" w:oddVBand="0" w:evenVBand="0" w:oddHBand="0" w:evenHBand="0" w:firstRowFirstColumn="0" w:firstRowLastColumn="0" w:lastRowFirstColumn="0" w:lastRowLastColumn="0"/>
+              <w:spacing w:line="240" w:lineRule="auto"/>
+              <w:jc w:val="center"/>
               <w:rPr>
-                <w:rFonts w:ascii="Times New Roman" w:eastAsia="Times New Roman" w:hAnsi="Times New Roman" w:cs="Times New Roman"/>
+                <w:rFonts w:eastAsia="Times New Roman"/>
                 <w:sz w:val="20"/>
-                <w:szCs w:val="20"/>
+                <w:lang w:val="en-US" w:eastAsia="sk-SK"/>
               </w:rPr>
             </w:pPr>
             <w:r>
               <w:rPr>
-                <w:rFonts w:ascii="Times New Roman" w:eastAsia="Times New Roman" w:hAnsi="Times New Roman" w:cs="Times New Roman"/>
+                <w:rFonts w:eastAsia="Times New Roman"/>
+                <w:color w:val="000000"/>
                 <w:sz w:val="20"/>
-                <w:szCs w:val="20"/>
+                <w:lang w:val="en-US" w:eastAsia="sk-SK"/>
               </w:rPr>
-              <w:t>Daniela (scrum master)</w:t>
+              <w:t>Michaela (scrum master)</w:t>
             </w:r>
           </w:p>
         </w:tc>
         <w:tc>
           <w:tcPr>
-            <w:tcW w:w="1178" w:type="dxa"/>
+            <w:tcW w:w="1418" w:type="dxa"/>
+            <w:shd w:val="clear" w:color="auto" w:fill="E6E6E6"/>
+            <w:tcMar>
+              <w:top w:w="72" w:type="dxa"/>
+              <w:left w:w="115" w:type="dxa"/>
+              <w:bottom w:w="72" w:type="dxa"/>
+              <w:right w:w="115" w:type="dxa"/>
+            </w:tcMar>
             <w:vAlign w:val="center"/>
+            <w:hideMark/>
           </w:tcPr>
           <w:p>
             <w:pPr>
-              <w:cnfStyle w:val="000000000000" w:firstRow="0" w:lastRow="0" w:firstColumn="0" w:lastColumn="0" w:oddVBand="0" w:evenVBand="0" w:oddHBand="0" w:evenHBand="0" w:firstRowFirstColumn="0" w:firstRowLastColumn="0" w:lastRowFirstColumn="0" w:lastRowLastColumn="0"/>
+              <w:spacing w:line="240" w:lineRule="auto"/>
+              <w:jc w:val="center"/>
               <w:rPr>
-                <w:rFonts w:ascii="Times New Roman" w:eastAsia="Times New Roman" w:hAnsi="Times New Roman" w:cs="Times New Roman"/>
+                <w:rFonts w:eastAsia="Times New Roman"/>
                 <w:sz w:val="20"/>
-                <w:szCs w:val="20"/>
+                <w:lang w:val="en-US" w:eastAsia="sk-SK"/>
               </w:rPr>
             </w:pPr>
             <w:r>
               <w:rPr>
-                <w:rFonts w:ascii="Times New Roman" w:eastAsia="Times New Roman" w:hAnsi="Times New Roman" w:cs="Times New Roman"/>
+                <w:rFonts w:eastAsia="Times New Roman"/>
+                <w:color w:val="000000"/>
                 <w:sz w:val="20"/>
-                <w:szCs w:val="20"/>
+                <w:lang w:val="en-US" w:eastAsia="sk-SK"/>
               </w:rPr>
-              <w:t>Replace with alternative equipment</w:t>
+              <w:t>Replace with alternative stuff</w:t>
             </w:r>
           </w:p>
         </w:tc>
       </w:tr>
       <w:tr>
         <w:trPr>
-          <w:cnfStyle w:val="000000100000" w:firstRow="0" w:lastRow="0" w:firstColumn="0" w:lastColumn="0" w:oddVBand="0" w:evenVBand="0" w:oddHBand="1" w:evenHBand="0" w:firstRowFirstColumn="0" w:firstRowLastColumn="0" w:lastRowFirstColumn="0" w:lastRowLastColumn="0"/>
-          <w:trHeight w:val="1622"/>
+          <w:trHeight w:val="1700"/>
         </w:trPr>
         <w:tc>
           <w:tcPr>
-            <w:cnfStyle w:val="001000000000" w:firstRow="0" w:lastRow="0" w:firstColumn="1" w:lastColumn="0" w:oddVBand="0" w:evenVBand="0" w:oddHBand="0" w:evenHBand="0" w:firstRowFirstColumn="0" w:firstRowLastColumn="0" w:lastRowFirstColumn="0" w:lastRowLastColumn="0"/>
-            <w:tcW w:w="1531" w:type="dxa"/>
+            <w:tcW w:w="1391" w:type="dxa"/>
+            <w:shd w:val="clear" w:color="auto" w:fill="CCCCCC"/>
+            <w:tcMar>
+              <w:top w:w="72" w:type="dxa"/>
+              <w:left w:w="115" w:type="dxa"/>
+              <w:bottom w:w="72" w:type="dxa"/>
+              <w:right w:w="115" w:type="dxa"/>
+            </w:tcMar>
             <w:vAlign w:val="center"/>
+            <w:hideMark/>
           </w:tcPr>
           <w:p>
             <w:pPr>
+              <w:spacing w:line="240" w:lineRule="auto"/>
+              <w:jc w:val="center"/>
               <w:rPr>
-                <w:rFonts w:ascii="Times New Roman" w:eastAsia="Times New Roman" w:hAnsi="Times New Roman" w:cs="Times New Roman"/>
+                <w:rFonts w:eastAsia="Times New Roman"/>
                 <w:sz w:val="20"/>
-                <w:szCs w:val="20"/>
+                <w:lang w:val="en-US" w:eastAsia="sk-SK"/>
               </w:rPr>
             </w:pPr>
             <w:r>
               <w:rPr>
-                <w:rFonts w:ascii="Times New Roman" w:eastAsia="Times New Roman" w:hAnsi="Times New Roman" w:cs="Times New Roman"/>
+                <w:rFonts w:eastAsia="Times New Roman"/>
+                <w:b/>
+                <w:bCs/>
+                <w:color w:val="000000"/>
                 <w:sz w:val="20"/>
-                <w:szCs w:val="20"/>
+                <w:lang w:val="en-US" w:eastAsia="sk-SK"/>
               </w:rPr>
               <w:t>Group member’s sabotage</w:t>
             </w:r>
@@ -4639,23 +4578,33 @@
         </w:tc>
         <w:tc>
           <w:tcPr>
-            <w:tcW w:w="1132" w:type="dxa"/>
+            <w:tcW w:w="992" w:type="dxa"/>
+            <w:shd w:val="clear" w:color="auto" w:fill="CCCCCC"/>
+            <w:tcMar>
+              <w:top w:w="72" w:type="dxa"/>
+              <w:left w:w="115" w:type="dxa"/>
+              <w:bottom w:w="72" w:type="dxa"/>
+              <w:right w:w="115" w:type="dxa"/>
+            </w:tcMar>
             <w:vAlign w:val="center"/>
+            <w:hideMark/>
           </w:tcPr>
           <w:p>
             <w:pPr>
-              <w:cnfStyle w:val="000000100000" w:firstRow="0" w:lastRow="0" w:firstColumn="0" w:lastColumn="0" w:oddVBand="0" w:evenVBand="0" w:oddHBand="1" w:evenHBand="0" w:firstRowFirstColumn="0" w:firstRowLastColumn="0" w:lastRowFirstColumn="0" w:lastRowLastColumn="0"/>
+              <w:spacing w:line="240" w:lineRule="auto"/>
+              <w:jc w:val="center"/>
               <w:rPr>
-                <w:rFonts w:ascii="Times New Roman" w:eastAsia="Times New Roman" w:hAnsi="Times New Roman" w:cs="Times New Roman"/>
+                <w:rFonts w:eastAsia="Times New Roman"/>
                 <w:sz w:val="20"/>
-                <w:szCs w:val="20"/>
+                <w:lang w:val="en-US" w:eastAsia="sk-SK"/>
               </w:rPr>
             </w:pPr>
             <w:r>
               <w:rPr>
-                <w:rFonts w:ascii="Times New Roman" w:eastAsia="Times New Roman" w:hAnsi="Times New Roman" w:cs="Times New Roman"/>
+                <w:rFonts w:eastAsia="Times New Roman"/>
+                <w:color w:val="000000"/>
                 <w:sz w:val="20"/>
-                <w:szCs w:val="20"/>
+                <w:lang w:val="en-US" w:eastAsia="sk-SK"/>
               </w:rPr>
               <w:t>Low</w:t>
             </w:r>
@@ -4663,23 +4612,33 @@
         </w:tc>
         <w:tc>
           <w:tcPr>
-            <w:tcW w:w="1132" w:type="dxa"/>
+            <w:tcW w:w="1134" w:type="dxa"/>
+            <w:shd w:val="clear" w:color="auto" w:fill="CCCCCC"/>
+            <w:tcMar>
+              <w:top w:w="72" w:type="dxa"/>
+              <w:left w:w="115" w:type="dxa"/>
+              <w:bottom w:w="72" w:type="dxa"/>
+              <w:right w:w="115" w:type="dxa"/>
+            </w:tcMar>
             <w:vAlign w:val="center"/>
+            <w:hideMark/>
           </w:tcPr>
           <w:p>
             <w:pPr>
-              <w:cnfStyle w:val="000000100000" w:firstRow="0" w:lastRow="0" w:firstColumn="0" w:lastColumn="0" w:oddVBand="0" w:evenVBand="0" w:oddHBand="1" w:evenHBand="0" w:firstRowFirstColumn="0" w:firstRowLastColumn="0" w:lastRowFirstColumn="0" w:lastRowLastColumn="0"/>
+              <w:spacing w:line="240" w:lineRule="auto"/>
+              <w:jc w:val="center"/>
               <w:rPr>
-                <w:rFonts w:ascii="Times New Roman" w:eastAsia="Times New Roman" w:hAnsi="Times New Roman" w:cs="Times New Roman"/>
+                <w:rFonts w:eastAsia="Times New Roman"/>
                 <w:sz w:val="20"/>
-                <w:szCs w:val="20"/>
+                <w:lang w:val="en-US" w:eastAsia="sk-SK"/>
               </w:rPr>
             </w:pPr>
             <w:r>
               <w:rPr>
-                <w:rFonts w:ascii="Times New Roman" w:eastAsia="Times New Roman" w:hAnsi="Times New Roman" w:cs="Times New Roman"/>
+                <w:rFonts w:eastAsia="Times New Roman"/>
+                <w:color w:val="000000"/>
                 <w:sz w:val="20"/>
-                <w:szCs w:val="20"/>
+                <w:lang w:val="en-US" w:eastAsia="sk-SK"/>
               </w:rPr>
               <w:t>Medium</w:t>
             </w:r>
@@ -4687,23 +4646,33 @@
         </w:tc>
         <w:tc>
           <w:tcPr>
-            <w:tcW w:w="1132" w:type="dxa"/>
+            <w:tcW w:w="1303" w:type="dxa"/>
+            <w:shd w:val="clear" w:color="auto" w:fill="CCCCCC"/>
+            <w:tcMar>
+              <w:top w:w="72" w:type="dxa"/>
+              <w:left w:w="115" w:type="dxa"/>
+              <w:bottom w:w="72" w:type="dxa"/>
+              <w:right w:w="115" w:type="dxa"/>
+            </w:tcMar>
             <w:vAlign w:val="center"/>
+            <w:hideMark/>
           </w:tcPr>
           <w:p>
             <w:pPr>
-              <w:cnfStyle w:val="000000100000" w:firstRow="0" w:lastRow="0" w:firstColumn="0" w:lastColumn="0" w:oddVBand="0" w:evenVBand="0" w:oddHBand="1" w:evenHBand="0" w:firstRowFirstColumn="0" w:firstRowLastColumn="0" w:lastRowFirstColumn="0" w:lastRowLastColumn="0"/>
+              <w:spacing w:line="240" w:lineRule="auto"/>
+              <w:jc w:val="center"/>
               <w:rPr>
-                <w:rFonts w:ascii="Times New Roman" w:eastAsia="Times New Roman" w:hAnsi="Times New Roman" w:cs="Times New Roman"/>
+                <w:rFonts w:eastAsia="Times New Roman"/>
                 <w:sz w:val="20"/>
-                <w:szCs w:val="20"/>
+                <w:lang w:val="en-US" w:eastAsia="sk-SK"/>
               </w:rPr>
             </w:pPr>
             <w:r>
               <w:rPr>
-                <w:rFonts w:ascii="Times New Roman" w:eastAsia="Times New Roman" w:hAnsi="Times New Roman" w:cs="Times New Roman"/>
+                <w:rFonts w:eastAsia="Times New Roman"/>
+                <w:color w:val="000000"/>
                 <w:sz w:val="20"/>
-                <w:szCs w:val="20"/>
+                <w:lang w:val="en-US" w:eastAsia="sk-SK"/>
               </w:rPr>
               <w:t>Time, concord among group members</w:t>
             </w:r>
@@ -4711,23 +4680,33 @@
         </w:tc>
         <w:tc>
           <w:tcPr>
-            <w:tcW w:w="2123" w:type="dxa"/>
+            <w:tcW w:w="1438" w:type="dxa"/>
+            <w:shd w:val="clear" w:color="auto" w:fill="CCCCCC"/>
+            <w:tcMar>
+              <w:top w:w="72" w:type="dxa"/>
+              <w:left w:w="115" w:type="dxa"/>
+              <w:bottom w:w="72" w:type="dxa"/>
+              <w:right w:w="115" w:type="dxa"/>
+            </w:tcMar>
             <w:vAlign w:val="center"/>
+            <w:hideMark/>
           </w:tcPr>
           <w:p>
             <w:pPr>
-              <w:cnfStyle w:val="000000100000" w:firstRow="0" w:lastRow="0" w:firstColumn="0" w:lastColumn="0" w:oddVBand="0" w:evenVBand="0" w:oddHBand="1" w:evenHBand="0" w:firstRowFirstColumn="0" w:firstRowLastColumn="0" w:lastRowFirstColumn="0" w:lastRowLastColumn="0"/>
+              <w:spacing w:line="240" w:lineRule="auto"/>
+              <w:jc w:val="center"/>
               <w:rPr>
-                <w:rFonts w:ascii="Times New Roman" w:eastAsia="Times New Roman" w:hAnsi="Times New Roman" w:cs="Times New Roman"/>
+                <w:rFonts w:eastAsia="Times New Roman"/>
                 <w:sz w:val="20"/>
-                <w:szCs w:val="20"/>
+                <w:lang w:val="en-US" w:eastAsia="sk-SK"/>
               </w:rPr>
             </w:pPr>
             <w:r>
               <w:rPr>
-                <w:rFonts w:ascii="Times New Roman" w:eastAsia="Times New Roman" w:hAnsi="Times New Roman" w:cs="Times New Roman"/>
+                <w:rFonts w:eastAsia="Times New Roman"/>
+                <w:color w:val="000000"/>
                 <w:sz w:val="20"/>
-                <w:szCs w:val="20"/>
+                <w:lang w:val="en-US" w:eastAsia="sk-SK"/>
               </w:rPr>
               <w:t>Team-buildings</w:t>
             </w:r>
@@ -4735,47 +4714,67 @@
         </w:tc>
         <w:tc>
           <w:tcPr>
-            <w:tcW w:w="1132" w:type="dxa"/>
+            <w:tcW w:w="1397" w:type="dxa"/>
+            <w:shd w:val="clear" w:color="auto" w:fill="CCCCCC"/>
+            <w:tcMar>
+              <w:top w:w="72" w:type="dxa"/>
+              <w:left w:w="115" w:type="dxa"/>
+              <w:bottom w:w="72" w:type="dxa"/>
+              <w:right w:w="115" w:type="dxa"/>
+            </w:tcMar>
             <w:vAlign w:val="center"/>
+            <w:hideMark/>
           </w:tcPr>
           <w:p>
             <w:pPr>
-              <w:cnfStyle w:val="000000100000" w:firstRow="0" w:lastRow="0" w:firstColumn="0" w:lastColumn="0" w:oddVBand="0" w:evenVBand="0" w:oddHBand="1" w:evenHBand="0" w:firstRowFirstColumn="0" w:firstRowLastColumn="0" w:lastRowFirstColumn="0" w:lastRowLastColumn="0"/>
+              <w:spacing w:line="240" w:lineRule="auto"/>
+              <w:jc w:val="center"/>
               <w:rPr>
-                <w:rFonts w:ascii="Times New Roman" w:eastAsia="Times New Roman" w:hAnsi="Times New Roman" w:cs="Times New Roman"/>
+                <w:rFonts w:eastAsia="Times New Roman"/>
                 <w:sz w:val="20"/>
-                <w:szCs w:val="20"/>
+                <w:lang w:val="en-US" w:eastAsia="sk-SK"/>
               </w:rPr>
             </w:pPr>
             <w:r>
               <w:rPr>
-                <w:rFonts w:ascii="Times New Roman" w:eastAsia="Times New Roman" w:hAnsi="Times New Roman" w:cs="Times New Roman"/>
+                <w:rFonts w:eastAsia="Times New Roman"/>
+                <w:color w:val="000000"/>
                 <w:sz w:val="20"/>
-                <w:szCs w:val="20"/>
+                <w:lang w:val="en-US" w:eastAsia="sk-SK"/>
               </w:rPr>
-              <w:t>Daniela (scrum master)</w:t>
+              <w:t>Michaela (scrum master)</w:t>
             </w:r>
           </w:p>
         </w:tc>
         <w:tc>
           <w:tcPr>
-            <w:tcW w:w="1178" w:type="dxa"/>
+            <w:tcW w:w="1418" w:type="dxa"/>
+            <w:shd w:val="clear" w:color="auto" w:fill="CCCCCC"/>
+            <w:tcMar>
+              <w:top w:w="72" w:type="dxa"/>
+              <w:left w:w="115" w:type="dxa"/>
+              <w:bottom w:w="72" w:type="dxa"/>
+              <w:right w:w="115" w:type="dxa"/>
+            </w:tcMar>
             <w:vAlign w:val="center"/>
+            <w:hideMark/>
           </w:tcPr>
           <w:p>
             <w:pPr>
-              <w:cnfStyle w:val="000000100000" w:firstRow="0" w:lastRow="0" w:firstColumn="0" w:lastColumn="0" w:oddVBand="0" w:evenVBand="0" w:oddHBand="1" w:evenHBand="0" w:firstRowFirstColumn="0" w:firstRowLastColumn="0" w:lastRowFirstColumn="0" w:lastRowLastColumn="0"/>
+              <w:spacing w:line="240" w:lineRule="auto"/>
+              <w:jc w:val="center"/>
               <w:rPr>
-                <w:rFonts w:ascii="Times New Roman" w:eastAsia="Times New Roman" w:hAnsi="Times New Roman" w:cs="Times New Roman"/>
+                <w:rFonts w:eastAsia="Times New Roman"/>
                 <w:sz w:val="20"/>
-                <w:szCs w:val="20"/>
+                <w:lang w:val="en-US" w:eastAsia="sk-SK"/>
               </w:rPr>
             </w:pPr>
             <w:r>
               <w:rPr>
-                <w:rFonts w:ascii="Times New Roman" w:eastAsia="Times New Roman" w:hAnsi="Times New Roman" w:cs="Times New Roman"/>
+                <w:rFonts w:eastAsia="Times New Roman"/>
+                <w:color w:val="000000"/>
                 <w:sz w:val="20"/>
-                <w:szCs w:val="20"/>
+                <w:lang w:val="en-US" w:eastAsia="sk-SK"/>
               </w:rPr>
               <w:t>Redistribute group work</w:t>
             </w:r>
@@ -4784,27 +4783,39 @@
       </w:tr>
       <w:tr>
         <w:trPr>
-          <w:trHeight w:val="1202"/>
+          <w:trHeight w:val="1260"/>
         </w:trPr>
         <w:tc>
           <w:tcPr>
-            <w:cnfStyle w:val="001000000000" w:firstRow="0" w:lastRow="0" w:firstColumn="1" w:lastColumn="0" w:oddVBand="0" w:evenVBand="0" w:oddHBand="0" w:evenHBand="0" w:firstRowFirstColumn="0" w:firstRowLastColumn="0" w:lastRowFirstColumn="0" w:lastRowLastColumn="0"/>
-            <w:tcW w:w="1531" w:type="dxa"/>
+            <w:tcW w:w="1391" w:type="dxa"/>
+            <w:shd w:val="clear" w:color="auto" w:fill="E6E6E6"/>
+            <w:tcMar>
+              <w:top w:w="72" w:type="dxa"/>
+              <w:left w:w="115" w:type="dxa"/>
+              <w:bottom w:w="72" w:type="dxa"/>
+              <w:right w:w="115" w:type="dxa"/>
+            </w:tcMar>
             <w:vAlign w:val="center"/>
+            <w:hideMark/>
           </w:tcPr>
           <w:p>
             <w:pPr>
+              <w:spacing w:line="240" w:lineRule="auto"/>
+              <w:jc w:val="center"/>
               <w:rPr>
-                <w:rFonts w:ascii="Times New Roman" w:eastAsia="Times New Roman" w:hAnsi="Times New Roman" w:cs="Times New Roman"/>
+                <w:rFonts w:eastAsia="Times New Roman"/>
                 <w:sz w:val="20"/>
-                <w:szCs w:val="20"/>
+                <w:lang w:val="en-US" w:eastAsia="sk-SK"/>
               </w:rPr>
             </w:pPr>
             <w:r>
               <w:rPr>
-                <w:rFonts w:ascii="Times New Roman" w:eastAsia="Times New Roman" w:hAnsi="Times New Roman" w:cs="Times New Roman"/>
+                <w:rFonts w:eastAsia="Times New Roman"/>
+                <w:b/>
+                <w:bCs/>
+                <w:color w:val="000000"/>
                 <w:sz w:val="20"/>
-                <w:szCs w:val="20"/>
+                <w:lang w:val="en-US" w:eastAsia="sk-SK"/>
               </w:rPr>
               <w:t>Unrealistic planning and scheduling</w:t>
             </w:r>
@@ -4812,23 +4823,33 @@
         </w:tc>
         <w:tc>
           <w:tcPr>
-            <w:tcW w:w="1132" w:type="dxa"/>
+            <w:tcW w:w="992" w:type="dxa"/>
+            <w:shd w:val="clear" w:color="auto" w:fill="E6E6E6"/>
+            <w:tcMar>
+              <w:top w:w="72" w:type="dxa"/>
+              <w:left w:w="115" w:type="dxa"/>
+              <w:bottom w:w="72" w:type="dxa"/>
+              <w:right w:w="115" w:type="dxa"/>
+            </w:tcMar>
             <w:vAlign w:val="center"/>
+            <w:hideMark/>
           </w:tcPr>
           <w:p>
             <w:pPr>
-              <w:cnfStyle w:val="000000000000" w:firstRow="0" w:lastRow="0" w:firstColumn="0" w:lastColumn="0" w:oddVBand="0" w:evenVBand="0" w:oddHBand="0" w:evenHBand="0" w:firstRowFirstColumn="0" w:firstRowLastColumn="0" w:lastRowFirstColumn="0" w:lastRowLastColumn="0"/>
+              <w:spacing w:line="240" w:lineRule="auto"/>
+              <w:jc w:val="center"/>
               <w:rPr>
-                <w:rFonts w:ascii="Times New Roman" w:eastAsia="Times New Roman" w:hAnsi="Times New Roman" w:cs="Times New Roman"/>
+                <w:rFonts w:eastAsia="Times New Roman"/>
                 <w:sz w:val="20"/>
-                <w:szCs w:val="20"/>
+                <w:lang w:val="en-US" w:eastAsia="sk-SK"/>
               </w:rPr>
             </w:pPr>
             <w:r>
               <w:rPr>
-                <w:rFonts w:ascii="Times New Roman" w:eastAsia="Times New Roman" w:hAnsi="Times New Roman" w:cs="Times New Roman"/>
+                <w:rFonts w:eastAsia="Times New Roman"/>
+                <w:color w:val="000000"/>
                 <w:sz w:val="20"/>
-                <w:szCs w:val="20"/>
+                <w:lang w:val="en-US" w:eastAsia="sk-SK"/>
               </w:rPr>
               <w:t>High</w:t>
             </w:r>
@@ -4836,23 +4857,33 @@
         </w:tc>
         <w:tc>
           <w:tcPr>
-            <w:tcW w:w="1132" w:type="dxa"/>
+            <w:tcW w:w="1134" w:type="dxa"/>
+            <w:shd w:val="clear" w:color="auto" w:fill="E6E6E6"/>
+            <w:tcMar>
+              <w:top w:w="72" w:type="dxa"/>
+              <w:left w:w="115" w:type="dxa"/>
+              <w:bottom w:w="72" w:type="dxa"/>
+              <w:right w:w="115" w:type="dxa"/>
+            </w:tcMar>
             <w:vAlign w:val="center"/>
+            <w:hideMark/>
           </w:tcPr>
           <w:p>
             <w:pPr>
-              <w:cnfStyle w:val="000000000000" w:firstRow="0" w:lastRow="0" w:firstColumn="0" w:lastColumn="0" w:oddVBand="0" w:evenVBand="0" w:oddHBand="0" w:evenHBand="0" w:firstRowFirstColumn="0" w:firstRowLastColumn="0" w:lastRowFirstColumn="0" w:lastRowLastColumn="0"/>
+              <w:spacing w:line="240" w:lineRule="auto"/>
+              <w:jc w:val="center"/>
               <w:rPr>
-                <w:rFonts w:ascii="Times New Roman" w:eastAsia="Times New Roman" w:hAnsi="Times New Roman" w:cs="Times New Roman"/>
+                <w:rFonts w:eastAsia="Times New Roman"/>
                 <w:sz w:val="20"/>
-                <w:szCs w:val="20"/>
+                <w:lang w:val="en-US" w:eastAsia="sk-SK"/>
               </w:rPr>
             </w:pPr>
             <w:r>
               <w:rPr>
-                <w:rFonts w:ascii="Times New Roman" w:eastAsia="Times New Roman" w:hAnsi="Times New Roman" w:cs="Times New Roman"/>
+                <w:rFonts w:eastAsia="Times New Roman"/>
+                <w:color w:val="000000"/>
                 <w:sz w:val="20"/>
-                <w:szCs w:val="20"/>
+                <w:lang w:val="en-US" w:eastAsia="sk-SK"/>
               </w:rPr>
               <w:t>High</w:t>
             </w:r>
@@ -4860,23 +4891,33 @@
         </w:tc>
         <w:tc>
           <w:tcPr>
-            <w:tcW w:w="1132" w:type="dxa"/>
+            <w:tcW w:w="1303" w:type="dxa"/>
+            <w:shd w:val="clear" w:color="auto" w:fill="E6E6E6"/>
+            <w:tcMar>
+              <w:top w:w="72" w:type="dxa"/>
+              <w:left w:w="115" w:type="dxa"/>
+              <w:bottom w:w="72" w:type="dxa"/>
+              <w:right w:w="115" w:type="dxa"/>
+            </w:tcMar>
             <w:vAlign w:val="center"/>
+            <w:hideMark/>
           </w:tcPr>
           <w:p>
             <w:pPr>
-              <w:cnfStyle w:val="000000000000" w:firstRow="0" w:lastRow="0" w:firstColumn="0" w:lastColumn="0" w:oddVBand="0" w:evenVBand="0" w:oddHBand="0" w:evenHBand="0" w:firstRowFirstColumn="0" w:firstRowLastColumn="0" w:lastRowFirstColumn="0" w:lastRowLastColumn="0"/>
+              <w:spacing w:line="240" w:lineRule="auto"/>
+              <w:jc w:val="center"/>
               <w:rPr>
-                <w:rFonts w:ascii="Times New Roman" w:eastAsia="Times New Roman" w:hAnsi="Times New Roman" w:cs="Times New Roman"/>
+                <w:rFonts w:eastAsia="Times New Roman"/>
                 <w:sz w:val="20"/>
-                <w:szCs w:val="20"/>
+                <w:lang w:val="en-US" w:eastAsia="sk-SK"/>
               </w:rPr>
             </w:pPr>
             <w:r>
               <w:rPr>
-                <w:rFonts w:ascii="Times New Roman" w:eastAsia="Times New Roman" w:hAnsi="Times New Roman" w:cs="Times New Roman"/>
+                <w:rFonts w:eastAsia="Times New Roman"/>
+                <w:color w:val="000000"/>
                 <w:sz w:val="20"/>
-                <w:szCs w:val="20"/>
+                <w:lang w:val="en-US" w:eastAsia="sk-SK"/>
               </w:rPr>
               <w:t>Time, full project completion</w:t>
             </w:r>
@@ -4884,23 +4925,33 @@
         </w:tc>
         <w:tc>
           <w:tcPr>
-            <w:tcW w:w="2123" w:type="dxa"/>
+            <w:tcW w:w="1438" w:type="dxa"/>
+            <w:shd w:val="clear" w:color="auto" w:fill="E6E6E6"/>
+            <w:tcMar>
+              <w:top w:w="72" w:type="dxa"/>
+              <w:left w:w="115" w:type="dxa"/>
+              <w:bottom w:w="72" w:type="dxa"/>
+              <w:right w:w="115" w:type="dxa"/>
+            </w:tcMar>
             <w:vAlign w:val="center"/>
+            <w:hideMark/>
           </w:tcPr>
           <w:p>
             <w:pPr>
-              <w:cnfStyle w:val="000000000000" w:firstRow="0" w:lastRow="0" w:firstColumn="0" w:lastColumn="0" w:oddVBand="0" w:evenVBand="0" w:oddHBand="0" w:evenHBand="0" w:firstRowFirstColumn="0" w:firstRowLastColumn="0" w:lastRowFirstColumn="0" w:lastRowLastColumn="0"/>
+              <w:spacing w:line="240" w:lineRule="auto"/>
+              <w:jc w:val="center"/>
               <w:rPr>
-                <w:rFonts w:ascii="Times New Roman" w:eastAsia="Times New Roman" w:hAnsi="Times New Roman" w:cs="Times New Roman"/>
+                <w:rFonts w:eastAsia="Times New Roman"/>
                 <w:sz w:val="20"/>
-                <w:szCs w:val="20"/>
+                <w:lang w:val="en-US" w:eastAsia="sk-SK"/>
               </w:rPr>
             </w:pPr>
             <w:r>
               <w:rPr>
-                <w:rFonts w:ascii="Times New Roman" w:eastAsia="Times New Roman" w:hAnsi="Times New Roman" w:cs="Times New Roman"/>
+                <w:rFonts w:eastAsia="Times New Roman"/>
+                <w:color w:val="000000"/>
                 <w:sz w:val="20"/>
-                <w:szCs w:val="20"/>
+                <w:lang w:val="en-US" w:eastAsia="sk-SK"/>
               </w:rPr>
               <w:t>Detailed pre-analysis of time schedule</w:t>
             </w:r>
@@ -4908,54 +4959,80 @@
         </w:tc>
         <w:tc>
           <w:tcPr>
-            <w:tcW w:w="1132" w:type="dxa"/>
+            <w:tcW w:w="1397" w:type="dxa"/>
+            <w:shd w:val="clear" w:color="auto" w:fill="E6E6E6"/>
+            <w:tcMar>
+              <w:top w:w="72" w:type="dxa"/>
+              <w:left w:w="115" w:type="dxa"/>
+              <w:bottom w:w="72" w:type="dxa"/>
+              <w:right w:w="115" w:type="dxa"/>
+            </w:tcMar>
             <w:vAlign w:val="center"/>
+            <w:hideMark/>
           </w:tcPr>
           <w:p>
             <w:pPr>
-              <w:cnfStyle w:val="000000000000" w:firstRow="0" w:lastRow="0" w:firstColumn="0" w:lastColumn="0" w:oddVBand="0" w:evenVBand="0" w:oddHBand="0" w:evenHBand="0" w:firstRowFirstColumn="0" w:firstRowLastColumn="0" w:lastRowFirstColumn="0" w:lastRowLastColumn="0"/>
+              <w:spacing w:line="240" w:lineRule="auto"/>
+              <w:jc w:val="center"/>
               <w:rPr>
-                <w:rFonts w:ascii="Times New Roman" w:eastAsia="Times New Roman" w:hAnsi="Times New Roman" w:cs="Times New Roman"/>
+                <w:rFonts w:eastAsia="Times New Roman"/>
                 <w:sz w:val="20"/>
-                <w:szCs w:val="20"/>
+                <w:lang w:val="en-US" w:eastAsia="sk-SK"/>
               </w:rPr>
             </w:pPr>
             <w:r>
               <w:rPr>
-                <w:rFonts w:ascii="Times New Roman" w:eastAsia="Times New Roman" w:hAnsi="Times New Roman" w:cs="Times New Roman"/>
+                <w:rFonts w:eastAsia="Times New Roman"/>
+                <w:color w:val="000000"/>
                 <w:sz w:val="20"/>
-                <w:szCs w:val="20"/>
+                <w:lang w:val="en-US" w:eastAsia="sk-SK"/>
               </w:rPr>
-              <w:t>Daniela (scrum master)</w:t>
+              <w:t>Michaela (scrum master)</w:t>
             </w:r>
           </w:p>
         </w:tc>
         <w:tc>
           <w:tcPr>
-            <w:tcW w:w="1178" w:type="dxa"/>
+            <w:tcW w:w="1418" w:type="dxa"/>
+            <w:shd w:val="clear" w:color="auto" w:fill="E6E6E6"/>
+            <w:tcMar>
+              <w:top w:w="72" w:type="dxa"/>
+              <w:left w:w="115" w:type="dxa"/>
+              <w:bottom w:w="72" w:type="dxa"/>
+              <w:right w:w="115" w:type="dxa"/>
+            </w:tcMar>
             <w:vAlign w:val="center"/>
+            <w:hideMark/>
           </w:tcPr>
           <w:p>
             <w:pPr>
-              <w:cnfStyle w:val="000000000000" w:firstRow="0" w:lastRow="0" w:firstColumn="0" w:lastColumn="0" w:oddVBand="0" w:evenVBand="0" w:oddHBand="0" w:evenHBand="0" w:firstRowFirstColumn="0" w:firstRowLastColumn="0" w:lastRowFirstColumn="0" w:lastRowLastColumn="0"/>
+              <w:spacing w:line="240" w:lineRule="auto"/>
+              <w:jc w:val="center"/>
               <w:rPr>
-                <w:rFonts w:ascii="Times New Roman" w:eastAsia="Times New Roman" w:hAnsi="Times New Roman" w:cs="Times New Roman"/>
+                <w:rFonts w:eastAsia="Times New Roman"/>
                 <w:sz w:val="20"/>
-                <w:szCs w:val="20"/>
+                <w:lang w:val="en-US" w:eastAsia="sk-SK"/>
               </w:rPr>
             </w:pPr>
             <w:r>
               <w:rPr>
-                <w:rFonts w:ascii="Times New Roman" w:eastAsia="Times New Roman" w:hAnsi="Times New Roman" w:cs="Times New Roman"/>
+                <w:rFonts w:eastAsia="Times New Roman"/>
+                <w:color w:val="000000"/>
                 <w:sz w:val="20"/>
-                <w:szCs w:val="20"/>
+                <w:lang w:val="en-US" w:eastAsia="sk-SK"/>
               </w:rPr>
-              <w:t>Take out features</w:t>
+              <w:t>More conservative estimation, usage of SCRUM, take out features</w:t>
             </w:r>
           </w:p>
         </w:tc>
       </w:tr>
     </w:tbl>
+    <w:p>
+      <w:pPr>
+        <w:ind w:firstLine="567"/>
+        <w:jc w:val="both"/>
+      </w:pPr>
+    </w:p>
     <w:p>
       <w:pPr>
         <w:pBdr>
@@ -4984,7 +5061,6 @@
         <w:jc w:val="both"/>
       </w:pPr>
       <w:r>
-        <w:lastRenderedPageBreak/>
         <w:t xml:space="preserve">The reason we made them, was to first of all prevent them from occurring and secondly to be prepared and know how to handle the situation, in the event that any of them occurred. </w:t>
       </w:r>
     </w:p>
@@ -4995,6 +5071,7 @@
       <w:bookmarkStart w:id="11" w:name="_Toc516158191"/>
       <w:bookmarkStart w:id="12" w:name="_Toc516160650"/>
       <w:r>
+        <w:lastRenderedPageBreak/>
         <w:t>Group contract</w:t>
       </w:r>
       <w:bookmarkEnd w:id="11"/>
@@ -5006,18 +5083,31 @@
         <w:jc w:val="both"/>
       </w:pPr>
       <w:r>
-        <w:t>The next task we focused on was updating the group contract (see appendix 1). We have made it at the beginning of the previous semester and we decided to leave it as it was and just add one statement. The statement was concerning the stressful situation we ended in the previous semester. To avoid it this time, we came up with penalties for ourselves for not sticking to the deadline.</w:t>
+        <w:t xml:space="preserve">The next task we focused on was updating the group contract (see appendix 1). We have made it at the beginning of the </w:t>
+      </w:r>
+      <w:r>
+        <w:t>first</w:t>
+      </w:r>
+      <w:r>
+        <w:t xml:space="preserve"> semester and we decided to leave it as it was</w:t>
+      </w:r>
+      <w:r>
+        <w:t>.</w:t>
       </w:r>
     </w:p>
     <w:p>
       <w:pPr>
         <w:pStyle w:val="Obsah2"/>
       </w:pPr>
-      <w:bookmarkStart w:id="13" w:name="_Toc516160651"/>
-      <w:r>
-        <w:t>Contacting the company</w:t>
-      </w:r>
+      <w:bookmarkStart w:id="13" w:name="_q7547m1dymfn" w:colFirst="0" w:colLast="0"/>
+      <w:bookmarkStart w:id="14" w:name="_Toc516158192"/>
+      <w:bookmarkStart w:id="15" w:name="_Toc516160652"/>
       <w:bookmarkEnd w:id="13"/>
+      <w:r>
+        <w:t>Project Description</w:t>
+      </w:r>
+      <w:bookmarkEnd w:id="14"/>
+      <w:bookmarkEnd w:id="15"/>
     </w:p>
     <w:p>
       <w:pPr>
@@ -5025,38 +5115,28 @@
         <w:jc w:val="both"/>
       </w:pPr>
       <w:r>
-        <w:t>The most important part of the initiation phase was coming up with an idea for our project. We were lucky enough to be contacted by a real company that needed a system for their school. The following stages were establishing the contact with the company and getting to know firstly about their school and working methods and secondly about their needs. The one responsible for that was our product owner. However, he was not the only one contacting them, as the owners of the company were relatives of one of our team members.</w:t>
-      </w:r>
-    </w:p>
-    <w:p>
-      <w:pPr>
-        <w:pStyle w:val="Obsah2"/>
-      </w:pPr>
-      <w:bookmarkStart w:id="14" w:name="_q7547m1dymfn" w:colFirst="0" w:colLast="0"/>
-      <w:bookmarkStart w:id="15" w:name="_Toc516158192"/>
-      <w:bookmarkStart w:id="16" w:name="_Toc516160652"/>
-      <w:bookmarkEnd w:id="14"/>
-      <w:r>
-        <w:t>Project Description</w:t>
-      </w:r>
-      <w:bookmarkEnd w:id="15"/>
-      <w:bookmarkEnd w:id="16"/>
-    </w:p>
-    <w:p>
-      <w:pPr>
-        <w:ind w:firstLine="720"/>
-        <w:jc w:val="both"/>
-      </w:pPr>
-      <w:r>
-        <w:t xml:space="preserve">Having established the contact and got to know a bit more about </w:t>
-      </w:r>
-      <w:proofErr w:type="spellStart"/>
-      <w:r>
-        <w:t>eNTe</w:t>
-      </w:r>
-      <w:proofErr w:type="spellEnd"/>
-      <w:r>
-        <w:t xml:space="preserve"> (which is the school's name) we were able to write the Project Description. As we have discovered the previous semester who is “the master of words” in our group, that person got the job. That was another reason why not only the product owner was contacting the company. Our writer had to gain proper knowledge in order to write a valuable background description and describe the situation and struggled problems correctly, to derive an accurate purpose for the system. The remaining parts of the document were created by the whole group.</w:t>
+        <w:t xml:space="preserve">Alongside were we facing the challenge of choosing an idea for the project. We had a few of those and ended up with two: a cinema system and book storage system. Basing on the rules of democracy we made a voting and the book storage system passed the finals. </w:t>
+      </w:r>
+      <w:r>
+        <w:t xml:space="preserve">Having </w:t>
+      </w:r>
+      <w:r>
+        <w:t>chosen,</w:t>
+      </w:r>
+      <w:r>
+        <w:t xml:space="preserve"> </w:t>
+      </w:r>
+      <w:r>
+        <w:t xml:space="preserve">we were able to write the Project Description. </w:t>
+      </w:r>
+      <w:r>
+        <w:t xml:space="preserve">We discussed in detail what we want to do and why and afterwards our “group writer” put it into words. Afterwards we created the </w:t>
+      </w:r>
+      <w:r>
+        <w:t xml:space="preserve">remaining parts of the document </w:t>
+      </w:r>
+      <w:r>
+        <w:t>together.</w:t>
       </w:r>
     </w:p>
     <w:p>
@@ -5077,31 +5157,28 @@
       <w:pPr>
         <w:pStyle w:val="Obsah1"/>
       </w:pPr>
-      <w:bookmarkStart w:id="17" w:name="_Toc516158193"/>
-      <w:bookmarkStart w:id="18" w:name="_Toc516160653"/>
+      <w:bookmarkStart w:id="16" w:name="_Toc516158193"/>
+      <w:bookmarkStart w:id="17" w:name="_Toc516160653"/>
       <w:r>
         <w:lastRenderedPageBreak/>
         <w:t>Project Execution</w:t>
       </w:r>
+      <w:bookmarkEnd w:id="16"/>
       <w:bookmarkEnd w:id="17"/>
+    </w:p>
+    <w:p>
+      <w:pPr>
+        <w:pStyle w:val="Obsah2"/>
+      </w:pPr>
+      <w:bookmarkStart w:id="18" w:name="_w56gj4t382a5" w:colFirst="0" w:colLast="0"/>
+      <w:bookmarkStart w:id="19" w:name="_Toc516160655"/>
+      <w:bookmarkStart w:id="20" w:name="_GoBack"/>
       <w:bookmarkEnd w:id="18"/>
-    </w:p>
-    <w:p>
-      <w:pPr>
-        <w:pStyle w:val="Obsah2"/>
-      </w:pPr>
-      <w:bookmarkStart w:id="19" w:name="_w56gj4t382a5" w:colFirst="0" w:colLast="0"/>
-      <w:bookmarkStart w:id="20" w:name="_Toc516158194"/>
-      <w:bookmarkStart w:id="21" w:name="_Toc516160654"/>
+      <w:bookmarkEnd w:id="20"/>
+      <w:r>
+        <w:t>SCRUM</w:t>
+      </w:r>
       <w:bookmarkEnd w:id="19"/>
-      <w:r>
-        <w:t>Formulating requirements</w:t>
-      </w:r>
-      <w:bookmarkEnd w:id="20"/>
-      <w:bookmarkEnd w:id="21"/>
-      <w:r>
-        <w:t xml:space="preserve"> </w:t>
-      </w:r>
     </w:p>
     <w:p>
       <w:pPr>
@@ -5110,70 +5187,40 @@
         <w:jc w:val="both"/>
       </w:pPr>
       <w:r>
-        <w:t xml:space="preserve">Following the initiation phase was the project execution period. The essential task during this period was formulating the requirements. They were discussed with the customer and changed a few times, as new information were </w:t>
-      </w:r>
-      <w:r>
-        <w:t>occurring</w:t>
-      </w:r>
-      <w:r>
-        <w:t xml:space="preserve"> or the vision of the company was clarifying/ changing a bit.</w:t>
-      </w:r>
-    </w:p>
-    <w:p>
-      <w:pPr>
-        <w:pStyle w:val="Obsah2"/>
-      </w:pPr>
-      <w:bookmarkStart w:id="22" w:name="_Toc516160655"/>
-      <w:r>
-        <w:t>SCRUM</w:t>
-      </w:r>
-      <w:bookmarkEnd w:id="22"/>
+        <w:t>During the project execution period we worked using the scrum approach.</w:t>
+      </w:r>
+      <w:r>
+        <w:t xml:space="preserve"> Basing on the requirements, we created a product backlog (see Appendix 5).</w:t>
+      </w:r>
+      <w:r>
+        <w:t xml:space="preserve"> Before the SEP period started, each of our sprints was one week long, due to having lectures and other responsibilities and not being able to assign all of our time to the project. That is why the actual time spent on working on the project in this phase was approximately the same as during 3 days during the SEP period. Prior to each sprint there was a sprint planning meeting where the tasks for the next week were being selected. Moreover, each sprint was followed by a sprint review meeting, during which the work done by each member was being discussed. For organising and keeping track of the tasks, Trello has been used. The tasks in the “to do” and “in progress” lists created sprint backlogs and the points assigned to the backlogs that were done were being added to the burndown chart. The daily scrum meeting was made at Facebook and was not made daily, as we did not have enough time to work every</w:t>
+      </w:r>
+      <w:r>
+        <w:t xml:space="preserve"> </w:t>
+      </w:r>
+      <w:r>
+        <w:t xml:space="preserve">day. As the scrum approach was new to us, we were learning it throughout the whole semester. In the beginning we were not taking notes from the meetings nor </w:t>
+      </w:r>
+      <w:proofErr w:type="spellStart"/>
+      <w:r>
+        <w:t>helding</w:t>
+      </w:r>
+      <w:proofErr w:type="spellEnd"/>
+      <w:r>
+        <w:t xml:space="preserve"> retrospective meetings and we implemented those to our process later during working.</w:t>
+      </w:r>
     </w:p>
     <w:p>
       <w:pPr>
         <w:spacing w:after="160"/>
         <w:ind w:firstLine="567"/>
         <w:jc w:val="both"/>
-      </w:pPr>
-      <w:r>
-        <w:t>During the project execution period we worked using the scrum approach.</w:t>
-      </w:r>
-      <w:r>
-        <w:t xml:space="preserve"> Basing on the requirements, we created a product backlog (see Appendix 5).</w:t>
-      </w:r>
-      <w:r>
-        <w:t xml:space="preserve"> Before the SEP period started, each of our sprints was one week long, due to having lectures and other responsibilities and not being able to assign all of our time to the project. That is why the actual time spent on working on the project in this phase was approximately the same as during 3 days during the SEP period. Prior to each sprint there was a sprint planning meeting where the tasks for the next week were being selected. Moreover, each sprint was followed by a sprint review meeting, during which the work done by each member was being discussed. For organising and keeping track of the tasks, Trello has been used. The tasks in the “to do” and “in progress” lists created sprint backlogs and the points assigned to the backlogs that were done were being added to the burndown chart. The daily scrum meeting was made at Facebook and was not made daily, as we did not have enough time to work every</w:t>
-      </w:r>
-      <w:r>
-        <w:t xml:space="preserve"> </w:t>
-      </w:r>
-      <w:r>
-        <w:t xml:space="preserve">day. As the scrum approach was new to us, we were learning it throughout the whole semester. In the beginning we were not taking notes from the meetings nor </w:t>
-      </w:r>
-      <w:proofErr w:type="spellStart"/>
-      <w:r>
-        <w:t>helding</w:t>
-      </w:r>
-      <w:proofErr w:type="spellEnd"/>
-      <w:r>
-        <w:t xml:space="preserve"> retrospective meetings and we implemented those to our process later during working.</w:t>
-      </w:r>
-    </w:p>
-    <w:p>
-      <w:pPr>
-        <w:spacing w:after="160"/>
-        <w:ind w:firstLine="567"/>
-        <w:jc w:val="both"/>
         <w:rPr>
           <w:b/>
         </w:rPr>
       </w:pPr>
       <w:r>
-        <w:t xml:space="preserve">Our working methods during the SEP period were different than the ones used before. One of the reasons was that we had more time to allocate for the project. That resolved in having 3 day long sprints instead of one week long (so that the actual work time spent on it remained almost the same). We also increased the number of meetings, including daily scrum meetings and retrospective meetings after each sprint. What is more, during some days we were working at one place on our tasks in order to </w:t>
-      </w:r>
-      <w:r>
-        <w:lastRenderedPageBreak/>
-        <w:t>stay more motivated and be able to discuss encountered problems quicker.</w:t>
+        <w:t>Our working methods during the SEP period were different than the ones used before. One of the reasons was that we had more time to allocate for the project. That resolved in having 3 day long sprints instead of one week long (so that the actual work time spent on it remained almost the same). We also increased the number of meetings, including daily scrum meetings and retrospective meetings after each sprint. What is more, during some days we were working at one place on our tasks in order to stay more motivated and be able to discuss encountered problems quicker.</w:t>
       </w:r>
       <w:r>
         <w:br/>
@@ -5185,7 +5232,11 @@
       </w:r>
       <w:proofErr w:type="spellEnd"/>
       <w:r>
-        <w:t xml:space="preserve">. There were a few reasons for that. First of all, we had to update the backlog and we would have to change it on Trello either way. Furthermore, we realized that the way we are making our burndown chart is incorrect. We were only assigning points to backlog stories and not to each task separately as well. So at first we wanted to make a new Trello board for the SEP period, but then we were also told by one of the supervisors, that we should not make the burndown chart manually, but use a tool for it. Moreover, Trello started looking a bit messy. That is why we chose to switch to </w:t>
+        <w:t xml:space="preserve">. There were a few reasons for that. First of all, we had to update the backlog and we would have to change it on Trello either way. Furthermore, we realized that the way we are making our burndown chart is incorrect. We were only assigning points to backlog stories and not to each task </w:t>
+      </w:r>
+      <w:r>
+        <w:lastRenderedPageBreak/>
+        <w:t xml:space="preserve">separately as well. So at first we wanted to make a new Trello board for the SEP period, but then we were also told by one of the supervisors, that we should not make the burndown chart manually, but use a tool for it. Moreover, Trello started looking a bit messy. That is why we chose to switch to </w:t>
       </w:r>
       <w:proofErr w:type="spellStart"/>
       <w:r>
@@ -5208,11 +5259,11 @@
       <w:pPr>
         <w:pStyle w:val="Obsah3"/>
       </w:pPr>
-      <w:bookmarkStart w:id="23" w:name="_Toc516160656"/>
+      <w:bookmarkStart w:id="21" w:name="_Toc516160656"/>
       <w:r>
         <w:t>SCRUM meetings</w:t>
       </w:r>
-      <w:bookmarkEnd w:id="23"/>
+      <w:bookmarkEnd w:id="21"/>
     </w:p>
     <w:p>
       <w:pPr>
@@ -5293,37 +5344,37 @@
       <w:pPr>
         <w:pStyle w:val="Obsah3"/>
       </w:pPr>
-      <w:bookmarkStart w:id="24" w:name="_Toc516160657"/>
-      <w:r>
+      <w:bookmarkStart w:id="22" w:name="_Toc516160657"/>
+      <w:r>
+        <w:t>Burndown chart</w:t>
+      </w:r>
+      <w:bookmarkEnd w:id="22"/>
+    </w:p>
+    <w:p>
+      <w:pPr>
+        <w:jc w:val="both"/>
+      </w:pPr>
+      <w:r>
+        <w:rPr>
+          <w:b/>
+        </w:rPr>
+        <w:tab/>
+      </w:r>
+      <w:r>
+        <w:t>The burndown charts for the SEP period are shown below:</w:t>
+      </w:r>
+    </w:p>
+    <w:p>
+      <w:pPr>
+        <w:rPr>
+          <w:b/>
+        </w:rPr>
+      </w:pPr>
+      <w:r>
+        <w:rPr>
+          <w:b/>
+        </w:rPr>
         <w:lastRenderedPageBreak/>
-        <w:t>Burndown chart</w:t>
-      </w:r>
-      <w:bookmarkEnd w:id="24"/>
-    </w:p>
-    <w:p>
-      <w:pPr>
-        <w:jc w:val="both"/>
-      </w:pPr>
-      <w:r>
-        <w:rPr>
-          <w:b/>
-        </w:rPr>
-        <w:tab/>
-      </w:r>
-      <w:r>
-        <w:t>The burndown charts for the SEP period are shown below:</w:t>
-      </w:r>
-    </w:p>
-    <w:p>
-      <w:pPr>
-        <w:rPr>
-          <w:b/>
-        </w:rPr>
-      </w:pPr>
-      <w:r>
-        <w:rPr>
-          <w:b/>
-        </w:rPr>
         <w:t xml:space="preserve">Sprint </w:t>
       </w:r>
       <w:r>
@@ -5538,6 +5589,7 @@
           <w:noProof/>
           <w:lang w:val="sk-SK" w:eastAsia="sk-SK"/>
         </w:rPr>
+        <w:lastRenderedPageBreak/>
         <w:drawing>
           <wp:inline distT="0" distB="0" distL="0" distR="0" wp14:anchorId="20EAFD99" wp14:editId="51B69DCB">
             <wp:extent cx="5364000" cy="3007213"/>
@@ -5726,14 +5778,14 @@
         <w:t>tasks</w:t>
       </w:r>
       <w:r>
-        <w:t xml:space="preserve"> were usually moved to the next sprint to be finished. The reason why sprint 2 is showing “overdue effort” is the fact, that sprint 3 did not have dates assigned at the beginning, so the tasks were counted still to sprint 2, instead of 3. One of the reasons of being behind on the beginning of the sprints was storing the done tasks in the </w:t>
+        <w:t xml:space="preserve"> were usually moved to the next sprint to be finished. The reason why sprint 2 is showing “overdue effort” is the fact, that sprint 3 did not have dates assigned at the beginning, so the tasks were counted still to sprint 2, instead of 3. One of the reasons of being behind on the beginning of the sprints was storing the done tasks in the division “to verify” and waiting for the product owner or SCRUM master to verify them until assigning the points to the charts.</w:t>
+      </w:r>
+      <w:r>
+        <w:t xml:space="preserve"> It can also be seen that we were the most </w:t>
       </w:r>
       <w:r>
         <w:lastRenderedPageBreak/>
-        <w:t>division “to verify” and waiting for the product owner or SCRUM master to verify them until assigning the points to the charts.</w:t>
-      </w:r>
-      <w:r>
-        <w:t xml:space="preserve"> It can also be seen that we were the most motivated and productive in the last sprint when the deadline was close and we wanted to finish every task before to have enough time to check all documents properly.</w:t>
+        <w:t>motivated and productive in the last sprint when the deadline was close and we wanted to finish every task before to have enough time to check all documents properly.</w:t>
       </w:r>
     </w:p>
     <w:p>
@@ -5958,54 +6010,54 @@
       <w:pPr>
         <w:pStyle w:val="Obsah2"/>
       </w:pPr>
-      <w:bookmarkStart w:id="25" w:name="_Toc516160658"/>
+      <w:bookmarkStart w:id="23" w:name="_Toc516160658"/>
       <w:r>
         <w:t>Encountered risks</w:t>
       </w:r>
+      <w:bookmarkEnd w:id="23"/>
+    </w:p>
+    <w:p>
+      <w:pPr>
+        <w:ind w:firstLine="720"/>
+        <w:jc w:val="both"/>
+      </w:pPr>
+      <w:r>
+        <w:t xml:space="preserve">The working process was not always looking sunny for us. We encountered one third of the risks we were prepared for. First of all, we had a technical breakdown. A keyboard of one of the team </w:t>
+      </w:r>
+      <w:r>
+        <w:t>member’s</w:t>
+      </w:r>
+      <w:r>
+        <w:t xml:space="preserve"> laptops was not working properly, what </w:t>
+      </w:r>
+      <w:r>
+        <w:t>dis</w:t>
+      </w:r>
+      <w:r>
+        <w:t xml:space="preserve">abled using it. The prime solution was connecting an external keyboard. However, that was not very convenient, especially when it has to be carried. Fortunately, our SCRUM master was going to Poland for the weekend, so she was able to take the laptop with her and get the keyboard replaced. </w:t>
+      </w:r>
+    </w:p>
+    <w:p>
+      <w:pPr>
+        <w:jc w:val="both"/>
+      </w:pPr>
+      <w:r>
+        <w:t>Another risk we encountered was unrealistic planning and scheduling. As the risk assessment table shows, we took out features and focused only on the critical tasks from our project backlog.</w:t>
+      </w:r>
+    </w:p>
+    <w:p>
+      <w:pPr>
+        <w:pStyle w:val="Obsah2"/>
+      </w:pPr>
+      <w:bookmarkStart w:id="24" w:name="_9hntydz31o1" w:colFirst="0" w:colLast="0"/>
+      <w:bookmarkStart w:id="25" w:name="_Toc516158195"/>
+      <w:bookmarkStart w:id="26" w:name="_Toc516160659"/>
+      <w:bookmarkEnd w:id="24"/>
+      <w:r>
+        <w:t>Technical tools</w:t>
+      </w:r>
       <w:bookmarkEnd w:id="25"/>
-    </w:p>
-    <w:p>
-      <w:pPr>
-        <w:ind w:firstLine="720"/>
-        <w:jc w:val="both"/>
-      </w:pPr>
-      <w:r>
-        <w:t xml:space="preserve">The working process was not always looking sunny for us. We encountered one third of the risks we were prepared for. First of all, we had a technical breakdown. A keyboard of one of the team </w:t>
-      </w:r>
-      <w:r>
-        <w:t>member’s</w:t>
-      </w:r>
-      <w:r>
-        <w:t xml:space="preserve"> laptops was not working properly, what </w:t>
-      </w:r>
-      <w:r>
-        <w:t>dis</w:t>
-      </w:r>
-      <w:r>
-        <w:t xml:space="preserve">abled using it. The prime solution was connecting an external keyboard. However, that was not very convenient, especially when it has to be carried. Fortunately, our SCRUM master was going to Poland for the weekend, so she was able to take the laptop with her and get the keyboard replaced. </w:t>
-      </w:r>
-    </w:p>
-    <w:p>
-      <w:pPr>
-        <w:jc w:val="both"/>
-      </w:pPr>
-      <w:r>
-        <w:t>Another risk we encountered was unrealistic planning and scheduling. As the risk assessment table shows, we took out features and focused only on the critical tasks from our project backlog.</w:t>
-      </w:r>
-    </w:p>
-    <w:p>
-      <w:pPr>
-        <w:pStyle w:val="Obsah2"/>
-      </w:pPr>
-      <w:bookmarkStart w:id="26" w:name="_9hntydz31o1" w:colFirst="0" w:colLast="0"/>
-      <w:bookmarkStart w:id="27" w:name="_Toc516158195"/>
-      <w:bookmarkStart w:id="28" w:name="_Toc516160659"/>
       <w:bookmarkEnd w:id="26"/>
-      <w:r>
-        <w:t>Technical tools</w:t>
-      </w:r>
-      <w:bookmarkEnd w:id="27"/>
-      <w:bookmarkEnd w:id="28"/>
     </w:p>
     <w:p>
       <w:pPr>
@@ -6040,45 +6092,45 @@
       <w:pPr>
         <w:pStyle w:val="Obsah2"/>
       </w:pPr>
-      <w:bookmarkStart w:id="29" w:name="_Toc516160660"/>
+      <w:bookmarkStart w:id="27" w:name="_Toc516160660"/>
       <w:r>
         <w:t>Working with the company</w:t>
       </w:r>
+      <w:bookmarkEnd w:id="27"/>
+    </w:p>
+    <w:p>
+      <w:pPr>
+        <w:jc w:val="both"/>
+      </w:pPr>
+      <w:r>
+        <w:rPr>
+          <w:b/>
+        </w:rPr>
+        <w:tab/>
+      </w:r>
+      <w:r>
+        <w:t xml:space="preserve">As we had a real company, working for us looked slightly different than for most of the groups. On one hand it was easier, in the terms of being able to ask them how they would like a feature to be, when in doubt, but on the other one, it was more complex in the case of them changing their mind on some features, us having to adjust to their vision of the system and us having to understand precisely what they want and what they actually mean by it. One example of a disadvantage of working with a company faced our view designer. She had a view designed that she loved, but the company turned it down and made her change the whole view entirely. Even though she was not keen on the vision of the company, she had to adjust to the </w:t>
+      </w:r>
+      <w:proofErr w:type="spellStart"/>
+      <w:r>
+        <w:t>customers</w:t>
+      </w:r>
+      <w:proofErr w:type="spellEnd"/>
+      <w:r>
+        <w:t xml:space="preserve"> needs. However, we were glad for the opportunity of making a system that will actually be used and getting the experience of working with a real client.</w:t>
+      </w:r>
+    </w:p>
+    <w:p>
+      <w:pPr>
+        <w:pStyle w:val="Obsah2"/>
+      </w:pPr>
+      <w:bookmarkStart w:id="28" w:name="_Toc516158196"/>
+      <w:bookmarkStart w:id="29" w:name="_Toc516160661"/>
+      <w:r>
+        <w:t>List of tasks and responsibilities</w:t>
+      </w:r>
+      <w:bookmarkEnd w:id="28"/>
       <w:bookmarkEnd w:id="29"/>
-    </w:p>
-    <w:p>
-      <w:pPr>
-        <w:jc w:val="both"/>
-      </w:pPr>
-      <w:r>
-        <w:rPr>
-          <w:b/>
-        </w:rPr>
-        <w:tab/>
-      </w:r>
-      <w:r>
-        <w:t xml:space="preserve">As we had a real company, working for us looked slightly different than for most of the groups. On one hand it was easier, in the terms of being able to ask them how they would like a feature to be, when in doubt, but on the other one, it was more complex in the case of them changing their mind on some features, us having to adjust to their vision of the system and us having to understand precisely what they want and what they actually mean by it. One example of a disadvantage of working with a company faced our view designer. She had a view designed that she loved, but the company turned it down and made her change the whole view entirely. Even though she was not keen on the vision of the company, she had to adjust to the </w:t>
-      </w:r>
-      <w:proofErr w:type="spellStart"/>
-      <w:r>
-        <w:t>customers</w:t>
-      </w:r>
-      <w:proofErr w:type="spellEnd"/>
-      <w:r>
-        <w:t xml:space="preserve"> needs. However, we were glad for the opportunity of making a system that will actually be used and getting the experience of working with a real client.</w:t>
-      </w:r>
-    </w:p>
-    <w:p>
-      <w:pPr>
-        <w:pStyle w:val="Obsah2"/>
-      </w:pPr>
-      <w:bookmarkStart w:id="30" w:name="_Toc516158196"/>
-      <w:bookmarkStart w:id="31" w:name="_Toc516160661"/>
-      <w:r>
-        <w:t>List of tasks and responsibilities</w:t>
-      </w:r>
-      <w:bookmarkEnd w:id="30"/>
-      <w:bookmarkEnd w:id="31"/>
     </w:p>
     <w:p>
       <w:pPr>
@@ -8080,27 +8132,27 @@
       <w:pPr>
         <w:pStyle w:val="Obsah1"/>
       </w:pPr>
-      <w:bookmarkStart w:id="32" w:name="_Toc516158197"/>
-      <w:bookmarkStart w:id="33" w:name="_Toc516160662"/>
+      <w:bookmarkStart w:id="30" w:name="_Toc516158197"/>
+      <w:bookmarkStart w:id="31" w:name="_Toc516160662"/>
       <w:r>
         <w:lastRenderedPageBreak/>
         <w:t>Personal Reflections</w:t>
       </w:r>
+      <w:bookmarkEnd w:id="30"/>
+      <w:bookmarkEnd w:id="31"/>
+    </w:p>
+    <w:p>
+      <w:pPr>
+        <w:pStyle w:val="Obsah2"/>
+      </w:pPr>
+      <w:bookmarkStart w:id="32" w:name="_Toc516158198"/>
+      <w:bookmarkStart w:id="33" w:name="_Toc516160663"/>
+      <w:proofErr w:type="spellStart"/>
+      <w:r>
+        <w:t>Michał</w:t>
+      </w:r>
       <w:bookmarkEnd w:id="32"/>
       <w:bookmarkEnd w:id="33"/>
-    </w:p>
-    <w:p>
-      <w:pPr>
-        <w:pStyle w:val="Obsah2"/>
-      </w:pPr>
-      <w:bookmarkStart w:id="34" w:name="_Toc516158198"/>
-      <w:bookmarkStart w:id="35" w:name="_Toc516160663"/>
-      <w:proofErr w:type="spellStart"/>
-      <w:r>
-        <w:t>Michał</w:t>
-      </w:r>
-      <w:bookmarkEnd w:id="34"/>
-      <w:bookmarkEnd w:id="35"/>
       <w:proofErr w:type="spellEnd"/>
     </w:p>
     <w:p>
@@ -8299,75 +8351,75 @@
       <w:pPr>
         <w:pStyle w:val="Obsah2"/>
       </w:pPr>
-      <w:bookmarkStart w:id="36" w:name="_y3hpzm939mi9" w:colFirst="0" w:colLast="0"/>
-      <w:bookmarkStart w:id="37" w:name="_Toc516158199"/>
-      <w:bookmarkStart w:id="38" w:name="_Toc516160664"/>
+      <w:bookmarkStart w:id="34" w:name="_y3hpzm939mi9" w:colFirst="0" w:colLast="0"/>
+      <w:bookmarkStart w:id="35" w:name="_Toc516158199"/>
+      <w:bookmarkStart w:id="36" w:name="_Toc516160664"/>
+      <w:bookmarkEnd w:id="34"/>
+      <w:r>
+        <w:t>Michaela</w:t>
+      </w:r>
+      <w:bookmarkEnd w:id="35"/>
       <w:bookmarkEnd w:id="36"/>
-      <w:r>
-        <w:t>Michaela</w:t>
+    </w:p>
+    <w:p>
+      <w:pPr>
+        <w:ind w:firstLine="567"/>
+        <w:jc w:val="both"/>
+      </w:pPr>
+      <w:r>
+        <w:rPr>
+          <w:color w:val="000000"/>
+        </w:rPr>
+        <w:t xml:space="preserve">This semester project was even more challenging than the first one, </w:t>
+      </w:r>
+      <w:r>
+        <w:rPr>
+          <w:color w:val="000000"/>
+        </w:rPr>
+        <w:t>e</w:t>
+      </w:r>
+      <w:r>
+        <w:rPr>
+          <w:color w:val="000000"/>
+        </w:rPr>
+        <w:t>specially for our group. For the first time we worked with real customer and we had to base whole system on her wishes. Again, I was responsible for the GUI part and this time we choose to work with a new library. So, during whole project I was learning something new. Since beginning it was a bit stressful and I did</w:t>
+      </w:r>
+      <w:r>
+        <w:rPr>
+          <w:color w:val="000000"/>
+        </w:rPr>
+        <w:t xml:space="preserve"> not</w:t>
+      </w:r>
+      <w:r>
+        <w:rPr>
+          <w:color w:val="000000"/>
+        </w:rPr>
+        <w:t xml:space="preserve"> agree with customer's vision of the design. </w:t>
+      </w:r>
+      <w:r>
+        <w:rPr>
+          <w:color w:val="000000"/>
+        </w:rPr>
+        <w:t xml:space="preserve">My vision was something more suitable for children, with colours and details on buttons. In my opinion it would give to children more enthusiasm for work and usage of the system. </w:t>
+      </w:r>
+      <w:r>
+        <w:rPr>
+          <w:color w:val="000000"/>
+        </w:rPr>
+        <w:t>Therefore it was demotivating in the beginning, but after time I accepted that customer is always right. I think that this part of work was the hardest one. To put personal feelings on the side. In the end, I can say that I am really thankful for this opportunity. It taught me how to cooperate and listen to others ideas.</w:t>
+      </w:r>
+    </w:p>
+    <w:p>
+      <w:pPr>
+        <w:pStyle w:val="Obsah2"/>
+      </w:pPr>
+      <w:bookmarkStart w:id="37" w:name="_Toc516158200"/>
+      <w:bookmarkStart w:id="38" w:name="_Toc516160665"/>
+      <w:r>
+        <w:t>Matej</w:t>
       </w:r>
       <w:bookmarkEnd w:id="37"/>
       <w:bookmarkEnd w:id="38"/>
-    </w:p>
-    <w:p>
-      <w:pPr>
-        <w:ind w:firstLine="567"/>
-        <w:jc w:val="both"/>
-      </w:pPr>
-      <w:r>
-        <w:rPr>
-          <w:color w:val="000000"/>
-        </w:rPr>
-        <w:t xml:space="preserve">This semester project was even more challenging than the first one, </w:t>
-      </w:r>
-      <w:r>
-        <w:rPr>
-          <w:color w:val="000000"/>
-        </w:rPr>
-        <w:t>e</w:t>
-      </w:r>
-      <w:r>
-        <w:rPr>
-          <w:color w:val="000000"/>
-        </w:rPr>
-        <w:t>specially for our group. For the first time we worked with real customer and we had to base whole system on her wishes. Again, I was responsible for the GUI part and this time we choose to work with a new library. So, during whole project I was learning something new. Since beginning it was a bit stressful and I did</w:t>
-      </w:r>
-      <w:r>
-        <w:rPr>
-          <w:color w:val="000000"/>
-        </w:rPr>
-        <w:t xml:space="preserve"> not</w:t>
-      </w:r>
-      <w:r>
-        <w:rPr>
-          <w:color w:val="000000"/>
-        </w:rPr>
-        <w:t xml:space="preserve"> agree with customer's vision of the design. </w:t>
-      </w:r>
-      <w:r>
-        <w:rPr>
-          <w:color w:val="000000"/>
-        </w:rPr>
-        <w:t xml:space="preserve">My vision was something more suitable for children, with colours and details on buttons. In my opinion it would give to children more enthusiasm for work and usage of the system. </w:t>
-      </w:r>
-      <w:r>
-        <w:rPr>
-          <w:color w:val="000000"/>
-        </w:rPr>
-        <w:t>Therefore it was demotivating in the beginning, but after time I accepted that customer is always right. I think that this part of work was the hardest one. To put personal feelings on the side. In the end, I can say that I am really thankful for this opportunity. It taught me how to cooperate and listen to others ideas.</w:t>
-      </w:r>
-    </w:p>
-    <w:p>
-      <w:pPr>
-        <w:pStyle w:val="Obsah2"/>
-      </w:pPr>
-      <w:bookmarkStart w:id="39" w:name="_Toc516158200"/>
-      <w:bookmarkStart w:id="40" w:name="_Toc516160665"/>
-      <w:r>
-        <w:t>Matej</w:t>
-      </w:r>
-      <w:bookmarkEnd w:id="39"/>
-      <w:bookmarkEnd w:id="40"/>
     </w:p>
     <w:p>
       <w:pPr>
@@ -8469,13 +8521,13 @@
       <w:pPr>
         <w:pStyle w:val="Obsah2"/>
       </w:pPr>
-      <w:bookmarkStart w:id="41" w:name="_Toc516158201"/>
-      <w:bookmarkStart w:id="42" w:name="_Toc516160666"/>
+      <w:bookmarkStart w:id="39" w:name="_Toc516158201"/>
+      <w:bookmarkStart w:id="40" w:name="_Toc516160666"/>
       <w:r>
         <w:t>Daniela</w:t>
       </w:r>
-      <w:bookmarkEnd w:id="41"/>
-      <w:bookmarkEnd w:id="42"/>
+      <w:bookmarkEnd w:id="39"/>
+      <w:bookmarkEnd w:id="40"/>
     </w:p>
     <w:p>
       <w:pPr>
@@ -8559,39 +8611,39 @@
       <w:pPr>
         <w:pStyle w:val="Obsah1"/>
       </w:pPr>
-      <w:bookmarkStart w:id="43" w:name="_Toc516158202"/>
-      <w:bookmarkStart w:id="44" w:name="_Toc516160667"/>
+      <w:bookmarkStart w:id="41" w:name="_Toc516158202"/>
+      <w:bookmarkStart w:id="42" w:name="_Toc516160667"/>
       <w:r>
         <w:lastRenderedPageBreak/>
         <w:t>Conclusion</w:t>
       </w:r>
+      <w:bookmarkEnd w:id="41"/>
+      <w:bookmarkEnd w:id="42"/>
+    </w:p>
+    <w:p>
+      <w:pPr>
+        <w:ind w:firstLine="567"/>
+        <w:jc w:val="both"/>
+      </w:pPr>
+      <w:r>
+        <w:t>The overall outcome of the process can be stated as positive. Our group did not encounter many problems and those that were encountered were foreseen in the risk assessments. Moreover, we did not have any conflicts and the group was working well.  What is more, everyone learned a lot and the learnings were not only code related, but also about SCRUM and UP. All group members appreciate the SCRUM and UP methodology and want to continue working with it in the future. Furthermore, working with a real company was a great opportunity for us and even though the flaws, we are thankful for that and we learned also in this aspect. Each of us developed during this SEP and we also became stronger as a group.</w:t>
+      </w:r>
+      <w:r>
+        <w:br w:type="page"/>
+      </w:r>
+    </w:p>
+    <w:p>
+      <w:pPr>
+        <w:pStyle w:val="Obsah1"/>
+      </w:pPr>
+      <w:bookmarkStart w:id="43" w:name="_Toc516158203"/>
+      <w:bookmarkStart w:id="44" w:name="_Toc516160668"/>
+      <w:r>
+        <w:lastRenderedPageBreak/>
+        <w:t>References</w:t>
+      </w:r>
       <w:bookmarkEnd w:id="43"/>
       <w:bookmarkEnd w:id="44"/>
-    </w:p>
-    <w:p>
-      <w:pPr>
-        <w:ind w:firstLine="567"/>
-        <w:jc w:val="both"/>
-      </w:pPr>
-      <w:r>
-        <w:t>The overall outcome of the process can be stated as positive. Our group did not encounter many problems and those that were encountered were foreseen in the risk assessments. Moreover, we did not have any conflicts and the group was working well.  What is more, everyone learned a lot and the learnings were not only code related, but also about SCRUM and UP. All group members appreciate the SCRUM and UP methodology and want to continue working with it in the future. Furthermore, working with a real company was a great opportunity for us and even though the flaws, we are thankful for that and we learned also in this aspect. Each of us developed during this SEP and we also became stronger as a group.</w:t>
-      </w:r>
-      <w:r>
-        <w:br w:type="page"/>
-      </w:r>
-    </w:p>
-    <w:p>
-      <w:pPr>
-        <w:pStyle w:val="Obsah1"/>
-      </w:pPr>
-      <w:bookmarkStart w:id="45" w:name="_Toc516158203"/>
-      <w:bookmarkStart w:id="46" w:name="_Toc516160668"/>
-      <w:r>
-        <w:lastRenderedPageBreak/>
-        <w:t>References</w:t>
-      </w:r>
-      <w:bookmarkEnd w:id="45"/>
-      <w:bookmarkEnd w:id="46"/>
     </w:p>
     <w:p>
       <w:r>
@@ -8732,8 +8784,6 @@
       <w:r>
         <w:t>Appendix 5: Product backlog – Product_backlog.pdf</w:t>
       </w:r>
-      <w:bookmarkStart w:id="47" w:name="_GoBack"/>
-      <w:bookmarkEnd w:id="47"/>
     </w:p>
     <w:p>
       <w:pPr>
@@ -9095,7 +9145,7 @@
         <w:lang w:val="sk-SK" w:eastAsia="sk-SK"/>
       </w:rPr>
       <w:drawing>
-        <wp:anchor distT="0" distB="0" distL="114300" distR="114300" simplePos="0" relativeHeight="251660288" behindDoc="0" locked="0" layoutInCell="1" hidden="0" allowOverlap="1" wp14:anchorId="1939257A" wp14:editId="13CADDCA">
+        <wp:anchor distT="0" distB="0" distL="114300" distR="114300" simplePos="0" relativeHeight="251720192" behindDoc="0" locked="0" layoutInCell="1" hidden="0" allowOverlap="1" wp14:anchorId="1939257A" wp14:editId="13CADDCA">
           <wp:simplePos x="0" y="0"/>
           <wp:positionH relativeFrom="margin">
             <wp:posOffset>4578350</wp:posOffset>
@@ -9144,7 +9194,7 @@
         <w:lang w:val="sk-SK" w:eastAsia="sk-SK"/>
       </w:rPr>
       <w:drawing>
-        <wp:anchor distT="0" distB="0" distL="114300" distR="114300" simplePos="0" relativeHeight="251658240" behindDoc="0" locked="0" layoutInCell="1" hidden="0" allowOverlap="1" wp14:anchorId="257C1791" wp14:editId="31D9ADF0">
+        <wp:anchor distT="0" distB="0" distL="114300" distR="114300" simplePos="0" relativeHeight="251636224" behindDoc="0" locked="0" layoutInCell="1" hidden="0" allowOverlap="1" wp14:anchorId="257C1791" wp14:editId="31D9ADF0">
           <wp:simplePos x="0" y="0"/>
           <wp:positionH relativeFrom="margin">
             <wp:posOffset>4556760</wp:posOffset>
@@ -9193,7 +9243,7 @@
         <w:lang w:val="sk-SK" w:eastAsia="sk-SK"/>
       </w:rPr>
       <w:drawing>
-        <wp:anchor distT="0" distB="0" distL="114300" distR="114300" simplePos="0" relativeHeight="251659264" behindDoc="0" locked="0" layoutInCell="1" hidden="0" allowOverlap="1" wp14:anchorId="4A346D9A" wp14:editId="414D8F2B">
+        <wp:anchor distT="0" distB="0" distL="114300" distR="114300" simplePos="0" relativeHeight="251678208" behindDoc="0" locked="0" layoutInCell="1" hidden="0" allowOverlap="1" wp14:anchorId="4A346D9A" wp14:editId="414D8F2B">
           <wp:simplePos x="0" y="0"/>
           <wp:positionH relativeFrom="margin">
             <wp:posOffset>4557395</wp:posOffset>
@@ -9306,23 +9356,21 @@
               <w:szCs w:val="18"/>
             </w:rPr>
           </w:pPr>
-          <w:proofErr w:type="spellStart"/>
           <w:r>
             <w:rPr>
               <w:color w:val="000000"/>
               <w:sz w:val="18"/>
               <w:szCs w:val="18"/>
             </w:rPr>
-            <w:t>eNTe</w:t>
+            <w:t>Read with panda</w:t>
           </w:r>
-          <w:proofErr w:type="spellEnd"/>
           <w:r>
             <w:rPr>
               <w:color w:val="000000"/>
               <w:sz w:val="18"/>
               <w:szCs w:val="18"/>
             </w:rPr>
-            <w:t xml:space="preserve"> Management System – Process report</w:t>
+            <w:t xml:space="preserve"> – Process report</w:t>
           </w:r>
         </w:p>
       </w:tc>
@@ -11220,7 +11268,7 @@
 </file>
 
 <file path=customXml/itemProps1.xml><?xml version="1.0" encoding="utf-8"?>
-<ds:datastoreItem xmlns:ds="http://schemas.openxmlformats.org/officeDocument/2006/customXml" ds:itemID="{D37EA381-2469-4A90-982D-E381D8FAB997}">
+<ds:datastoreItem xmlns:ds="http://schemas.openxmlformats.org/officeDocument/2006/customXml" ds:itemID="{6444CEA8-6290-4D04-B976-C783F87D73C7}">
   <ds:schemaRefs>
     <ds:schemaRef ds:uri="http://schemas.openxmlformats.org/officeDocument/2006/bibliography"/>
   </ds:schemaRefs>

</xml_diff>

<commit_message>
Prcess report, Michał C added on front page
</commit_message>
<xml_diff>
--- a/Docs/Process_Report.docx
+++ b/Docs/Process_Report.docx
@@ -113,30 +113,34 @@
         <w:rPr>
           <w:sz w:val="24"/>
           <w:szCs w:val="32"/>
+          <w:lang w:val="pl-PL"/>
         </w:rPr>
       </w:pPr>
       <w:r>
         <w:rPr>
           <w:sz w:val="24"/>
           <w:szCs w:val="32"/>
-        </w:rPr>
-        <w:t xml:space="preserve">Matej </w:t>
+          <w:lang w:val="pl-PL"/>
+        </w:rPr>
+        <w:t xml:space="preserve">Michał </w:t>
       </w:r>
       <w:proofErr w:type="spellStart"/>
       <w:r>
         <w:rPr>
           <w:sz w:val="24"/>
           <w:szCs w:val="32"/>
-        </w:rPr>
-        <w:t>Michalek</w:t>
+          <w:lang w:val="pl-PL"/>
+        </w:rPr>
+        <w:t>Ciebień</w:t>
       </w:r>
       <w:proofErr w:type="spellEnd"/>
       <w:r>
         <w:rPr>
           <w:sz w:val="24"/>
           <w:szCs w:val="32"/>
-        </w:rPr>
-        <w:t>, 266827</w:t>
+          <w:lang w:val="pl-PL"/>
+        </w:rPr>
+        <w:t>, 266908</w:t>
       </w:r>
     </w:p>
     <w:p>
@@ -146,30 +150,34 @@
         <w:rPr>
           <w:sz w:val="24"/>
           <w:szCs w:val="32"/>
+          <w:lang w:val="pl-PL"/>
         </w:rPr>
       </w:pPr>
       <w:r>
         <w:rPr>
           <w:sz w:val="24"/>
           <w:szCs w:val="32"/>
-        </w:rPr>
-        <w:t xml:space="preserve">Michaela </w:t>
+          <w:lang w:val="pl-PL"/>
+        </w:rPr>
+        <w:t xml:space="preserve">Matej </w:t>
       </w:r>
       <w:proofErr w:type="spellStart"/>
       <w:r>
         <w:rPr>
           <w:sz w:val="24"/>
           <w:szCs w:val="32"/>
-        </w:rPr>
-        <w:t>Golhova</w:t>
+          <w:lang w:val="pl-PL"/>
+        </w:rPr>
+        <w:t>Michalek</w:t>
       </w:r>
       <w:proofErr w:type="spellEnd"/>
       <w:r>
         <w:rPr>
           <w:sz w:val="24"/>
           <w:szCs w:val="32"/>
-        </w:rPr>
-        <w:t>, 266099</w:t>
+          <w:lang w:val="pl-PL"/>
+        </w:rPr>
+        <w:t>, 266827</w:t>
       </w:r>
     </w:p>
     <w:p>
@@ -179,31 +187,86 @@
         <w:rPr>
           <w:sz w:val="24"/>
           <w:szCs w:val="32"/>
+          <w:lang w:val="pl-PL"/>
         </w:rPr>
       </w:pPr>
       <w:r>
         <w:rPr>
           <w:sz w:val="24"/>
           <w:szCs w:val="32"/>
-        </w:rPr>
-        <w:t xml:space="preserve">Michal Karol </w:t>
+          <w:lang w:val="pl-PL"/>
+        </w:rPr>
+        <w:t xml:space="preserve">Michaela </w:t>
       </w:r>
       <w:proofErr w:type="spellStart"/>
       <w:r>
         <w:rPr>
           <w:sz w:val="24"/>
           <w:szCs w:val="32"/>
-        </w:rPr>
-        <w:t>Pompa</w:t>
+          <w:lang w:val="pl-PL"/>
+        </w:rPr>
+        <w:t>Golhova</w:t>
       </w:r>
       <w:proofErr w:type="spellEnd"/>
       <w:r>
         <w:rPr>
           <w:sz w:val="24"/>
           <w:szCs w:val="32"/>
+          <w:lang w:val="pl-PL"/>
+        </w:rPr>
+        <w:t>, 266099</w:t>
+      </w:r>
+    </w:p>
+    <w:p>
+      <w:pPr>
+        <w:spacing w:after="160"/>
+        <w:jc w:val="center"/>
+        <w:rPr>
+          <w:sz w:val="24"/>
+          <w:szCs w:val="32"/>
+        </w:rPr>
+      </w:pPr>
+      <w:proofErr w:type="spellStart"/>
+      <w:r>
+        <w:rPr>
+          <w:sz w:val="24"/>
+          <w:szCs w:val="32"/>
+        </w:rPr>
+        <w:t>Micha</w:t>
+      </w:r>
+      <w:r>
+        <w:rPr>
+          <w:sz w:val="24"/>
+          <w:szCs w:val="32"/>
+        </w:rPr>
+        <w:t>ł</w:t>
+      </w:r>
+      <w:proofErr w:type="spellEnd"/>
+      <w:r>
+        <w:rPr>
+          <w:sz w:val="24"/>
+          <w:szCs w:val="32"/>
+        </w:rPr>
+        <w:t xml:space="preserve"> Karol </w:t>
+      </w:r>
+      <w:proofErr w:type="spellStart"/>
+      <w:r>
+        <w:rPr>
+          <w:sz w:val="24"/>
+          <w:szCs w:val="32"/>
+        </w:rPr>
+        <w:t>Pompa</w:t>
+      </w:r>
+      <w:proofErr w:type="spellEnd"/>
+      <w:r>
+        <w:rPr>
+          <w:sz w:val="24"/>
+          <w:szCs w:val="32"/>
         </w:rPr>
         <w:t>, 266494</w:t>
       </w:r>
+      <w:bookmarkStart w:id="1" w:name="_GoBack"/>
+      <w:bookmarkEnd w:id="1"/>
     </w:p>
     <w:p>
       <w:pPr>
@@ -2552,26 +2615,26 @@
       <w:pPr>
         <w:pStyle w:val="Obsah1"/>
       </w:pPr>
-      <w:bookmarkStart w:id="1" w:name="_Toc516158186"/>
-      <w:bookmarkStart w:id="2" w:name="_Toc516160645"/>
+      <w:bookmarkStart w:id="2" w:name="_Toc516158186"/>
+      <w:bookmarkStart w:id="3" w:name="_Toc516160645"/>
       <w:r>
         <w:lastRenderedPageBreak/>
         <w:t>Group Description</w:t>
       </w:r>
-      <w:bookmarkEnd w:id="1"/>
       <w:bookmarkEnd w:id="2"/>
+      <w:bookmarkEnd w:id="3"/>
     </w:p>
     <w:p>
       <w:pPr>
         <w:pStyle w:val="Obsah2"/>
       </w:pPr>
-      <w:bookmarkStart w:id="3" w:name="_Toc516158187"/>
-      <w:bookmarkStart w:id="4" w:name="_Toc516160646"/>
+      <w:bookmarkStart w:id="4" w:name="_Toc516158187"/>
+      <w:bookmarkStart w:id="5" w:name="_Toc516160646"/>
       <w:r>
         <w:t>Cultural background</w:t>
       </w:r>
-      <w:bookmarkEnd w:id="3"/>
       <w:bookmarkEnd w:id="4"/>
+      <w:bookmarkEnd w:id="5"/>
     </w:p>
     <w:p>
       <w:pPr>
@@ -2888,14 +2951,14 @@
       <w:pPr>
         <w:pStyle w:val="Obsah2"/>
       </w:pPr>
-      <w:bookmarkStart w:id="5" w:name="_Toc516158188"/>
-      <w:bookmarkStart w:id="6" w:name="_Toc516160647"/>
+      <w:bookmarkStart w:id="6" w:name="_Toc516158188"/>
+      <w:bookmarkStart w:id="7" w:name="_Toc516160647"/>
       <w:r>
         <w:lastRenderedPageBreak/>
         <w:t>Belbin roles</w:t>
       </w:r>
-      <w:bookmarkEnd w:id="5"/>
       <w:bookmarkEnd w:id="6"/>
+      <w:bookmarkEnd w:id="7"/>
     </w:p>
     <w:p>
       <w:pPr>
@@ -3666,8 +3729,6 @@
         </w:rPr>
         <w:t>Table 1 - Belbin roles</w:t>
       </w:r>
-      <w:bookmarkStart w:id="7" w:name="_GoBack"/>
-      <w:bookmarkEnd w:id="7"/>
     </w:p>
     <w:p>
       <w:pPr>
@@ -11389,7 +11450,7 @@
 </file>
 
 <file path=customXml/itemProps1.xml><?xml version="1.0" encoding="utf-8"?>
-<ds:datastoreItem xmlns:ds="http://schemas.openxmlformats.org/officeDocument/2006/customXml" ds:itemID="{6E1776EF-8190-4ADC-9201-A69C443171B4}">
+<ds:datastoreItem xmlns:ds="http://schemas.openxmlformats.org/officeDocument/2006/customXml" ds:itemID="{5EE7B6D0-D84C-4C58-A2A8-A0D27037C347}">
   <ds:schemaRefs>
     <ds:schemaRef ds:uri="http://schemas.openxmlformats.org/officeDocument/2006/bibliography"/>
   </ds:schemaRefs>

</xml_diff>

<commit_message>
More in process report
</commit_message>
<xml_diff>
--- a/Docs/Process_Report.docx
+++ b/Docs/Process_Report.docx
@@ -48,34 +48,60 @@
           <w:b/>
           <w:sz w:val="32"/>
           <w:szCs w:val="32"/>
-        </w:rPr>
-      </w:pPr>
+          <w:lang w:val="pl-PL"/>
+        </w:rPr>
+      </w:pPr>
+      <w:proofErr w:type="spellStart"/>
       <w:r>
         <w:rPr>
           <w:b/>
           <w:sz w:val="32"/>
           <w:szCs w:val="32"/>
-        </w:rPr>
-        <w:t>Process report</w:t>
-      </w:r>
-    </w:p>
-    <w:p>
-      <w:pPr>
-        <w:spacing w:after="160"/>
-        <w:jc w:val="center"/>
+          <w:lang w:val="pl-PL"/>
+        </w:rPr>
+        <w:t>Process</w:t>
+      </w:r>
+      <w:proofErr w:type="spellEnd"/>
+      <w:r>
         <w:rPr>
           <w:b/>
           <w:sz w:val="32"/>
           <w:szCs w:val="32"/>
-        </w:rPr>
-      </w:pPr>
-      <w:r>
+          <w:lang w:val="pl-PL"/>
+        </w:rPr>
+        <w:t xml:space="preserve"> report</w:t>
+      </w:r>
+    </w:p>
+    <w:p>
+      <w:pPr>
+        <w:spacing w:after="160"/>
+        <w:jc w:val="center"/>
         <w:rPr>
           <w:b/>
           <w:sz w:val="32"/>
           <w:szCs w:val="32"/>
-        </w:rPr>
-        <w:t>Group 3</w:t>
+          <w:lang w:val="pl-PL"/>
+        </w:rPr>
+      </w:pPr>
+      <w:proofErr w:type="spellStart"/>
+      <w:r>
+        <w:rPr>
+          <w:b/>
+          <w:sz w:val="32"/>
+          <w:szCs w:val="32"/>
+          <w:lang w:val="pl-PL"/>
+        </w:rPr>
+        <w:t>Group</w:t>
+      </w:r>
+      <w:proofErr w:type="spellEnd"/>
+      <w:r>
+        <w:rPr>
+          <w:b/>
+          <w:sz w:val="32"/>
+          <w:szCs w:val="32"/>
+          <w:lang w:val="pl-PL"/>
+        </w:rPr>
+        <w:t xml:space="preserve"> 3</w:t>
       </w:r>
     </w:p>
     <w:p>
@@ -86,25 +112,9 @@
           <w:b/>
           <w:sz w:val="28"/>
           <w:szCs w:val="28"/>
-        </w:rPr>
-      </w:pPr>
-    </w:p>
-    <w:p>
-      <w:pPr>
-        <w:spacing w:after="160"/>
-        <w:jc w:val="center"/>
-        <w:rPr>
-          <w:sz w:val="24"/>
-          <w:szCs w:val="32"/>
-        </w:rPr>
-      </w:pPr>
-      <w:r>
-        <w:rPr>
-          <w:sz w:val="24"/>
-          <w:szCs w:val="32"/>
-        </w:rPr>
-        <w:t>Daniela Koch, 266502</w:t>
-      </w:r>
+          <w:lang w:val="pl-PL"/>
+        </w:rPr>
+      </w:pPr>
     </w:p>
     <w:p>
       <w:pPr>
@@ -122,98 +132,117 @@
           <w:szCs w:val="32"/>
           <w:lang w:val="pl-PL"/>
         </w:rPr>
-        <w:t xml:space="preserve">Michał </w:t>
-      </w:r>
-      <w:proofErr w:type="spellStart"/>
-      <w:r>
+        <w:t>Daniela Koch, 266502</w:t>
+      </w:r>
+    </w:p>
+    <w:p>
+      <w:pPr>
+        <w:spacing w:after="160"/>
+        <w:jc w:val="center"/>
         <w:rPr>
           <w:sz w:val="24"/>
           <w:szCs w:val="32"/>
           <w:lang w:val="pl-PL"/>
         </w:rPr>
-        <w:t>Ciebień</w:t>
-      </w:r>
-      <w:proofErr w:type="spellEnd"/>
+      </w:pPr>
       <w:r>
         <w:rPr>
           <w:sz w:val="24"/>
           <w:szCs w:val="32"/>
           <w:lang w:val="pl-PL"/>
         </w:rPr>
-        <w:t>, 266908</w:t>
-      </w:r>
-    </w:p>
-    <w:p>
-      <w:pPr>
-        <w:spacing w:after="160"/>
-        <w:jc w:val="center"/>
+        <w:t xml:space="preserve">Michał </w:t>
+      </w:r>
+      <w:proofErr w:type="spellStart"/>
+      <w:r>
         <w:rPr>
           <w:sz w:val="24"/>
           <w:szCs w:val="32"/>
           <w:lang w:val="pl-PL"/>
         </w:rPr>
-      </w:pPr>
+        <w:t>Ciebień</w:t>
+      </w:r>
+      <w:proofErr w:type="spellEnd"/>
       <w:r>
         <w:rPr>
           <w:sz w:val="24"/>
           <w:szCs w:val="32"/>
           <w:lang w:val="pl-PL"/>
         </w:rPr>
-        <w:t xml:space="preserve">Matej </w:t>
-      </w:r>
-      <w:proofErr w:type="spellStart"/>
-      <w:r>
+        <w:t>, 266908</w:t>
+      </w:r>
+    </w:p>
+    <w:p>
+      <w:pPr>
+        <w:spacing w:after="160"/>
+        <w:jc w:val="center"/>
         <w:rPr>
           <w:sz w:val="24"/>
           <w:szCs w:val="32"/>
           <w:lang w:val="pl-PL"/>
         </w:rPr>
-        <w:t>Michalek</w:t>
-      </w:r>
-      <w:proofErr w:type="spellEnd"/>
+      </w:pPr>
       <w:r>
         <w:rPr>
           <w:sz w:val="24"/>
           <w:szCs w:val="32"/>
           <w:lang w:val="pl-PL"/>
         </w:rPr>
-        <w:t>, 266827</w:t>
-      </w:r>
-    </w:p>
-    <w:p>
-      <w:pPr>
-        <w:spacing w:after="160"/>
-        <w:jc w:val="center"/>
+        <w:t xml:space="preserve">Matej </w:t>
+      </w:r>
+      <w:proofErr w:type="spellStart"/>
+      <w:r>
         <w:rPr>
           <w:sz w:val="24"/>
           <w:szCs w:val="32"/>
           <w:lang w:val="pl-PL"/>
         </w:rPr>
-      </w:pPr>
+        <w:t>Michalek</w:t>
+      </w:r>
+      <w:proofErr w:type="spellEnd"/>
       <w:r>
         <w:rPr>
           <w:sz w:val="24"/>
           <w:szCs w:val="32"/>
           <w:lang w:val="pl-PL"/>
         </w:rPr>
-        <w:t xml:space="preserve">Michaela </w:t>
-      </w:r>
-      <w:proofErr w:type="spellStart"/>
-      <w:r>
+        <w:t>, 266827</w:t>
+      </w:r>
+    </w:p>
+    <w:p>
+      <w:pPr>
+        <w:spacing w:after="160"/>
+        <w:jc w:val="center"/>
         <w:rPr>
           <w:sz w:val="24"/>
           <w:szCs w:val="32"/>
           <w:lang w:val="pl-PL"/>
         </w:rPr>
-        <w:t>Golhova</w:t>
-      </w:r>
-      <w:proofErr w:type="spellEnd"/>
+      </w:pPr>
       <w:r>
         <w:rPr>
           <w:sz w:val="24"/>
           <w:szCs w:val="32"/>
           <w:lang w:val="pl-PL"/>
         </w:rPr>
+        <w:t xml:space="preserve">Michaela </w:t>
+      </w:r>
+      <w:proofErr w:type="spellStart"/>
+      <w:r>
+        <w:rPr>
+          <w:sz w:val="24"/>
+          <w:szCs w:val="32"/>
+          <w:lang w:val="pl-PL"/>
+        </w:rPr>
+        <w:t>Golhova</w:t>
+      </w:r>
+      <w:proofErr w:type="spellEnd"/>
+      <w:r>
+        <w:rPr>
+          <w:sz w:val="24"/>
+          <w:szCs w:val="32"/>
+          <w:lang w:val="pl-PL"/>
+        </w:rPr>
         <w:t>, 266099</w:t>
       </w:r>
     </w:p>
@@ -224,13 +253,14 @@
         <w:rPr>
           <w:sz w:val="24"/>
           <w:szCs w:val="32"/>
-        </w:rPr>
-      </w:pPr>
-      <w:proofErr w:type="spellStart"/>
+          <w:lang w:val="pl-PL"/>
+        </w:rPr>
+      </w:pPr>
       <w:r>
         <w:rPr>
           <w:sz w:val="24"/>
           <w:szCs w:val="32"/>
+          <w:lang w:val="pl-PL"/>
         </w:rPr>
         <w:t>Micha</w:t>
       </w:r>
@@ -238,52 +268,37 @@
         <w:rPr>
           <w:sz w:val="24"/>
           <w:szCs w:val="32"/>
+          <w:lang w:val="pl-PL"/>
         </w:rPr>
         <w:t>ł</w:t>
       </w:r>
-      <w:proofErr w:type="spellEnd"/>
       <w:r>
         <w:rPr>
           <w:sz w:val="24"/>
           <w:szCs w:val="32"/>
-        </w:rPr>
-        <w:t xml:space="preserve"> Karol </w:t>
-      </w:r>
-      <w:proofErr w:type="spellStart"/>
-      <w:r>
+          <w:lang w:val="pl-PL"/>
+        </w:rPr>
+        <w:t xml:space="preserve"> Karol Pompa, 266494</w:t>
+      </w:r>
+    </w:p>
+    <w:p>
+      <w:pPr>
+        <w:spacing w:after="160"/>
+        <w:jc w:val="center"/>
         <w:rPr>
           <w:sz w:val="24"/>
           <w:szCs w:val="32"/>
-        </w:rPr>
-        <w:t>Pompa</w:t>
-      </w:r>
-      <w:proofErr w:type="spellEnd"/>
-      <w:r>
+          <w:lang w:val="pl-PL"/>
+        </w:rPr>
+      </w:pPr>
+    </w:p>
+    <w:p>
+      <w:pPr>
+        <w:spacing w:after="160"/>
         <w:rPr>
           <w:sz w:val="24"/>
           <w:szCs w:val="32"/>
-        </w:rPr>
-        <w:t>, 266494</w:t>
-      </w:r>
-      <w:bookmarkStart w:id="1" w:name="_GoBack"/>
-      <w:bookmarkEnd w:id="1"/>
-    </w:p>
-    <w:p>
-      <w:pPr>
-        <w:spacing w:after="160"/>
-        <w:jc w:val="center"/>
-        <w:rPr>
-          <w:sz w:val="24"/>
-          <w:szCs w:val="32"/>
-        </w:rPr>
-      </w:pPr>
-    </w:p>
-    <w:p>
-      <w:pPr>
-        <w:spacing w:after="160"/>
-        <w:rPr>
-          <w:sz w:val="24"/>
-          <w:szCs w:val="32"/>
+          <w:lang w:val="pl-PL"/>
         </w:rPr>
       </w:pPr>
     </w:p>
@@ -2615,26 +2630,26 @@
       <w:pPr>
         <w:pStyle w:val="Obsah1"/>
       </w:pPr>
-      <w:bookmarkStart w:id="2" w:name="_Toc516158186"/>
-      <w:bookmarkStart w:id="3" w:name="_Toc516160645"/>
+      <w:bookmarkStart w:id="1" w:name="_Toc516158186"/>
+      <w:bookmarkStart w:id="2" w:name="_Toc516160645"/>
       <w:r>
         <w:lastRenderedPageBreak/>
         <w:t>Group Description</w:t>
       </w:r>
+      <w:bookmarkEnd w:id="1"/>
       <w:bookmarkEnd w:id="2"/>
+    </w:p>
+    <w:p>
+      <w:pPr>
+        <w:pStyle w:val="Obsah2"/>
+      </w:pPr>
+      <w:bookmarkStart w:id="3" w:name="_Toc516158187"/>
+      <w:bookmarkStart w:id="4" w:name="_Toc516160646"/>
+      <w:r>
+        <w:t>Cultural background</w:t>
+      </w:r>
       <w:bookmarkEnd w:id="3"/>
-    </w:p>
-    <w:p>
-      <w:pPr>
-        <w:pStyle w:val="Obsah2"/>
-      </w:pPr>
-      <w:bookmarkStart w:id="4" w:name="_Toc516158187"/>
-      <w:bookmarkStart w:id="5" w:name="_Toc516160646"/>
-      <w:r>
-        <w:t>Cultural background</w:t>
-      </w:r>
       <w:bookmarkEnd w:id="4"/>
-      <w:bookmarkEnd w:id="5"/>
     </w:p>
     <w:p>
       <w:pPr>
@@ -2951,14 +2966,14 @@
       <w:pPr>
         <w:pStyle w:val="Obsah2"/>
       </w:pPr>
-      <w:bookmarkStart w:id="6" w:name="_Toc516158188"/>
-      <w:bookmarkStart w:id="7" w:name="_Toc516160647"/>
+      <w:bookmarkStart w:id="5" w:name="_Toc516158188"/>
+      <w:bookmarkStart w:id="6" w:name="_Toc516160647"/>
       <w:r>
         <w:lastRenderedPageBreak/>
         <w:t>Belbin roles</w:t>
       </w:r>
+      <w:bookmarkEnd w:id="5"/>
       <w:bookmarkEnd w:id="6"/>
-      <w:bookmarkEnd w:id="7"/>
     </w:p>
     <w:p>
       <w:pPr>
@@ -3736,15 +3751,84 @@
         <w:jc w:val="both"/>
       </w:pPr>
       <w:r>
-        <w:t xml:space="preserve">As the table shows, we are a well-balanced group, containing almost every possible team role and without many repetitions. Knowing our Belbin roles helped us to understand our roles in the group and some of our behaviours. To take an example, knowing that shapers and coordinators usually argue provided us the reason of the arguments between </w:t>
+        <w:t xml:space="preserve">As the table shows, we are a well-balanced group, containing almost every possible team role and without many repetitions. Knowing our Belbin roles helped us to understand our roles in the group and some of our behaviours. </w:t>
+      </w:r>
+    </w:p>
+    <w:p>
+      <w:pPr>
+        <w:ind w:firstLine="567"/>
+        <w:jc w:val="both"/>
+      </w:pPr>
+      <w:r>
+        <w:t xml:space="preserve">The importance of being well-balanced is that everyone has an unique function they execute and no one has to perform a role not suiting one. </w:t>
+      </w:r>
+    </w:p>
+    <w:p>
+      <w:pPr>
+        <w:pStyle w:val="Obsah2"/>
+      </w:pPr>
+      <w:r>
+        <w:t>16personalities</w:t>
+      </w:r>
+    </w:p>
+    <w:p>
+      <w:pPr>
+        <w:ind w:firstLine="567"/>
+        <w:jc w:val="both"/>
+      </w:pPr>
+      <w:r>
+        <w:t>To understand ourselves even more we took the 16personalities test</w:t>
+      </w:r>
+      <w:r>
+        <w:t xml:space="preserve"> (</w:t>
+      </w:r>
+      <w:r>
+        <w:rPr>
+          <w:color w:val="FF0000"/>
+        </w:rPr>
+        <w:t>source</w:t>
+      </w:r>
+      <w:r>
+        <w:t>)</w:t>
+      </w:r>
+      <w:r>
+        <w:t>. It turned out that</w:t>
+      </w:r>
+      <w:r>
+        <w:t xml:space="preserve"> both </w:t>
       </w:r>
       <w:proofErr w:type="spellStart"/>
       <w:r>
+        <w:t>Michał’s</w:t>
+      </w:r>
+      <w:proofErr w:type="spellEnd"/>
+      <w:r>
+        <w:t xml:space="preserve"> are in the analyst category: </w:t>
+      </w:r>
+      <w:proofErr w:type="spellStart"/>
+      <w:r>
         <w:t>Michał</w:t>
       </w:r>
       <w:proofErr w:type="spellEnd"/>
       <w:r>
-        <w:t xml:space="preserve"> and Daniela. </w:t>
+        <w:t xml:space="preserve"> P is the architect and </w:t>
+      </w:r>
+      <w:proofErr w:type="spellStart"/>
+      <w:r>
+        <w:t>Michał</w:t>
+      </w:r>
+      <w:proofErr w:type="spellEnd"/>
+      <w:r>
+        <w:t xml:space="preserve"> C the debater, Matej belongs to the sentinels: he is the defender and Daniela and Michaela are not only both diplomats, but also the same personality type: advocate</w:t>
+      </w:r>
+      <w:r>
+        <w:t>s</w:t>
+      </w:r>
+      <w:r>
+        <w:t>.</w:t>
+      </w:r>
+      <w:r>
+        <w:t xml:space="preserve"> </w:t>
       </w:r>
     </w:p>
     <w:p>
@@ -3753,7 +3837,92 @@
         <w:jc w:val="both"/>
       </w:pPr>
       <w:r>
-        <w:t xml:space="preserve">The importance of being well-balanced is that everyone has an unique function they execute and no one has to perform a role not suiting one. </w:t>
+        <w:lastRenderedPageBreak/>
+        <w:t xml:space="preserve">We found the descriptions of ourselves very relatable and could see examples of how we actually behave in the described way. </w:t>
+      </w:r>
+      <w:r>
+        <w:t xml:space="preserve">What is said about </w:t>
+      </w:r>
+      <w:proofErr w:type="spellStart"/>
+      <w:r>
+        <w:t>Michał</w:t>
+      </w:r>
+      <w:proofErr w:type="spellEnd"/>
+      <w:r>
+        <w:t xml:space="preserve"> P</w:t>
+      </w:r>
+      <w:r>
+        <w:rPr>
+          <w:i/>
+        </w:rPr>
+        <w:t xml:space="preserve">: </w:t>
+      </w:r>
+      <w:r>
+        <w:rPr>
+          <w:i/>
+          <w:shd w:val="clear" w:color="auto" w:fill="FFFFFF"/>
+        </w:rPr>
+        <w:t>Professional competence is often the area in which INTJs shine most brilliantly. Their capacity for digesting difficult and complex theories and principles and converting them into clear and actionable ideas and strategies is unmatched by any other type. INTJs are able to filter out the noise of a situation, identifying the core thread that needs to be pulled in order to unravel others’ messes so that they can be rewoven into something at once beautifully intricate and stunningly simple in its function.</w:t>
+      </w:r>
+      <w:r>
+        <w:rPr>
+          <w:i/>
+          <w:shd w:val="clear" w:color="auto" w:fill="FFFFFF"/>
+        </w:rPr>
+        <w:t xml:space="preserve"> (…) </w:t>
+      </w:r>
+      <w:r>
+        <w:rPr>
+          <w:i/>
+          <w:shd w:val="clear" w:color="auto" w:fill="FFFFFF"/>
+        </w:rPr>
+        <w:t>As their careers progress further and their reputation grows, so will the complexity of INTJs’ tasks and projects. INTJs demand progress and evolution, new challenges and theories, and they often accomplish this by pushing into more active strategic positions. While they don’t care for the spotlight, INTJs do enjoy controlling their ideas, and will often expand into low-profile but influential roles as project managers, system engineers</w:t>
+      </w:r>
+      <w:r>
+        <w:rPr>
+          <w:i/>
+          <w:shd w:val="clear" w:color="auto" w:fill="FFFFFF"/>
+        </w:rPr>
+        <w:t>(…).</w:t>
+      </w:r>
+      <w:r>
+        <w:t>(</w:t>
+      </w:r>
+      <w:r>
+        <w:rPr>
+          <w:color w:val="FF0000"/>
+        </w:rPr>
+        <w:t>source</w:t>
+      </w:r>
+      <w:r>
+        <w:t>)</w:t>
+      </w:r>
+      <w:r>
+        <w:t xml:space="preserve"> </w:t>
+      </w:r>
+      <w:r>
+        <w:br/>
+        <w:t xml:space="preserve">We could not describe </w:t>
+      </w:r>
+      <w:proofErr w:type="spellStart"/>
+      <w:r>
+        <w:t>Michał</w:t>
+      </w:r>
+      <w:proofErr w:type="spellEnd"/>
+      <w:r>
+        <w:t xml:space="preserve"> P better. He always strives to find the perfect solution</w:t>
+      </w:r>
+      <w:r>
+        <w:t xml:space="preserve">, which he </w:t>
+      </w:r>
+      <w:r>
+        <w:t>will usually call beautiful (especially if it is a simple solution to a complex problem) and is always able to divide complicated tasks into smaller subtasks to make the task easier. It is also strictly connected to his Belbin roles (</w:t>
+      </w:r>
+      <w:r>
+        <w:t>Coordinator, complete finisher, specialist)</w:t>
+      </w:r>
+      <w:r>
+        <w:t>. What else can be seen from the description and his Belbin roles is that he always craves to find new solutions, more advanced and challenge both himself and his team. There is nothing he would give up on just because it is difficult to do and beyond the curriculum. What is also remarkable is that the perfect positions for him is project manager and system engineer.</w:t>
       </w:r>
     </w:p>
     <w:p>
@@ -3762,88 +3931,32 @@
         <w:jc w:val="both"/>
       </w:pPr>
       <w:r>
-        <w:t xml:space="preserve">Basing on the Belbin roles and our experience from working together in the first semester, our group roles were defined. </w:t>
-      </w:r>
-    </w:p>
-    <w:p>
-      <w:pPr>
-        <w:ind w:firstLine="567"/>
-        <w:jc w:val="both"/>
-      </w:pPr>
-      <w:proofErr w:type="spellStart"/>
-      <w:r>
-        <w:t>Michał</w:t>
-      </w:r>
-      <w:proofErr w:type="spellEnd"/>
-      <w:r>
-        <w:t xml:space="preserve">, because he is a coordinator and specialist, was the one coordinating the work: defining the tasks that had to be done and the one who helped when anyone had a problem. He was also keen on gaining new knowledge and using unconventional and more advanced ways of solving tasks and overcoming difficulties. Basing on those </w:t>
-      </w:r>
-      <w:r>
-        <w:lastRenderedPageBreak/>
-        <w:t xml:space="preserve">behaviours, he was chosen to be the product owner. He was the one writing down the questions and passing them further to the company. Moreover, he had the biggest input on creating the project backlog and sprint backlogs. </w:t>
-      </w:r>
-    </w:p>
-    <w:p>
-      <w:pPr>
-        <w:ind w:firstLine="567"/>
-        <w:jc w:val="both"/>
-      </w:pPr>
-      <w:r>
-        <w:t xml:space="preserve">Together with Matej, </w:t>
-      </w:r>
-      <w:proofErr w:type="spellStart"/>
-      <w:r>
-        <w:t>Michał</w:t>
-      </w:r>
-      <w:proofErr w:type="spellEnd"/>
-      <w:r>
-        <w:t xml:space="preserve"> is also a complete finisher, what could have been noticed by how the boys paid attention to details, searched and fixed bugs with determination and were eager to double-check everything one thousand times before hand ins. Matej being a monitor evaluator had those practices even stronger and needed time while making his mind up but his decisions and ideas were always thoughtful. </w:t>
-      </w:r>
-    </w:p>
-    <w:p>
-      <w:pPr>
-        <w:ind w:firstLine="567"/>
-        <w:jc w:val="both"/>
-      </w:pPr>
-      <w:r>
-        <w:t xml:space="preserve">As Michaela’s top role was plant, she preferred to work alone. She was also the artistic soul in our group and took care of all the visual aspects. On the other hand Daniela being a plant externalized it in a different way. She would challenge most of </w:t>
-      </w:r>
-      <w:proofErr w:type="spellStart"/>
-      <w:r>
-        <w:t>Michał’s</w:t>
-      </w:r>
-      <w:proofErr w:type="spellEnd"/>
-      <w:r>
-        <w:t xml:space="preserve"> ideas, because she had her own thoughts about how to do particular tasks. It was escalated by the fact that they were a coordinator and a shaper. However, they always eventually came to agreement and chose the option with better arguments, so the disagreements were constructive. What else could be seen of a shaper in Daniela was her pushing herself and others and suggesting to work as much and as productively as possible. This together with the worship of planning and being organised resolved in nominating her the scrum master.</w:t>
-      </w:r>
-      <w:r>
-        <w:br w:type="page"/>
+        <w:t>//experience in working with each other</w:t>
       </w:r>
     </w:p>
     <w:p>
       <w:pPr>
         <w:pStyle w:val="Obsah1"/>
       </w:pPr>
-      <w:bookmarkStart w:id="8" w:name="_Toc516158189"/>
-      <w:bookmarkStart w:id="9" w:name="_Toc516160648"/>
-      <w:r>
-        <w:lastRenderedPageBreak/>
+      <w:bookmarkStart w:id="7" w:name="_Toc516158189"/>
+      <w:bookmarkStart w:id="8" w:name="_Toc516160648"/>
+      <w:r>
         <w:t>Project Initiation</w:t>
       </w:r>
+      <w:bookmarkEnd w:id="7"/>
       <w:bookmarkEnd w:id="8"/>
+    </w:p>
+    <w:p>
+      <w:pPr>
+        <w:pStyle w:val="Obsah2"/>
+      </w:pPr>
+      <w:bookmarkStart w:id="9" w:name="_Toc516158190"/>
+      <w:bookmarkStart w:id="10" w:name="_Toc516160649"/>
+      <w:r>
+        <w:t>Risk assessments</w:t>
+      </w:r>
       <w:bookmarkEnd w:id="9"/>
-    </w:p>
-    <w:p>
-      <w:pPr>
-        <w:pStyle w:val="Obsah2"/>
-      </w:pPr>
-      <w:bookmarkStart w:id="10" w:name="_Toc516158190"/>
-      <w:bookmarkStart w:id="11" w:name="_Toc516160649"/>
-      <w:r>
-        <w:t>Risk assessments</w:t>
-      </w:r>
       <w:bookmarkEnd w:id="10"/>
-      <w:bookmarkEnd w:id="11"/>
     </w:p>
     <w:p>
       <w:pPr>
@@ -4226,6 +4339,7 @@
                 <w:sz w:val="20"/>
                 <w:lang w:val="en-US" w:eastAsia="sk-SK"/>
               </w:rPr>
+              <w:lastRenderedPageBreak/>
               <w:t>Group member’s illness</w:t>
             </w:r>
           </w:p>
@@ -5252,46 +5366,46 @@
       <w:pPr>
         <w:pStyle w:val="Obsah2"/>
       </w:pPr>
-      <w:bookmarkStart w:id="12" w:name="_Toc516158191"/>
-      <w:bookmarkStart w:id="13" w:name="_Toc516160650"/>
+      <w:bookmarkStart w:id="11" w:name="_Toc516158191"/>
+      <w:bookmarkStart w:id="12" w:name="_Toc516160650"/>
+      <w:r>
+        <w:t>Group contract</w:t>
+      </w:r>
+      <w:bookmarkEnd w:id="11"/>
+      <w:bookmarkEnd w:id="12"/>
+    </w:p>
+    <w:p>
+      <w:pPr>
+        <w:ind w:firstLine="567"/>
+        <w:jc w:val="both"/>
+      </w:pPr>
+      <w:r>
+        <w:t xml:space="preserve">The next task we focused on was updating the group contract (see appendix 1). We have made it at the beginning of the </w:t>
+      </w:r>
+      <w:r>
+        <w:t>first</w:t>
+      </w:r>
+      <w:r>
+        <w:t xml:space="preserve"> semester and we decided to leave it as it was</w:t>
+      </w:r>
+      <w:r>
+        <w:t>.</w:t>
+      </w:r>
+    </w:p>
+    <w:p>
+      <w:pPr>
+        <w:pStyle w:val="Obsah2"/>
+      </w:pPr>
+      <w:bookmarkStart w:id="13" w:name="_q7547m1dymfn" w:colFirst="0" w:colLast="0"/>
+      <w:bookmarkStart w:id="14" w:name="_Toc516158192"/>
+      <w:bookmarkStart w:id="15" w:name="_Toc516160652"/>
+      <w:bookmarkEnd w:id="13"/>
       <w:r>
         <w:lastRenderedPageBreak/>
-        <w:t>Group contract</w:t>
-      </w:r>
-      <w:bookmarkEnd w:id="12"/>
-      <w:bookmarkEnd w:id="13"/>
-    </w:p>
-    <w:p>
-      <w:pPr>
-        <w:ind w:firstLine="567"/>
-        <w:jc w:val="both"/>
-      </w:pPr>
-      <w:r>
-        <w:t xml:space="preserve">The next task we focused on was updating the group contract (see appendix 1). We have made it at the beginning of the </w:t>
-      </w:r>
-      <w:r>
-        <w:t>first</w:t>
-      </w:r>
-      <w:r>
-        <w:t xml:space="preserve"> semester and we decided to leave it as it was</w:t>
-      </w:r>
-      <w:r>
-        <w:t>.</w:t>
-      </w:r>
-    </w:p>
-    <w:p>
-      <w:pPr>
-        <w:pStyle w:val="Obsah2"/>
-      </w:pPr>
-      <w:bookmarkStart w:id="14" w:name="_q7547m1dymfn" w:colFirst="0" w:colLast="0"/>
-      <w:bookmarkStart w:id="15" w:name="_Toc516158192"/>
-      <w:bookmarkStart w:id="16" w:name="_Toc516160652"/>
+        <w:t>Project Description</w:t>
+      </w:r>
       <w:bookmarkEnd w:id="14"/>
-      <w:r>
-        <w:t>Project Description</w:t>
-      </w:r>
       <w:bookmarkEnd w:id="15"/>
-      <w:bookmarkEnd w:id="16"/>
     </w:p>
     <w:p>
       <w:pPr>
@@ -5341,26 +5455,26 @@
       <w:pPr>
         <w:pStyle w:val="Obsah1"/>
       </w:pPr>
-      <w:bookmarkStart w:id="17" w:name="_Toc516158193"/>
-      <w:bookmarkStart w:id="18" w:name="_Toc516160653"/>
+      <w:bookmarkStart w:id="16" w:name="_Toc516158193"/>
+      <w:bookmarkStart w:id="17" w:name="_Toc516160653"/>
       <w:r>
         <w:lastRenderedPageBreak/>
         <w:t>Project Execution</w:t>
       </w:r>
+      <w:bookmarkEnd w:id="16"/>
       <w:bookmarkEnd w:id="17"/>
+    </w:p>
+    <w:p>
+      <w:pPr>
+        <w:pStyle w:val="Obsah2"/>
+      </w:pPr>
+      <w:bookmarkStart w:id="18" w:name="_w56gj4t382a5" w:colFirst="0" w:colLast="0"/>
+      <w:bookmarkStart w:id="19" w:name="_Toc516160655"/>
       <w:bookmarkEnd w:id="18"/>
-    </w:p>
-    <w:p>
-      <w:pPr>
-        <w:pStyle w:val="Obsah2"/>
-      </w:pPr>
-      <w:bookmarkStart w:id="19" w:name="_w56gj4t382a5" w:colFirst="0" w:colLast="0"/>
-      <w:bookmarkStart w:id="20" w:name="_Toc516160655"/>
+      <w:r>
+        <w:t>SCRUM</w:t>
+      </w:r>
       <w:bookmarkEnd w:id="19"/>
-      <w:r>
-        <w:t>SCRUM</w:t>
-      </w:r>
-      <w:bookmarkEnd w:id="20"/>
     </w:p>
     <w:p>
       <w:pPr>
@@ -5369,120 +5483,174 @@
         <w:jc w:val="both"/>
       </w:pPr>
       <w:r>
-        <w:t>During the project execution period we worked using the scrum approach.</w:t>
-      </w:r>
-      <w:r>
-        <w:t xml:space="preserve"> Basing on the requirements, we created a product backlog (see Appendix 5).</w:t>
-      </w:r>
-      <w:r>
-        <w:t xml:space="preserve"> Before the SEP period started, each of our sprints was one week long, due to having lectures and other responsibilities and not being able to assign all of our time to the project. That is why the actual time spent on working on the project in this phase was approximately the same as during 3 days during the SEP period. Prior to each sprint there was a sprint planning meeting where the tasks for the next week were being selected. Moreover, each sprint was followed by a sprint review meeting, during which the work done by each member was being discussed. For organising and keeping track of the tasks, Trello has been used. The tasks in the “to do” and “in progress” lists created sprint backlogs and the points assigned to the backlogs that were done were being added to the burndown chart. The daily scrum meeting was made at Facebook and was not made daily, as we did not have enough time to work every</w:t>
-      </w:r>
-      <w:r>
-        <w:t xml:space="preserve"> </w:t>
-      </w:r>
-      <w:r>
-        <w:t xml:space="preserve">day. As the scrum approach was new to us, we were learning it throughout the whole semester. In the beginning we were not taking notes from the meetings nor </w:t>
+        <w:t>Last semester we learned the scrum approach for developing projects and as we really liked it, we decided to use it also this time. Basing on our requirements, we created a product backlog (see Appendix 5). Prior to the SEP period</w:t>
+      </w:r>
+      <w:r>
+        <w:t>, each of our sprints was one week long, due to having lectures and other responsibilities and not being able to assign all of our time to the project. That is why the actual time spent on working on the project in this phase was approximately the same as during 3 days during the SEP period.</w:t>
+      </w:r>
+      <w:r>
+        <w:t xml:space="preserve"> Before each sprint we had a sprint planning meeting, where we chose a backlog story, divided it into tasks and assigned story points and people to the tasks. Moreover, we had daily sprint meetings- before the SEP period once a week on Sundays and during SEP period every day. What is more, are sprint review meetings</w:t>
+      </w:r>
+      <w:r>
+        <w:t xml:space="preserve">, where we discussed what has been done and what still has to be finished </w:t>
+      </w:r>
+      <w:r>
+        <w:t>and sprint retrospective meetings</w:t>
+      </w:r>
+      <w:r>
+        <w:t xml:space="preserve">, where we took our working methods under consideration, those included e.g. the amount of tasks, how specific tasks should be or if we should work at one place or everyone separately. </w:t>
+      </w:r>
+    </w:p>
+    <w:p>
+      <w:pPr>
+        <w:pStyle w:val="Obsah3"/>
+      </w:pPr>
+      <w:bookmarkStart w:id="20" w:name="_Toc516160656"/>
+      <w:r>
+        <w:t>SCRU</w:t>
+      </w:r>
+      <w:bookmarkEnd w:id="20"/>
+      <w:r>
+        <w:t>M roles</w:t>
+      </w:r>
+    </w:p>
+    <w:p>
+      <w:pPr>
+        <w:pStyle w:val="Obsah3"/>
+        <w:numPr>
+          <w:ilvl w:val="0"/>
+          <w:numId w:val="0"/>
+        </w:numPr>
+        <w:ind w:left="851" w:firstLine="567"/>
+        <w:rPr>
+          <w:b w:val="0"/>
+          <w:sz w:val="22"/>
+        </w:rPr>
+      </w:pPr>
+      <w:r>
+        <w:rPr>
+          <w:b w:val="0"/>
+          <w:sz w:val="22"/>
+        </w:rPr>
+        <w:t xml:space="preserve">For the scrum master we chose Michaela. There were plenty of reasons for that, some of them are that she is organised, motivated, engaged, wiling to learn and also did not have any role last semester and wanted to try herself in this role. </w:t>
+      </w:r>
+      <w:r>
+        <w:rPr>
+          <w:b w:val="0"/>
+          <w:sz w:val="22"/>
+        </w:rPr>
+        <w:t>The reason can also be derived from the description of her personality from the 16 personalities test, where it says that she strives to make her work meaningful and just fulfilling tasks is not enough for her. Moreover, this personality type is strongly people-oriented and by being a scrum master, one focuses on the working process and motivation of members.</w:t>
+      </w:r>
+    </w:p>
+    <w:p>
+      <w:pPr>
+        <w:pStyle w:val="Obsah3"/>
+        <w:numPr>
+          <w:ilvl w:val="0"/>
+          <w:numId w:val="0"/>
+        </w:numPr>
+        <w:spacing w:before="0"/>
+        <w:ind w:left="851" w:firstLine="567"/>
+        <w:rPr>
+          <w:b w:val="0"/>
+          <w:sz w:val="22"/>
+        </w:rPr>
+      </w:pPr>
+      <w:r>
+        <w:rPr>
+          <w:b w:val="0"/>
+          <w:sz w:val="22"/>
+        </w:rPr>
+        <w:t xml:space="preserve">For the product owner we chose Daniela. </w:t>
+      </w:r>
+      <w:r>
+        <w:rPr>
+          <w:b w:val="0"/>
+          <w:sz w:val="22"/>
+        </w:rPr>
+        <w:t xml:space="preserve">The reason can be derived from the description of her personality from the 16 personalities test, which </w:t>
+      </w:r>
+      <w:r>
+        <w:rPr>
+          <w:b w:val="0"/>
+          <w:sz w:val="22"/>
+        </w:rPr>
+        <w:lastRenderedPageBreak/>
+        <w:t>states that what she does needs to be meaningful. That means that as a product owner she always thought from the perspective of a user of the system and what she would like to do in it, it was not enough to meet the requirements for the project, but to really do something purposeful that she would like to use.</w:t>
+      </w:r>
+    </w:p>
+    <w:p>
+      <w:pPr>
+        <w:pStyle w:val="Obsah3"/>
+        <w:numPr>
+          <w:ilvl w:val="0"/>
+          <w:numId w:val="0"/>
+        </w:numPr>
+        <w:spacing w:before="0"/>
+        <w:ind w:left="851" w:firstLine="567"/>
+        <w:rPr>
+          <w:b w:val="0"/>
+          <w:sz w:val="22"/>
+        </w:rPr>
+      </w:pPr>
+      <w:r>
+        <w:rPr>
+          <w:b w:val="0"/>
+          <w:sz w:val="22"/>
+        </w:rPr>
+        <w:t>Michaela’s main responsibility was ensuring the scrum process, organising scrum meetings, documenting them and generating burndown charts, as well as analysing them in order to have an overview of the development of the project. Daniela’s main responsibility was maintaining the product backlog, supporting Michaela and having the final decision in the features of the system.</w:t>
+      </w:r>
+    </w:p>
+    <w:p>
+      <w:pPr>
+        <w:pStyle w:val="Obsah3"/>
+      </w:pPr>
+      <w:r>
+        <w:t>Working methodology</w:t>
+      </w:r>
+    </w:p>
+    <w:p>
+      <w:pPr>
+        <w:pStyle w:val="Obsah3"/>
+        <w:numPr>
+          <w:ilvl w:val="0"/>
+          <w:numId w:val="0"/>
+        </w:numPr>
+        <w:ind w:left="1418"/>
+        <w:rPr>
+          <w:b w:val="0"/>
+          <w:sz w:val="22"/>
+        </w:rPr>
+      </w:pPr>
+      <w:r>
+        <w:rPr>
+          <w:b w:val="0"/>
+          <w:sz w:val="22"/>
+        </w:rPr>
+        <w:t xml:space="preserve">Prior to the SEP period (learned from retrospective meetings, worked a lot </w:t>
       </w:r>
       <w:proofErr w:type="spellStart"/>
       <w:r>
-        <w:t>helding</w:t>
+        <w:rPr>
+          <w:b w:val="0"/>
+          <w:sz w:val="22"/>
+        </w:rPr>
+        <w:t>tgether</w:t>
       </w:r>
       <w:proofErr w:type="spellEnd"/>
       <w:r>
-        <w:t xml:space="preserve"> retrospective meetings and we implemented those to our process later during working.</w:t>
-      </w:r>
-    </w:p>
-    <w:p>
-      <w:pPr>
-        <w:spacing w:after="160"/>
-        <w:ind w:firstLine="567"/>
-        <w:jc w:val="both"/>
-        <w:rPr>
-          <w:b/>
-        </w:rPr>
-      </w:pPr>
-      <w:r>
-        <w:t>Our working methods during the SEP period were different than the ones used before. One of the reasons was that we had more time to allocate for the project. That resolved in having 3 day long sprints instead of one week long (so that the actual work time spent on it remained almost the same). We also increased the number of meetings, including daily scrum meetings and retrospective meetings after each sprint. What is more, during some days we were working at one place on our tasks in order to stay more motivated and be able to discuss encountered problems quicker.</w:t>
-      </w:r>
-      <w:r>
-        <w:br/>
-        <w:t xml:space="preserve">Another reason for changing our working methods was the knowledge we gained about scrum and things discussed during one of the retrospective meetings. The most important change was replacing Trello with </w:t>
-      </w:r>
-      <w:proofErr w:type="spellStart"/>
-      <w:r>
-        <w:t>YouTrack</w:t>
-      </w:r>
-      <w:proofErr w:type="spellEnd"/>
-      <w:r>
-        <w:t xml:space="preserve">. There were a few reasons for that. First of all, we had to update the backlog and we would have to change it on Trello either way. Furthermore, we realized that the way we are making our burndown chart is incorrect. We were only assigning points to backlog stories and not to each task </w:t>
-      </w:r>
-      <w:r>
-        <w:lastRenderedPageBreak/>
-        <w:t xml:space="preserve">separately as well. So at first we wanted to make a new Trello board for the SEP period, but then we were also told by one of the supervisors, that we should not make the burndown chart manually, but use a tool for it. Moreover, Trello started looking a bit messy. That is why we chose to switch to </w:t>
-      </w:r>
-      <w:proofErr w:type="spellStart"/>
-      <w:r>
-        <w:t>YouTrack</w:t>
-      </w:r>
-      <w:proofErr w:type="spellEnd"/>
-      <w:r>
-        <w:t xml:space="preserve">. </w:t>
-      </w:r>
-      <w:proofErr w:type="spellStart"/>
-      <w:r>
-        <w:t>YouTrack</w:t>
-      </w:r>
-      <w:proofErr w:type="spellEnd"/>
-      <w:r>
-        <w:t xml:space="preserve"> is not ideal either, but it generates burndown charts, divides tasks into sprints in separate boards and allows adding tasks inside backlog stories. We changed also our backlog and decided to focus only on the critical stories, moving the medium and extra tasks into delimitations, in order to focus more on the documentation.</w:t>
-      </w:r>
-    </w:p>
-    <w:p>
-      <w:pPr>
-        <w:pStyle w:val="Obsah3"/>
-      </w:pPr>
-      <w:bookmarkStart w:id="21" w:name="_Toc516160656"/>
-      <w:r>
-        <w:t>SCRUM meetings</w:t>
-      </w:r>
+        <w:rPr>
+          <w:b w:val="0"/>
+          <w:sz w:val="22"/>
+        </w:rPr>
+        <w:t xml:space="preserve"> (at least pairs), changing amount and quality of tasks, assigning more people to an area))</w:t>
+      </w:r>
+      <w:bookmarkStart w:id="21" w:name="_GoBack"/>
       <w:bookmarkEnd w:id="21"/>
     </w:p>
     <w:p>
       <w:pPr>
-        <w:ind w:firstLine="720"/>
-        <w:jc w:val="both"/>
-      </w:pPr>
-      <w:r>
-        <w:t xml:space="preserve">At first we did not do documentation from SCRUM meetings, but we had a “daily/ weekly log”. It is shown in </w:t>
-      </w:r>
-      <w:r>
-        <w:t xml:space="preserve">Appendix </w:t>
-      </w:r>
-      <w:r>
-        <w:t>3</w:t>
-      </w:r>
-      <w:r>
-        <w:t xml:space="preserve">. </w:t>
-      </w:r>
-      <w:r>
-        <w:t xml:space="preserve">Right before the SEP period our SCRUM master realized that a more proper documentation from the meetings is needed. The documentation is attached as </w:t>
-      </w:r>
-      <w:r>
-        <w:t xml:space="preserve">Appendix </w:t>
-      </w:r>
-      <w:r>
-        <w:t>4</w:t>
-      </w:r>
-      <w:r>
-        <w:t xml:space="preserve">. </w:t>
-      </w:r>
-      <w:r>
-        <w:t>Having started to document all the meetings, we understood how important it was. It organized both the meetings and our recognition of the work done. Moreover, having the retrospective meetings written down made them more important and actually led to making changes in our working methods.</w:t>
-      </w:r>
-    </w:p>
-    <w:p>
-      <w:pPr>
-        <w:ind w:firstLine="720"/>
+        <w:ind w:left="131" w:firstLine="720"/>
         <w:jc w:val="both"/>
       </w:pPr>
     </w:p>
@@ -9544,15 +9712,7 @@
               <w:sz w:val="18"/>
               <w:szCs w:val="18"/>
             </w:rPr>
-            <w:t>Read with panda</w:t>
-          </w:r>
-          <w:r>
-            <w:rPr>
-              <w:color w:val="000000"/>
-              <w:sz w:val="18"/>
-              <w:szCs w:val="18"/>
-            </w:rPr>
-            <w:t xml:space="preserve"> – Process report</w:t>
+            <w:t>Read with panda – Process report</w:t>
           </w:r>
         </w:p>
       </w:tc>
@@ -11450,7 +11610,7 @@
 </file>
 
 <file path=customXml/itemProps1.xml><?xml version="1.0" encoding="utf-8"?>
-<ds:datastoreItem xmlns:ds="http://schemas.openxmlformats.org/officeDocument/2006/customXml" ds:itemID="{5EE7B6D0-D84C-4C58-A2A8-A0D27037C347}">
+<ds:datastoreItem xmlns:ds="http://schemas.openxmlformats.org/officeDocument/2006/customXml" ds:itemID="{E0C00CAE-D1C6-401E-8955-078B501ACC3A}">
   <ds:schemaRefs>
     <ds:schemaRef ds:uri="http://schemas.openxmlformats.org/officeDocument/2006/bibliography"/>
   </ds:schemaRefs>

</xml_diff>

<commit_message>
Process report- everything until we can add more :)
</commit_message>
<xml_diff>
--- a/Docs/Process_Report.docx
+++ b/Docs/Process_Report.docx
@@ -528,7 +528,7 @@
         <w:rPr>
           <w:rFonts w:asciiTheme="minorHAnsi" w:eastAsiaTheme="minorEastAsia" w:hAnsiTheme="minorHAnsi" w:cstheme="minorBidi"/>
           <w:noProof/>
-          <w:lang w:val="sk-SK" w:eastAsia="sk-SK"/>
+          <w:lang w:val="pl-PL"/>
         </w:rPr>
       </w:pPr>
       <w:r>
@@ -549,7 +549,7 @@
         </w:rPr>
         <w:fldChar w:fldCharType="separate"/>
       </w:r>
-      <w:hyperlink w:anchor="_Toc516160645" w:history="1">
+      <w:hyperlink w:anchor="_Toc532038978" w:history="1">
         <w:r>
           <w:rPr>
             <w:rStyle w:val="Hipercze"/>
@@ -561,7 +561,7 @@
           <w:rPr>
             <w:rFonts w:asciiTheme="minorHAnsi" w:eastAsiaTheme="minorEastAsia" w:hAnsiTheme="minorHAnsi" w:cstheme="minorBidi"/>
             <w:noProof/>
-            <w:lang w:val="sk-SK" w:eastAsia="sk-SK"/>
+            <w:lang w:val="pl-PL"/>
           </w:rPr>
           <w:tab/>
         </w:r>
@@ -591,7 +591,7 @@
             <w:noProof/>
             <w:webHidden/>
           </w:rPr>
-          <w:instrText xml:space="preserve"> PAGEREF _Toc516160645 \h </w:instrText>
+          <w:instrText xml:space="preserve"> PAGEREF _Toc532038978 \h </w:instrText>
         </w:r>
         <w:r>
           <w:rPr>
@@ -611,7 +611,7 @@
             <w:noProof/>
             <w:webHidden/>
           </w:rPr>
-          <w:t>3</w:t>
+          <w:t>4</w:t>
         </w:r>
         <w:r>
           <w:rPr>
@@ -632,10 +632,10 @@
         <w:rPr>
           <w:rFonts w:asciiTheme="minorHAnsi" w:eastAsiaTheme="minorEastAsia" w:hAnsiTheme="minorHAnsi" w:cstheme="minorBidi"/>
           <w:noProof/>
-          <w:lang w:val="sk-SK" w:eastAsia="sk-SK"/>
-        </w:rPr>
-      </w:pPr>
-      <w:hyperlink w:anchor="_Toc516160646" w:history="1">
+          <w:lang w:val="pl-PL"/>
+        </w:rPr>
+      </w:pPr>
+      <w:hyperlink w:anchor="_Toc532038979" w:history="1">
         <w:r>
           <w:rPr>
             <w:rStyle w:val="Hipercze"/>
@@ -647,7 +647,7 @@
           <w:rPr>
             <w:rFonts w:asciiTheme="minorHAnsi" w:eastAsiaTheme="minorEastAsia" w:hAnsiTheme="minorHAnsi" w:cstheme="minorBidi"/>
             <w:noProof/>
-            <w:lang w:val="sk-SK" w:eastAsia="sk-SK"/>
+            <w:lang w:val="pl-PL"/>
           </w:rPr>
           <w:tab/>
         </w:r>
@@ -677,7 +677,7 @@
             <w:noProof/>
             <w:webHidden/>
           </w:rPr>
-          <w:instrText xml:space="preserve"> PAGEREF _Toc516160646 \h </w:instrText>
+          <w:instrText xml:space="preserve"> PAGEREF _Toc532038979 \h </w:instrText>
         </w:r>
         <w:r>
           <w:rPr>
@@ -697,7 +697,7 @@
             <w:noProof/>
             <w:webHidden/>
           </w:rPr>
-          <w:t>3</w:t>
+          <w:t>4</w:t>
         </w:r>
         <w:r>
           <w:rPr>
@@ -718,10 +718,10 @@
         <w:rPr>
           <w:rFonts w:asciiTheme="minorHAnsi" w:eastAsiaTheme="minorEastAsia" w:hAnsiTheme="minorHAnsi" w:cstheme="minorBidi"/>
           <w:noProof/>
-          <w:lang w:val="sk-SK" w:eastAsia="sk-SK"/>
-        </w:rPr>
-      </w:pPr>
-      <w:hyperlink w:anchor="_Toc516160647" w:history="1">
+          <w:lang w:val="pl-PL"/>
+        </w:rPr>
+      </w:pPr>
+      <w:hyperlink w:anchor="_Toc532038980" w:history="1">
         <w:r>
           <w:rPr>
             <w:rStyle w:val="Hipercze"/>
@@ -733,7 +733,7 @@
           <w:rPr>
             <w:rFonts w:asciiTheme="minorHAnsi" w:eastAsiaTheme="minorEastAsia" w:hAnsiTheme="minorHAnsi" w:cstheme="minorBidi"/>
             <w:noProof/>
-            <w:lang w:val="sk-SK" w:eastAsia="sk-SK"/>
+            <w:lang w:val="pl-PL"/>
           </w:rPr>
           <w:tab/>
         </w:r>
@@ -763,7 +763,7 @@
             <w:noProof/>
             <w:webHidden/>
           </w:rPr>
-          <w:instrText xml:space="preserve"> PAGEREF _Toc516160647 \h </w:instrText>
+          <w:instrText xml:space="preserve"> PAGEREF _Toc532038980 \h </w:instrText>
         </w:r>
         <w:r>
           <w:rPr>
@@ -783,7 +783,93 @@
             <w:noProof/>
             <w:webHidden/>
           </w:rPr>
-          <w:t>4</w:t>
+          <w:t>5</w:t>
+        </w:r>
+        <w:r>
+          <w:rPr>
+            <w:noProof/>
+            <w:webHidden/>
+          </w:rPr>
+          <w:fldChar w:fldCharType="end"/>
+        </w:r>
+      </w:hyperlink>
+    </w:p>
+    <w:p>
+      <w:pPr>
+        <w:pStyle w:val="Spistreci2"/>
+        <w:tabs>
+          <w:tab w:val="left" w:pos="880"/>
+          <w:tab w:val="right" w:leader="dot" w:pos="8494"/>
+        </w:tabs>
+        <w:rPr>
+          <w:rFonts w:asciiTheme="minorHAnsi" w:eastAsiaTheme="minorEastAsia" w:hAnsiTheme="minorHAnsi" w:cstheme="minorBidi"/>
+          <w:noProof/>
+          <w:lang w:val="pl-PL"/>
+        </w:rPr>
+      </w:pPr>
+      <w:hyperlink w:anchor="_Toc532038981" w:history="1">
+        <w:r>
+          <w:rPr>
+            <w:rStyle w:val="Hipercze"/>
+            <w:noProof/>
+          </w:rPr>
+          <w:t>1.3</w:t>
+        </w:r>
+        <w:r>
+          <w:rPr>
+            <w:rFonts w:asciiTheme="minorHAnsi" w:eastAsiaTheme="minorEastAsia" w:hAnsiTheme="minorHAnsi" w:cstheme="minorBidi"/>
+            <w:noProof/>
+            <w:lang w:val="pl-PL"/>
+          </w:rPr>
+          <w:tab/>
+        </w:r>
+        <w:r>
+          <w:rPr>
+            <w:rStyle w:val="Hipercze"/>
+            <w:noProof/>
+          </w:rPr>
+          <w:t>16personalities</w:t>
+        </w:r>
+        <w:r>
+          <w:rPr>
+            <w:noProof/>
+            <w:webHidden/>
+          </w:rPr>
+          <w:tab/>
+        </w:r>
+        <w:r>
+          <w:rPr>
+            <w:noProof/>
+            <w:webHidden/>
+          </w:rPr>
+          <w:fldChar w:fldCharType="begin"/>
+        </w:r>
+        <w:r>
+          <w:rPr>
+            <w:noProof/>
+            <w:webHidden/>
+          </w:rPr>
+          <w:instrText xml:space="preserve"> PAGEREF _Toc532038981 \h </w:instrText>
+        </w:r>
+        <w:r>
+          <w:rPr>
+            <w:noProof/>
+            <w:webHidden/>
+          </w:rPr>
+        </w:r>
+        <w:r>
+          <w:rPr>
+            <w:noProof/>
+            <w:webHidden/>
+          </w:rPr>
+          <w:fldChar w:fldCharType="separate"/>
+        </w:r>
+        <w:r>
+          <w:rPr>
+            <w:noProof/>
+            <w:webHidden/>
+          </w:rPr>
+          <w:t>5</w:t>
         </w:r>
         <w:r>
           <w:rPr>
@@ -804,10 +890,10 @@
         <w:rPr>
           <w:rFonts w:asciiTheme="minorHAnsi" w:eastAsiaTheme="minorEastAsia" w:hAnsiTheme="minorHAnsi" w:cstheme="minorBidi"/>
           <w:noProof/>
-          <w:lang w:val="sk-SK" w:eastAsia="sk-SK"/>
-        </w:rPr>
-      </w:pPr>
-      <w:hyperlink w:anchor="_Toc516160648" w:history="1">
+          <w:lang w:val="pl-PL"/>
+        </w:rPr>
+      </w:pPr>
+      <w:hyperlink w:anchor="_Toc532038982" w:history="1">
         <w:r>
           <w:rPr>
             <w:rStyle w:val="Hipercze"/>
@@ -819,7 +905,7 @@
           <w:rPr>
             <w:rFonts w:asciiTheme="minorHAnsi" w:eastAsiaTheme="minorEastAsia" w:hAnsiTheme="minorHAnsi" w:cstheme="minorBidi"/>
             <w:noProof/>
-            <w:lang w:val="sk-SK" w:eastAsia="sk-SK"/>
+            <w:lang w:val="pl-PL"/>
           </w:rPr>
           <w:tab/>
         </w:r>
@@ -849,7 +935,7 @@
             <w:noProof/>
             <w:webHidden/>
           </w:rPr>
-          <w:instrText xml:space="preserve"> PAGEREF _Toc516160648 \h </w:instrText>
+          <w:instrText xml:space="preserve"> PAGEREF _Toc532038982 \h </w:instrText>
         </w:r>
         <w:r>
           <w:rPr>
@@ -890,10 +976,10 @@
         <w:rPr>
           <w:rFonts w:asciiTheme="minorHAnsi" w:eastAsiaTheme="minorEastAsia" w:hAnsiTheme="minorHAnsi" w:cstheme="minorBidi"/>
           <w:noProof/>
-          <w:lang w:val="sk-SK" w:eastAsia="sk-SK"/>
-        </w:rPr>
-      </w:pPr>
-      <w:hyperlink w:anchor="_Toc516160649" w:history="1">
+          <w:lang w:val="pl-PL"/>
+        </w:rPr>
+      </w:pPr>
+      <w:hyperlink w:anchor="_Toc532038983" w:history="1">
         <w:r>
           <w:rPr>
             <w:rStyle w:val="Hipercze"/>
@@ -905,7 +991,7 @@
           <w:rPr>
             <w:rFonts w:asciiTheme="minorHAnsi" w:eastAsiaTheme="minorEastAsia" w:hAnsiTheme="minorHAnsi" w:cstheme="minorBidi"/>
             <w:noProof/>
-            <w:lang w:val="sk-SK" w:eastAsia="sk-SK"/>
+            <w:lang w:val="pl-PL"/>
           </w:rPr>
           <w:tab/>
         </w:r>
@@ -935,7 +1021,7 @@
             <w:noProof/>
             <w:webHidden/>
           </w:rPr>
-          <w:instrText xml:space="preserve"> PAGEREF _Toc516160649 \h </w:instrText>
+          <w:instrText xml:space="preserve"> PAGEREF _Toc532038983 \h </w:instrText>
         </w:r>
         <w:r>
           <w:rPr>
@@ -976,10 +1062,10 @@
         <w:rPr>
           <w:rFonts w:asciiTheme="minorHAnsi" w:eastAsiaTheme="minorEastAsia" w:hAnsiTheme="minorHAnsi" w:cstheme="minorBidi"/>
           <w:noProof/>
-          <w:lang w:val="sk-SK" w:eastAsia="sk-SK"/>
-        </w:rPr>
-      </w:pPr>
-      <w:hyperlink w:anchor="_Toc516160650" w:history="1">
+          <w:lang w:val="pl-PL"/>
+        </w:rPr>
+      </w:pPr>
+      <w:hyperlink w:anchor="_Toc532038984" w:history="1">
         <w:r>
           <w:rPr>
             <w:rStyle w:val="Hipercze"/>
@@ -991,7 +1077,7 @@
           <w:rPr>
             <w:rFonts w:asciiTheme="minorHAnsi" w:eastAsiaTheme="minorEastAsia" w:hAnsiTheme="minorHAnsi" w:cstheme="minorBidi"/>
             <w:noProof/>
-            <w:lang w:val="sk-SK" w:eastAsia="sk-SK"/>
+            <w:lang w:val="pl-PL"/>
           </w:rPr>
           <w:tab/>
         </w:r>
@@ -1021,7 +1107,7 @@
             <w:noProof/>
             <w:webHidden/>
           </w:rPr>
-          <w:instrText xml:space="preserve"> PAGEREF _Toc516160650 \h </w:instrText>
+          <w:instrText xml:space="preserve"> PAGEREF _Toc532038984 \h </w:instrText>
         </w:r>
         <w:r>
           <w:rPr>
@@ -1062,10 +1148,10 @@
         <w:rPr>
           <w:rFonts w:asciiTheme="minorHAnsi" w:eastAsiaTheme="minorEastAsia" w:hAnsiTheme="minorHAnsi" w:cstheme="minorBidi"/>
           <w:noProof/>
-          <w:lang w:val="sk-SK" w:eastAsia="sk-SK"/>
-        </w:rPr>
-      </w:pPr>
-      <w:hyperlink w:anchor="_Toc516160651" w:history="1">
+          <w:lang w:val="pl-PL"/>
+        </w:rPr>
+      </w:pPr>
+      <w:hyperlink w:anchor="_Toc532038985" w:history="1">
         <w:r>
           <w:rPr>
             <w:rStyle w:val="Hipercze"/>
@@ -1077,7 +1163,7 @@
           <w:rPr>
             <w:rFonts w:asciiTheme="minorHAnsi" w:eastAsiaTheme="minorEastAsia" w:hAnsiTheme="minorHAnsi" w:cstheme="minorBidi"/>
             <w:noProof/>
-            <w:lang w:val="sk-SK" w:eastAsia="sk-SK"/>
+            <w:lang w:val="pl-PL"/>
           </w:rPr>
           <w:tab/>
         </w:r>
@@ -1086,7 +1172,7 @@
             <w:rStyle w:val="Hipercze"/>
             <w:noProof/>
           </w:rPr>
-          <w:t>Contacting the company</w:t>
+          <w:t>Project Description</w:t>
         </w:r>
         <w:r>
           <w:rPr>
@@ -1107,7 +1193,7 @@
             <w:noProof/>
             <w:webHidden/>
           </w:rPr>
-          <w:instrText xml:space="preserve"> PAGEREF _Toc516160651 \h </w:instrText>
+          <w:instrText xml:space="preserve"> PAGEREF _Toc532038985 \h </w:instrText>
         </w:r>
         <w:r>
           <w:rPr>
@@ -1128,6 +1214,92 @@
             <w:webHidden/>
           </w:rPr>
           <w:t>7</w:t>
+        </w:r>
+        <w:r>
+          <w:rPr>
+            <w:noProof/>
+            <w:webHidden/>
+          </w:rPr>
+          <w:fldChar w:fldCharType="end"/>
+        </w:r>
+      </w:hyperlink>
+    </w:p>
+    <w:p>
+      <w:pPr>
+        <w:pStyle w:val="Spistreci1"/>
+        <w:tabs>
+          <w:tab w:val="left" w:pos="440"/>
+          <w:tab w:val="right" w:leader="dot" w:pos="8494"/>
+        </w:tabs>
+        <w:rPr>
+          <w:rFonts w:asciiTheme="minorHAnsi" w:eastAsiaTheme="minorEastAsia" w:hAnsiTheme="minorHAnsi" w:cstheme="minorBidi"/>
+          <w:noProof/>
+          <w:lang w:val="pl-PL"/>
+        </w:rPr>
+      </w:pPr>
+      <w:hyperlink w:anchor="_Toc532038986" w:history="1">
+        <w:r>
+          <w:rPr>
+            <w:rStyle w:val="Hipercze"/>
+            <w:noProof/>
+          </w:rPr>
+          <w:t>3</w:t>
+        </w:r>
+        <w:r>
+          <w:rPr>
+            <w:rFonts w:asciiTheme="minorHAnsi" w:eastAsiaTheme="minorEastAsia" w:hAnsiTheme="minorHAnsi" w:cstheme="minorBidi"/>
+            <w:noProof/>
+            <w:lang w:val="pl-PL"/>
+          </w:rPr>
+          <w:tab/>
+        </w:r>
+        <w:r>
+          <w:rPr>
+            <w:rStyle w:val="Hipercze"/>
+            <w:noProof/>
+          </w:rPr>
+          <w:t>Project Execution</w:t>
+        </w:r>
+        <w:r>
+          <w:rPr>
+            <w:noProof/>
+            <w:webHidden/>
+          </w:rPr>
+          <w:tab/>
+        </w:r>
+        <w:r>
+          <w:rPr>
+            <w:noProof/>
+            <w:webHidden/>
+          </w:rPr>
+          <w:fldChar w:fldCharType="begin"/>
+        </w:r>
+        <w:r>
+          <w:rPr>
+            <w:noProof/>
+            <w:webHidden/>
+          </w:rPr>
+          <w:instrText xml:space="preserve"> PAGEREF _Toc532038986 \h </w:instrText>
+        </w:r>
+        <w:r>
+          <w:rPr>
+            <w:noProof/>
+            <w:webHidden/>
+          </w:rPr>
+        </w:r>
+        <w:r>
+          <w:rPr>
+            <w:noProof/>
+            <w:webHidden/>
+          </w:rPr>
+          <w:fldChar w:fldCharType="separate"/>
+        </w:r>
+        <w:r>
+          <w:rPr>
+            <w:noProof/>
+            <w:webHidden/>
+          </w:rPr>
+          <w:t>8</w:t>
         </w:r>
         <w:r>
           <w:rPr>
@@ -1148,22 +1320,22 @@
         <w:rPr>
           <w:rFonts w:asciiTheme="minorHAnsi" w:eastAsiaTheme="minorEastAsia" w:hAnsiTheme="minorHAnsi" w:cstheme="minorBidi"/>
           <w:noProof/>
-          <w:lang w:val="sk-SK" w:eastAsia="sk-SK"/>
-        </w:rPr>
-      </w:pPr>
-      <w:hyperlink w:anchor="_Toc516160652" w:history="1">
+          <w:lang w:val="pl-PL"/>
+        </w:rPr>
+      </w:pPr>
+      <w:hyperlink w:anchor="_Toc532038987" w:history="1">
         <w:r>
           <w:rPr>
             <w:rStyle w:val="Hipercze"/>
             <w:noProof/>
           </w:rPr>
-          <w:t>2.4</w:t>
+          <w:t>3.1</w:t>
         </w:r>
         <w:r>
           <w:rPr>
             <w:rFonts w:asciiTheme="minorHAnsi" w:eastAsiaTheme="minorEastAsia" w:hAnsiTheme="minorHAnsi" w:cstheme="minorBidi"/>
             <w:noProof/>
-            <w:lang w:val="sk-SK" w:eastAsia="sk-SK"/>
+            <w:lang w:val="pl-PL"/>
           </w:rPr>
           <w:tab/>
         </w:r>
@@ -1172,7 +1344,7 @@
             <w:rStyle w:val="Hipercze"/>
             <w:noProof/>
           </w:rPr>
-          <w:t>Project Description</w:t>
+          <w:t>SCRUM</w:t>
         </w:r>
         <w:r>
           <w:rPr>
@@ -1193,7 +1365,7 @@
             <w:noProof/>
             <w:webHidden/>
           </w:rPr>
-          <w:instrText xml:space="preserve"> PAGEREF _Toc516160652 \h </w:instrText>
+          <w:instrText xml:space="preserve"> PAGEREF _Toc532038987 \h </w:instrText>
         </w:r>
         <w:r>
           <w:rPr>
@@ -1213,7 +1385,551 @@
             <w:noProof/>
             <w:webHidden/>
           </w:rPr>
-          <w:t>7</w:t>
+          <w:t>8</w:t>
+        </w:r>
+        <w:r>
+          <w:rPr>
+            <w:noProof/>
+            <w:webHidden/>
+          </w:rPr>
+          <w:fldChar w:fldCharType="end"/>
+        </w:r>
+      </w:hyperlink>
+    </w:p>
+    <w:p>
+      <w:pPr>
+        <w:pStyle w:val="Spistreci3"/>
+        <w:tabs>
+          <w:tab w:val="left" w:pos="1320"/>
+          <w:tab w:val="right" w:leader="dot" w:pos="8494"/>
+        </w:tabs>
+        <w:rPr>
+          <w:rFonts w:asciiTheme="minorHAnsi" w:eastAsiaTheme="minorEastAsia" w:hAnsiTheme="minorHAnsi" w:cstheme="minorBidi"/>
+          <w:noProof/>
+          <w:lang w:val="pl-PL"/>
+        </w:rPr>
+      </w:pPr>
+      <w:hyperlink w:anchor="_Toc532038988" w:history="1">
+        <w:r>
+          <w:rPr>
+            <w:rStyle w:val="Hipercze"/>
+            <w:noProof/>
+          </w:rPr>
+          <w:t>3.1.1</w:t>
+        </w:r>
+        <w:r>
+          <w:rPr>
+            <w:rFonts w:asciiTheme="minorHAnsi" w:eastAsiaTheme="minorEastAsia" w:hAnsiTheme="minorHAnsi" w:cstheme="minorBidi"/>
+            <w:noProof/>
+            <w:lang w:val="pl-PL"/>
+          </w:rPr>
+          <w:tab/>
+        </w:r>
+        <w:r>
+          <w:rPr>
+            <w:rStyle w:val="Hipercze"/>
+            <w:noProof/>
+          </w:rPr>
+          <w:t>SC</w:t>
+        </w:r>
+        <w:r>
+          <w:rPr>
+            <w:rStyle w:val="Hipercze"/>
+            <w:noProof/>
+          </w:rPr>
+          <w:t>R</w:t>
+        </w:r>
+        <w:r>
+          <w:rPr>
+            <w:rStyle w:val="Hipercze"/>
+            <w:noProof/>
+          </w:rPr>
+          <w:t>UM roles</w:t>
+        </w:r>
+        <w:r>
+          <w:rPr>
+            <w:noProof/>
+            <w:webHidden/>
+          </w:rPr>
+          <w:tab/>
+        </w:r>
+        <w:r>
+          <w:rPr>
+            <w:noProof/>
+            <w:webHidden/>
+          </w:rPr>
+          <w:fldChar w:fldCharType="begin"/>
+        </w:r>
+        <w:r>
+          <w:rPr>
+            <w:noProof/>
+            <w:webHidden/>
+          </w:rPr>
+          <w:instrText xml:space="preserve"> PAGEREF _Toc532038988 \h </w:instrText>
+        </w:r>
+        <w:r>
+          <w:rPr>
+            <w:noProof/>
+            <w:webHidden/>
+          </w:rPr>
+        </w:r>
+        <w:r>
+          <w:rPr>
+            <w:noProof/>
+            <w:webHidden/>
+          </w:rPr>
+          <w:fldChar w:fldCharType="separate"/>
+        </w:r>
+        <w:r>
+          <w:rPr>
+            <w:noProof/>
+            <w:webHidden/>
+          </w:rPr>
+          <w:t>8</w:t>
+        </w:r>
+        <w:r>
+          <w:rPr>
+            <w:noProof/>
+            <w:webHidden/>
+          </w:rPr>
+          <w:fldChar w:fldCharType="end"/>
+        </w:r>
+      </w:hyperlink>
+    </w:p>
+    <w:p>
+      <w:pPr>
+        <w:pStyle w:val="Spistreci3"/>
+        <w:tabs>
+          <w:tab w:val="left" w:pos="1320"/>
+          <w:tab w:val="right" w:leader="dot" w:pos="8494"/>
+        </w:tabs>
+        <w:rPr>
+          <w:rFonts w:asciiTheme="minorHAnsi" w:eastAsiaTheme="minorEastAsia" w:hAnsiTheme="minorHAnsi" w:cstheme="minorBidi"/>
+          <w:noProof/>
+          <w:lang w:val="pl-PL"/>
+        </w:rPr>
+      </w:pPr>
+      <w:hyperlink w:anchor="_Toc532038992" w:history="1">
+        <w:r>
+          <w:rPr>
+            <w:rStyle w:val="Hipercze"/>
+            <w:noProof/>
+          </w:rPr>
+          <w:t>3.1.2</w:t>
+        </w:r>
+        <w:r>
+          <w:rPr>
+            <w:rFonts w:asciiTheme="minorHAnsi" w:eastAsiaTheme="minorEastAsia" w:hAnsiTheme="minorHAnsi" w:cstheme="minorBidi"/>
+            <w:noProof/>
+            <w:lang w:val="pl-PL"/>
+          </w:rPr>
+          <w:tab/>
+        </w:r>
+        <w:r>
+          <w:rPr>
+            <w:rStyle w:val="Hipercze"/>
+            <w:noProof/>
+          </w:rPr>
+          <w:t>Working methodology</w:t>
+        </w:r>
+        <w:r>
+          <w:rPr>
+            <w:noProof/>
+            <w:webHidden/>
+          </w:rPr>
+          <w:tab/>
+        </w:r>
+        <w:r>
+          <w:rPr>
+            <w:noProof/>
+            <w:webHidden/>
+          </w:rPr>
+          <w:fldChar w:fldCharType="begin"/>
+        </w:r>
+        <w:r>
+          <w:rPr>
+            <w:noProof/>
+            <w:webHidden/>
+          </w:rPr>
+          <w:instrText xml:space="preserve"> PAGEREF _Toc532038992 \h </w:instrText>
+        </w:r>
+        <w:r>
+          <w:rPr>
+            <w:noProof/>
+            <w:webHidden/>
+          </w:rPr>
+        </w:r>
+        <w:r>
+          <w:rPr>
+            <w:noProof/>
+            <w:webHidden/>
+          </w:rPr>
+          <w:fldChar w:fldCharType="separate"/>
+        </w:r>
+        <w:r>
+          <w:rPr>
+            <w:noProof/>
+            <w:webHidden/>
+          </w:rPr>
+          <w:t>9</w:t>
+        </w:r>
+        <w:r>
+          <w:rPr>
+            <w:noProof/>
+            <w:webHidden/>
+          </w:rPr>
+          <w:fldChar w:fldCharType="end"/>
+        </w:r>
+      </w:hyperlink>
+    </w:p>
+    <w:p>
+      <w:pPr>
+        <w:pStyle w:val="Spistreci3"/>
+        <w:tabs>
+          <w:tab w:val="left" w:pos="1320"/>
+          <w:tab w:val="right" w:leader="dot" w:pos="8494"/>
+        </w:tabs>
+        <w:rPr>
+          <w:rFonts w:asciiTheme="minorHAnsi" w:eastAsiaTheme="minorEastAsia" w:hAnsiTheme="minorHAnsi" w:cstheme="minorBidi"/>
+          <w:noProof/>
+          <w:lang w:val="pl-PL"/>
+        </w:rPr>
+      </w:pPr>
+      <w:hyperlink w:anchor="_Toc532038994" w:history="1">
+        <w:r>
+          <w:rPr>
+            <w:rStyle w:val="Hipercze"/>
+            <w:noProof/>
+          </w:rPr>
+          <w:t>3.1.3</w:t>
+        </w:r>
+        <w:r>
+          <w:rPr>
+            <w:rFonts w:asciiTheme="minorHAnsi" w:eastAsiaTheme="minorEastAsia" w:hAnsiTheme="minorHAnsi" w:cstheme="minorBidi"/>
+            <w:noProof/>
+            <w:lang w:val="pl-PL"/>
+          </w:rPr>
+          <w:tab/>
+        </w:r>
+        <w:r>
+          <w:rPr>
+            <w:rStyle w:val="Hipercze"/>
+            <w:noProof/>
+          </w:rPr>
+          <w:t>Burndown chart</w:t>
+        </w:r>
+        <w:r>
+          <w:rPr>
+            <w:noProof/>
+            <w:webHidden/>
+          </w:rPr>
+          <w:tab/>
+        </w:r>
+        <w:r>
+          <w:rPr>
+            <w:noProof/>
+            <w:webHidden/>
+          </w:rPr>
+          <w:fldChar w:fldCharType="begin"/>
+        </w:r>
+        <w:r>
+          <w:rPr>
+            <w:noProof/>
+            <w:webHidden/>
+          </w:rPr>
+          <w:instrText xml:space="preserve"> PAGEREF _Toc532038994 \h </w:instrText>
+        </w:r>
+        <w:r>
+          <w:rPr>
+            <w:noProof/>
+            <w:webHidden/>
+          </w:rPr>
+        </w:r>
+        <w:r>
+          <w:rPr>
+            <w:noProof/>
+            <w:webHidden/>
+          </w:rPr>
+          <w:fldChar w:fldCharType="separate"/>
+        </w:r>
+        <w:r>
+          <w:rPr>
+            <w:noProof/>
+            <w:webHidden/>
+          </w:rPr>
+          <w:t>10</w:t>
+        </w:r>
+        <w:r>
+          <w:rPr>
+            <w:noProof/>
+            <w:webHidden/>
+          </w:rPr>
+          <w:fldChar w:fldCharType="end"/>
+        </w:r>
+      </w:hyperlink>
+    </w:p>
+    <w:p>
+      <w:pPr>
+        <w:pStyle w:val="Spistreci2"/>
+        <w:tabs>
+          <w:tab w:val="left" w:pos="880"/>
+          <w:tab w:val="right" w:leader="dot" w:pos="8494"/>
+        </w:tabs>
+        <w:rPr>
+          <w:rFonts w:asciiTheme="minorHAnsi" w:eastAsiaTheme="minorEastAsia" w:hAnsiTheme="minorHAnsi" w:cstheme="minorBidi"/>
+          <w:noProof/>
+          <w:lang w:val="pl-PL"/>
+        </w:rPr>
+      </w:pPr>
+      <w:hyperlink w:anchor="_Toc532038995" w:history="1">
+        <w:r>
+          <w:rPr>
+            <w:rStyle w:val="Hipercze"/>
+            <w:noProof/>
+          </w:rPr>
+          <w:t>3.2</w:t>
+        </w:r>
+        <w:r>
+          <w:rPr>
+            <w:rFonts w:asciiTheme="minorHAnsi" w:eastAsiaTheme="minorEastAsia" w:hAnsiTheme="minorHAnsi" w:cstheme="minorBidi"/>
+            <w:noProof/>
+            <w:lang w:val="pl-PL"/>
+          </w:rPr>
+          <w:tab/>
+        </w:r>
+        <w:r>
+          <w:rPr>
+            <w:rStyle w:val="Hipercze"/>
+            <w:noProof/>
+          </w:rPr>
+          <w:t>Encounter</w:t>
+        </w:r>
+        <w:r>
+          <w:rPr>
+            <w:rStyle w:val="Hipercze"/>
+            <w:noProof/>
+          </w:rPr>
+          <w:t>e</w:t>
+        </w:r>
+        <w:r>
+          <w:rPr>
+            <w:rStyle w:val="Hipercze"/>
+            <w:noProof/>
+          </w:rPr>
+          <w:t>d risks</w:t>
+        </w:r>
+        <w:r>
+          <w:rPr>
+            <w:noProof/>
+            <w:webHidden/>
+          </w:rPr>
+          <w:tab/>
+        </w:r>
+        <w:r>
+          <w:rPr>
+            <w:noProof/>
+            <w:webHidden/>
+          </w:rPr>
+          <w:fldChar w:fldCharType="begin"/>
+        </w:r>
+        <w:r>
+          <w:rPr>
+            <w:noProof/>
+            <w:webHidden/>
+          </w:rPr>
+          <w:instrText xml:space="preserve"> PAGEREF _Toc532038995 \h </w:instrText>
+        </w:r>
+        <w:r>
+          <w:rPr>
+            <w:noProof/>
+            <w:webHidden/>
+          </w:rPr>
+        </w:r>
+        <w:r>
+          <w:rPr>
+            <w:noProof/>
+            <w:webHidden/>
+          </w:rPr>
+          <w:fldChar w:fldCharType="separate"/>
+        </w:r>
+        <w:r>
+          <w:rPr>
+            <w:noProof/>
+            <w:webHidden/>
+          </w:rPr>
+          <w:t>13</w:t>
+        </w:r>
+        <w:r>
+          <w:rPr>
+            <w:noProof/>
+            <w:webHidden/>
+          </w:rPr>
+          <w:fldChar w:fldCharType="end"/>
+        </w:r>
+      </w:hyperlink>
+    </w:p>
+    <w:p>
+      <w:pPr>
+        <w:pStyle w:val="Spistreci2"/>
+        <w:tabs>
+          <w:tab w:val="left" w:pos="880"/>
+          <w:tab w:val="right" w:leader="dot" w:pos="8494"/>
+        </w:tabs>
+        <w:rPr>
+          <w:rFonts w:asciiTheme="minorHAnsi" w:eastAsiaTheme="minorEastAsia" w:hAnsiTheme="minorHAnsi" w:cstheme="minorBidi"/>
+          <w:noProof/>
+          <w:lang w:val="pl-PL"/>
+        </w:rPr>
+      </w:pPr>
+      <w:hyperlink w:anchor="_Toc532038996" w:history="1">
+        <w:r>
+          <w:rPr>
+            <w:rStyle w:val="Hipercze"/>
+            <w:noProof/>
+          </w:rPr>
+          <w:t>3.3</w:t>
+        </w:r>
+        <w:r>
+          <w:rPr>
+            <w:rFonts w:asciiTheme="minorHAnsi" w:eastAsiaTheme="minorEastAsia" w:hAnsiTheme="minorHAnsi" w:cstheme="minorBidi"/>
+            <w:noProof/>
+            <w:lang w:val="pl-PL"/>
+          </w:rPr>
+          <w:tab/>
+        </w:r>
+        <w:r>
+          <w:rPr>
+            <w:rStyle w:val="Hipercze"/>
+            <w:noProof/>
+          </w:rPr>
+          <w:t>Technical tools</w:t>
+        </w:r>
+        <w:r>
+          <w:rPr>
+            <w:noProof/>
+            <w:webHidden/>
+          </w:rPr>
+          <w:tab/>
+        </w:r>
+        <w:r>
+          <w:rPr>
+            <w:noProof/>
+            <w:webHidden/>
+          </w:rPr>
+          <w:fldChar w:fldCharType="begin"/>
+        </w:r>
+        <w:r>
+          <w:rPr>
+            <w:noProof/>
+            <w:webHidden/>
+          </w:rPr>
+          <w:instrText xml:space="preserve"> PAGEREF _Toc532038996 \h </w:instrText>
+        </w:r>
+        <w:r>
+          <w:rPr>
+            <w:noProof/>
+            <w:webHidden/>
+          </w:rPr>
+        </w:r>
+        <w:r>
+          <w:rPr>
+            <w:noProof/>
+            <w:webHidden/>
+          </w:rPr>
+          <w:fldChar w:fldCharType="separate"/>
+        </w:r>
+        <w:r>
+          <w:rPr>
+            <w:noProof/>
+            <w:webHidden/>
+          </w:rPr>
+          <w:t>13</w:t>
+        </w:r>
+        <w:r>
+          <w:rPr>
+            <w:noProof/>
+            <w:webHidden/>
+          </w:rPr>
+          <w:fldChar w:fldCharType="end"/>
+        </w:r>
+      </w:hyperlink>
+    </w:p>
+    <w:p>
+      <w:pPr>
+        <w:pStyle w:val="Spistreci2"/>
+        <w:tabs>
+          <w:tab w:val="left" w:pos="880"/>
+          <w:tab w:val="right" w:leader="dot" w:pos="8494"/>
+        </w:tabs>
+        <w:rPr>
+          <w:rFonts w:asciiTheme="minorHAnsi" w:eastAsiaTheme="minorEastAsia" w:hAnsiTheme="minorHAnsi" w:cstheme="minorBidi"/>
+          <w:noProof/>
+          <w:lang w:val="pl-PL"/>
+        </w:rPr>
+      </w:pPr>
+      <w:hyperlink w:anchor="_Toc532038997" w:history="1">
+        <w:r>
+          <w:rPr>
+            <w:rStyle w:val="Hipercze"/>
+            <w:noProof/>
+          </w:rPr>
+          <w:t>3.4</w:t>
+        </w:r>
+        <w:r>
+          <w:rPr>
+            <w:rFonts w:asciiTheme="minorHAnsi" w:eastAsiaTheme="minorEastAsia" w:hAnsiTheme="minorHAnsi" w:cstheme="minorBidi"/>
+            <w:noProof/>
+            <w:lang w:val="pl-PL"/>
+          </w:rPr>
+          <w:tab/>
+        </w:r>
+        <w:r>
+          <w:rPr>
+            <w:rStyle w:val="Hipercze"/>
+            <w:noProof/>
+          </w:rPr>
+          <w:t>List of tasks and responsibilities</w:t>
+        </w:r>
+        <w:r>
+          <w:rPr>
+            <w:noProof/>
+            <w:webHidden/>
+          </w:rPr>
+          <w:tab/>
+        </w:r>
+        <w:r>
+          <w:rPr>
+            <w:noProof/>
+            <w:webHidden/>
+          </w:rPr>
+          <w:fldChar w:fldCharType="begin"/>
+        </w:r>
+        <w:r>
+          <w:rPr>
+            <w:noProof/>
+            <w:webHidden/>
+          </w:rPr>
+          <w:instrText xml:space="preserve"> PAGEREF _Toc532038997 \h </w:instrText>
+        </w:r>
+        <w:r>
+          <w:rPr>
+            <w:noProof/>
+            <w:webHidden/>
+          </w:rPr>
+        </w:r>
+        <w:r>
+          <w:rPr>
+            <w:noProof/>
+            <w:webHidden/>
+          </w:rPr>
+          <w:fldChar w:fldCharType="separate"/>
+        </w:r>
+        <w:r>
+          <w:rPr>
+            <w:noProof/>
+            <w:webHidden/>
+          </w:rPr>
+          <w:t>14</w:t>
         </w:r>
         <w:r>
           <w:rPr>
@@ -1234,22 +1950,22 @@
         <w:rPr>
           <w:rFonts w:asciiTheme="minorHAnsi" w:eastAsiaTheme="minorEastAsia" w:hAnsiTheme="minorHAnsi" w:cstheme="minorBidi"/>
           <w:noProof/>
-          <w:lang w:val="sk-SK" w:eastAsia="sk-SK"/>
-        </w:rPr>
-      </w:pPr>
-      <w:hyperlink w:anchor="_Toc516160653" w:history="1">
+          <w:lang w:val="pl-PL"/>
+        </w:rPr>
+      </w:pPr>
+      <w:hyperlink w:anchor="_Toc532038998" w:history="1">
         <w:r>
           <w:rPr>
             <w:rStyle w:val="Hipercze"/>
             <w:noProof/>
           </w:rPr>
-          <w:t>3</w:t>
+          <w:t>4</w:t>
         </w:r>
         <w:r>
           <w:rPr>
             <w:rFonts w:asciiTheme="minorHAnsi" w:eastAsiaTheme="minorEastAsia" w:hAnsiTheme="minorHAnsi" w:cstheme="minorBidi"/>
             <w:noProof/>
-            <w:lang w:val="sk-SK" w:eastAsia="sk-SK"/>
+            <w:lang w:val="pl-PL"/>
           </w:rPr>
           <w:tab/>
         </w:r>
@@ -1258,7 +1974,7 @@
             <w:rStyle w:val="Hipercze"/>
             <w:noProof/>
           </w:rPr>
-          <w:t>Project Execution</w:t>
+          <w:t>Personal Reflections</w:t>
         </w:r>
         <w:r>
           <w:rPr>
@@ -1279,7 +1995,7 @@
             <w:noProof/>
             <w:webHidden/>
           </w:rPr>
-          <w:instrText xml:space="preserve"> PAGEREF _Toc516160653 \h </w:instrText>
+          <w:instrText xml:space="preserve"> PAGEREF _Toc532038998 \h </w:instrText>
         </w:r>
         <w:r>
           <w:rPr>
@@ -1299,7 +2015,7 @@
             <w:noProof/>
             <w:webHidden/>
           </w:rPr>
-          <w:t>8</w:t>
+          <w:t>16</w:t>
         </w:r>
         <w:r>
           <w:rPr>
@@ -1320,22 +2036,22 @@
         <w:rPr>
           <w:rFonts w:asciiTheme="minorHAnsi" w:eastAsiaTheme="minorEastAsia" w:hAnsiTheme="minorHAnsi" w:cstheme="minorBidi"/>
           <w:noProof/>
-          <w:lang w:val="sk-SK" w:eastAsia="sk-SK"/>
-        </w:rPr>
-      </w:pPr>
-      <w:hyperlink w:anchor="_Toc516160654" w:history="1">
+          <w:lang w:val="pl-PL"/>
+        </w:rPr>
+      </w:pPr>
+      <w:hyperlink w:anchor="_Toc532038999" w:history="1">
         <w:r>
           <w:rPr>
             <w:rStyle w:val="Hipercze"/>
             <w:noProof/>
           </w:rPr>
-          <w:t>3.1</w:t>
+          <w:t>4.1</w:t>
         </w:r>
         <w:r>
           <w:rPr>
             <w:rFonts w:asciiTheme="minorHAnsi" w:eastAsiaTheme="minorEastAsia" w:hAnsiTheme="minorHAnsi" w:cstheme="minorBidi"/>
             <w:noProof/>
-            <w:lang w:val="sk-SK" w:eastAsia="sk-SK"/>
+            <w:lang w:val="pl-PL"/>
           </w:rPr>
           <w:tab/>
         </w:r>
@@ -1344,7 +2060,7 @@
             <w:rStyle w:val="Hipercze"/>
             <w:noProof/>
           </w:rPr>
-          <w:t>Formulating requirements</w:t>
+          <w:t>Michał</w:t>
         </w:r>
         <w:r>
           <w:rPr>
@@ -1365,7 +2081,7 @@
             <w:noProof/>
             <w:webHidden/>
           </w:rPr>
-          <w:instrText xml:space="preserve"> PAGEREF _Toc516160654 \h </w:instrText>
+          <w:instrText xml:space="preserve"> PAGEREF _Toc532038999 \h </w:instrText>
         </w:r>
         <w:r>
           <w:rPr>
@@ -1385,7 +2101,7 @@
             <w:noProof/>
             <w:webHidden/>
           </w:rPr>
-          <w:t>8</w:t>
+          <w:t>16</w:t>
         </w:r>
         <w:r>
           <w:rPr>
@@ -1406,22 +2122,22 @@
         <w:rPr>
           <w:rFonts w:asciiTheme="minorHAnsi" w:eastAsiaTheme="minorEastAsia" w:hAnsiTheme="minorHAnsi" w:cstheme="minorBidi"/>
           <w:noProof/>
-          <w:lang w:val="sk-SK" w:eastAsia="sk-SK"/>
-        </w:rPr>
-      </w:pPr>
-      <w:hyperlink w:anchor="_Toc516160655" w:history="1">
+          <w:lang w:val="pl-PL"/>
+        </w:rPr>
+      </w:pPr>
+      <w:hyperlink w:anchor="_Toc532039000" w:history="1">
         <w:r>
           <w:rPr>
             <w:rStyle w:val="Hipercze"/>
             <w:noProof/>
           </w:rPr>
-          <w:t>3.2</w:t>
+          <w:t>4.2</w:t>
         </w:r>
         <w:r>
           <w:rPr>
             <w:rFonts w:asciiTheme="minorHAnsi" w:eastAsiaTheme="minorEastAsia" w:hAnsiTheme="minorHAnsi" w:cstheme="minorBidi"/>
             <w:noProof/>
-            <w:lang w:val="sk-SK" w:eastAsia="sk-SK"/>
+            <w:lang w:val="pl-PL"/>
           </w:rPr>
           <w:tab/>
         </w:r>
@@ -1430,7 +2146,7 @@
             <w:rStyle w:val="Hipercze"/>
             <w:noProof/>
           </w:rPr>
-          <w:t>SCRUM</w:t>
+          <w:t>Michaela</w:t>
         </w:r>
         <w:r>
           <w:rPr>
@@ -1451,7 +2167,7 @@
             <w:noProof/>
             <w:webHidden/>
           </w:rPr>
-          <w:instrText xml:space="preserve"> PAGEREF _Toc516160655 \h </w:instrText>
+          <w:instrText xml:space="preserve"> PAGEREF _Toc532039000 \h </w:instrText>
         </w:r>
         <w:r>
           <w:rPr>
@@ -1471,179 +2187,7 @@
             <w:noProof/>
             <w:webHidden/>
           </w:rPr>
-          <w:t>8</w:t>
-        </w:r>
-        <w:r>
-          <w:rPr>
-            <w:noProof/>
-            <w:webHidden/>
-          </w:rPr>
-          <w:fldChar w:fldCharType="end"/>
-        </w:r>
-      </w:hyperlink>
-    </w:p>
-    <w:p>
-      <w:pPr>
-        <w:pStyle w:val="Spistreci3"/>
-        <w:tabs>
-          <w:tab w:val="left" w:pos="1320"/>
-          <w:tab w:val="right" w:leader="dot" w:pos="8494"/>
-        </w:tabs>
-        <w:rPr>
-          <w:rFonts w:asciiTheme="minorHAnsi" w:eastAsiaTheme="minorEastAsia" w:hAnsiTheme="minorHAnsi" w:cstheme="minorBidi"/>
-          <w:noProof/>
-          <w:lang w:val="sk-SK" w:eastAsia="sk-SK"/>
-        </w:rPr>
-      </w:pPr>
-      <w:hyperlink w:anchor="_Toc516160656" w:history="1">
-        <w:r>
-          <w:rPr>
-            <w:rStyle w:val="Hipercze"/>
-            <w:noProof/>
-          </w:rPr>
-          <w:t>3.2.1</w:t>
-        </w:r>
-        <w:r>
-          <w:rPr>
-            <w:rFonts w:asciiTheme="minorHAnsi" w:eastAsiaTheme="minorEastAsia" w:hAnsiTheme="minorHAnsi" w:cstheme="minorBidi"/>
-            <w:noProof/>
-            <w:lang w:val="sk-SK" w:eastAsia="sk-SK"/>
-          </w:rPr>
-          <w:tab/>
-        </w:r>
-        <w:r>
-          <w:rPr>
-            <w:rStyle w:val="Hipercze"/>
-            <w:noProof/>
-          </w:rPr>
-          <w:t>SCRUM meetings</w:t>
-        </w:r>
-        <w:r>
-          <w:rPr>
-            <w:noProof/>
-            <w:webHidden/>
-          </w:rPr>
-          <w:tab/>
-        </w:r>
-        <w:r>
-          <w:rPr>
-            <w:noProof/>
-            <w:webHidden/>
-          </w:rPr>
-          <w:fldChar w:fldCharType="begin"/>
-        </w:r>
-        <w:r>
-          <w:rPr>
-            <w:noProof/>
-            <w:webHidden/>
-          </w:rPr>
-          <w:instrText xml:space="preserve"> PAGEREF _Toc516160656 \h </w:instrText>
-        </w:r>
-        <w:r>
-          <w:rPr>
-            <w:noProof/>
-            <w:webHidden/>
-          </w:rPr>
-        </w:r>
-        <w:r>
-          <w:rPr>
-            <w:noProof/>
-            <w:webHidden/>
-          </w:rPr>
-          <w:fldChar w:fldCharType="separate"/>
-        </w:r>
-        <w:r>
-          <w:rPr>
-            <w:noProof/>
-            <w:webHidden/>
-          </w:rPr>
-          <w:t>9</w:t>
-        </w:r>
-        <w:r>
-          <w:rPr>
-            <w:noProof/>
-            <w:webHidden/>
-          </w:rPr>
-          <w:fldChar w:fldCharType="end"/>
-        </w:r>
-      </w:hyperlink>
-    </w:p>
-    <w:p>
-      <w:pPr>
-        <w:pStyle w:val="Spistreci3"/>
-        <w:tabs>
-          <w:tab w:val="left" w:pos="1320"/>
-          <w:tab w:val="right" w:leader="dot" w:pos="8494"/>
-        </w:tabs>
-        <w:rPr>
-          <w:rFonts w:asciiTheme="minorHAnsi" w:eastAsiaTheme="minorEastAsia" w:hAnsiTheme="minorHAnsi" w:cstheme="minorBidi"/>
-          <w:noProof/>
-          <w:lang w:val="sk-SK" w:eastAsia="sk-SK"/>
-        </w:rPr>
-      </w:pPr>
-      <w:hyperlink w:anchor="_Toc516160657" w:history="1">
-        <w:r>
-          <w:rPr>
-            <w:rStyle w:val="Hipercze"/>
-            <w:noProof/>
-          </w:rPr>
-          <w:t>3.2.2</w:t>
-        </w:r>
-        <w:r>
-          <w:rPr>
-            <w:rFonts w:asciiTheme="minorHAnsi" w:eastAsiaTheme="minorEastAsia" w:hAnsiTheme="minorHAnsi" w:cstheme="minorBidi"/>
-            <w:noProof/>
-            <w:lang w:val="sk-SK" w:eastAsia="sk-SK"/>
-          </w:rPr>
-          <w:tab/>
-        </w:r>
-        <w:r>
-          <w:rPr>
-            <w:rStyle w:val="Hipercze"/>
-            <w:noProof/>
-          </w:rPr>
-          <w:t>Burndown chart</w:t>
-        </w:r>
-        <w:r>
-          <w:rPr>
-            <w:noProof/>
-            <w:webHidden/>
-          </w:rPr>
-          <w:tab/>
-        </w:r>
-        <w:r>
-          <w:rPr>
-            <w:noProof/>
-            <w:webHidden/>
-          </w:rPr>
-          <w:fldChar w:fldCharType="begin"/>
-        </w:r>
-        <w:r>
-          <w:rPr>
-            <w:noProof/>
-            <w:webHidden/>
-          </w:rPr>
-          <w:instrText xml:space="preserve"> PAGEREF _Toc516160657 \h </w:instrText>
-        </w:r>
-        <w:r>
-          <w:rPr>
-            <w:noProof/>
-            <w:webHidden/>
-          </w:rPr>
-        </w:r>
-        <w:r>
-          <w:rPr>
-            <w:noProof/>
-            <w:webHidden/>
-          </w:rPr>
-          <w:fldChar w:fldCharType="separate"/>
-        </w:r>
-        <w:r>
-          <w:rPr>
-            <w:noProof/>
-            <w:webHidden/>
-          </w:rPr>
-          <w:t>10</w:t>
+          <w:t>17</w:t>
         </w:r>
         <w:r>
           <w:rPr>
@@ -1664,22 +2208,22 @@
         <w:rPr>
           <w:rFonts w:asciiTheme="minorHAnsi" w:eastAsiaTheme="minorEastAsia" w:hAnsiTheme="minorHAnsi" w:cstheme="minorBidi"/>
           <w:noProof/>
-          <w:lang w:val="sk-SK" w:eastAsia="sk-SK"/>
-        </w:rPr>
-      </w:pPr>
-      <w:hyperlink w:anchor="_Toc516160658" w:history="1">
+          <w:lang w:val="pl-PL"/>
+        </w:rPr>
+      </w:pPr>
+      <w:hyperlink w:anchor="_Toc532039001" w:history="1">
         <w:r>
           <w:rPr>
             <w:rStyle w:val="Hipercze"/>
             <w:noProof/>
           </w:rPr>
-          <w:t>3.3</w:t>
+          <w:t>4.3</w:t>
         </w:r>
         <w:r>
           <w:rPr>
             <w:rFonts w:asciiTheme="minorHAnsi" w:eastAsiaTheme="minorEastAsia" w:hAnsiTheme="minorHAnsi" w:cstheme="minorBidi"/>
             <w:noProof/>
-            <w:lang w:val="sk-SK" w:eastAsia="sk-SK"/>
+            <w:lang w:val="pl-PL"/>
           </w:rPr>
           <w:tab/>
         </w:r>
@@ -1688,7 +2232,7 @@
             <w:rStyle w:val="Hipercze"/>
             <w:noProof/>
           </w:rPr>
-          <w:t>Encountered risks</w:t>
+          <w:t>Matej</w:t>
         </w:r>
         <w:r>
           <w:rPr>
@@ -1709,7 +2253,7 @@
             <w:noProof/>
             <w:webHidden/>
           </w:rPr>
-          <w:instrText xml:space="preserve"> PAGEREF _Toc516160658 \h </w:instrText>
+          <w:instrText xml:space="preserve"> PAGEREF _Toc532039001 \h </w:instrText>
         </w:r>
         <w:r>
           <w:rPr>
@@ -1729,7 +2273,7 @@
             <w:noProof/>
             <w:webHidden/>
           </w:rPr>
-          <w:t>13</w:t>
+          <w:t>17</w:t>
         </w:r>
         <w:r>
           <w:rPr>
@@ -1750,22 +2294,22 @@
         <w:rPr>
           <w:rFonts w:asciiTheme="minorHAnsi" w:eastAsiaTheme="minorEastAsia" w:hAnsiTheme="minorHAnsi" w:cstheme="minorBidi"/>
           <w:noProof/>
-          <w:lang w:val="sk-SK" w:eastAsia="sk-SK"/>
-        </w:rPr>
-      </w:pPr>
-      <w:hyperlink w:anchor="_Toc516160659" w:history="1">
+          <w:lang w:val="pl-PL"/>
+        </w:rPr>
+      </w:pPr>
+      <w:hyperlink w:anchor="_Toc532039002" w:history="1">
         <w:r>
           <w:rPr>
             <w:rStyle w:val="Hipercze"/>
             <w:noProof/>
           </w:rPr>
-          <w:t>3.4</w:t>
+          <w:t>4.4</w:t>
         </w:r>
         <w:r>
           <w:rPr>
             <w:rFonts w:asciiTheme="minorHAnsi" w:eastAsiaTheme="minorEastAsia" w:hAnsiTheme="minorHAnsi" w:cstheme="minorBidi"/>
             <w:noProof/>
-            <w:lang w:val="sk-SK" w:eastAsia="sk-SK"/>
+            <w:lang w:val="pl-PL"/>
           </w:rPr>
           <w:tab/>
         </w:r>
@@ -1774,7 +2318,7 @@
             <w:rStyle w:val="Hipercze"/>
             <w:noProof/>
           </w:rPr>
-          <w:t>Technical tools</w:t>
+          <w:t>Daniela</w:t>
         </w:r>
         <w:r>
           <w:rPr>
@@ -1795,7 +2339,7 @@
             <w:noProof/>
             <w:webHidden/>
           </w:rPr>
-          <w:instrText xml:space="preserve"> PAGEREF _Toc516160659 \h </w:instrText>
+          <w:instrText xml:space="preserve"> PAGEREF _Toc532039002 \h </w:instrText>
         </w:r>
         <w:r>
           <w:rPr>
@@ -1815,179 +2359,7 @@
             <w:noProof/>
             <w:webHidden/>
           </w:rPr>
-          <w:t>13</w:t>
-        </w:r>
-        <w:r>
-          <w:rPr>
-            <w:noProof/>
-            <w:webHidden/>
-          </w:rPr>
-          <w:fldChar w:fldCharType="end"/>
-        </w:r>
-      </w:hyperlink>
-    </w:p>
-    <w:p>
-      <w:pPr>
-        <w:pStyle w:val="Spistreci2"/>
-        <w:tabs>
-          <w:tab w:val="left" w:pos="880"/>
-          <w:tab w:val="right" w:leader="dot" w:pos="8494"/>
-        </w:tabs>
-        <w:rPr>
-          <w:rFonts w:asciiTheme="minorHAnsi" w:eastAsiaTheme="minorEastAsia" w:hAnsiTheme="minorHAnsi" w:cstheme="minorBidi"/>
-          <w:noProof/>
-          <w:lang w:val="sk-SK" w:eastAsia="sk-SK"/>
-        </w:rPr>
-      </w:pPr>
-      <w:hyperlink w:anchor="_Toc516160660" w:history="1">
-        <w:r>
-          <w:rPr>
-            <w:rStyle w:val="Hipercze"/>
-            <w:noProof/>
-          </w:rPr>
-          <w:t>3.5</w:t>
-        </w:r>
-        <w:r>
-          <w:rPr>
-            <w:rFonts w:asciiTheme="minorHAnsi" w:eastAsiaTheme="minorEastAsia" w:hAnsiTheme="minorHAnsi" w:cstheme="minorBidi"/>
-            <w:noProof/>
-            <w:lang w:val="sk-SK" w:eastAsia="sk-SK"/>
-          </w:rPr>
-          <w:tab/>
-        </w:r>
-        <w:r>
-          <w:rPr>
-            <w:rStyle w:val="Hipercze"/>
-            <w:noProof/>
-          </w:rPr>
-          <w:t>Working with the company</w:t>
-        </w:r>
-        <w:r>
-          <w:rPr>
-            <w:noProof/>
-            <w:webHidden/>
-          </w:rPr>
-          <w:tab/>
-        </w:r>
-        <w:r>
-          <w:rPr>
-            <w:noProof/>
-            <w:webHidden/>
-          </w:rPr>
-          <w:fldChar w:fldCharType="begin"/>
-        </w:r>
-        <w:r>
-          <w:rPr>
-            <w:noProof/>
-            <w:webHidden/>
-          </w:rPr>
-          <w:instrText xml:space="preserve"> PAGEREF _Toc516160660 \h </w:instrText>
-        </w:r>
-        <w:r>
-          <w:rPr>
-            <w:noProof/>
-            <w:webHidden/>
-          </w:rPr>
-        </w:r>
-        <w:r>
-          <w:rPr>
-            <w:noProof/>
-            <w:webHidden/>
-          </w:rPr>
-          <w:fldChar w:fldCharType="separate"/>
-        </w:r>
-        <w:r>
-          <w:rPr>
-            <w:noProof/>
-            <w:webHidden/>
-          </w:rPr>
-          <w:t>14</w:t>
-        </w:r>
-        <w:r>
-          <w:rPr>
-            <w:noProof/>
-            <w:webHidden/>
-          </w:rPr>
-          <w:fldChar w:fldCharType="end"/>
-        </w:r>
-      </w:hyperlink>
-    </w:p>
-    <w:p>
-      <w:pPr>
-        <w:pStyle w:val="Spistreci2"/>
-        <w:tabs>
-          <w:tab w:val="left" w:pos="880"/>
-          <w:tab w:val="right" w:leader="dot" w:pos="8494"/>
-        </w:tabs>
-        <w:rPr>
-          <w:rFonts w:asciiTheme="minorHAnsi" w:eastAsiaTheme="minorEastAsia" w:hAnsiTheme="minorHAnsi" w:cstheme="minorBidi"/>
-          <w:noProof/>
-          <w:lang w:val="sk-SK" w:eastAsia="sk-SK"/>
-        </w:rPr>
-      </w:pPr>
-      <w:hyperlink w:anchor="_Toc516160661" w:history="1">
-        <w:r>
-          <w:rPr>
-            <w:rStyle w:val="Hipercze"/>
-            <w:noProof/>
-          </w:rPr>
-          <w:t>3.6</w:t>
-        </w:r>
-        <w:r>
-          <w:rPr>
-            <w:rFonts w:asciiTheme="minorHAnsi" w:eastAsiaTheme="minorEastAsia" w:hAnsiTheme="minorHAnsi" w:cstheme="minorBidi"/>
-            <w:noProof/>
-            <w:lang w:val="sk-SK" w:eastAsia="sk-SK"/>
-          </w:rPr>
-          <w:tab/>
-        </w:r>
-        <w:r>
-          <w:rPr>
-            <w:rStyle w:val="Hipercze"/>
-            <w:noProof/>
-          </w:rPr>
-          <w:t>List of tasks and responsibilities</w:t>
-        </w:r>
-        <w:r>
-          <w:rPr>
-            <w:noProof/>
-            <w:webHidden/>
-          </w:rPr>
-          <w:tab/>
-        </w:r>
-        <w:r>
-          <w:rPr>
-            <w:noProof/>
-            <w:webHidden/>
-          </w:rPr>
-          <w:fldChar w:fldCharType="begin"/>
-        </w:r>
-        <w:r>
-          <w:rPr>
-            <w:noProof/>
-            <w:webHidden/>
-          </w:rPr>
-          <w:instrText xml:space="preserve"> PAGEREF _Toc516160661 \h </w:instrText>
-        </w:r>
-        <w:r>
-          <w:rPr>
-            <w:noProof/>
-            <w:webHidden/>
-          </w:rPr>
-        </w:r>
-        <w:r>
-          <w:rPr>
-            <w:noProof/>
-            <w:webHidden/>
-          </w:rPr>
-          <w:fldChar w:fldCharType="separate"/>
-        </w:r>
-        <w:r>
-          <w:rPr>
-            <w:noProof/>
-            <w:webHidden/>
-          </w:rPr>
-          <w:t>14</w:t>
+          <w:t>18</w:t>
         </w:r>
         <w:r>
           <w:rPr>
@@ -2008,22 +2380,22 @@
         <w:rPr>
           <w:rFonts w:asciiTheme="minorHAnsi" w:eastAsiaTheme="minorEastAsia" w:hAnsiTheme="minorHAnsi" w:cstheme="minorBidi"/>
           <w:noProof/>
-          <w:lang w:val="sk-SK" w:eastAsia="sk-SK"/>
-        </w:rPr>
-      </w:pPr>
-      <w:hyperlink w:anchor="_Toc516160662" w:history="1">
+          <w:lang w:val="pl-PL"/>
+        </w:rPr>
+      </w:pPr>
+      <w:hyperlink w:anchor="_Toc532039003" w:history="1">
         <w:r>
           <w:rPr>
             <w:rStyle w:val="Hipercze"/>
             <w:noProof/>
           </w:rPr>
-          <w:t>4</w:t>
+          <w:t>5</w:t>
         </w:r>
         <w:r>
           <w:rPr>
             <w:rFonts w:asciiTheme="minorHAnsi" w:eastAsiaTheme="minorEastAsia" w:hAnsiTheme="minorHAnsi" w:cstheme="minorBidi"/>
             <w:noProof/>
-            <w:lang w:val="sk-SK" w:eastAsia="sk-SK"/>
+            <w:lang w:val="pl-PL"/>
           </w:rPr>
           <w:tab/>
         </w:r>
@@ -2032,7 +2404,7 @@
             <w:rStyle w:val="Hipercze"/>
             <w:noProof/>
           </w:rPr>
-          <w:t>Personal Reflections</w:t>
+          <w:t>Conclusion</w:t>
         </w:r>
         <w:r>
           <w:rPr>
@@ -2053,7 +2425,7 @@
             <w:noProof/>
             <w:webHidden/>
           </w:rPr>
-          <w:instrText xml:space="preserve"> PAGEREF _Toc516160662 \h </w:instrText>
+          <w:instrText xml:space="preserve"> PAGEREF _Toc532039003 \h </w:instrText>
         </w:r>
         <w:r>
           <w:rPr>
@@ -2073,351 +2445,7 @@
             <w:noProof/>
             <w:webHidden/>
           </w:rPr>
-          <w:t>16</w:t>
-        </w:r>
-        <w:r>
-          <w:rPr>
-            <w:noProof/>
-            <w:webHidden/>
-          </w:rPr>
-          <w:fldChar w:fldCharType="end"/>
-        </w:r>
-      </w:hyperlink>
-    </w:p>
-    <w:p>
-      <w:pPr>
-        <w:pStyle w:val="Spistreci2"/>
-        <w:tabs>
-          <w:tab w:val="left" w:pos="880"/>
-          <w:tab w:val="right" w:leader="dot" w:pos="8494"/>
-        </w:tabs>
-        <w:rPr>
-          <w:rFonts w:asciiTheme="minorHAnsi" w:eastAsiaTheme="minorEastAsia" w:hAnsiTheme="minorHAnsi" w:cstheme="minorBidi"/>
-          <w:noProof/>
-          <w:lang w:val="sk-SK" w:eastAsia="sk-SK"/>
-        </w:rPr>
-      </w:pPr>
-      <w:hyperlink w:anchor="_Toc516160663" w:history="1">
-        <w:r>
-          <w:rPr>
-            <w:rStyle w:val="Hipercze"/>
-            <w:noProof/>
-          </w:rPr>
-          <w:t>4.1</w:t>
-        </w:r>
-        <w:r>
-          <w:rPr>
-            <w:rFonts w:asciiTheme="minorHAnsi" w:eastAsiaTheme="minorEastAsia" w:hAnsiTheme="minorHAnsi" w:cstheme="minorBidi"/>
-            <w:noProof/>
-            <w:lang w:val="sk-SK" w:eastAsia="sk-SK"/>
-          </w:rPr>
-          <w:tab/>
-        </w:r>
-        <w:r>
-          <w:rPr>
-            <w:rStyle w:val="Hipercze"/>
-            <w:noProof/>
-          </w:rPr>
-          <w:t>Michał</w:t>
-        </w:r>
-        <w:r>
-          <w:rPr>
-            <w:noProof/>
-            <w:webHidden/>
-          </w:rPr>
-          <w:tab/>
-        </w:r>
-        <w:r>
-          <w:rPr>
-            <w:noProof/>
-            <w:webHidden/>
-          </w:rPr>
-          <w:fldChar w:fldCharType="begin"/>
-        </w:r>
-        <w:r>
-          <w:rPr>
-            <w:noProof/>
-            <w:webHidden/>
-          </w:rPr>
-          <w:instrText xml:space="preserve"> PAGEREF _Toc516160663 \h </w:instrText>
-        </w:r>
-        <w:r>
-          <w:rPr>
-            <w:noProof/>
-            <w:webHidden/>
-          </w:rPr>
-        </w:r>
-        <w:r>
-          <w:rPr>
-            <w:noProof/>
-            <w:webHidden/>
-          </w:rPr>
-          <w:fldChar w:fldCharType="separate"/>
-        </w:r>
-        <w:r>
-          <w:rPr>
-            <w:noProof/>
-            <w:webHidden/>
-          </w:rPr>
-          <w:t>16</w:t>
-        </w:r>
-        <w:r>
-          <w:rPr>
-            <w:noProof/>
-            <w:webHidden/>
-          </w:rPr>
-          <w:fldChar w:fldCharType="end"/>
-        </w:r>
-      </w:hyperlink>
-    </w:p>
-    <w:p>
-      <w:pPr>
-        <w:pStyle w:val="Spistreci2"/>
-        <w:tabs>
-          <w:tab w:val="left" w:pos="880"/>
-          <w:tab w:val="right" w:leader="dot" w:pos="8494"/>
-        </w:tabs>
-        <w:rPr>
-          <w:rFonts w:asciiTheme="minorHAnsi" w:eastAsiaTheme="minorEastAsia" w:hAnsiTheme="minorHAnsi" w:cstheme="minorBidi"/>
-          <w:noProof/>
-          <w:lang w:val="sk-SK" w:eastAsia="sk-SK"/>
-        </w:rPr>
-      </w:pPr>
-      <w:hyperlink w:anchor="_Toc516160664" w:history="1">
-        <w:r>
-          <w:rPr>
-            <w:rStyle w:val="Hipercze"/>
-            <w:noProof/>
-          </w:rPr>
-          <w:t>4.2</w:t>
-        </w:r>
-        <w:r>
-          <w:rPr>
-            <w:rFonts w:asciiTheme="minorHAnsi" w:eastAsiaTheme="minorEastAsia" w:hAnsiTheme="minorHAnsi" w:cstheme="minorBidi"/>
-            <w:noProof/>
-            <w:lang w:val="sk-SK" w:eastAsia="sk-SK"/>
-          </w:rPr>
-          <w:tab/>
-        </w:r>
-        <w:r>
-          <w:rPr>
-            <w:rStyle w:val="Hipercze"/>
-            <w:noProof/>
-          </w:rPr>
-          <w:t>Michaela</w:t>
-        </w:r>
-        <w:r>
-          <w:rPr>
-            <w:noProof/>
-            <w:webHidden/>
-          </w:rPr>
-          <w:tab/>
-        </w:r>
-        <w:r>
-          <w:rPr>
-            <w:noProof/>
-            <w:webHidden/>
-          </w:rPr>
-          <w:fldChar w:fldCharType="begin"/>
-        </w:r>
-        <w:r>
-          <w:rPr>
-            <w:noProof/>
-            <w:webHidden/>
-          </w:rPr>
-          <w:instrText xml:space="preserve"> PAGEREF _Toc516160664 \h </w:instrText>
-        </w:r>
-        <w:r>
-          <w:rPr>
-            <w:noProof/>
-            <w:webHidden/>
-          </w:rPr>
-        </w:r>
-        <w:r>
-          <w:rPr>
-            <w:noProof/>
-            <w:webHidden/>
-          </w:rPr>
-          <w:fldChar w:fldCharType="separate"/>
-        </w:r>
-        <w:r>
-          <w:rPr>
-            <w:noProof/>
-            <w:webHidden/>
-          </w:rPr>
-          <w:t>17</w:t>
-        </w:r>
-        <w:r>
-          <w:rPr>
-            <w:noProof/>
-            <w:webHidden/>
-          </w:rPr>
-          <w:fldChar w:fldCharType="end"/>
-        </w:r>
-      </w:hyperlink>
-    </w:p>
-    <w:p>
-      <w:pPr>
-        <w:pStyle w:val="Spistreci2"/>
-        <w:tabs>
-          <w:tab w:val="left" w:pos="880"/>
-          <w:tab w:val="right" w:leader="dot" w:pos="8494"/>
-        </w:tabs>
-        <w:rPr>
-          <w:rFonts w:asciiTheme="minorHAnsi" w:eastAsiaTheme="minorEastAsia" w:hAnsiTheme="minorHAnsi" w:cstheme="minorBidi"/>
-          <w:noProof/>
-          <w:lang w:val="sk-SK" w:eastAsia="sk-SK"/>
-        </w:rPr>
-      </w:pPr>
-      <w:hyperlink w:anchor="_Toc516160665" w:history="1">
-        <w:r>
-          <w:rPr>
-            <w:rStyle w:val="Hipercze"/>
-            <w:noProof/>
-          </w:rPr>
-          <w:t>4.3</w:t>
-        </w:r>
-        <w:r>
-          <w:rPr>
-            <w:rFonts w:asciiTheme="minorHAnsi" w:eastAsiaTheme="minorEastAsia" w:hAnsiTheme="minorHAnsi" w:cstheme="minorBidi"/>
-            <w:noProof/>
-            <w:lang w:val="sk-SK" w:eastAsia="sk-SK"/>
-          </w:rPr>
-          <w:tab/>
-        </w:r>
-        <w:r>
-          <w:rPr>
-            <w:rStyle w:val="Hipercze"/>
-            <w:noProof/>
-          </w:rPr>
-          <w:t>Matej</w:t>
-        </w:r>
-        <w:r>
-          <w:rPr>
-            <w:noProof/>
-            <w:webHidden/>
-          </w:rPr>
-          <w:tab/>
-        </w:r>
-        <w:r>
-          <w:rPr>
-            <w:noProof/>
-            <w:webHidden/>
-          </w:rPr>
-          <w:fldChar w:fldCharType="begin"/>
-        </w:r>
-        <w:r>
-          <w:rPr>
-            <w:noProof/>
-            <w:webHidden/>
-          </w:rPr>
-          <w:instrText xml:space="preserve"> PAGEREF _Toc516160665 \h </w:instrText>
-        </w:r>
-        <w:r>
-          <w:rPr>
-            <w:noProof/>
-            <w:webHidden/>
-          </w:rPr>
-        </w:r>
-        <w:r>
-          <w:rPr>
-            <w:noProof/>
-            <w:webHidden/>
-          </w:rPr>
-          <w:fldChar w:fldCharType="separate"/>
-        </w:r>
-        <w:r>
-          <w:rPr>
-            <w:noProof/>
-            <w:webHidden/>
-          </w:rPr>
-          <w:t>17</w:t>
-        </w:r>
-        <w:r>
-          <w:rPr>
-            <w:noProof/>
-            <w:webHidden/>
-          </w:rPr>
-          <w:fldChar w:fldCharType="end"/>
-        </w:r>
-      </w:hyperlink>
-    </w:p>
-    <w:p>
-      <w:pPr>
-        <w:pStyle w:val="Spistreci2"/>
-        <w:tabs>
-          <w:tab w:val="left" w:pos="880"/>
-          <w:tab w:val="right" w:leader="dot" w:pos="8494"/>
-        </w:tabs>
-        <w:rPr>
-          <w:rFonts w:asciiTheme="minorHAnsi" w:eastAsiaTheme="minorEastAsia" w:hAnsiTheme="minorHAnsi" w:cstheme="minorBidi"/>
-          <w:noProof/>
-          <w:lang w:val="sk-SK" w:eastAsia="sk-SK"/>
-        </w:rPr>
-      </w:pPr>
-      <w:hyperlink w:anchor="_Toc516160666" w:history="1">
-        <w:r>
-          <w:rPr>
-            <w:rStyle w:val="Hipercze"/>
-            <w:noProof/>
-          </w:rPr>
-          <w:t>4.4</w:t>
-        </w:r>
-        <w:r>
-          <w:rPr>
-            <w:rFonts w:asciiTheme="minorHAnsi" w:eastAsiaTheme="minorEastAsia" w:hAnsiTheme="minorHAnsi" w:cstheme="minorBidi"/>
-            <w:noProof/>
-            <w:lang w:val="sk-SK" w:eastAsia="sk-SK"/>
-          </w:rPr>
-          <w:tab/>
-        </w:r>
-        <w:r>
-          <w:rPr>
-            <w:rStyle w:val="Hipercze"/>
-            <w:noProof/>
-          </w:rPr>
-          <w:t>Daniela</w:t>
-        </w:r>
-        <w:r>
-          <w:rPr>
-            <w:noProof/>
-            <w:webHidden/>
-          </w:rPr>
-          <w:tab/>
-        </w:r>
-        <w:r>
-          <w:rPr>
-            <w:noProof/>
-            <w:webHidden/>
-          </w:rPr>
-          <w:fldChar w:fldCharType="begin"/>
-        </w:r>
-        <w:r>
-          <w:rPr>
-            <w:noProof/>
-            <w:webHidden/>
-          </w:rPr>
-          <w:instrText xml:space="preserve"> PAGEREF _Toc516160666 \h </w:instrText>
-        </w:r>
-        <w:r>
-          <w:rPr>
-            <w:noProof/>
-            <w:webHidden/>
-          </w:rPr>
-        </w:r>
-        <w:r>
-          <w:rPr>
-            <w:noProof/>
-            <w:webHidden/>
-          </w:rPr>
-          <w:fldChar w:fldCharType="separate"/>
-        </w:r>
-        <w:r>
-          <w:rPr>
-            <w:noProof/>
-            <w:webHidden/>
-          </w:rPr>
-          <w:t>18</w:t>
+          <w:t>20</w:t>
         </w:r>
         <w:r>
           <w:rPr>
@@ -2438,22 +2466,22 @@
         <w:rPr>
           <w:rFonts w:asciiTheme="minorHAnsi" w:eastAsiaTheme="minorEastAsia" w:hAnsiTheme="minorHAnsi" w:cstheme="minorBidi"/>
           <w:noProof/>
-          <w:lang w:val="sk-SK" w:eastAsia="sk-SK"/>
-        </w:rPr>
-      </w:pPr>
-      <w:hyperlink w:anchor="_Toc516160667" w:history="1">
+          <w:lang w:val="pl-PL"/>
+        </w:rPr>
+      </w:pPr>
+      <w:hyperlink w:anchor="_Toc532039004" w:history="1">
         <w:r>
           <w:rPr>
             <w:rStyle w:val="Hipercze"/>
             <w:noProof/>
           </w:rPr>
-          <w:t>5</w:t>
+          <w:t>6</w:t>
         </w:r>
         <w:r>
           <w:rPr>
             <w:rFonts w:asciiTheme="minorHAnsi" w:eastAsiaTheme="minorEastAsia" w:hAnsiTheme="minorHAnsi" w:cstheme="minorBidi"/>
             <w:noProof/>
-            <w:lang w:val="sk-SK" w:eastAsia="sk-SK"/>
+            <w:lang w:val="pl-PL"/>
           </w:rPr>
           <w:tab/>
         </w:r>
@@ -2462,7 +2490,7 @@
             <w:rStyle w:val="Hipercze"/>
             <w:noProof/>
           </w:rPr>
-          <w:t>Conclusion</w:t>
+          <w:t>References</w:t>
         </w:r>
         <w:r>
           <w:rPr>
@@ -2483,93 +2511,7 @@
             <w:noProof/>
             <w:webHidden/>
           </w:rPr>
-          <w:instrText xml:space="preserve"> PAGEREF _Toc516160667 \h </w:instrText>
-        </w:r>
-        <w:r>
-          <w:rPr>
-            <w:noProof/>
-            <w:webHidden/>
-          </w:rPr>
-        </w:r>
-        <w:r>
-          <w:rPr>
-            <w:noProof/>
-            <w:webHidden/>
-          </w:rPr>
-          <w:fldChar w:fldCharType="separate"/>
-        </w:r>
-        <w:r>
-          <w:rPr>
-            <w:noProof/>
-            <w:webHidden/>
-          </w:rPr>
-          <w:t>20</w:t>
-        </w:r>
-        <w:r>
-          <w:rPr>
-            <w:noProof/>
-            <w:webHidden/>
-          </w:rPr>
-          <w:fldChar w:fldCharType="end"/>
-        </w:r>
-      </w:hyperlink>
-    </w:p>
-    <w:p>
-      <w:pPr>
-        <w:pStyle w:val="Spistreci1"/>
-        <w:tabs>
-          <w:tab w:val="left" w:pos="440"/>
-          <w:tab w:val="right" w:leader="dot" w:pos="8494"/>
-        </w:tabs>
-        <w:rPr>
-          <w:rFonts w:asciiTheme="minorHAnsi" w:eastAsiaTheme="minorEastAsia" w:hAnsiTheme="minorHAnsi" w:cstheme="minorBidi"/>
-          <w:noProof/>
-          <w:lang w:val="sk-SK" w:eastAsia="sk-SK"/>
-        </w:rPr>
-      </w:pPr>
-      <w:hyperlink w:anchor="_Toc516160668" w:history="1">
-        <w:r>
-          <w:rPr>
-            <w:rStyle w:val="Hipercze"/>
-            <w:noProof/>
-          </w:rPr>
-          <w:t>6</w:t>
-        </w:r>
-        <w:r>
-          <w:rPr>
-            <w:rFonts w:asciiTheme="minorHAnsi" w:eastAsiaTheme="minorEastAsia" w:hAnsiTheme="minorHAnsi" w:cstheme="minorBidi"/>
-            <w:noProof/>
-            <w:lang w:val="sk-SK" w:eastAsia="sk-SK"/>
-          </w:rPr>
-          <w:tab/>
-        </w:r>
-        <w:r>
-          <w:rPr>
-            <w:rStyle w:val="Hipercze"/>
-            <w:noProof/>
-          </w:rPr>
-          <w:t>References</w:t>
-        </w:r>
-        <w:r>
-          <w:rPr>
-            <w:noProof/>
-            <w:webHidden/>
-          </w:rPr>
-          <w:tab/>
-        </w:r>
-        <w:r>
-          <w:rPr>
-            <w:noProof/>
-            <w:webHidden/>
-          </w:rPr>
-          <w:fldChar w:fldCharType="begin"/>
-        </w:r>
-        <w:r>
-          <w:rPr>
-            <w:noProof/>
-            <w:webHidden/>
-          </w:rPr>
-          <w:instrText xml:space="preserve"> PAGEREF _Toc516160668 \h </w:instrText>
+          <w:instrText xml:space="preserve"> PAGEREF _Toc532039004 \h </w:instrText>
         </w:r>
         <w:r>
           <w:rPr>
@@ -2631,7 +2573,7 @@
         <w:pStyle w:val="Obsah1"/>
       </w:pPr>
       <w:bookmarkStart w:id="1" w:name="_Toc516158186"/>
-      <w:bookmarkStart w:id="2" w:name="_Toc516160645"/>
+      <w:bookmarkStart w:id="2" w:name="_Toc532038978"/>
       <w:r>
         <w:lastRenderedPageBreak/>
         <w:t>Group Description</w:t>
@@ -2644,7 +2586,7 @@
         <w:pStyle w:val="Obsah2"/>
       </w:pPr>
       <w:bookmarkStart w:id="3" w:name="_Toc516158187"/>
-      <w:bookmarkStart w:id="4" w:name="_Toc516160646"/>
+      <w:bookmarkStart w:id="4" w:name="_Toc532038979"/>
       <w:r>
         <w:t>Cultural background</w:t>
       </w:r>
@@ -2739,7 +2681,7 @@
           <w:lang w:val="sk-SK" w:eastAsia="sk-SK"/>
         </w:rPr>
         <w:drawing>
-          <wp:anchor distT="0" distB="0" distL="0" distR="0" simplePos="0" relativeHeight="251656192" behindDoc="0" locked="0" layoutInCell="1" hidden="0" allowOverlap="1" wp14:anchorId="0D287B03" wp14:editId="6503E633">
+          <wp:anchor distT="0" distB="0" distL="0" distR="0" simplePos="0" relativeHeight="251657216" behindDoc="0" locked="0" layoutInCell="1" hidden="0" allowOverlap="1" wp14:anchorId="0D287B03" wp14:editId="6503E633">
             <wp:simplePos x="0" y="0"/>
             <wp:positionH relativeFrom="margin">
               <wp:posOffset>547370</wp:posOffset>
@@ -2790,7 +2732,7 @@
         <mc:AlternateContent>
           <mc:Choice Requires="wps">
             <w:drawing>
-              <wp:anchor distT="0" distB="0" distL="114300" distR="114300" simplePos="0" relativeHeight="251659264" behindDoc="1" locked="0" layoutInCell="1" hidden="0" allowOverlap="1" wp14:anchorId="61A310A3" wp14:editId="47C21C73">
+              <wp:anchor distT="0" distB="0" distL="114300" distR="114300" simplePos="0" relativeHeight="251660288" behindDoc="1" locked="0" layoutInCell="1" hidden="0" allowOverlap="1" wp14:anchorId="61A310A3" wp14:editId="47C21C73">
                 <wp:simplePos x="0" y="0"/>
                 <wp:positionH relativeFrom="margin">
                   <wp:posOffset>660400</wp:posOffset>
@@ -2849,7 +2791,7 @@
           </mc:Choice>
           <mc:Fallback>
             <w:pict>
-              <v:rect w14:anchorId="61A310A3" id="Prostokąt 1" o:spid="_x0000_s1026" style="position:absolute;left:0;text-align:left;margin-left:52pt;margin-top:227pt;width:339pt;height:1pt;z-index:-251657216;visibility:visible;mso-wrap-style:square;mso-wrap-distance-left:9pt;mso-wrap-distance-top:0;mso-wrap-distance-right:9pt;mso-wrap-distance-bottom:0;mso-position-horizontal:absolute;mso-position-horizontal-relative:margin;mso-position-vertical:absolute;mso-position-vertical-relative:text;v-text-anchor:top" o:gfxdata="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" stroked="f">
+              <v:rect w14:anchorId="61A310A3" id="Prostokąt 1" o:spid="_x0000_s1026" style="position:absolute;left:0;text-align:left;margin-left:52pt;margin-top:227pt;width:339pt;height:1pt;z-index:-251656192;visibility:visible;mso-wrap-style:square;mso-wrap-distance-left:9pt;mso-wrap-distance-top:0;mso-wrap-distance-right:9pt;mso-wrap-distance-bottom:0;mso-position-horizontal:absolute;mso-position-horizontal-relative:margin;mso-position-vertical:absolute;mso-position-vertical-relative:text;v-text-anchor:top" o:gfxdata="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" stroked="f">
                 <v:textbox inset="0,0,0,0">
                   <w:txbxContent>
                     <w:p>
@@ -2967,7 +2909,7 @@
         <w:pStyle w:val="Obsah2"/>
       </w:pPr>
       <w:bookmarkStart w:id="5" w:name="_Toc516158188"/>
-      <w:bookmarkStart w:id="6" w:name="_Toc516160647"/>
+      <w:bookmarkStart w:id="6" w:name="_Toc532038980"/>
       <w:r>
         <w:lastRenderedPageBreak/>
         <w:t>Belbin roles</w:t>
@@ -3767,9 +3709,11 @@
       <w:pPr>
         <w:pStyle w:val="Obsah2"/>
       </w:pPr>
+      <w:bookmarkStart w:id="7" w:name="_Toc532038981"/>
       <w:r>
         <w:t>16personalities</w:t>
       </w:r>
+      <w:bookmarkEnd w:id="7"/>
     </w:p>
     <w:p>
       <w:pPr>
@@ -3838,91 +3782,13 @@
       </w:pPr>
       <w:r>
         <w:lastRenderedPageBreak/>
-        <w:t xml:space="preserve">We found the descriptions of ourselves very relatable and could see examples of how we actually behave in the described way. </w:t>
-      </w:r>
-      <w:r>
-        <w:t xml:space="preserve">What is said about </w:t>
-      </w:r>
-      <w:proofErr w:type="spellStart"/>
-      <w:r>
-        <w:t>Michał</w:t>
-      </w:r>
-      <w:proofErr w:type="spellEnd"/>
-      <w:r>
-        <w:t xml:space="preserve"> P</w:t>
-      </w:r>
-      <w:r>
-        <w:rPr>
-          <w:i/>
-        </w:rPr>
-        <w:t xml:space="preserve">: </w:t>
-      </w:r>
-      <w:r>
-        <w:rPr>
-          <w:i/>
-          <w:shd w:val="clear" w:color="auto" w:fill="FFFFFF"/>
-        </w:rPr>
-        <w:t>Professional competence is often the area in which INTJs shine most brilliantly. Their capacity for digesting difficult and complex theories and principles and converting them into clear and actionable ideas and strategies is unmatched by any other type. INTJs are able to filter out the noise of a situation, identifying the core thread that needs to be pulled in order to unravel others’ messes so that they can be rewoven into something at once beautifully intricate and stunningly simple in its function.</w:t>
-      </w:r>
-      <w:r>
-        <w:rPr>
-          <w:i/>
-          <w:shd w:val="clear" w:color="auto" w:fill="FFFFFF"/>
-        </w:rPr>
-        <w:t xml:space="preserve"> (…) </w:t>
-      </w:r>
-      <w:r>
-        <w:rPr>
-          <w:i/>
-          <w:shd w:val="clear" w:color="auto" w:fill="FFFFFF"/>
-        </w:rPr>
-        <w:t>As their careers progress further and their reputation grows, so will the complexity of INTJs’ tasks and projects. INTJs demand progress and evolution, new challenges and theories, and they often accomplish this by pushing into more active strategic positions. While they don’t care for the spotlight, INTJs do enjoy controlling their ideas, and will often expand into low-profile but influential roles as project managers, system engineers</w:t>
-      </w:r>
-      <w:r>
-        <w:rPr>
-          <w:i/>
-          <w:shd w:val="clear" w:color="auto" w:fill="FFFFFF"/>
-        </w:rPr>
-        <w:t>(…).</w:t>
-      </w:r>
-      <w:r>
-        <w:t>(</w:t>
-      </w:r>
-      <w:r>
-        <w:rPr>
-          <w:color w:val="FF0000"/>
-        </w:rPr>
-        <w:t>source</w:t>
-      </w:r>
-      <w:r>
-        <w:t>)</w:t>
-      </w:r>
-      <w:r>
-        <w:t xml:space="preserve"> </w:t>
-      </w:r>
-      <w:r>
-        <w:br/>
-        <w:t xml:space="preserve">We could not describe </w:t>
-      </w:r>
-      <w:proofErr w:type="spellStart"/>
-      <w:r>
-        <w:t>Michał</w:t>
-      </w:r>
-      <w:proofErr w:type="spellEnd"/>
-      <w:r>
-        <w:t xml:space="preserve"> P better. He always strives to find the perfect solution</w:t>
-      </w:r>
-      <w:r>
-        <w:t xml:space="preserve">, which he </w:t>
-      </w:r>
-      <w:r>
-        <w:t>will usually call beautiful (especially if it is a simple solution to a complex problem) and is always able to divide complicated tasks into smaller subtasks to make the task easier. It is also strictly connected to his Belbin roles (</w:t>
-      </w:r>
-      <w:r>
-        <w:t>Coordinator, complete finisher, specialist)</w:t>
-      </w:r>
-      <w:r>
-        <w:t>. What else can be seen from the description and his Belbin roles is that he always craves to find new solutions, more advanced and challenge both himself and his team. There is nothing he would give up on just because it is difficult to do and beyond the curriculum. What is also remarkable is that the perfect positions for him is project manager and system engineer.</w:t>
+        <w:t>We found the descriptions of ourselves very relatable and could see examples of how we actually behave in the described way</w:t>
+      </w:r>
+      <w:r>
+        <w:t>s</w:t>
+      </w:r>
+      <w:r>
+        <w:t>.</w:t>
       </w:r>
     </w:p>
     <w:p>
@@ -3931,32 +3797,41 @@
         <w:jc w:val="both"/>
       </w:pPr>
       <w:r>
-        <w:t>//experience in working with each other</w:t>
+        <w:t>What was also important in our work dynamics was the fact that it was our 3</w:t>
+      </w:r>
+      <w:r>
+        <w:rPr>
+          <w:vertAlign w:val="superscript"/>
+        </w:rPr>
+        <w:t>rd</w:t>
+      </w:r>
+      <w:r>
+        <w:t xml:space="preserve"> semester project together. We already got used to our working methods, we learned about each other, we found out what works well for us and what does not so we knew what to do in order to achieve our goal.</w:t>
       </w:r>
     </w:p>
     <w:p>
       <w:pPr>
         <w:pStyle w:val="Obsah1"/>
       </w:pPr>
-      <w:bookmarkStart w:id="7" w:name="_Toc516158189"/>
-      <w:bookmarkStart w:id="8" w:name="_Toc516160648"/>
+      <w:bookmarkStart w:id="8" w:name="_Toc516158189"/>
+      <w:bookmarkStart w:id="9" w:name="_Toc532038982"/>
       <w:r>
         <w:t>Project Initiation</w:t>
       </w:r>
-      <w:bookmarkEnd w:id="7"/>
       <w:bookmarkEnd w:id="8"/>
+      <w:bookmarkEnd w:id="9"/>
     </w:p>
     <w:p>
       <w:pPr>
         <w:pStyle w:val="Obsah2"/>
       </w:pPr>
-      <w:bookmarkStart w:id="9" w:name="_Toc516158190"/>
-      <w:bookmarkStart w:id="10" w:name="_Toc516160649"/>
+      <w:bookmarkStart w:id="10" w:name="_Toc516158190"/>
+      <w:bookmarkStart w:id="11" w:name="_Toc532038983"/>
       <w:r>
         <w:t>Risk assessments</w:t>
       </w:r>
-      <w:bookmarkEnd w:id="9"/>
       <w:bookmarkEnd w:id="10"/>
+      <w:bookmarkEnd w:id="11"/>
     </w:p>
     <w:p>
       <w:pPr>
@@ -4339,7 +4214,6 @@
                 <w:sz w:val="20"/>
                 <w:lang w:val="en-US" w:eastAsia="sk-SK"/>
               </w:rPr>
-              <w:lastRenderedPageBreak/>
               <w:t>Group member’s illness</w:t>
             </w:r>
           </w:p>
@@ -5319,7 +5193,17 @@
                 <w:sz w:val="20"/>
                 <w:lang w:val="en-US" w:eastAsia="sk-SK"/>
               </w:rPr>
-              <w:t>More conservative estimation, usage of SCRUM, take out features</w:t>
+              <w:t xml:space="preserve">More conservative estimation, usage of SCRUM, </w:t>
+            </w:r>
+            <w:r>
+              <w:rPr>
+                <w:rFonts w:eastAsia="Times New Roman"/>
+                <w:color w:val="000000"/>
+                <w:sz w:val="20"/>
+                <w:lang w:val="en-US" w:eastAsia="sk-SK"/>
+              </w:rPr>
+              <w:lastRenderedPageBreak/>
+              <w:t>take out features</w:t>
             </w:r>
           </w:p>
         </w:tc>
@@ -5366,13 +5250,13 @@
       <w:pPr>
         <w:pStyle w:val="Obsah2"/>
       </w:pPr>
-      <w:bookmarkStart w:id="11" w:name="_Toc516158191"/>
-      <w:bookmarkStart w:id="12" w:name="_Toc516160650"/>
+      <w:bookmarkStart w:id="12" w:name="_Toc516158191"/>
+      <w:bookmarkStart w:id="13" w:name="_Toc532038984"/>
       <w:r>
         <w:t>Group contract</w:t>
       </w:r>
-      <w:bookmarkEnd w:id="11"/>
       <w:bookmarkEnd w:id="12"/>
+      <w:bookmarkEnd w:id="13"/>
     </w:p>
     <w:p>
       <w:pPr>
@@ -5396,16 +5280,15 @@
       <w:pPr>
         <w:pStyle w:val="Obsah2"/>
       </w:pPr>
-      <w:bookmarkStart w:id="13" w:name="_q7547m1dymfn" w:colFirst="0" w:colLast="0"/>
-      <w:bookmarkStart w:id="14" w:name="_Toc516158192"/>
-      <w:bookmarkStart w:id="15" w:name="_Toc516160652"/>
-      <w:bookmarkEnd w:id="13"/>
-      <w:r>
-        <w:lastRenderedPageBreak/>
+      <w:bookmarkStart w:id="14" w:name="_q7547m1dymfn" w:colFirst="0" w:colLast="0"/>
+      <w:bookmarkStart w:id="15" w:name="_Toc516158192"/>
+      <w:bookmarkStart w:id="16" w:name="_Toc532038985"/>
+      <w:bookmarkEnd w:id="14"/>
+      <w:r>
         <w:t>Project Description</w:t>
       </w:r>
-      <w:bookmarkEnd w:id="14"/>
       <w:bookmarkEnd w:id="15"/>
+      <w:bookmarkEnd w:id="16"/>
     </w:p>
     <w:p>
       <w:pPr>
@@ -5455,26 +5338,26 @@
       <w:pPr>
         <w:pStyle w:val="Obsah1"/>
       </w:pPr>
-      <w:bookmarkStart w:id="16" w:name="_Toc516158193"/>
-      <w:bookmarkStart w:id="17" w:name="_Toc516160653"/>
+      <w:bookmarkStart w:id="17" w:name="_Toc516158193"/>
+      <w:bookmarkStart w:id="18" w:name="_Toc532038986"/>
       <w:r>
         <w:lastRenderedPageBreak/>
         <w:t>Project Execution</w:t>
       </w:r>
-      <w:bookmarkEnd w:id="16"/>
       <w:bookmarkEnd w:id="17"/>
+      <w:bookmarkEnd w:id="18"/>
     </w:p>
     <w:p>
       <w:pPr>
         <w:pStyle w:val="Obsah2"/>
       </w:pPr>
-      <w:bookmarkStart w:id="18" w:name="_w56gj4t382a5" w:colFirst="0" w:colLast="0"/>
-      <w:bookmarkStart w:id="19" w:name="_Toc516160655"/>
-      <w:bookmarkEnd w:id="18"/>
+      <w:bookmarkStart w:id="19" w:name="_w56gj4t382a5" w:colFirst="0" w:colLast="0"/>
+      <w:bookmarkStart w:id="20" w:name="_Toc532038987"/>
+      <w:bookmarkEnd w:id="19"/>
       <w:r>
         <w:t>SCRUM</w:t>
       </w:r>
-      <w:bookmarkEnd w:id="19"/>
+      <w:bookmarkEnd w:id="20"/>
     </w:p>
     <w:p>
       <w:pPr>
@@ -5483,13 +5366,18 @@
         <w:jc w:val="both"/>
       </w:pPr>
       <w:r>
-        <w:t>Last semester we learned the scrum approach for developing projects and as we really liked it, we decided to use it also this time. Basing on our requirements, we created a product backlog (see Appendix 5). Prior to the SEP period</w:t>
-      </w:r>
-      <w:r>
-        <w:t>, each of our sprints was one week long, due to having lectures and other responsibilities and not being able to assign all of our time to the project. That is why the actual time spent on working on the project in this phase was approximately the same as during 3 days during the SEP period.</w:t>
-      </w:r>
-      <w:r>
-        <w:t xml:space="preserve"> Before each sprint we had a sprint planning meeting, where we chose a backlog story, divided it into tasks and assigned story points and people to the tasks. Moreover, we had daily sprint meetings- before the SEP period once a week on Sundays and during SEP period every day. What is more, are sprint review meetings</w:t>
+        <w:t>Last semester we learned the scrum approach for developing projects and as we really liked it, we decided to use it also this time. Basing on our requirements, we created a product backlog (see Appendix 5).</w:t>
+      </w:r>
+      <w:r>
+        <w:t xml:space="preserve"> Each backlog story had an importance assigned: show-stopper, critical</w:t>
+      </w:r>
+      <w:bookmarkStart w:id="21" w:name="_GoBack"/>
+      <w:bookmarkEnd w:id="21"/>
+      <w:r>
+        <w:t>, major, normal or minor.</w:t>
+      </w:r>
+      <w:r>
+        <w:t xml:space="preserve"> Prior to the SEP period, each of our sprints was one week long, due to having lectures and other responsibilities and not being able to assign all of our time to the project. That is why the actual time spent on working on the project in this phase was approximately the same as during 3 days during the SEP period. Before each sprint we had a sprint planning meeting, where we chose a backlog story, divided it into tasks and assigned story points and people to the tasks. Moreover, we had daily sprint meetings- before the SEP period once a week on Sundays and during SEP period every day. What is more, are sprint review meetings</w:t>
       </w:r>
       <w:r>
         <w:t xml:space="preserve">, where we discussed what has been done and what still has to be finished </w:t>
@@ -5505,14 +5393,14 @@
       <w:pPr>
         <w:pStyle w:val="Obsah3"/>
       </w:pPr>
-      <w:bookmarkStart w:id="20" w:name="_Toc516160656"/>
+      <w:bookmarkStart w:id="22" w:name="_Toc532038988"/>
       <w:r>
         <w:t>SCRU</w:t>
       </w:r>
-      <w:bookmarkEnd w:id="20"/>
       <w:r>
         <w:t>M roles</w:t>
       </w:r>
+      <w:bookmarkEnd w:id="22"/>
     </w:p>
     <w:p>
       <w:pPr>
@@ -5527,20 +5415,15 @@
           <w:sz w:val="22"/>
         </w:rPr>
       </w:pPr>
+      <w:bookmarkStart w:id="23" w:name="_Toc532038989"/>
       <w:r>
         <w:rPr>
           <w:b w:val="0"/>
           <w:sz w:val="22"/>
         </w:rPr>
-        <w:t xml:space="preserve">For the scrum master we chose Michaela. There were plenty of reasons for that, some of them are that she is organised, motivated, engaged, wiling to learn and also did not have any role last semester and wanted to try herself in this role. </w:t>
-      </w:r>
-      <w:r>
-        <w:rPr>
-          <w:b w:val="0"/>
-          <w:sz w:val="22"/>
-        </w:rPr>
-        <w:t>The reason can also be derived from the description of her personality from the 16 personalities test, where it says that she strives to make her work meaningful and just fulfilling tasks is not enough for her. Moreover, this personality type is strongly people-oriented and by being a scrum master, one focuses on the working process and motivation of members.</w:t>
-      </w:r>
+        <w:t>For the scrum master we chose Michaela. There were plenty of reasons for that, some of them are that she is organised, motivated, engaged, wiling to learn and also did not have any role last semester and wanted to try herself in this role. The reason can also be derived from the description of her personality from the 16 personalities test, where it says that she strives to make her work meaningful and just fulfilling tasks is not enough for her. Moreover, this personality type is strongly people-oriented and by being a scrum master, one focuses on the working process and motivation of members.</w:t>
+      </w:r>
+      <w:bookmarkEnd w:id="23"/>
     </w:p>
     <w:p>
       <w:pPr>
@@ -5556,28 +5439,16 @@
           <w:sz w:val="22"/>
         </w:rPr>
       </w:pPr>
+      <w:bookmarkStart w:id="24" w:name="_Toc532038990"/>
       <w:r>
         <w:rPr>
           <w:b w:val="0"/>
           <w:sz w:val="22"/>
         </w:rPr>
-        <w:t xml:space="preserve">For the product owner we chose Daniela. </w:t>
-      </w:r>
-      <w:r>
-        <w:rPr>
-          <w:b w:val="0"/>
-          <w:sz w:val="22"/>
-        </w:rPr>
-        <w:t xml:space="preserve">The reason can be derived from the description of her personality from the 16 personalities test, which </w:t>
-      </w:r>
-      <w:r>
-        <w:rPr>
-          <w:b w:val="0"/>
-          <w:sz w:val="22"/>
-        </w:rPr>
         <w:lastRenderedPageBreak/>
-        <w:t>states that what she does needs to be meaningful. That means that as a product owner she always thought from the perspective of a user of the system and what she would like to do in it, it was not enough to meet the requirements for the project, but to really do something purposeful that she would like to use.</w:t>
-      </w:r>
+        <w:t>For the product owner we chose Daniela. The reason can be derived from the description of her personality from the 16 personalities test, which states that what she does needs to be meaningful. That means that as a product owner she always thought from the perspective of a user of the system and what she would like to do in it, it was not enough to meet the requirements for the project, but to really do something purposeful that she would like to use.</w:t>
+      </w:r>
+      <w:bookmarkEnd w:id="24"/>
     </w:p>
     <w:p>
       <w:pPr>
@@ -5593,6 +5464,7 @@
           <w:sz w:val="22"/>
         </w:rPr>
       </w:pPr>
+      <w:bookmarkStart w:id="25" w:name="_Toc532038991"/>
       <w:r>
         <w:rPr>
           <w:b w:val="0"/>
@@ -5600,14 +5472,7 @@
         </w:rPr>
         <w:t>Michaela’s main responsibility was ensuring the scrum process, organising scrum meetings, documenting them and generating burndown charts, as well as analysing them in order to have an overview of the development of the project. Daniela’s main responsibility was maintaining the product backlog, supporting Michaela and having the final decision in the features of the system.</w:t>
       </w:r>
-    </w:p>
-    <w:p>
-      <w:pPr>
-        <w:pStyle w:val="Obsah3"/>
-      </w:pPr>
-      <w:r>
-        <w:t>Working methodology</w:t>
-      </w:r>
+      <w:bookmarkEnd w:id="25"/>
     </w:p>
     <w:p>
       <w:pPr>
@@ -5616,37 +5481,101 @@
           <w:ilvl w:val="0"/>
           <w:numId w:val="0"/>
         </w:numPr>
-        <w:ind w:left="1418"/>
+        <w:ind w:left="851"/>
         <w:rPr>
           <w:b w:val="0"/>
           <w:sz w:val="22"/>
         </w:rPr>
       </w:pPr>
-      <w:r>
+    </w:p>
+    <w:p>
+      <w:pPr>
+        <w:pStyle w:val="Obsah3"/>
+      </w:pPr>
+      <w:bookmarkStart w:id="26" w:name="_Toc532038992"/>
+      <w:r>
+        <w:t>Working methodology</w:t>
+      </w:r>
+      <w:bookmarkEnd w:id="26"/>
+    </w:p>
+    <w:p>
+      <w:pPr>
+        <w:pStyle w:val="Obsah3"/>
+        <w:numPr>
+          <w:ilvl w:val="0"/>
+          <w:numId w:val="0"/>
+        </w:numPr>
+        <w:ind w:left="851" w:firstLine="567"/>
         <w:rPr>
           <w:b w:val="0"/>
           <w:sz w:val="22"/>
         </w:rPr>
-        <w:t xml:space="preserve">Prior to the SEP period (learned from retrospective meetings, worked a lot </w:t>
-      </w:r>
-      <w:proofErr w:type="spellStart"/>
+      </w:pPr>
+      <w:bookmarkStart w:id="27" w:name="_Toc532038993"/>
       <w:r>
         <w:rPr>
           <w:b w:val="0"/>
           <w:sz w:val="22"/>
         </w:rPr>
-        <w:t>tgether</w:t>
-      </w:r>
-      <w:proofErr w:type="spellEnd"/>
+        <w:t>Prior to the SEP period</w:t>
+      </w:r>
       <w:r>
         <w:rPr>
           <w:b w:val="0"/>
           <w:sz w:val="22"/>
         </w:rPr>
-        <w:t xml:space="preserve"> (at least pairs), changing amount and quality of tasks, assigning more people to an area))</w:t>
-      </w:r>
-      <w:bookmarkStart w:id="21" w:name="_GoBack"/>
-      <w:bookmarkEnd w:id="21"/>
+        <w:t xml:space="preserve"> we were meeting at least once a week for the scrum meetings and were having also online daily scrum meetings at least once a week. During the SEP period, basing on our retrospective meetings and experience from SEP1 and SEP2, we decided to work together at one place. Also from the beginning we tried to divide the fields of the project between ourselves, trying to assign more than one person to each field in order to support each other and work together.</w:t>
+      </w:r>
+      <w:r>
+        <w:rPr>
+          <w:b w:val="0"/>
+          <w:sz w:val="22"/>
+        </w:rPr>
+        <w:t xml:space="preserve"> We divided it also because we thought that it would be easier if we did not have to change and learn about new field each week, but focus on one and have it consistent.</w:t>
+      </w:r>
+      <w:r>
+        <w:rPr>
+          <w:b w:val="0"/>
+          <w:sz w:val="22"/>
+        </w:rPr>
+        <w:t xml:space="preserve"> Of course those fields and groups were changing a bit during the process and basing on the amount of tasks in each of them, but they were remaining more</w:t>
+      </w:r>
+      <w:r>
+        <w:rPr>
+          <w:b w:val="0"/>
+          <w:sz w:val="22"/>
+        </w:rPr>
+        <w:t xml:space="preserve"> </w:t>
+      </w:r>
+      <w:r>
+        <w:rPr>
+          <w:b w:val="0"/>
+          <w:sz w:val="22"/>
+        </w:rPr>
+        <w:t>or</w:t>
+      </w:r>
+      <w:r>
+        <w:rPr>
+          <w:b w:val="0"/>
+          <w:sz w:val="22"/>
+        </w:rPr>
+        <w:t xml:space="preserve"> </w:t>
+      </w:r>
+      <w:r>
+        <w:rPr>
+          <w:b w:val="0"/>
+          <w:sz w:val="22"/>
+        </w:rPr>
+        <w:t>less similar.</w:t>
+      </w:r>
+      <w:bookmarkEnd w:id="27"/>
+      <w:r>
+        <w:rPr>
+          <w:b w:val="0"/>
+          <w:sz w:val="22"/>
+        </w:rPr>
+        <w:t xml:space="preserve"> </w:t>
+      </w:r>
     </w:p>
     <w:p>
       <w:pPr>
@@ -5694,11 +5623,11 @@
       <w:pPr>
         <w:pStyle w:val="Obsah3"/>
       </w:pPr>
-      <w:bookmarkStart w:id="22" w:name="_Toc516160657"/>
+      <w:bookmarkStart w:id="28" w:name="_Toc532038994"/>
       <w:r>
         <w:t>Burndown chart</w:t>
       </w:r>
-      <w:bookmarkEnd w:id="22"/>
+      <w:bookmarkEnd w:id="28"/>
     </w:p>
     <w:p>
       <w:pPr>
@@ -5724,7 +5653,6 @@
         <w:rPr>
           <w:b/>
         </w:rPr>
-        <w:lastRenderedPageBreak/>
         <w:t xml:space="preserve">Sprint </w:t>
       </w:r>
       <w:r>
@@ -5819,6 +5747,7 @@
         <w:rPr>
           <w:b/>
         </w:rPr>
+        <w:lastRenderedPageBreak/>
         <w:t>Sprint 2</w:t>
       </w:r>
       <w:r>
@@ -5939,7 +5868,6 @@
           <w:noProof/>
           <w:lang w:val="sk-SK" w:eastAsia="sk-SK"/>
         </w:rPr>
-        <w:lastRenderedPageBreak/>
         <w:drawing>
           <wp:inline distT="0" distB="0" distL="0" distR="0" wp14:anchorId="20EAFD99" wp14:editId="51B69DCB">
             <wp:extent cx="5364000" cy="3007213"/>
@@ -6038,6 +5966,7 @@
           <w:noProof/>
           <w:lang w:val="sk-SK" w:eastAsia="sk-SK"/>
         </w:rPr>
+        <w:lastRenderedPageBreak/>
         <w:drawing>
           <wp:inline distT="0" distB="0" distL="0" distR="0" wp14:anchorId="2BCC8257" wp14:editId="0ACC6019">
             <wp:extent cx="5400040" cy="2214880"/>
@@ -6131,11 +6060,7 @@
         <w:t xml:space="preserve"> were usually moved to the next sprint to be finished. The reason why sprint 2 is showing “overdue effort” is the fact, that sprint 3 did not have dates assigned at the beginning, so the tasks were counted still to sprint 2, instead of 3. One of the reasons of being behind on the beginning of the sprints was storing the done tasks in the division “to verify” and waiting for the product owner or SCRUM master to verify them until assigning the points to the charts.</w:t>
       </w:r>
       <w:r>
-        <w:t xml:space="preserve"> It can also be seen that we were the most </w:t>
-      </w:r>
-      <w:r>
-        <w:lastRenderedPageBreak/>
-        <w:t>motivated and productive in the last sprint when the deadline was close and we wanted to finish every task before to have enough time to check all documents properly.</w:t>
+        <w:t xml:space="preserve"> It can also be seen that we were the most motivated and productive in the last sprint when the deadline was close and we wanted to finish every task before to have enough time to check all documents properly.</w:t>
       </w:r>
     </w:p>
     <w:p>
@@ -6242,6 +6167,7 @@
         <w:jc w:val="both"/>
       </w:pPr>
       <w:r>
+        <w:lastRenderedPageBreak/>
         <w:t xml:space="preserve">The burndown chart </w:t>
       </w:r>
       <w:r>
@@ -6258,229 +6184,143 @@
     </w:p>
     <w:p>
       <w:pPr>
-        <w:jc w:val="both"/>
-        <w:rPr>
-          <w:b/>
-        </w:rPr>
-      </w:pPr>
-    </w:p>
-    <w:p>
-      <w:pPr>
-        <w:jc w:val="both"/>
-        <w:rPr>
-          <w:b/>
-        </w:rPr>
-      </w:pPr>
-      <w:r>
-        <w:rPr>
-          <w:b/>
-        </w:rPr>
-        <w:t>Before SEP period</w:t>
-      </w:r>
-    </w:p>
-    <w:p>
-      <w:pPr>
-        <w:jc w:val="both"/>
-      </w:pPr>
-      <w:r>
-        <w:t>Before the SEP period, the burndown chart was created and updated manually. It was not a good idea. First of all it was easy to forget to update it and get lost in what already has been added and what not. Moreover, the chart looked messy. Another issue was assigning story points only to specific backlog stories and not each task separately. As a result, the development could not be seen properly. The burndown chart is shown below:</w:t>
-      </w:r>
-    </w:p>
-    <w:p>
-      <w:pPr>
-        <w:jc w:val="both"/>
-      </w:pPr>
-      <w:r>
-        <w:rPr>
-          <w:noProof/>
-          <w:lang w:val="sk-SK" w:eastAsia="sk-SK"/>
-        </w:rPr>
+        <w:pStyle w:val="Obsah2"/>
+      </w:pPr>
+      <w:bookmarkStart w:id="29" w:name="_Toc532038995"/>
+      <w:r>
+        <w:t>Encountered risks</w:t>
+      </w:r>
+      <w:bookmarkEnd w:id="29"/>
+    </w:p>
+    <w:p>
+      <w:pPr>
+        <w:ind w:firstLine="284"/>
+        <w:jc w:val="both"/>
+      </w:pPr>
+      <w:r>
+        <w:t>As for the encountered risks, we had members being ill. But it was not a problem and we overcame it easily, due to having responsibilities divided into small and specific tasks and in most of the fields more than one person working on it, so that</w:t>
+      </w:r>
+      <w:r>
+        <w:t xml:space="preserve"> other</w:t>
+      </w:r>
+      <w:r>
+        <w:t xml:space="preserve"> members could take over those tasks. </w:t>
+      </w:r>
+    </w:p>
+    <w:p>
+      <w:pPr>
+        <w:ind w:firstLine="284"/>
+        <w:jc w:val="both"/>
+      </w:pPr>
+      <w:r>
+        <w:t>Another one was unrealistic planning and scheduling. We decided to focus more on documentation and move some of the backlog stories with a minor importance to delimitations.</w:t>
+      </w:r>
+    </w:p>
+    <w:p>
+      <w:pPr>
+        <w:pStyle w:val="Obsah2"/>
+      </w:pPr>
+      <w:bookmarkStart w:id="30" w:name="_9hntydz31o1" w:colFirst="0" w:colLast="0"/>
+      <w:bookmarkStart w:id="31" w:name="_Toc516158195"/>
+      <w:bookmarkStart w:id="32" w:name="_Toc532038996"/>
+      <w:bookmarkEnd w:id="30"/>
+      <w:r>
+        <w:t>Technical tools</w:t>
+      </w:r>
+      <w:bookmarkEnd w:id="31"/>
+      <w:bookmarkEnd w:id="32"/>
+    </w:p>
+    <w:p>
+      <w:pPr>
+        <w:ind w:firstLine="567"/>
+        <w:jc w:val="both"/>
+      </w:pPr>
+      <w:r>
+        <w:t xml:space="preserve">While developing the project, we found some technical tools very useful. The essential tool during the scrum meetings was </w:t>
+      </w:r>
+      <w:proofErr w:type="spellStart"/>
+      <w:r>
+        <w:t>YouTrack</w:t>
+      </w:r>
+      <w:proofErr w:type="spellEnd"/>
+      <w:r>
+        <w:t xml:space="preserve">. Here we had our backlog and during each planning meeting we chose which backlog story we would focus on during the upcoming sprint, assigned it to the sprint. Thereafter we were creating specific tasks to that backlog story, assigning an amount of story points to it, depending on how challenging the task would be, and assigning a person to it. </w:t>
+      </w:r>
+    </w:p>
+    <w:p>
+      <w:pPr>
+        <w:ind w:firstLine="567"/>
+        <w:jc w:val="both"/>
+      </w:pPr>
+      <w:r>
+        <w:t xml:space="preserve">During the review meeting we would look on the sprint in </w:t>
+      </w:r>
+      <w:proofErr w:type="spellStart"/>
+      <w:r>
+        <w:t>YouTrack</w:t>
+      </w:r>
+      <w:proofErr w:type="spellEnd"/>
+      <w:r>
+        <w:t xml:space="preserve"> and see which tasks have been done, which started and which remained untouched. Basing on the story points, </w:t>
+      </w:r>
+      <w:proofErr w:type="spellStart"/>
+      <w:r>
+        <w:t>YouTrack</w:t>
+      </w:r>
+      <w:proofErr w:type="spellEnd"/>
+      <w:r>
+        <w:t xml:space="preserve"> generated burndown charts for each of our sprints as well as for the whole project. </w:t>
+      </w:r>
+    </w:p>
+    <w:p>
+      <w:pPr>
+        <w:ind w:firstLine="567"/>
+        <w:jc w:val="both"/>
+      </w:pPr>
+      <w:r>
+        <w:t xml:space="preserve">That helped us to be organised, have an overview of who is doing what and how is the progress as well to see how our timeline is looking. It was also showing us directly if we needed to assign more people to a field or if someone did not have enough tasks for a sprint. </w:t>
+      </w:r>
+    </w:p>
+    <w:p>
+      <w:pPr>
+        <w:ind w:firstLine="567"/>
+        <w:jc w:val="both"/>
+      </w:pPr>
+      <w:r>
+        <w:t xml:space="preserve">Other crucial tools were Git and </w:t>
+      </w:r>
+      <w:proofErr w:type="spellStart"/>
+      <w:r>
+        <w:t>GoogleDocs</w:t>
+      </w:r>
+      <w:proofErr w:type="spellEnd"/>
+      <w:r>
+        <w:t xml:space="preserve">. Both of them were used for the same reason, but for other file types. We used Git for most of the files and </w:t>
+      </w:r>
+      <w:proofErr w:type="spellStart"/>
+      <w:r>
+        <w:t>GoogleDocs</w:t>
+      </w:r>
+      <w:proofErr w:type="spellEnd"/>
+      <w:r>
+        <w:t xml:space="preserve"> for text documents that would be edited by more than one person. Those tools actually </w:t>
+      </w:r>
+      <w:r>
         <w:lastRenderedPageBreak/>
-        <w:drawing>
-          <wp:inline distT="114300" distB="114300" distL="114300" distR="114300" wp14:anchorId="7B95977A" wp14:editId="34E12027">
-            <wp:extent cx="5402580" cy="2882900"/>
-            <wp:effectExtent l="0" t="0" r="0" b="0"/>
-            <wp:docPr id="9" name="image19.png"/>
-            <wp:cNvGraphicFramePr/>
-            <a:graphic xmlns:a="http://schemas.openxmlformats.org/drawingml/2006/main">
-              <a:graphicData uri="http://schemas.openxmlformats.org/drawingml/2006/picture">
-                <pic:pic xmlns:pic="http://schemas.openxmlformats.org/drawingml/2006/picture">
-                  <pic:nvPicPr>
-                    <pic:cNvPr id="0" name="image19.png"/>
-                    <pic:cNvPicPr preferRelativeResize="0"/>
-                  </pic:nvPicPr>
-                  <pic:blipFill>
-                    <a:blip r:embed="rId18"/>
-                    <a:srcRect/>
-                    <a:stretch>
-                      <a:fillRect/>
-                    </a:stretch>
-                  </pic:blipFill>
-                  <pic:spPr>
-                    <a:xfrm>
-                      <a:off x="0" y="0"/>
-                      <a:ext cx="5402580" cy="2882900"/>
-                    </a:xfrm>
-                    <a:prstGeom prst="rect">
-                      <a:avLst/>
-                    </a:prstGeom>
-                    <a:ln/>
-                  </pic:spPr>
-                </pic:pic>
-              </a:graphicData>
-            </a:graphic>
-          </wp:inline>
-        </w:drawing>
-      </w:r>
-    </w:p>
-    <w:p>
-      <w:pPr>
-        <w:jc w:val="both"/>
-        <w:rPr>
-          <w:b/>
-          <w:sz w:val="18"/>
-        </w:rPr>
-      </w:pPr>
-      <w:r>
-        <w:rPr>
-          <w:b/>
-          <w:sz w:val="18"/>
-        </w:rPr>
-        <w:t xml:space="preserve">Figure </w:t>
-      </w:r>
-      <w:r>
-        <w:rPr>
-          <w:b/>
-          <w:sz w:val="18"/>
-        </w:rPr>
-        <w:t>7</w:t>
+        <w:t>enabled us to properly work together, as they were merging our work. Each field of the project had its own branch and after adding a working feature, we would merge that branch into master. They were also a solution for our ‘Technical breakdown’ risk, as they were backing up our work.</w:t>
       </w:r>
     </w:p>
     <w:p>
       <w:pPr>
         <w:pStyle w:val="Obsah2"/>
       </w:pPr>
-      <w:bookmarkStart w:id="23" w:name="_Toc516160658"/>
-      <w:r>
-        <w:t>Encountered risks</w:t>
-      </w:r>
-      <w:bookmarkEnd w:id="23"/>
-    </w:p>
-    <w:p>
-      <w:pPr>
-        <w:ind w:firstLine="720"/>
-        <w:jc w:val="both"/>
-      </w:pPr>
-      <w:r>
-        <w:t xml:space="preserve">The working process was not always looking sunny for us. We encountered one third of the risks we were prepared for. First of all, we had a technical breakdown. A keyboard of one of the team </w:t>
-      </w:r>
-      <w:r>
-        <w:t>member’s</w:t>
-      </w:r>
-      <w:r>
-        <w:t xml:space="preserve"> laptops was not working properly, what </w:t>
-      </w:r>
-      <w:r>
-        <w:t>dis</w:t>
-      </w:r>
-      <w:r>
-        <w:t xml:space="preserve">abled using it. The prime solution was connecting an external keyboard. However, that was not very convenient, especially when it has to be carried. Fortunately, our SCRUM master was going to Poland for the weekend, so she was able to take the laptop with her and get the keyboard replaced. </w:t>
-      </w:r>
-    </w:p>
-    <w:p>
-      <w:pPr>
-        <w:jc w:val="both"/>
-      </w:pPr>
-      <w:r>
-        <w:t>Another risk we encountered was unrealistic planning and scheduling. As the risk assessment table shows, we took out features and focused only on the critical tasks from our project backlog.</w:t>
-      </w:r>
-    </w:p>
-    <w:p>
-      <w:pPr>
-        <w:pStyle w:val="Obsah2"/>
-      </w:pPr>
-      <w:bookmarkStart w:id="24" w:name="_9hntydz31o1" w:colFirst="0" w:colLast="0"/>
-      <w:bookmarkStart w:id="25" w:name="_Toc516158195"/>
-      <w:bookmarkStart w:id="26" w:name="_Toc516160659"/>
-      <w:bookmarkEnd w:id="24"/>
-      <w:r>
-        <w:t>Technical tools</w:t>
-      </w:r>
-      <w:bookmarkEnd w:id="25"/>
-      <w:bookmarkEnd w:id="26"/>
-    </w:p>
-    <w:p>
-      <w:pPr>
-        <w:ind w:firstLine="567"/>
-        <w:jc w:val="both"/>
-      </w:pPr>
-      <w:r>
-        <w:t xml:space="preserve">In the project execution phase we were also using technical tools helpful in working in groups. As mentioned before, we were using first Trello and then </w:t>
-      </w:r>
-      <w:proofErr w:type="spellStart"/>
-      <w:r>
-        <w:t>YouTrack</w:t>
-      </w:r>
-      <w:proofErr w:type="spellEnd"/>
-      <w:r>
-        <w:t xml:space="preserve"> in the terms of using SCRUM and having a global overview of what needs to be done, who does what and how the work is progressing. Moreover, </w:t>
-      </w:r>
-      <w:proofErr w:type="spellStart"/>
-      <w:r>
-        <w:t>YouTrack</w:t>
-      </w:r>
-      <w:proofErr w:type="spellEnd"/>
-      <w:r>
-        <w:t xml:space="preserve"> was also used to generate burndown charts. Another tool was Git, which not only has eased working at </w:t>
-      </w:r>
-      <w:r>
-        <w:lastRenderedPageBreak/>
-        <w:t>the same time and making the system consistent, but also was the solution for our ‘technical breakdown’ risk. We went for Google docs while working on and checking text documents, with the same reason as using Git.</w:t>
-      </w:r>
-    </w:p>
-    <w:p>
-      <w:pPr>
-        <w:pStyle w:val="Obsah2"/>
-      </w:pPr>
-      <w:bookmarkStart w:id="27" w:name="_Toc516160660"/>
-      <w:r>
-        <w:t>Working with the company</w:t>
-      </w:r>
-      <w:bookmarkEnd w:id="27"/>
-    </w:p>
-    <w:p>
-      <w:pPr>
-        <w:jc w:val="both"/>
-      </w:pPr>
-      <w:r>
-        <w:rPr>
-          <w:b/>
-        </w:rPr>
-        <w:tab/>
-      </w:r>
-      <w:r>
-        <w:t xml:space="preserve">As we had a real company, working for us looked slightly different than for most of the groups. On one hand it was easier, in the terms of being able to ask them how they would like a feature to be, when in doubt, but on the other one, it was more complex in the case of them changing their mind on some features, us having to adjust to their vision of the system and us having to understand precisely what they want and what they actually mean by it. One example of a disadvantage of working with a company faced our view designer. She had a view designed that she loved, but the company turned it down and made her change the whole view entirely. Even though she was not keen on the vision of the company, she had to adjust to the </w:t>
-      </w:r>
-      <w:proofErr w:type="spellStart"/>
-      <w:r>
-        <w:t>customers</w:t>
-      </w:r>
-      <w:proofErr w:type="spellEnd"/>
-      <w:r>
-        <w:t xml:space="preserve"> needs. However, we were glad for the opportunity of making a system that will actually be used and getting the experience of working with a real client.</w:t>
-      </w:r>
-    </w:p>
-    <w:p>
-      <w:pPr>
-        <w:pStyle w:val="Obsah2"/>
-      </w:pPr>
-      <w:bookmarkStart w:id="28" w:name="_Toc516158196"/>
-      <w:bookmarkStart w:id="29" w:name="_Toc516160661"/>
+      <w:bookmarkStart w:id="33" w:name="_Toc516158196"/>
+      <w:bookmarkStart w:id="34" w:name="_Toc532038997"/>
       <w:r>
         <w:t>List of tasks and responsibilities</w:t>
       </w:r>
-      <w:bookmarkEnd w:id="28"/>
-      <w:bookmarkEnd w:id="29"/>
+      <w:bookmarkEnd w:id="33"/>
+      <w:bookmarkEnd w:id="34"/>
     </w:p>
     <w:p>
       <w:pPr>
@@ -7238,7 +7078,6 @@
           <w:sz w:val="22"/>
           <w:szCs w:val="22"/>
         </w:rPr>
-        <w:lastRenderedPageBreak/>
         <w:t>requirements</w:t>
       </w:r>
       <w:proofErr w:type="spellEnd"/>
@@ -8088,6 +7927,7 @@
           <w:sz w:val="22"/>
           <w:szCs w:val="22"/>
         </w:rPr>
+        <w:lastRenderedPageBreak/>
         <w:t>UUID - Michał</w:t>
       </w:r>
     </w:p>
@@ -8482,27 +8322,27 @@
       <w:pPr>
         <w:pStyle w:val="Obsah1"/>
       </w:pPr>
-      <w:bookmarkStart w:id="30" w:name="_Toc516158197"/>
-      <w:bookmarkStart w:id="31" w:name="_Toc516160662"/>
+      <w:bookmarkStart w:id="35" w:name="_Toc516158197"/>
+      <w:bookmarkStart w:id="36" w:name="_Toc532038998"/>
       <w:r>
         <w:lastRenderedPageBreak/>
         <w:t>Personal Reflections</w:t>
       </w:r>
-      <w:bookmarkEnd w:id="30"/>
-      <w:bookmarkEnd w:id="31"/>
+      <w:bookmarkEnd w:id="35"/>
+      <w:bookmarkEnd w:id="36"/>
     </w:p>
     <w:p>
       <w:pPr>
         <w:pStyle w:val="Obsah2"/>
       </w:pPr>
-      <w:bookmarkStart w:id="32" w:name="_Toc516158198"/>
-      <w:bookmarkStart w:id="33" w:name="_Toc516160663"/>
+      <w:bookmarkStart w:id="37" w:name="_Toc516158198"/>
+      <w:bookmarkStart w:id="38" w:name="_Toc532038999"/>
       <w:proofErr w:type="spellStart"/>
       <w:r>
         <w:t>Michał</w:t>
       </w:r>
-      <w:bookmarkEnd w:id="32"/>
-      <w:bookmarkEnd w:id="33"/>
+      <w:bookmarkEnd w:id="37"/>
+      <w:bookmarkEnd w:id="38"/>
       <w:proofErr w:type="spellEnd"/>
     </w:p>
     <w:p>
@@ -8701,15 +8541,15 @@
       <w:pPr>
         <w:pStyle w:val="Obsah2"/>
       </w:pPr>
-      <w:bookmarkStart w:id="34" w:name="_y3hpzm939mi9" w:colFirst="0" w:colLast="0"/>
-      <w:bookmarkStart w:id="35" w:name="_Toc516158199"/>
-      <w:bookmarkStart w:id="36" w:name="_Toc516160664"/>
-      <w:bookmarkEnd w:id="34"/>
+      <w:bookmarkStart w:id="39" w:name="_y3hpzm939mi9" w:colFirst="0" w:colLast="0"/>
+      <w:bookmarkStart w:id="40" w:name="_Toc516158199"/>
+      <w:bookmarkStart w:id="41" w:name="_Toc532039000"/>
+      <w:bookmarkEnd w:id="39"/>
       <w:r>
         <w:t>Michaela</w:t>
       </w:r>
-      <w:bookmarkEnd w:id="35"/>
-      <w:bookmarkEnd w:id="36"/>
+      <w:bookmarkEnd w:id="40"/>
+      <w:bookmarkEnd w:id="41"/>
     </w:p>
     <w:p>
       <w:pPr>
@@ -8763,13 +8603,13 @@
       <w:pPr>
         <w:pStyle w:val="Obsah2"/>
       </w:pPr>
-      <w:bookmarkStart w:id="37" w:name="_Toc516158200"/>
-      <w:bookmarkStart w:id="38" w:name="_Toc516160665"/>
+      <w:bookmarkStart w:id="42" w:name="_Toc516158200"/>
+      <w:bookmarkStart w:id="43" w:name="_Toc532039001"/>
       <w:r>
         <w:t>Matej</w:t>
       </w:r>
-      <w:bookmarkEnd w:id="37"/>
-      <w:bookmarkEnd w:id="38"/>
+      <w:bookmarkEnd w:id="42"/>
+      <w:bookmarkEnd w:id="43"/>
     </w:p>
     <w:p>
       <w:pPr>
@@ -8871,13 +8711,13 @@
       <w:pPr>
         <w:pStyle w:val="Obsah2"/>
       </w:pPr>
-      <w:bookmarkStart w:id="39" w:name="_Toc516158201"/>
-      <w:bookmarkStart w:id="40" w:name="_Toc516160666"/>
+      <w:bookmarkStart w:id="44" w:name="_Toc516158201"/>
+      <w:bookmarkStart w:id="45" w:name="_Toc532039002"/>
       <w:r>
         <w:t>Daniela</w:t>
       </w:r>
-      <w:bookmarkEnd w:id="39"/>
-      <w:bookmarkEnd w:id="40"/>
+      <w:bookmarkEnd w:id="44"/>
+      <w:bookmarkEnd w:id="45"/>
     </w:p>
     <w:p>
       <w:pPr>
@@ -8961,14 +8801,14 @@
       <w:pPr>
         <w:pStyle w:val="Obsah1"/>
       </w:pPr>
-      <w:bookmarkStart w:id="41" w:name="_Toc516158202"/>
-      <w:bookmarkStart w:id="42" w:name="_Toc516160667"/>
+      <w:bookmarkStart w:id="46" w:name="_Toc516158202"/>
+      <w:bookmarkStart w:id="47" w:name="_Toc532039003"/>
       <w:r>
         <w:lastRenderedPageBreak/>
         <w:t>Conclusion</w:t>
       </w:r>
-      <w:bookmarkEnd w:id="41"/>
-      <w:bookmarkEnd w:id="42"/>
+      <w:bookmarkEnd w:id="46"/>
+      <w:bookmarkEnd w:id="47"/>
     </w:p>
     <w:p>
       <w:pPr>
@@ -8986,14 +8826,14 @@
       <w:pPr>
         <w:pStyle w:val="Obsah1"/>
       </w:pPr>
-      <w:bookmarkStart w:id="43" w:name="_Toc516158203"/>
-      <w:bookmarkStart w:id="44" w:name="_Toc516160668"/>
+      <w:bookmarkStart w:id="48" w:name="_Toc516158203"/>
+      <w:bookmarkStart w:id="49" w:name="_Toc532039004"/>
       <w:r>
         <w:lastRenderedPageBreak/>
         <w:t>References</w:t>
       </w:r>
-      <w:bookmarkEnd w:id="43"/>
-      <w:bookmarkEnd w:id="44"/>
+      <w:bookmarkEnd w:id="48"/>
+      <w:bookmarkEnd w:id="49"/>
     </w:p>
     <w:p>
       <w:r>
@@ -9047,7 +8887,7 @@
         </w:pBdr>
         <w:jc w:val="both"/>
         <w:sectPr>
-          <w:footerReference w:type="default" r:id="rId19"/>
+          <w:footerReference w:type="default" r:id="rId18"/>
           <w:pgSz w:w="11906" w:h="16838"/>
           <w:pgMar w:top="1134" w:right="1701" w:bottom="1701" w:left="1701" w:header="708" w:footer="708" w:gutter="0"/>
           <w:pgNumType w:start="2"/>
@@ -9147,7 +8987,7 @@
       </w:pPr>
     </w:p>
     <w:sectPr>
-      <w:footerReference w:type="default" r:id="rId20"/>
+      <w:footerReference w:type="default" r:id="rId19"/>
       <w:type w:val="continuous"/>
       <w:pgSz w:w="11906" w:h="16838"/>
       <w:pgMar w:top="1134" w:right="1701" w:bottom="1701" w:left="1701" w:header="708" w:footer="708" w:gutter="0"/>
@@ -11610,7 +11450,7 @@
 </file>
 
 <file path=customXml/itemProps1.xml><?xml version="1.0" encoding="utf-8"?>
-<ds:datastoreItem xmlns:ds="http://schemas.openxmlformats.org/officeDocument/2006/customXml" ds:itemID="{E0C00CAE-D1C6-401E-8955-078B501ACC3A}">
+<ds:datastoreItem xmlns:ds="http://schemas.openxmlformats.org/officeDocument/2006/customXml" ds:itemID="{992DC976-AC8D-4258-A801-6ED533683C5A}">
   <ds:schemaRefs>
     <ds:schemaRef ds:uri="http://schemas.openxmlformats.org/officeDocument/2006/bibliography"/>
   </ds:schemaRefs>

</xml_diff>

<commit_message>
Conclusion in process report vol1
</commit_message>
<xml_diff>
--- a/Docs/Process_Report.docx
+++ b/Docs/Process_Report.docx
@@ -5571,7 +5571,13 @@
         <w:t xml:space="preserve">The burndown chart </w:t>
       </w:r>
       <w:r>
-        <w:t xml:space="preserve">shows the effort committed during each day during the SEP period in the meaning of </w:t>
+        <w:t xml:space="preserve">shows the effort committed during each day </w:t>
+      </w:r>
+      <w:r>
+        <w:t>of developing the project</w:t>
+      </w:r>
+      <w:r>
+        <w:t xml:space="preserve"> in the meaning of </w:t>
       </w:r>
       <w:r>
         <w:t>the</w:t>
@@ -7726,8 +7732,6 @@
       <w:r>
         <w:br/>
       </w:r>
-      <w:bookmarkStart w:id="45" w:name="_GoBack"/>
-      <w:bookmarkEnd w:id="45"/>
     </w:p>
     <w:p>
       <w:pPr>
@@ -7755,14 +7759,14 @@
           <w:lang w:val="en-US"/>
         </w:rPr>
       </w:pPr>
-      <w:bookmarkStart w:id="46" w:name="_Hlk532896188"/>
+      <w:bookmarkStart w:id="45" w:name="_Hlk532896188"/>
       <w:r>
         <w:rPr>
           <w:lang w:val="en-US"/>
         </w:rPr>
         <w:t xml:space="preserve">The project is coming to an end and this is my personal reflection about the process of building the system. The group was working extremely well together since very beginning. </w:t>
       </w:r>
-      <w:bookmarkEnd w:id="46"/>
+      <w:bookmarkEnd w:id="45"/>
       <w:r>
         <w:rPr>
           <w:lang w:val="en-US"/>
@@ -7801,14 +7805,14 @@
       <w:pPr>
         <w:pStyle w:val="Obsah1"/>
       </w:pPr>
-      <w:bookmarkStart w:id="47" w:name="_Toc516158202"/>
-      <w:bookmarkStart w:id="48" w:name="_Toc532039003"/>
+      <w:bookmarkStart w:id="46" w:name="_Toc516158202"/>
+      <w:bookmarkStart w:id="47" w:name="_Toc532039003"/>
       <w:r>
         <w:lastRenderedPageBreak/>
         <w:t>Conclusion</w:t>
       </w:r>
+      <w:bookmarkEnd w:id="46"/>
       <w:bookmarkEnd w:id="47"/>
-      <w:bookmarkEnd w:id="48"/>
     </w:p>
     <w:p>
       <w:pPr>
@@ -7816,11 +7820,22 @@
         <w:jc w:val="both"/>
       </w:pPr>
       <w:r>
-        <w:t>The overall outcome of the process can be stated as positive. Our group did not encounter many problems and those that were encountered were foreseen in the risk assessments. Moreover, we did not have any conflicts and the group was working well.  What is more, everyone learned a lot and the learnings were not only code related, but also about SCRUM and UP. All group members appreciate the SCRUM and UP methodology and want to continue working with it in the future. Furthermore, working with a real company was a great opportunity for us and even though the flaws, we are thankful for that and we learned also in this aspect. Each of us developed during this SEP and we also became stronger as a group.</w:t>
+        <w:t xml:space="preserve">The overall outcome of the process can be stated as positive. Our group did not encounter many problems and those that were encountered did not have a big influence on us. </w:t>
+      </w:r>
+      <w:r>
+        <w:t>Moreover, we did not have any conflicts and the group was working well.</w:t>
+      </w:r>
+      <w:r>
+        <w:t xml:space="preserve"> We learned a lot during SEP3, not only more in depth about the technologies learned during classes, but also about new technologies, like React, Spring framework, etc. and also about ourselves. We learned through working together and being responsible, trusting each other and communicating clearly to each other. Each semester we are becoming better in group work and through it also leaning about our roles in a team. We also learned about ourselves by taking the 16personalities test. We also understood SCRUM even better and we still appreciate this approach. We improved in </w:t>
+      </w:r>
+      <w:r>
+        <w:t xml:space="preserve">formulating the tasks and choosing the amount of them and in the beginning of the semester we were completing all of them on time, what has never happened to us before. </w:t>
       </w:r>
       <w:r>
         <w:br w:type="page"/>
       </w:r>
+      <w:bookmarkStart w:id="48" w:name="_GoBack"/>
+      <w:bookmarkEnd w:id="48"/>
     </w:p>
     <w:p>
       <w:pPr>
@@ -10450,7 +10465,7 @@
 </file>
 
 <file path=customXml/itemProps1.xml><?xml version="1.0" encoding="utf-8"?>
-<ds:datastoreItem xmlns:ds="http://schemas.openxmlformats.org/officeDocument/2006/customXml" ds:itemID="{9162CF53-201A-4545-8F18-0F3FB96AFD11}">
+<ds:datastoreItem xmlns:ds="http://schemas.openxmlformats.org/officeDocument/2006/customXml" ds:itemID="{702E838C-DF54-4050-9CC4-C4F88645D7B2}">
   <ds:schemaRefs>
     <ds:schemaRef ds:uri="http://schemas.openxmlformats.org/officeDocument/2006/bibliography"/>
   </ds:schemaRefs>

</xml_diff>

<commit_message>
Minor changes and my reflections
</commit_message>
<xml_diff>
--- a/Docs/Process_Report.docx
+++ b/Docs/Process_Report.docx
@@ -3591,10 +3591,10 @@
         <w:t xml:space="preserve"> (</w:t>
       </w:r>
       <w:r>
-        <w:rPr>
-          <w:color w:val="FF0000"/>
-        </w:rPr>
-        <w:t>source</w:t>
+        <w:t>NERIS Analytics Limited</w:t>
+      </w:r>
+      <w:r>
+        <w:t>, 2011-2018</w:t>
       </w:r>
       <w:r>
         <w:t>)</w:t>
@@ -5483,7 +5483,13 @@
         <w:tab/>
       </w:r>
       <w:r>
-        <w:t xml:space="preserve">The burndown charts for the SEP period are </w:t>
+        <w:t xml:space="preserve">The burndown charts for </w:t>
+      </w:r>
+      <w:r>
+        <w:t>each sprint can be found</w:t>
+      </w:r>
+      <w:r>
+        <w:t xml:space="preserve"> </w:t>
       </w:r>
       <w:r>
         <w:t xml:space="preserve">in the SCRUM documentation and the general one can </w:t>
@@ -5583,18 +5589,10 @@
         <w:t>the</w:t>
       </w:r>
       <w:r>
-        <w:t xml:space="preserve"> number of completed story points assigned to tasks. The design of it does not only depend on how much work we did, but also on how we defined our tasks (</w:t>
-      </w:r>
-      <w:proofErr w:type="spellStart"/>
-      <w:r>
-        <w:t>e.x</w:t>
-      </w:r>
-      <w:proofErr w:type="spellEnd"/>
-      <w:r>
-        <w:t>. how specific they were, if there were a few tasks written as one).</w:t>
-      </w:r>
-      <w:r>
-        <w:t xml:space="preserve"> Most of the time we were ahead of our expectations. </w:t>
+        <w:t xml:space="preserve"> number of completed story points assigned to tasks. </w:t>
+      </w:r>
+      <w:r>
+        <w:t>In the beginning we were completing almost all of our tasks on time, but as the time passed, we started putting on ourselves more and more tasks and the remaining effort started getting further from the ideal burndown. There can also be seen periods of time, when no tasks were completed, because all of the members were busy. There can also be noticed a big difference between the SEP period and the rest of the semester.</w:t>
       </w:r>
     </w:p>
     <w:p>
@@ -5603,6 +5601,7 @@
       </w:pPr>
       <w:bookmarkStart w:id="28" w:name="_Toc532038995"/>
       <w:r>
+        <w:lastRenderedPageBreak/>
         <w:t>Encountered risks</w:t>
       </w:r>
       <w:bookmarkEnd w:id="28"/>
@@ -5613,11 +5612,7 @@
         <w:jc w:val="both"/>
       </w:pPr>
       <w:r>
-        <w:t xml:space="preserve">As for the encountered risks, we had members being ill. But it was not a problem and we overcame it easily, due to having responsibilities divided into small and specific </w:t>
-      </w:r>
-      <w:r>
-        <w:lastRenderedPageBreak/>
-        <w:t>tasks and in most of the fields more than one person working on it, so that</w:t>
+        <w:t>As for the encountered risks, we had members being ill. But it was not a problem and we overcame it easily, due to having responsibilities divided into small and specific tasks and in most of the fields more than one person working on it, so that</w:t>
       </w:r>
       <w:r>
         <w:t xml:space="preserve"> other</w:t>
@@ -5635,31 +5630,84 @@
         <w:t xml:space="preserve">Another one was </w:t>
       </w:r>
       <w:r>
-        <w:t>lack of time for designed some part of the system, like database or website. Then we spent additional time for redesigned the database, which turn out as a very good decision. Database become more open to extension and was really easy to add a new operations to it. In case of GUI, a person dedicated to website forgot to fallow use cases. Moreover, a website part was most of the time behind the schedule, so we assign</w:t>
+        <w:t xml:space="preserve">the </w:t>
+      </w:r>
+      <w:r>
+        <w:t xml:space="preserve">lack of time for </w:t>
+      </w:r>
+      <w:r>
+        <w:t xml:space="preserve">some </w:t>
+      </w:r>
+      <w:r>
+        <w:t>part</w:t>
+      </w:r>
+      <w:r>
+        <w:t>s</w:t>
+      </w:r>
+      <w:r>
+        <w:t xml:space="preserve"> of the system, like database or website. Then we spent additional time for redesign</w:t>
+      </w:r>
+      <w:r>
+        <w:t>ing</w:t>
+      </w:r>
+      <w:r>
+        <w:t xml:space="preserve"> the database, which turn</w:t>
       </w:r>
       <w:r>
         <w:t>ed</w:t>
       </w:r>
       <w:r>
+        <w:t xml:space="preserve"> out as a very good decision. Database bec</w:t>
+      </w:r>
+      <w:r>
+        <w:t>a</w:t>
+      </w:r>
+      <w:r>
+        <w:t xml:space="preserve">me more open to extension and </w:t>
+      </w:r>
+      <w:r>
+        <w:t xml:space="preserve">it </w:t>
+      </w:r>
+      <w:r>
+        <w:t xml:space="preserve">was really easy to add new operations to it. In </w:t>
+      </w:r>
+      <w:r>
+        <w:t xml:space="preserve">the </w:t>
+      </w:r>
+      <w:r>
+        <w:t xml:space="preserve">case of GUI, a person dedicated to website forgot to fallow use cases. Moreover, </w:t>
+      </w:r>
+      <w:r>
+        <w:t>the</w:t>
+      </w:r>
+      <w:r>
+        <w:t xml:space="preserve"> website part was most of the time behind the schedule, so we assign</w:t>
+      </w:r>
+      <w:r>
+        <w:t>ed</w:t>
+      </w:r>
+      <w:r>
         <w:t xml:space="preserve"> a second person to it. It improved the work and </w:t>
       </w:r>
       <w:r>
         <w:t xml:space="preserve">it caught up with the schedule. </w:t>
       </w:r>
+      <w:bookmarkStart w:id="29" w:name="_GoBack"/>
+      <w:bookmarkEnd w:id="29"/>
     </w:p>
     <w:p>
       <w:pPr>
         <w:pStyle w:val="Obsah2"/>
       </w:pPr>
-      <w:bookmarkStart w:id="29" w:name="_9hntydz31o1" w:colFirst="0" w:colLast="0"/>
-      <w:bookmarkStart w:id="30" w:name="_Toc516158195"/>
-      <w:bookmarkStart w:id="31" w:name="_Toc532038996"/>
-      <w:bookmarkEnd w:id="29"/>
+      <w:bookmarkStart w:id="30" w:name="_9hntydz31o1" w:colFirst="0" w:colLast="0"/>
+      <w:bookmarkStart w:id="31" w:name="_Toc516158195"/>
+      <w:bookmarkStart w:id="32" w:name="_Toc532038996"/>
+      <w:bookmarkEnd w:id="30"/>
       <w:r>
         <w:t>Technical tools</w:t>
       </w:r>
-      <w:bookmarkEnd w:id="30"/>
       <w:bookmarkEnd w:id="31"/>
+      <w:bookmarkEnd w:id="32"/>
     </w:p>
     <w:p>
       <w:pPr>
@@ -5734,7 +5782,11 @@
       </w:r>
       <w:proofErr w:type="spellEnd"/>
       <w:r>
-        <w:t xml:space="preserve"> for text documents that would be edited by more than one person. Those tools actually enabled us to properly work together, as they were merging our work. Each field of the project had its own branch and after adding a working feature, we would merge that branch into master. They were also a solution for our ‘Technical breakdown’ risk, as they were backing up our work.</w:t>
+        <w:t xml:space="preserve"> for text documents that would be edited by more than one person. Those tools actually enabled us to properly work together, as they were merging our work. Each field of the </w:t>
+      </w:r>
+      <w:r>
+        <w:lastRenderedPageBreak/>
+        <w:t>project had its own branch and after adding a working feature, we would merge that branch into master. They were also a solution for our ‘Technical breakdown’ risk, as they were backing up our work.</w:t>
       </w:r>
     </w:p>
     <w:p>
@@ -5743,7 +5795,6 @@
         <w:jc w:val="both"/>
       </w:pPr>
       <w:r>
-        <w:lastRenderedPageBreak/>
         <w:t xml:space="preserve">Another tool used in the project development is Maven, which is a tool for managing Java dependencies and building the projects. It helped as a lot, as during this project we’ve took advantage of many additional Java libraries and Maven has made them easy to download and install. </w:t>
       </w:r>
     </w:p>
@@ -5760,13 +5811,13 @@
       <w:pPr>
         <w:pStyle w:val="Obsah2"/>
       </w:pPr>
-      <w:bookmarkStart w:id="32" w:name="_Toc516158196"/>
-      <w:bookmarkStart w:id="33" w:name="_Toc532038997"/>
+      <w:bookmarkStart w:id="33" w:name="_Toc516158196"/>
+      <w:bookmarkStart w:id="34" w:name="_Toc532038997"/>
       <w:r>
         <w:t>List of tasks and responsibilities</w:t>
       </w:r>
-      <w:bookmarkEnd w:id="32"/>
       <w:bookmarkEnd w:id="33"/>
+      <w:bookmarkEnd w:id="34"/>
     </w:p>
     <w:p>
       <w:pPr>
@@ -6802,12 +6853,12 @@
         <w:jc w:val="both"/>
         <w:textAlignment w:val="baseline"/>
         <w:rPr>
-          <w:rFonts w:ascii="Courier New" w:hAnsi="Courier New" w:cs="Courier New"/>
-          <w:color w:val="000000"/>
-          <w:sz w:val="22"/>
-          <w:szCs w:val="22"/>
-        </w:rPr>
-      </w:pPr>
+          <w:color w:val="000000"/>
+          <w:sz w:val="28"/>
+          <w:szCs w:val="28"/>
+        </w:rPr>
+      </w:pPr>
+      <w:proofErr w:type="spellStart"/>
       <w:r>
         <w:rPr>
           <w:rFonts w:ascii="Arial" w:hAnsi="Arial" w:cs="Arial"/>
@@ -6815,8 +6866,9 @@
           <w:sz w:val="22"/>
           <w:szCs w:val="22"/>
         </w:rPr>
-        <w:t xml:space="preserve">project future - </w:t>
-      </w:r>
+        <w:t>project</w:t>
+      </w:r>
+      <w:proofErr w:type="spellEnd"/>
       <w:r>
         <w:rPr>
           <w:rFonts w:ascii="Arial" w:hAnsi="Arial" w:cs="Arial"/>
@@ -6824,42 +6876,1213 @@
           <w:sz w:val="22"/>
           <w:szCs w:val="22"/>
         </w:rPr>
+        <w:t xml:space="preserve"> </w:t>
+      </w:r>
+      <w:proofErr w:type="spellStart"/>
+      <w:r>
+        <w:rPr>
+          <w:rFonts w:ascii="Arial" w:hAnsi="Arial" w:cs="Arial"/>
+          <w:color w:val="000000"/>
+          <w:sz w:val="22"/>
+          <w:szCs w:val="22"/>
+        </w:rPr>
+        <w:t>future</w:t>
+      </w:r>
+      <w:proofErr w:type="spellEnd"/>
+      <w:r>
+        <w:rPr>
+          <w:rFonts w:ascii="Arial" w:hAnsi="Arial" w:cs="Arial"/>
+          <w:color w:val="000000"/>
+          <w:sz w:val="22"/>
+          <w:szCs w:val="22"/>
+        </w:rPr>
+        <w:t xml:space="preserve"> - </w:t>
+      </w:r>
+      <w:r>
+        <w:rPr>
+          <w:rFonts w:ascii="Arial" w:hAnsi="Arial" w:cs="Arial"/>
+          <w:color w:val="000000"/>
+          <w:sz w:val="22"/>
+          <w:szCs w:val="22"/>
+        </w:rPr>
         <w:t>Michaela</w:t>
       </w:r>
+      <w:r>
+        <w:br w:type="page"/>
+      </w:r>
+    </w:p>
+    <w:p>
+      <w:pPr>
+        <w:pStyle w:val="Obsah1"/>
+      </w:pPr>
+      <w:bookmarkStart w:id="35" w:name="_Toc516158197"/>
+      <w:bookmarkStart w:id="36" w:name="_Toc532038998"/>
+      <w:r>
+        <w:lastRenderedPageBreak/>
+        <w:t>Personal Reflections</w:t>
+      </w:r>
+      <w:bookmarkEnd w:id="35"/>
+      <w:bookmarkEnd w:id="36"/>
+    </w:p>
+    <w:p>
+      <w:pPr>
+        <w:pStyle w:val="Obsah2"/>
+      </w:pPr>
+      <w:bookmarkStart w:id="37" w:name="_Toc516158198"/>
+      <w:bookmarkStart w:id="38" w:name="_Toc532038999"/>
+      <w:proofErr w:type="spellStart"/>
+      <w:r>
+        <w:t>Michał</w:t>
+      </w:r>
+      <w:bookmarkEnd w:id="37"/>
+      <w:bookmarkEnd w:id="38"/>
+      <w:proofErr w:type="spellEnd"/>
+      <w:r>
+        <w:t xml:space="preserve"> </w:t>
+      </w:r>
+      <w:proofErr w:type="spellStart"/>
+      <w:r>
+        <w:t>Pompa</w:t>
+      </w:r>
+      <w:proofErr w:type="spellEnd"/>
     </w:p>
     <w:p>
       <w:pPr>
         <w:pStyle w:val="NormalnyWeb"/>
+        <w:spacing w:before="0" w:beforeAutospacing="0" w:after="0" w:afterAutospacing="0" w:line="360" w:lineRule="auto"/>
+        <w:ind w:firstLine="567"/>
+        <w:jc w:val="both"/>
+        <w:rPr>
+          <w:rFonts w:ascii="Arial" w:eastAsia="Arial" w:hAnsi="Arial" w:cs="Arial"/>
+          <w:color w:val="000000"/>
+          <w:sz w:val="22"/>
+          <w:szCs w:val="22"/>
+          <w:lang w:val="en-GB"/>
+        </w:rPr>
+      </w:pPr>
+      <w:r>
+        <w:rPr>
+          <w:rFonts w:ascii="Arial" w:eastAsia="Arial" w:hAnsi="Arial" w:cs="Arial"/>
+          <w:color w:val="000000"/>
+          <w:sz w:val="22"/>
+          <w:szCs w:val="22"/>
+          <w:lang w:val="en-GB"/>
+        </w:rPr>
+        <w:t xml:space="preserve">This semester project has shown us how much we have learnt during last project. </w:t>
+      </w:r>
+      <w:r>
+        <w:rPr>
+          <w:rFonts w:ascii="Arial" w:eastAsia="Arial" w:hAnsi="Arial" w:cs="Arial"/>
+          <w:color w:val="000000"/>
+          <w:sz w:val="22"/>
+          <w:szCs w:val="22"/>
+          <w:lang w:val="en-GB"/>
+        </w:rPr>
+        <w:t xml:space="preserve">We have been through already two projects in the same group (with small changes) and we already knew how we work and what we can expect from other group members. Unlike the previous project, we haven’t been struggling with SCRUM methodology and Unified Processes. We’ve already known how to plan the sprint and estimate the tasks in the sprints. Thanks to this, </w:t>
+      </w:r>
+      <w:r>
+        <w:rPr>
+          <w:rFonts w:ascii="Arial" w:eastAsia="Arial" w:hAnsi="Arial" w:cs="Arial"/>
+          <w:color w:val="000000"/>
+          <w:sz w:val="22"/>
+          <w:szCs w:val="22"/>
+          <w:lang w:val="en-GB"/>
+        </w:rPr>
+        <w:t xml:space="preserve">the start of the project was very successful and we managed to make a walking skeleton really quickly. In general I think that the tempo of our work was very good (as we managed to complete almost all requirements). </w:t>
+      </w:r>
+    </w:p>
+    <w:p>
+      <w:pPr>
+        <w:pStyle w:val="NormalnyWeb"/>
+        <w:spacing w:before="0" w:beforeAutospacing="0" w:after="0" w:afterAutospacing="0" w:line="360" w:lineRule="auto"/>
+        <w:ind w:firstLine="567"/>
+        <w:jc w:val="both"/>
+        <w:rPr>
+          <w:rFonts w:ascii="Arial" w:eastAsia="Arial" w:hAnsi="Arial" w:cs="Arial"/>
+          <w:color w:val="000000"/>
+          <w:sz w:val="22"/>
+          <w:szCs w:val="22"/>
+          <w:lang w:val="en-GB"/>
+        </w:rPr>
+      </w:pPr>
+      <w:r>
+        <w:rPr>
+          <w:rFonts w:ascii="Arial" w:eastAsia="Arial" w:hAnsi="Arial" w:cs="Arial"/>
+          <w:color w:val="000000"/>
+          <w:sz w:val="22"/>
+          <w:szCs w:val="22"/>
+          <w:lang w:val="en-GB"/>
+        </w:rPr>
+        <w:t xml:space="preserve">On the other hand, we’ve faced a lot of challenges in the case of the technologies that we’ve used. We’ve been mixing in the project three languages (Java, JavaScript and C#) and </w:t>
+      </w:r>
+      <w:r>
+        <w:rPr>
+          <w:rFonts w:ascii="Arial" w:eastAsia="Arial" w:hAnsi="Arial" w:cs="Arial"/>
+          <w:color w:val="000000"/>
+          <w:sz w:val="22"/>
+          <w:szCs w:val="22"/>
+          <w:lang w:val="en-GB"/>
+        </w:rPr>
+        <w:t xml:space="preserve">many frameworks (Spring, Hibernate, Hibernate Search, .Net, React). We had many problems to make those technologies work, but at the end, we solved the problems and gained new knowledge. </w:t>
+      </w:r>
+    </w:p>
+    <w:p>
+      <w:pPr>
+        <w:pStyle w:val="NormalnyWeb"/>
+        <w:spacing w:before="0" w:beforeAutospacing="0" w:after="0" w:afterAutospacing="0" w:line="360" w:lineRule="auto"/>
+        <w:ind w:firstLine="567"/>
+        <w:jc w:val="both"/>
+        <w:rPr>
+          <w:rFonts w:ascii="Arial" w:eastAsia="Arial" w:hAnsi="Arial" w:cs="Arial"/>
+          <w:color w:val="000000"/>
+          <w:sz w:val="22"/>
+          <w:szCs w:val="22"/>
+          <w:lang w:val="en-GB"/>
+        </w:rPr>
+      </w:pPr>
+      <w:r>
+        <w:rPr>
+          <w:rFonts w:ascii="Arial" w:eastAsia="Arial" w:hAnsi="Arial" w:cs="Arial"/>
+          <w:color w:val="000000"/>
+          <w:sz w:val="22"/>
+          <w:szCs w:val="22"/>
+          <w:lang w:val="en-GB"/>
+        </w:rPr>
+        <w:t>Speaking of my role in team.  Till now, I was more of a leader of a team and other members was asking me for improvement of what they did and how things should be done.</w:t>
+      </w:r>
+      <w:r>
+        <w:rPr>
+          <w:rFonts w:ascii="Arial" w:eastAsia="Arial" w:hAnsi="Arial" w:cs="Arial"/>
+          <w:color w:val="000000"/>
+          <w:sz w:val="22"/>
+          <w:szCs w:val="22"/>
+          <w:lang w:val="en-GB"/>
+        </w:rPr>
+        <w:t xml:space="preserve"> That lead to situation where I could focus on my tasks and felt overwhelmed by whole situation.</w:t>
+      </w:r>
+      <w:r>
+        <w:rPr>
+          <w:rFonts w:ascii="Arial" w:eastAsia="Arial" w:hAnsi="Arial" w:cs="Arial"/>
+          <w:color w:val="000000"/>
+          <w:sz w:val="22"/>
+          <w:szCs w:val="22"/>
+          <w:lang w:val="en-GB"/>
+        </w:rPr>
+        <w:t xml:space="preserve"> But during this project that changed. Still I could say that I was some kind of leader that had the vision of the product in the mind and was distributing tasks. But now, my groupmates become more independent and </w:t>
+      </w:r>
+      <w:r>
+        <w:rPr>
+          <w:rFonts w:ascii="Arial" w:eastAsia="Arial" w:hAnsi="Arial" w:cs="Arial"/>
+          <w:color w:val="000000"/>
+          <w:sz w:val="22"/>
+          <w:szCs w:val="22"/>
+          <w:lang w:val="en-GB"/>
+        </w:rPr>
+        <w:t>they didn’t need such big help from me. Decisions have been made together and we ware discussing every change made in project. It is much better approach.</w:t>
+      </w:r>
+    </w:p>
+    <w:p>
+      <w:pPr>
+        <w:pStyle w:val="NormalnyWeb"/>
+        <w:spacing w:before="0" w:beforeAutospacing="0" w:after="0" w:afterAutospacing="0" w:line="360" w:lineRule="auto"/>
+        <w:ind w:firstLine="567"/>
+        <w:jc w:val="both"/>
+        <w:rPr>
+          <w:rFonts w:ascii="Arial" w:eastAsia="Arial" w:hAnsi="Arial" w:cs="Arial"/>
+          <w:color w:val="000000"/>
+          <w:sz w:val="22"/>
+          <w:szCs w:val="22"/>
+          <w:lang w:val="en-GB"/>
+        </w:rPr>
+      </w:pPr>
+      <w:r>
+        <w:rPr>
+          <w:rFonts w:ascii="Arial" w:eastAsia="Arial" w:hAnsi="Arial" w:cs="Arial"/>
+          <w:color w:val="000000"/>
+          <w:sz w:val="22"/>
+          <w:szCs w:val="22"/>
+          <w:lang w:val="en-GB"/>
+        </w:rPr>
+        <w:t>In conclusion, I am very satisfied from the outcome of this project. We have learnt a lot, in the term of the technical skills along with project management techniques and work methodologies.</w:t>
+      </w:r>
+    </w:p>
+    <w:p/>
+    <w:p>
+      <w:pPr>
+        <w:pStyle w:val="Obsah2"/>
+      </w:pPr>
+      <w:bookmarkStart w:id="39" w:name="_y3hpzm939mi9" w:colFirst="0" w:colLast="0"/>
+      <w:bookmarkStart w:id="40" w:name="_Toc516158199"/>
+      <w:bookmarkStart w:id="41" w:name="_Toc532039000"/>
+      <w:bookmarkEnd w:id="39"/>
+      <w:r>
+        <w:lastRenderedPageBreak/>
+        <w:t>Michaela</w:t>
+      </w:r>
+      <w:bookmarkEnd w:id="40"/>
+      <w:bookmarkEnd w:id="41"/>
+    </w:p>
+    <w:p>
+      <w:pPr>
+        <w:ind w:firstLine="567"/>
+        <w:jc w:val="both"/>
+        <w:rPr>
+          <w:color w:val="000000"/>
+        </w:rPr>
+      </w:pPr>
+      <w:r>
+        <w:rPr>
+          <w:color w:val="000000"/>
+        </w:rPr>
+        <w:t xml:space="preserve">This semester project </w:t>
+      </w:r>
+      <w:r>
+        <w:rPr>
+          <w:color w:val="000000"/>
+        </w:rPr>
+        <w:t xml:space="preserve">I </w:t>
+      </w:r>
+      <w:r>
+        <w:rPr>
+          <w:color w:val="000000"/>
+        </w:rPr>
+        <w:t xml:space="preserve">was a scrum master, responsible for organizing the work and meetings. I can say that I enjoyed this position and it motivates me to work harder and stayed focus on project. Before the project has started, I had a vision how I want to prepare scrum meetings and how the scrum documentation should looks like. So </w:t>
+      </w:r>
+      <w:r>
+        <w:rPr>
+          <w:color w:val="000000"/>
+        </w:rPr>
+        <w:t xml:space="preserve">when project has started, we already stated when we want to work and when we are going to have meetings. Thanks to this scheduling, we could see the progress, know what is missing and what is </w:t>
+      </w:r>
+      <w:r>
+        <w:rPr>
+          <w:color w:val="000000"/>
+        </w:rPr>
+        <w:t>done</w:t>
+      </w:r>
+      <w:r>
+        <w:rPr>
+          <w:color w:val="000000"/>
+        </w:rPr>
+        <w:t xml:space="preserve"> or </w:t>
+      </w:r>
+      <w:r>
+        <w:rPr>
+          <w:color w:val="000000"/>
+        </w:rPr>
+        <w:t xml:space="preserve">ahead. Most of the time, specially on project period we were working </w:t>
+      </w:r>
+      <w:r>
+        <w:rPr>
+          <w:color w:val="000000"/>
+        </w:rPr>
+        <w:t>i</w:t>
+      </w:r>
+      <w:r>
+        <w:rPr>
+          <w:color w:val="000000"/>
+        </w:rPr>
+        <w:t>n</w:t>
+      </w:r>
+      <w:r>
+        <w:rPr>
+          <w:color w:val="000000"/>
+        </w:rPr>
+        <w:t xml:space="preserve"> one</w:t>
+      </w:r>
+      <w:r>
+        <w:rPr>
+          <w:color w:val="000000"/>
+        </w:rPr>
+        <w:t xml:space="preserve"> place. In one way, it was </w:t>
+      </w:r>
+      <w:r>
+        <w:rPr>
+          <w:color w:val="000000"/>
+        </w:rPr>
+        <w:t>easier</w:t>
+      </w:r>
+      <w:r>
+        <w:rPr>
+          <w:color w:val="000000"/>
+        </w:rPr>
+        <w:t xml:space="preserve"> to help each</w:t>
+      </w:r>
+      <w:r>
+        <w:rPr>
+          <w:color w:val="000000"/>
+        </w:rPr>
+        <w:t xml:space="preserve"> other</w:t>
+      </w:r>
+      <w:r>
+        <w:rPr>
+          <w:color w:val="000000"/>
+        </w:rPr>
+        <w:t>,</w:t>
+      </w:r>
+      <w:r>
+        <w:rPr>
+          <w:color w:val="000000"/>
+        </w:rPr>
+        <w:t xml:space="preserve"> but on the other hand it made me feel over helmed, </w:t>
+      </w:r>
+      <w:r>
+        <w:rPr>
+          <w:color w:val="000000"/>
+        </w:rPr>
+        <w:t>especially</w:t>
+      </w:r>
+      <w:r>
+        <w:rPr>
+          <w:color w:val="000000"/>
+        </w:rPr>
+        <w:t xml:space="preserve"> when we were working more than 6-8 hours </w:t>
+      </w:r>
+      <w:r>
+        <w:rPr>
+          <w:color w:val="000000"/>
+        </w:rPr>
+        <w:t xml:space="preserve">together </w:t>
+      </w:r>
+      <w:r>
+        <w:rPr>
+          <w:color w:val="000000"/>
+        </w:rPr>
+        <w:t xml:space="preserve">each day. </w:t>
+      </w:r>
+      <w:r>
+        <w:rPr>
+          <w:color w:val="000000"/>
+        </w:rPr>
+        <w:t>I would prefer to have some days when I c</w:t>
+      </w:r>
+      <w:r>
+        <w:rPr>
+          <w:color w:val="000000"/>
+        </w:rPr>
+        <w:t>ould</w:t>
+      </w:r>
+      <w:r>
+        <w:rPr>
+          <w:color w:val="000000"/>
+        </w:rPr>
+        <w:t xml:space="preserve"> work alone. </w:t>
+      </w:r>
+    </w:p>
+    <w:p>
+      <w:pPr>
+        <w:ind w:firstLine="567"/>
+        <w:jc w:val="both"/>
+        <w:rPr>
+          <w:color w:val="000000"/>
+        </w:rPr>
+      </w:pPr>
+      <w:r>
+        <w:rPr>
+          <w:color w:val="000000"/>
+        </w:rPr>
+        <w:t xml:space="preserve">On this project we were </w:t>
+      </w:r>
+      <w:r>
+        <w:rPr>
+          <w:color w:val="000000"/>
+        </w:rPr>
+        <w:t>five</w:t>
+      </w:r>
+      <w:r>
+        <w:rPr>
+          <w:color w:val="000000"/>
+        </w:rPr>
+        <w:t xml:space="preserve"> people working on tasks, therefore it wasn’t easy to divide</w:t>
+      </w:r>
+      <w:r>
+        <w:rPr>
+          <w:color w:val="000000"/>
+        </w:rPr>
+        <w:t xml:space="preserve"> the</w:t>
+      </w:r>
+      <w:r>
+        <w:rPr>
+          <w:color w:val="000000"/>
+        </w:rPr>
+        <w:t xml:space="preserve"> work. During the project we noticed that tasks were unbalanced and some of us had too much to catch up with. Then we assigned another</w:t>
+      </w:r>
+      <w:r>
+        <w:rPr>
+          <w:color w:val="000000"/>
+        </w:rPr>
+        <w:t xml:space="preserve"> person</w:t>
+      </w:r>
+      <w:r>
+        <w:rPr>
+          <w:color w:val="000000"/>
+        </w:rPr>
+        <w:t xml:space="preserve"> to it</w:t>
+      </w:r>
+      <w:r>
+        <w:rPr>
+          <w:color w:val="000000"/>
+        </w:rPr>
+        <w:t>, but in case of services it wasn’t needed cause so many people have done it too fast and then they were waiting half</w:t>
+      </w:r>
+      <w:r>
+        <w:rPr>
+          <w:color w:val="000000"/>
+        </w:rPr>
+        <w:t xml:space="preserve"> of</w:t>
+      </w:r>
+      <w:r>
+        <w:rPr>
+          <w:color w:val="000000"/>
+        </w:rPr>
+        <w:t xml:space="preserve"> sprint for new tasks. I think that maximum four people should be assign to this project</w:t>
+      </w:r>
+      <w:r>
+        <w:rPr>
+          <w:color w:val="000000"/>
+        </w:rPr>
+        <w:t>.</w:t>
+      </w:r>
+      <w:r>
+        <w:rPr>
+          <w:color w:val="000000"/>
+        </w:rPr>
+        <w:t xml:space="preserve"> </w:t>
+      </w:r>
+      <w:r>
+        <w:rPr>
+          <w:color w:val="000000"/>
+        </w:rPr>
+        <w:t>A</w:t>
+      </w:r>
+      <w:r>
+        <w:rPr>
+          <w:color w:val="000000"/>
+        </w:rPr>
+        <w:t xml:space="preserve">lso next semester I would prefer to be in smaller group to have more tasks to do. </w:t>
+      </w:r>
+    </w:p>
+    <w:p>
+      <w:pPr>
+        <w:pStyle w:val="Obsah2"/>
+      </w:pPr>
+      <w:bookmarkStart w:id="42" w:name="_Toc516158200"/>
+      <w:bookmarkStart w:id="43" w:name="_Toc532039001"/>
+      <w:r>
+        <w:t>Matej</w:t>
+      </w:r>
+      <w:bookmarkEnd w:id="42"/>
+      <w:bookmarkEnd w:id="43"/>
+    </w:p>
+    <w:p>
+      <w:pPr>
+        <w:pStyle w:val="NormalnyWeb"/>
+        <w:spacing w:before="0" w:beforeAutospacing="0" w:after="0" w:afterAutospacing="0" w:line="360" w:lineRule="auto"/>
+        <w:ind w:firstLine="567"/>
+        <w:jc w:val="both"/>
+        <w:rPr>
+          <w:rFonts w:ascii="Arial" w:hAnsi="Arial" w:cs="Arial"/>
+          <w:color w:val="000000"/>
+          <w:sz w:val="22"/>
+          <w:szCs w:val="22"/>
+          <w:lang w:val="en-US"/>
+        </w:rPr>
+      </w:pPr>
+      <w:r>
+        <w:rPr>
+          <w:rFonts w:ascii="Arial" w:hAnsi="Arial" w:cs="Arial"/>
+          <w:color w:val="000000"/>
+          <w:sz w:val="22"/>
+          <w:szCs w:val="22"/>
+          <w:lang w:val="en-US"/>
+        </w:rPr>
+        <w:t>At the beginning of the semester, I had not any clear vision of how our project will look like, how it will be structured and mainly I was afraid of the scope as it was supposed to be a distributed system. Nevertheless, sprint by sprint, everything started</w:t>
+      </w:r>
+      <w:r>
+        <w:rPr>
+          <w:rFonts w:ascii="Arial" w:hAnsi="Arial" w:cs="Arial"/>
+          <w:color w:val="000000"/>
+          <w:sz w:val="22"/>
+          <w:szCs w:val="22"/>
+          <w:lang w:val="en-US"/>
+        </w:rPr>
+        <w:t xml:space="preserve"> to make sense. </w:t>
+      </w:r>
+    </w:p>
+    <w:p>
+      <w:pPr>
+        <w:pStyle w:val="NormalnyWeb"/>
+        <w:spacing w:before="0" w:beforeAutospacing="0" w:after="0" w:afterAutospacing="0" w:line="360" w:lineRule="auto"/>
+        <w:ind w:firstLine="567"/>
+        <w:jc w:val="both"/>
+        <w:rPr>
+          <w:rFonts w:ascii="Arial" w:hAnsi="Arial" w:cs="Arial"/>
+          <w:color w:val="000000"/>
+          <w:sz w:val="22"/>
+          <w:szCs w:val="22"/>
+          <w:lang w:val="en-US"/>
+        </w:rPr>
+      </w:pPr>
+      <w:r>
+        <w:rPr>
+          <w:rFonts w:ascii="Arial" w:hAnsi="Arial" w:cs="Arial"/>
+          <w:color w:val="000000"/>
+          <w:sz w:val="22"/>
+          <w:szCs w:val="22"/>
+          <w:lang w:val="en-US"/>
+        </w:rPr>
+        <w:t xml:space="preserve">In the project beginnings we decided to make a website in React as a 1st tier component. The reason to do it in React was that one of my groupmates had already some experience with it. However, this decision was a crucial one for whole project, as later we found out </w:t>
+      </w:r>
+      <w:r>
+        <w:rPr>
+          <w:rFonts w:ascii="Arial" w:hAnsi="Arial" w:cs="Arial"/>
+          <w:color w:val="000000"/>
+          <w:sz w:val="22"/>
+          <w:szCs w:val="22"/>
+          <w:lang w:val="en-US"/>
+        </w:rPr>
+        <w:t xml:space="preserve">that </w:t>
+      </w:r>
+      <w:r>
+        <w:rPr>
+          <w:rFonts w:ascii="Arial" w:hAnsi="Arial" w:cs="Arial"/>
+          <w:color w:val="000000"/>
+          <w:sz w:val="22"/>
+          <w:szCs w:val="22"/>
+          <w:lang w:val="en-US"/>
+        </w:rPr>
+        <w:t>one person cannot handle whole 1st-tier on his own, so we were “forced” to redesign our group organization by assigning another person to work on the website. In my opinion this solution helped and showed me that we should focus more on the work organiza</w:t>
+      </w:r>
+      <w:r>
+        <w:rPr>
+          <w:rFonts w:ascii="Arial" w:hAnsi="Arial" w:cs="Arial"/>
+          <w:color w:val="000000"/>
+          <w:sz w:val="22"/>
+          <w:szCs w:val="22"/>
+          <w:lang w:val="en-US"/>
+        </w:rPr>
+        <w:t>tion in the future projects.</w:t>
+      </w:r>
+    </w:p>
+    <w:p>
+      <w:pPr>
+        <w:pStyle w:val="NormalnyWeb"/>
+        <w:spacing w:before="0" w:beforeAutospacing="0" w:after="0" w:afterAutospacing="0" w:line="360" w:lineRule="auto"/>
+        <w:ind w:firstLine="567"/>
+        <w:jc w:val="both"/>
+        <w:rPr>
+          <w:rFonts w:ascii="Arial" w:hAnsi="Arial" w:cs="Arial"/>
+          <w:color w:val="000000"/>
+          <w:sz w:val="22"/>
+          <w:szCs w:val="22"/>
+          <w:lang w:val="en-US"/>
+        </w:rPr>
+      </w:pPr>
+      <w:r>
+        <w:rPr>
+          <w:rFonts w:ascii="Arial" w:hAnsi="Arial" w:cs="Arial"/>
+          <w:color w:val="000000"/>
+          <w:sz w:val="22"/>
+          <w:szCs w:val="22"/>
+          <w:lang w:val="en-US"/>
+        </w:rPr>
+        <w:lastRenderedPageBreak/>
+        <w:t>I saw an important point during our project development when we introduced structure patter</w:t>
+      </w:r>
+      <w:r>
+        <w:rPr>
+          <w:rFonts w:ascii="Arial" w:hAnsi="Arial" w:cs="Arial"/>
+          <w:color w:val="000000"/>
+          <w:sz w:val="22"/>
+          <w:szCs w:val="22"/>
+          <w:lang w:val="en-US"/>
+        </w:rPr>
+        <w:t>n</w:t>
+      </w:r>
+      <w:r>
+        <w:rPr>
+          <w:rFonts w:ascii="Arial" w:hAnsi="Arial" w:cs="Arial"/>
+          <w:color w:val="000000"/>
+          <w:sz w:val="22"/>
+          <w:szCs w:val="22"/>
+          <w:lang w:val="en-US"/>
+        </w:rPr>
+        <w:t>s to our components, like for example repository pattern was used in our 3rd tier component. After that, the implementation of new functionalities was straightforward without any doubt. The same happened also in 2nd tier components were we used Spring for Java services and Web API for C#. So in gene</w:t>
+      </w:r>
+      <w:r>
+        <w:rPr>
+          <w:rFonts w:ascii="Arial" w:hAnsi="Arial" w:cs="Arial"/>
+          <w:color w:val="000000"/>
+          <w:sz w:val="22"/>
+          <w:szCs w:val="22"/>
+          <w:lang w:val="en-US"/>
+        </w:rPr>
+        <w:t>ral, everything started to work.</w:t>
+      </w:r>
+      <w:r>
+        <w:rPr>
+          <w:rFonts w:ascii="Arial" w:hAnsi="Arial" w:cs="Arial"/>
+          <w:color w:val="000000"/>
+          <w:sz w:val="22"/>
+          <w:szCs w:val="22"/>
+          <w:lang w:val="en-US"/>
+        </w:rPr>
+        <w:t xml:space="preserve"> </w:t>
+      </w:r>
+      <w:r>
+        <w:rPr>
+          <w:rFonts w:ascii="Arial" w:hAnsi="Arial" w:cs="Arial"/>
+          <w:color w:val="000000"/>
+          <w:sz w:val="22"/>
+          <w:szCs w:val="22"/>
+          <w:lang w:val="en-US"/>
+        </w:rPr>
+        <w:t>This made me feel</w:t>
+      </w:r>
+      <w:r>
+        <w:rPr>
+          <w:rFonts w:ascii="Arial" w:hAnsi="Arial" w:cs="Arial"/>
+          <w:color w:val="000000"/>
+          <w:sz w:val="22"/>
+          <w:szCs w:val="22"/>
+          <w:lang w:val="en-US"/>
+        </w:rPr>
+        <w:t xml:space="preserve"> positive and kind of relaxed for the r</w:t>
+      </w:r>
+      <w:r>
+        <w:rPr>
+          <w:rFonts w:ascii="Arial" w:hAnsi="Arial" w:cs="Arial"/>
+          <w:color w:val="000000"/>
+          <w:sz w:val="22"/>
+          <w:szCs w:val="22"/>
+          <w:lang w:val="en-US"/>
+        </w:rPr>
+        <w:t>est of the project development.</w:t>
+      </w:r>
+    </w:p>
+    <w:p>
+      <w:pPr>
+        <w:pStyle w:val="NormalnyWeb"/>
+        <w:spacing w:before="0" w:beforeAutospacing="0" w:after="0" w:afterAutospacing="0" w:line="360" w:lineRule="auto"/>
+        <w:ind w:firstLine="567"/>
+        <w:jc w:val="both"/>
+        <w:rPr>
+          <w:rFonts w:ascii="Arial" w:hAnsi="Arial" w:cs="Arial"/>
+          <w:color w:val="000000"/>
+          <w:sz w:val="22"/>
+          <w:szCs w:val="22"/>
+          <w:lang w:val="en-US"/>
+        </w:rPr>
+      </w:pPr>
+      <w:r>
+        <w:rPr>
+          <w:rFonts w:ascii="Arial" w:hAnsi="Arial" w:cs="Arial"/>
+          <w:color w:val="000000"/>
+          <w:sz w:val="22"/>
+          <w:szCs w:val="22"/>
+          <w:lang w:val="en-US"/>
+        </w:rPr>
+        <w:t xml:space="preserve">Another thing that helped us a </w:t>
+      </w:r>
+      <w:r>
+        <w:rPr>
+          <w:rFonts w:ascii="Arial" w:hAnsi="Arial" w:cs="Arial"/>
+          <w:color w:val="000000"/>
+          <w:sz w:val="22"/>
+          <w:szCs w:val="22"/>
+          <w:lang w:val="en-US"/>
+        </w:rPr>
+        <w:t>lot and I cannot imagine work</w:t>
+      </w:r>
+      <w:r>
+        <w:rPr>
+          <w:rFonts w:ascii="Arial" w:hAnsi="Arial" w:cs="Arial"/>
+          <w:color w:val="000000"/>
+          <w:sz w:val="22"/>
+          <w:szCs w:val="22"/>
+          <w:lang w:val="en-US"/>
+        </w:rPr>
+        <w:t xml:space="preserve"> on project without it is a version control – Git. Moreover, Scrum </w:t>
+      </w:r>
+      <w:r>
+        <w:rPr>
+          <w:rFonts w:ascii="Arial" w:hAnsi="Arial" w:cs="Arial"/>
+          <w:color w:val="000000"/>
+          <w:sz w:val="22"/>
+          <w:szCs w:val="22"/>
+          <w:lang w:val="en-US"/>
+        </w:rPr>
+        <w:t>methodology and Unified P</w:t>
+      </w:r>
+      <w:r>
+        <w:rPr>
+          <w:rFonts w:ascii="Arial" w:hAnsi="Arial" w:cs="Arial"/>
+          <w:color w:val="000000"/>
+          <w:sz w:val="22"/>
+          <w:szCs w:val="22"/>
+          <w:lang w:val="en-US"/>
+        </w:rPr>
+        <w:t xml:space="preserve">rocesses played </w:t>
+      </w:r>
+      <w:r>
+        <w:rPr>
+          <w:rFonts w:ascii="Arial" w:hAnsi="Arial" w:cs="Arial"/>
+          <w:color w:val="000000"/>
+          <w:sz w:val="22"/>
+          <w:szCs w:val="22"/>
+          <w:lang w:val="en-US"/>
+        </w:rPr>
+        <w:t xml:space="preserve">an </w:t>
+      </w:r>
+      <w:r>
+        <w:rPr>
+          <w:rFonts w:ascii="Arial" w:hAnsi="Arial" w:cs="Arial"/>
+          <w:color w:val="000000"/>
+          <w:sz w:val="22"/>
+          <w:szCs w:val="22"/>
+          <w:lang w:val="en-US"/>
+        </w:rPr>
+        <w:t>important role in our SEP3</w:t>
+      </w:r>
+      <w:r>
+        <w:rPr>
+          <w:rFonts w:ascii="Arial" w:hAnsi="Arial" w:cs="Arial"/>
+          <w:color w:val="000000"/>
+          <w:sz w:val="22"/>
+          <w:szCs w:val="22"/>
+          <w:lang w:val="en-US"/>
+        </w:rPr>
+        <w:t>. Even though</w:t>
+      </w:r>
+      <w:r>
+        <w:rPr>
+          <w:rFonts w:ascii="Arial" w:hAnsi="Arial" w:cs="Arial"/>
+          <w:color w:val="000000"/>
+          <w:sz w:val="22"/>
+          <w:szCs w:val="22"/>
+          <w:lang w:val="en-US"/>
+        </w:rPr>
+        <w:t xml:space="preserve"> our group consisted of 5 students, we could very easily manage our project work. Sometimes it was difficult to organize all 5 members and to plan meetings, but in general I thi</w:t>
+      </w:r>
+      <w:r>
+        <w:rPr>
+          <w:rFonts w:ascii="Arial" w:hAnsi="Arial" w:cs="Arial"/>
+          <w:color w:val="000000"/>
+          <w:sz w:val="22"/>
+          <w:szCs w:val="22"/>
+          <w:lang w:val="en-US"/>
+        </w:rPr>
+        <w:t>nk we found a way how to do it.</w:t>
+      </w:r>
+    </w:p>
+    <w:p>
+      <w:pPr>
+        <w:pStyle w:val="NormalnyWeb"/>
+        <w:spacing w:before="0" w:beforeAutospacing="0" w:after="0" w:afterAutospacing="0" w:line="360" w:lineRule="auto"/>
+        <w:ind w:firstLine="567"/>
+        <w:jc w:val="both"/>
+        <w:rPr>
+          <w:rFonts w:ascii="Arial" w:hAnsi="Arial" w:cs="Arial"/>
+          <w:color w:val="000000"/>
+          <w:sz w:val="22"/>
+          <w:szCs w:val="22"/>
+          <w:lang w:val="en-US"/>
+        </w:rPr>
+      </w:pPr>
+      <w:r>
+        <w:rPr>
+          <w:rFonts w:ascii="Arial" w:hAnsi="Arial" w:cs="Arial"/>
+          <w:color w:val="000000"/>
+          <w:sz w:val="22"/>
+          <w:szCs w:val="22"/>
+          <w:lang w:val="en-US"/>
+        </w:rPr>
+        <w:t xml:space="preserve">To sum up, this was already third semester project and I can say that each semester I feel more and more comfortable in </w:t>
+      </w:r>
+      <w:r>
+        <w:rPr>
+          <w:rFonts w:ascii="Arial" w:hAnsi="Arial" w:cs="Arial"/>
+          <w:color w:val="000000"/>
+          <w:sz w:val="22"/>
+          <w:szCs w:val="22"/>
+          <w:lang w:val="en-US"/>
+        </w:rPr>
+        <w:t xml:space="preserve">developing software projects and mostly in </w:t>
+      </w:r>
+      <w:r>
+        <w:rPr>
+          <w:rFonts w:ascii="Arial" w:hAnsi="Arial" w:cs="Arial"/>
+          <w:color w:val="000000"/>
+          <w:sz w:val="22"/>
+          <w:szCs w:val="22"/>
+          <w:lang w:val="en-US"/>
+        </w:rPr>
+        <w:t xml:space="preserve">working in the group. This is also thanks to the serious approach of each of us and </w:t>
+      </w:r>
+      <w:r>
+        <w:rPr>
+          <w:rFonts w:ascii="Arial" w:hAnsi="Arial" w:cs="Arial"/>
+          <w:color w:val="000000"/>
+          <w:sz w:val="22"/>
+          <w:szCs w:val="22"/>
+          <w:lang w:val="en-US"/>
+        </w:rPr>
+        <w:t>to the thing</w:t>
+      </w:r>
+      <w:r>
+        <w:rPr>
+          <w:rFonts w:ascii="Arial" w:hAnsi="Arial" w:cs="Arial"/>
+          <w:color w:val="000000"/>
+          <w:sz w:val="22"/>
+          <w:szCs w:val="22"/>
+          <w:lang w:val="en-US"/>
+        </w:rPr>
+        <w:t xml:space="preserve"> that we share the same goal. To my mind the outcome of this project is positive and I need to gi</w:t>
+      </w:r>
+      <w:r>
+        <w:rPr>
+          <w:rFonts w:ascii="Arial" w:hAnsi="Arial" w:cs="Arial"/>
+          <w:color w:val="000000"/>
+          <w:sz w:val="22"/>
+          <w:szCs w:val="22"/>
+          <w:lang w:val="en-US"/>
+        </w:rPr>
+        <w:t>ve thanks to all my groupmates for perfect cooperation.</w:t>
+      </w:r>
+    </w:p>
+    <w:p>
+      <w:pPr>
+        <w:pStyle w:val="Obsah2"/>
+      </w:pPr>
+      <w:bookmarkStart w:id="44" w:name="_Toc516158201"/>
+      <w:bookmarkStart w:id="45" w:name="_Toc532039002"/>
+      <w:r>
+        <w:lastRenderedPageBreak/>
+        <w:t>Daniela</w:t>
+      </w:r>
+      <w:bookmarkEnd w:id="44"/>
+      <w:bookmarkEnd w:id="45"/>
+    </w:p>
+    <w:p>
+      <w:pPr>
+        <w:pStyle w:val="Obsah2"/>
         <w:numPr>
           <w:ilvl w:val="0"/>
-          <w:numId w:val="5"/>
+          <w:numId w:val="0"/>
         </w:numPr>
-        <w:spacing w:before="0" w:beforeAutospacing="0" w:after="0" w:afterAutospacing="0"/>
-        <w:jc w:val="both"/>
-        <w:textAlignment w:val="baseline"/>
-        <w:rPr>
-          <w:rFonts w:ascii="Noto Sans Symbols" w:hAnsi="Noto Sans Symbols"/>
-          <w:color w:val="000000"/>
-          <w:sz w:val="22"/>
-          <w:szCs w:val="22"/>
-        </w:rPr>
-      </w:pPr>
-      <w:r>
-        <w:rPr>
-          <w:rFonts w:ascii="Arial" w:hAnsi="Arial" w:cs="Arial"/>
-          <w:color w:val="000000"/>
-          <w:sz w:val="22"/>
-          <w:szCs w:val="22"/>
-        </w:rPr>
-        <w:t>correcting documents - Daniela</w:t>
-      </w:r>
-    </w:p>
-    <w:p>
-      <w:pPr>
+        <w:ind w:left="284" w:firstLine="436"/>
+        <w:outlineLvl w:val="9"/>
+        <w:rPr>
+          <w:b w:val="0"/>
+          <w:sz w:val="22"/>
+          <w:szCs w:val="22"/>
+        </w:rPr>
+      </w:pPr>
+      <w:r>
+        <w:rPr>
+          <w:b w:val="0"/>
+          <w:sz w:val="22"/>
+          <w:szCs w:val="22"/>
+        </w:rPr>
+        <w:t>I personally really enjoyed this project. We were being realistic, so there was a fair amount of work to do and we could be more relaxed. We also started with SCRUM very well and in the few first weeks only one part of the system was behind, what was really amazing and ha</w:t>
+      </w:r>
+      <w:r>
+        <w:rPr>
+          <w:b w:val="0"/>
+          <w:sz w:val="22"/>
+          <w:szCs w:val="22"/>
+        </w:rPr>
+        <w:t>d</w:t>
+      </w:r>
+      <w:r>
+        <w:rPr>
+          <w:b w:val="0"/>
+          <w:sz w:val="22"/>
+          <w:szCs w:val="22"/>
+        </w:rPr>
+        <w:t xml:space="preserve"> never happened to us before. A great benefit for us is the fact that we already know each other, know our habits and work preferences so we could skip the first parts of creating a group. I also really enjoy the fact that all of us are motivated, want to learn knew things and do something meaningful, not only because we have to do a system for </w:t>
+      </w:r>
+      <w:proofErr w:type="spellStart"/>
+      <w:r>
+        <w:rPr>
+          <w:b w:val="0"/>
+          <w:sz w:val="22"/>
+          <w:szCs w:val="22"/>
+        </w:rPr>
+        <w:t>sep.</w:t>
+      </w:r>
+      <w:proofErr w:type="spellEnd"/>
+      <w:r>
+        <w:rPr>
+          <w:b w:val="0"/>
+          <w:sz w:val="22"/>
+          <w:szCs w:val="22"/>
+        </w:rPr>
+        <w:t xml:space="preserve"> </w:t>
+      </w:r>
+    </w:p>
+    <w:p>
+      <w:pPr>
+        <w:pStyle w:val="Obsah2"/>
         <w:numPr>
           <w:ilvl w:val="0"/>
-          <w:numId w:val="1"/>
+          <w:numId w:val="0"/>
         </w:numPr>
+        <w:ind w:left="284" w:firstLine="436"/>
+        <w:outlineLvl w:val="9"/>
+        <w:rPr>
+          <w:b w:val="0"/>
+          <w:sz w:val="22"/>
+          <w:szCs w:val="22"/>
+        </w:rPr>
+      </w:pPr>
+      <w:r>
+        <w:rPr>
+          <w:b w:val="0"/>
+          <w:sz w:val="22"/>
+          <w:szCs w:val="22"/>
+        </w:rPr>
+        <w:t xml:space="preserve">After some time I was reassigned to help with the website and that meant learning react. I really appreciate that working on </w:t>
+      </w:r>
+      <w:proofErr w:type="spellStart"/>
+      <w:r>
+        <w:rPr>
+          <w:b w:val="0"/>
+          <w:sz w:val="22"/>
+          <w:szCs w:val="22"/>
+        </w:rPr>
+        <w:t>sep</w:t>
+      </w:r>
+      <w:proofErr w:type="spellEnd"/>
+      <w:r>
+        <w:rPr>
+          <w:b w:val="0"/>
+          <w:sz w:val="22"/>
+          <w:szCs w:val="22"/>
+        </w:rPr>
+        <w:t xml:space="preserve"> does not only mean using knowledge gained during classes, but also is an opportunity to learn new technologies and try them out.</w:t>
+      </w:r>
+    </w:p>
+    <w:p>
+      <w:pPr>
+        <w:pStyle w:val="Obsah2"/>
+        <w:numPr>
+          <w:ilvl w:val="0"/>
+          <w:numId w:val="0"/>
+        </w:numPr>
+        <w:ind w:left="284" w:firstLine="436"/>
+        <w:outlineLvl w:val="9"/>
+        <w:rPr>
+          <w:b w:val="0"/>
+          <w:sz w:val="22"/>
+          <w:szCs w:val="22"/>
+        </w:rPr>
+      </w:pPr>
+      <w:r>
+        <w:rPr>
+          <w:b w:val="0"/>
+          <w:sz w:val="22"/>
+          <w:szCs w:val="22"/>
+        </w:rPr>
+        <w:t>What is more, I could try the role of the product owner. However, as there was no real company, my voice was more important in deciding on features, but the final decision was made together after discussing the pros and cons.</w:t>
+      </w:r>
+    </w:p>
+    <w:p>
+      <w:pPr>
+        <w:pStyle w:val="Obsah2"/>
+      </w:pPr>
+      <w:proofErr w:type="spellStart"/>
+      <w:r>
+        <w:t>Michał</w:t>
+      </w:r>
+      <w:proofErr w:type="spellEnd"/>
+      <w:r>
+        <w:t xml:space="preserve"> </w:t>
+      </w:r>
+      <w:proofErr w:type="spellStart"/>
+      <w:r>
+        <w:t>Ciebień</w:t>
+      </w:r>
+      <w:proofErr w:type="spellEnd"/>
+    </w:p>
+    <w:p>
+      <w:pPr>
+        <w:ind w:firstLine="567"/>
+        <w:jc w:val="both"/>
+        <w:rPr>
+          <w:lang w:val="en-US"/>
+        </w:rPr>
+      </w:pPr>
+      <w:bookmarkStart w:id="46" w:name="_Hlk532896188"/>
+      <w:bookmarkStart w:id="47" w:name="_Hlk532915117"/>
+      <w:r>
+        <w:rPr>
+          <w:lang w:val="en-US"/>
+        </w:rPr>
+        <w:t xml:space="preserve">The project is coming to an end and this is my personal reflection about the process of building the system. The group was working extremely well together since very beginning. </w:t>
+      </w:r>
+      <w:bookmarkEnd w:id="46"/>
+      <w:r>
+        <w:rPr>
+          <w:lang w:val="en-US"/>
+        </w:rPr>
+        <w:t xml:space="preserve">This I believe is partly because the same team was working together before I joined it this </w:t>
+      </w:r>
+      <w:bookmarkEnd w:id="47"/>
+      <w:r>
+        <w:rPr>
+          <w:lang w:val="en-US"/>
+        </w:rPr>
+        <w:t xml:space="preserve">semester. The meetings were punctual, the internal communication in the group was also very good. There is really very little things I can say were done poorly in this group. I very much enjoyed also the fact that the team decided to use a lot of cutting-edge technologies in the project which allowed us to learn field-relevant tools like Hibernate, Spring, React. All of these I am sure will come in handy in our future professional life. The thing that shocked me the most was that you don’t need to spend hours working in the same room with your team – but it can also be done remotely, with everyone assigned tasks and working on their own things, which in the end are merged and can end up in working software. What I also like is that the productivity of the team was at very high level. Each time the team met, everyone has done tremendous work – which also ensured we had more time and power to fix errors and bugs. One of the things that bothered me though was how much emphasis was put in the beginning on the analysis part. I am not a fan of this heavy </w:t>
+      </w:r>
+      <w:r>
+        <w:rPr>
+          <w:lang w:val="en-US"/>
+        </w:rPr>
+        <w:lastRenderedPageBreak/>
+        <w:t>analysis-first approach and I would rather be working in a little more UP-like framework. In the end though – early analysis provided a good structure for the project – which for system that have to be built in 2 months abstracted a lot of complexity from us.</w:t>
+      </w:r>
+    </w:p>
+    <w:p>
+      <w:pPr>
+        <w:ind w:firstLine="567"/>
+        <w:jc w:val="both"/>
+        <w:rPr>
+          <w:b/>
+          <w:sz w:val="28"/>
+          <w:szCs w:val="28"/>
+        </w:rPr>
+      </w:pPr>
+      <w:r>
+        <w:rPr>
+          <w:lang w:val="en-US"/>
+        </w:rPr>
+        <w:t>To conclude I am very happy about how the process of building the system was done.</w:t>
+      </w:r>
+      <w:r>
+        <w:br w:type="page"/>
+      </w:r>
+    </w:p>
+    <w:p>
+      <w:pPr>
+        <w:pStyle w:val="Obsah1"/>
+      </w:pPr>
+      <w:bookmarkStart w:id="48" w:name="_Toc516158202"/>
+      <w:bookmarkStart w:id="49" w:name="_Toc532039003"/>
+      <w:r>
+        <w:lastRenderedPageBreak/>
+        <w:t>Conclusion</w:t>
+      </w:r>
+      <w:bookmarkEnd w:id="48"/>
+      <w:bookmarkEnd w:id="49"/>
+    </w:p>
+    <w:p>
+      <w:pPr>
+        <w:ind w:firstLine="567"/>
+        <w:jc w:val="both"/>
+      </w:pPr>
+      <w:r>
+        <w:t xml:space="preserve">The overall outcome of the process can be stated as positive. Our group did not encounter many problems and those that were encountered did not have a big influence on us. Moreover, we did not have any conflicts and the group was working well. We learned a lot during SEP3, not only more in depth about the technologies learned during classes, but also about new technologies, like React, Spring framework, etc. and also about ourselves. We learned through working together and being responsible, trusting each other and communicating clearly to each other. Each semester we are becoming better in group work and through it also leaning about our roles in a team. We also learned about ourselves by taking the 16personalities test. We also understood SCRUM even better and we still appreciate this approach. We improved in </w:t>
+      </w:r>
+      <w:r>
+        <w:t xml:space="preserve">formulating the tasks and choosing the amount of them and in the beginning of the semester we were completing all of them on time, what has never happened to us before. </w:t>
+      </w:r>
+      <w:r>
+        <w:br w:type="page"/>
+      </w:r>
+    </w:p>
+    <w:p>
+      <w:pPr>
+        <w:pStyle w:val="Obsah1"/>
+      </w:pPr>
+      <w:bookmarkStart w:id="50" w:name="_Toc516158203"/>
+      <w:bookmarkStart w:id="51" w:name="_Toc532039004"/>
+      <w:r>
+        <w:lastRenderedPageBreak/>
+        <w:t>References</w:t>
+      </w:r>
+      <w:bookmarkEnd w:id="50"/>
+      <w:bookmarkEnd w:id="51"/>
+    </w:p>
+    <w:p>
+      <w:r>
+        <w:t>Hofstede Insights, 2017</w:t>
+      </w:r>
+      <w:r>
+        <w:rPr>
+          <w:i/>
+        </w:rPr>
+        <w:t>. COMPARE COUNTRIES</w:t>
+      </w:r>
+      <w:r>
+        <w:t xml:space="preserve">. [online], </w:t>
+      </w:r>
+    </w:p>
+    <w:p>
+      <w:r>
+        <w:t xml:space="preserve">Available at: https://www.hofstede-insights.com/product/compare-countries/ </w:t>
+      </w:r>
+    </w:p>
+    <w:p/>
+    <w:p>
+      <w:proofErr w:type="spellStart"/>
+      <w:r>
+        <w:t>Studynet</w:t>
+      </w:r>
+      <w:proofErr w:type="spellEnd"/>
+      <w:r>
+        <w:t xml:space="preserve">, 2017. </w:t>
+      </w:r>
+      <w:r>
+        <w:rPr>
+          <w:i/>
+        </w:rPr>
+        <w:t>The Team Role Inventory Test</w:t>
+      </w:r>
+      <w:r>
+        <w:t xml:space="preserve">. [online], </w:t>
+      </w:r>
+    </w:p>
+    <w:p>
+      <w:r>
+        <w:t>Available at: https://studienet.via.dk/Class/IT-CSE1V-A17/_layouts/15/WopiFrame.aspx?sourcedoc=/Class/IT-CSE1V-A17/Session%20Material/Belbin%20Team-roles.xls&amp;action=default</w:t>
+      </w:r>
+    </w:p>
+    <w:p/>
+    <w:p>
+      <w:r>
+        <w:t xml:space="preserve">Belbin, 2012. </w:t>
+      </w:r>
+      <w:r>
+        <w:rPr>
+          <w:i/>
+        </w:rPr>
+        <w:t>BELBIN</w:t>
+      </w:r>
+      <w:r>
+        <w:t xml:space="preserve">. [online], </w:t>
+      </w:r>
+    </w:p>
+    <w:p>
+      <w:r>
+        <w:t>Available</w:t>
+      </w:r>
+      <w:r>
+        <w:t xml:space="preserve"> at: </w:t>
+      </w:r>
+      <w:hyperlink r:id="rId14" w:history="1">
+        <w:r>
+          <w:rPr>
+            <w:rStyle w:val="Hipercze"/>
+          </w:rPr>
+          <w:t>https://studienet.via.dk/Class/IT-CSE1V-A17/Session%20Material/Belbin%20reading%20material.pdf</w:t>
+        </w:r>
+      </w:hyperlink>
+    </w:p>
+    <w:p/>
+    <w:p>
+      <w:pPr>
+        <w:widowControl w:val="0"/>
         <w:pBdr>
           <w:top w:val="nil"/>
           <w:left w:val="nil"/>
@@ -6867,13 +8090,48 @@
           <w:right w:val="nil"/>
           <w:between w:val="nil"/>
         </w:pBdr>
-        <w:contextualSpacing/>
+      </w:pPr>
+      <w:r>
+        <w:t>NERIS Analytics Limited</w:t>
+      </w:r>
+      <w:r>
+        <w:t xml:space="preserve">, 2011-2018 </w:t>
+      </w:r>
+      <w:r>
+        <w:rPr>
+          <w:i/>
+        </w:rPr>
+        <w:t xml:space="preserve">16personalities </w:t>
+      </w:r>
+      <w:r>
+        <w:t>[online],</w:t>
+      </w:r>
+      <w:r>
+        <w:t xml:space="preserve"> </w:t>
+      </w:r>
+      <w:hyperlink r:id="rId15" w:history="1">
+        <w:r>
+          <w:rPr>
+            <w:rStyle w:val="Hipercze"/>
+          </w:rPr>
+          <w:t>https://www.16personalities.com/personality-types</w:t>
+        </w:r>
+      </w:hyperlink>
+      <w:r>
+        <w:t xml:space="preserve"> </w:t>
+      </w:r>
+    </w:p>
+    <w:p>
+      <w:pPr>
+        <w:widowControl w:val="0"/>
+        <w:pBdr>
+          <w:top w:val="nil"/>
+          <w:left w:val="nil"/>
+          <w:bottom w:val="nil"/>
+          <w:right w:val="nil"/>
+          <w:between w:val="nil"/>
+        </w:pBdr>
         <w:jc w:val="both"/>
-        <w:rPr>
-          <w:color w:val="000000"/>
-          <w:sz w:val="28"/>
-          <w:szCs w:val="28"/>
-        </w:rPr>
       </w:pPr>
       <w:r>
         <w:br w:type="page"/>
@@ -6881,1014 +8139,16 @@
     </w:p>
     <w:p>
       <w:pPr>
-        <w:pStyle w:val="Obsah1"/>
-      </w:pPr>
-      <w:bookmarkStart w:id="34" w:name="_Toc516158197"/>
-      <w:bookmarkStart w:id="35" w:name="_Toc532038998"/>
-      <w:r>
-        <w:lastRenderedPageBreak/>
-        <w:t>Personal Reflections</w:t>
-      </w:r>
-      <w:bookmarkEnd w:id="34"/>
-      <w:bookmarkEnd w:id="35"/>
-    </w:p>
-    <w:p>
-      <w:pPr>
-        <w:pStyle w:val="Obsah2"/>
-      </w:pPr>
-      <w:bookmarkStart w:id="36" w:name="_Toc516158198"/>
-      <w:bookmarkStart w:id="37" w:name="_Toc532038999"/>
-      <w:proofErr w:type="spellStart"/>
-      <w:r>
-        <w:t>Michał</w:t>
-      </w:r>
-      <w:bookmarkEnd w:id="36"/>
-      <w:bookmarkEnd w:id="37"/>
-      <w:proofErr w:type="spellEnd"/>
-      <w:r>
-        <w:t xml:space="preserve"> </w:t>
-      </w:r>
-      <w:proofErr w:type="spellStart"/>
-      <w:r>
-        <w:t>Pompa</w:t>
-      </w:r>
-      <w:proofErr w:type="spellEnd"/>
-    </w:p>
-    <w:p>
-      <w:pPr>
-        <w:pStyle w:val="NormalnyWeb"/>
-        <w:spacing w:before="0" w:beforeAutospacing="0" w:after="0" w:afterAutospacing="0" w:line="360" w:lineRule="auto"/>
-        <w:ind w:firstLine="567"/>
+        <w:widowControl w:val="0"/>
+        <w:pBdr>
+          <w:top w:val="nil"/>
+          <w:left w:val="nil"/>
+          <w:bottom w:val="nil"/>
+          <w:right w:val="nil"/>
+          <w:between w:val="nil"/>
+        </w:pBdr>
         <w:jc w:val="both"/>
-        <w:rPr>
-          <w:rFonts w:ascii="Arial" w:eastAsia="Arial" w:hAnsi="Arial" w:cs="Arial"/>
-          <w:color w:val="000000"/>
-          <w:sz w:val="22"/>
-          <w:szCs w:val="22"/>
-          <w:lang w:val="en-GB"/>
-        </w:rPr>
-      </w:pPr>
-      <w:r>
-        <w:rPr>
-          <w:rFonts w:ascii="Arial" w:eastAsia="Arial" w:hAnsi="Arial" w:cs="Arial"/>
-          <w:color w:val="000000"/>
-          <w:sz w:val="22"/>
-          <w:szCs w:val="22"/>
-          <w:lang w:val="en-GB"/>
-        </w:rPr>
-        <w:t xml:space="preserve">This semester project has shown us how much we have learnt during last project. </w:t>
-      </w:r>
-      <w:r>
-        <w:rPr>
-          <w:rFonts w:ascii="Arial" w:eastAsia="Arial" w:hAnsi="Arial" w:cs="Arial"/>
-          <w:color w:val="000000"/>
-          <w:sz w:val="22"/>
-          <w:szCs w:val="22"/>
-          <w:lang w:val="en-GB"/>
-        </w:rPr>
-        <w:t xml:space="preserve">We have been through already two projects in the same group (with small changes) and we already knew how we work and what we can expect from other group members. Unlike the previous project, we haven’t been struggling with SCRUM methodology and Unified Processes. We’ve already known how to plan the sprint and estimate the tasks in the sprints. Thanks to this, </w:t>
-      </w:r>
-      <w:r>
-        <w:rPr>
-          <w:rFonts w:ascii="Arial" w:eastAsia="Arial" w:hAnsi="Arial" w:cs="Arial"/>
-          <w:color w:val="000000"/>
-          <w:sz w:val="22"/>
-          <w:szCs w:val="22"/>
-          <w:lang w:val="en-GB"/>
-        </w:rPr>
-        <w:t xml:space="preserve">the start of the project was very successful and we managed to make a walking skeleton really quickly. In general I think that the tempo of our work was very good (as we managed to complete almost all requirements). </w:t>
-      </w:r>
-    </w:p>
-    <w:p>
-      <w:pPr>
-        <w:pStyle w:val="NormalnyWeb"/>
-        <w:spacing w:before="0" w:beforeAutospacing="0" w:after="0" w:afterAutospacing="0" w:line="360" w:lineRule="auto"/>
-        <w:ind w:firstLine="567"/>
-        <w:jc w:val="both"/>
-        <w:rPr>
-          <w:rFonts w:ascii="Arial" w:eastAsia="Arial" w:hAnsi="Arial" w:cs="Arial"/>
-          <w:color w:val="000000"/>
-          <w:sz w:val="22"/>
-          <w:szCs w:val="22"/>
-          <w:lang w:val="en-GB"/>
-        </w:rPr>
-      </w:pPr>
-      <w:r>
-        <w:rPr>
-          <w:rFonts w:ascii="Arial" w:eastAsia="Arial" w:hAnsi="Arial" w:cs="Arial"/>
-          <w:color w:val="000000"/>
-          <w:sz w:val="22"/>
-          <w:szCs w:val="22"/>
-          <w:lang w:val="en-GB"/>
-        </w:rPr>
-        <w:t xml:space="preserve">On the other hand, we’ve faced a lot of challenges in the case of the technologies that we’ve used. We’ve been mixing in the project three languages (Java, JavaScript and C#) and </w:t>
-      </w:r>
-      <w:r>
-        <w:rPr>
-          <w:rFonts w:ascii="Arial" w:eastAsia="Arial" w:hAnsi="Arial" w:cs="Arial"/>
-          <w:color w:val="000000"/>
-          <w:sz w:val="22"/>
-          <w:szCs w:val="22"/>
-          <w:lang w:val="en-GB"/>
-        </w:rPr>
-        <w:t xml:space="preserve">many frameworks (Spring, Hibernate, Hibernate Search, .Net, React). We had many problems to make those technologies work, but at the end, we solved the problems and gained new knowledge. </w:t>
-      </w:r>
-    </w:p>
-    <w:p>
-      <w:pPr>
-        <w:pStyle w:val="NormalnyWeb"/>
-        <w:spacing w:before="0" w:beforeAutospacing="0" w:after="0" w:afterAutospacing="0" w:line="360" w:lineRule="auto"/>
-        <w:ind w:firstLine="567"/>
-        <w:jc w:val="both"/>
-        <w:rPr>
-          <w:rFonts w:ascii="Arial" w:eastAsia="Arial" w:hAnsi="Arial" w:cs="Arial"/>
-          <w:color w:val="000000"/>
-          <w:sz w:val="22"/>
-          <w:szCs w:val="22"/>
-          <w:lang w:val="en-GB"/>
-        </w:rPr>
-      </w:pPr>
-      <w:r>
-        <w:rPr>
-          <w:rFonts w:ascii="Arial" w:eastAsia="Arial" w:hAnsi="Arial" w:cs="Arial"/>
-          <w:color w:val="000000"/>
-          <w:sz w:val="22"/>
-          <w:szCs w:val="22"/>
-          <w:lang w:val="en-GB"/>
-        </w:rPr>
-        <w:t>Speaking of my role in team.  Till now, I was more of a leader of a team and other members was asking me for improvement of what they did and how things should be done.</w:t>
-      </w:r>
-      <w:r>
-        <w:rPr>
-          <w:rFonts w:ascii="Arial" w:eastAsia="Arial" w:hAnsi="Arial" w:cs="Arial"/>
-          <w:color w:val="000000"/>
-          <w:sz w:val="22"/>
-          <w:szCs w:val="22"/>
-          <w:lang w:val="en-GB"/>
-        </w:rPr>
-        <w:t xml:space="preserve"> That lead to situation where I could focus on my tasks and felt overwhelmed by whole situation.</w:t>
-      </w:r>
-      <w:r>
-        <w:rPr>
-          <w:rFonts w:ascii="Arial" w:eastAsia="Arial" w:hAnsi="Arial" w:cs="Arial"/>
-          <w:color w:val="000000"/>
-          <w:sz w:val="22"/>
-          <w:szCs w:val="22"/>
-          <w:lang w:val="en-GB"/>
-        </w:rPr>
-        <w:t xml:space="preserve"> But during this project that changed. Still I could say that I was some kind of leader that had the vision of the product in the mind and was distributing tasks. But now, my groupmates become more independent and </w:t>
-      </w:r>
-      <w:r>
-        <w:rPr>
-          <w:rFonts w:ascii="Arial" w:eastAsia="Arial" w:hAnsi="Arial" w:cs="Arial"/>
-          <w:color w:val="000000"/>
-          <w:sz w:val="22"/>
-          <w:szCs w:val="22"/>
-          <w:lang w:val="en-GB"/>
-        </w:rPr>
-        <w:t>they didn’t need such big help from me. Decisions have been made together and we ware discussing every change made in project. It is much better approach.</w:t>
-      </w:r>
-    </w:p>
-    <w:p>
-      <w:pPr>
-        <w:pStyle w:val="NormalnyWeb"/>
-        <w:spacing w:before="0" w:beforeAutospacing="0" w:after="0" w:afterAutospacing="0" w:line="360" w:lineRule="auto"/>
-        <w:ind w:firstLine="567"/>
-        <w:jc w:val="both"/>
-        <w:rPr>
-          <w:rFonts w:ascii="Arial" w:eastAsia="Arial" w:hAnsi="Arial" w:cs="Arial"/>
-          <w:color w:val="000000"/>
-          <w:sz w:val="22"/>
-          <w:szCs w:val="22"/>
-          <w:lang w:val="en-GB"/>
-        </w:rPr>
-      </w:pPr>
-      <w:r>
-        <w:rPr>
-          <w:rFonts w:ascii="Arial" w:eastAsia="Arial" w:hAnsi="Arial" w:cs="Arial"/>
-          <w:color w:val="000000"/>
-          <w:sz w:val="22"/>
-          <w:szCs w:val="22"/>
-          <w:lang w:val="en-GB"/>
-        </w:rPr>
-        <w:t>In conclusion, I am very satisfied from the outcome of this project. We have learnt a lot, in the term of the technical skills along with project management techniques and work methodologies.</w:t>
-      </w:r>
-    </w:p>
-    <w:p/>
-    <w:p>
-      <w:pPr>
-        <w:pStyle w:val="Obsah2"/>
-      </w:pPr>
-      <w:bookmarkStart w:id="38" w:name="_y3hpzm939mi9" w:colFirst="0" w:colLast="0"/>
-      <w:bookmarkStart w:id="39" w:name="_Toc516158199"/>
-      <w:bookmarkStart w:id="40" w:name="_Toc532039000"/>
-      <w:bookmarkEnd w:id="38"/>
-      <w:r>
-        <w:lastRenderedPageBreak/>
-        <w:t>Michaela</w:t>
-      </w:r>
-      <w:bookmarkEnd w:id="39"/>
-      <w:bookmarkEnd w:id="40"/>
-    </w:p>
-    <w:p>
-      <w:pPr>
-        <w:ind w:firstLine="567"/>
-        <w:jc w:val="both"/>
-        <w:rPr>
-          <w:color w:val="000000"/>
-        </w:rPr>
-      </w:pPr>
-      <w:r>
-        <w:rPr>
-          <w:color w:val="000000"/>
-        </w:rPr>
-        <w:t xml:space="preserve">This semester project </w:t>
-      </w:r>
-      <w:r>
-        <w:rPr>
-          <w:color w:val="000000"/>
-        </w:rPr>
-        <w:t xml:space="preserve">I </w:t>
-      </w:r>
-      <w:r>
-        <w:rPr>
-          <w:color w:val="000000"/>
-        </w:rPr>
-        <w:t xml:space="preserve">was a scrum master, responsible for organizing the work and meetings. I can say that I enjoyed this position and it motivates me to work harder and stayed focus on project. Before the project has started, I had a vision how I want to prepare scrum meetings and how the scrum documentation should looks like. So </w:t>
-      </w:r>
-      <w:r>
-        <w:rPr>
-          <w:color w:val="000000"/>
-        </w:rPr>
-        <w:t xml:space="preserve">when project has started, we already stated when we want to work and when we are going to have meetings. Thanks to this scheduling, we could see the progress, know what is missing and what is </w:t>
-      </w:r>
-      <w:r>
-        <w:rPr>
-          <w:color w:val="000000"/>
-        </w:rPr>
-        <w:t>done</w:t>
-      </w:r>
-      <w:r>
-        <w:rPr>
-          <w:color w:val="000000"/>
-        </w:rPr>
-        <w:t xml:space="preserve"> or </w:t>
-      </w:r>
-      <w:r>
-        <w:rPr>
-          <w:color w:val="000000"/>
-        </w:rPr>
-        <w:t xml:space="preserve">ahead. Most of the time, specially on project period we were working </w:t>
-      </w:r>
-      <w:r>
-        <w:rPr>
-          <w:color w:val="000000"/>
-        </w:rPr>
-        <w:t>i</w:t>
-      </w:r>
-      <w:r>
-        <w:rPr>
-          <w:color w:val="000000"/>
-        </w:rPr>
-        <w:t>n</w:t>
-      </w:r>
-      <w:r>
-        <w:rPr>
-          <w:color w:val="000000"/>
-        </w:rPr>
-        <w:t xml:space="preserve"> one</w:t>
-      </w:r>
-      <w:r>
-        <w:rPr>
-          <w:color w:val="000000"/>
-        </w:rPr>
-        <w:t xml:space="preserve"> place. In one way, it was </w:t>
-      </w:r>
-      <w:r>
-        <w:rPr>
-          <w:color w:val="000000"/>
-        </w:rPr>
-        <w:t>easier</w:t>
-      </w:r>
-      <w:r>
-        <w:rPr>
-          <w:color w:val="000000"/>
-        </w:rPr>
-        <w:t xml:space="preserve"> to help each</w:t>
-      </w:r>
-      <w:r>
-        <w:rPr>
-          <w:color w:val="000000"/>
-        </w:rPr>
-        <w:t xml:space="preserve"> other</w:t>
-      </w:r>
-      <w:r>
-        <w:rPr>
-          <w:color w:val="000000"/>
-        </w:rPr>
-        <w:t>,</w:t>
-      </w:r>
-      <w:r>
-        <w:rPr>
-          <w:color w:val="000000"/>
-        </w:rPr>
-        <w:t xml:space="preserve"> but on the other hand it made me feel over helmed, </w:t>
-      </w:r>
-      <w:r>
-        <w:rPr>
-          <w:color w:val="000000"/>
-        </w:rPr>
-        <w:t>especially</w:t>
-      </w:r>
-      <w:r>
-        <w:rPr>
-          <w:color w:val="000000"/>
-        </w:rPr>
-        <w:t xml:space="preserve"> when we were working more than 6-8 hours </w:t>
-      </w:r>
-      <w:r>
-        <w:rPr>
-          <w:color w:val="000000"/>
-        </w:rPr>
-        <w:t xml:space="preserve">together </w:t>
-      </w:r>
-      <w:r>
-        <w:rPr>
-          <w:color w:val="000000"/>
-        </w:rPr>
-        <w:t xml:space="preserve">each day. </w:t>
-      </w:r>
-      <w:r>
-        <w:rPr>
-          <w:color w:val="000000"/>
-        </w:rPr>
-        <w:t>I would prefer to have some days when I c</w:t>
-      </w:r>
-      <w:r>
-        <w:rPr>
-          <w:color w:val="000000"/>
-        </w:rPr>
-        <w:t>ould</w:t>
-      </w:r>
-      <w:r>
-        <w:rPr>
-          <w:color w:val="000000"/>
-        </w:rPr>
-        <w:t xml:space="preserve"> work alone. </w:t>
-      </w:r>
-    </w:p>
-    <w:p>
-      <w:pPr>
-        <w:ind w:firstLine="567"/>
-        <w:jc w:val="both"/>
-        <w:rPr>
-          <w:color w:val="000000"/>
-        </w:rPr>
-      </w:pPr>
-      <w:r>
-        <w:rPr>
-          <w:color w:val="000000"/>
-        </w:rPr>
-        <w:t xml:space="preserve">On this project we were </w:t>
-      </w:r>
-      <w:r>
-        <w:rPr>
-          <w:color w:val="000000"/>
-        </w:rPr>
-        <w:t>five</w:t>
-      </w:r>
-      <w:r>
-        <w:rPr>
-          <w:color w:val="000000"/>
-        </w:rPr>
-        <w:t xml:space="preserve"> people working on tasks, therefore it wasn’t easy to divide</w:t>
-      </w:r>
-      <w:r>
-        <w:rPr>
-          <w:color w:val="000000"/>
-        </w:rPr>
-        <w:t xml:space="preserve"> the</w:t>
-      </w:r>
-      <w:r>
-        <w:rPr>
-          <w:color w:val="000000"/>
-        </w:rPr>
-        <w:t xml:space="preserve"> work. During the project we noticed that tasks were unbalanced and some of us had too much to catch up with. Then we assigned another</w:t>
-      </w:r>
-      <w:r>
-        <w:rPr>
-          <w:color w:val="000000"/>
-        </w:rPr>
-        <w:t xml:space="preserve"> person</w:t>
-      </w:r>
-      <w:r>
-        <w:rPr>
-          <w:color w:val="000000"/>
-        </w:rPr>
-        <w:t xml:space="preserve"> to it</w:t>
-      </w:r>
-      <w:r>
-        <w:rPr>
-          <w:color w:val="000000"/>
-        </w:rPr>
-        <w:t>, but in case of services it wasn’t needed cause so many people have done it too fast and then they were waiting half</w:t>
-      </w:r>
-      <w:r>
-        <w:rPr>
-          <w:color w:val="000000"/>
-        </w:rPr>
-        <w:t xml:space="preserve"> of</w:t>
-      </w:r>
-      <w:r>
-        <w:rPr>
-          <w:color w:val="000000"/>
-        </w:rPr>
-        <w:t xml:space="preserve"> sprint for new tasks. I think that maximum four people should be assign to this project</w:t>
-      </w:r>
-      <w:r>
-        <w:rPr>
-          <w:color w:val="000000"/>
-        </w:rPr>
-        <w:t>.</w:t>
-      </w:r>
-      <w:r>
-        <w:rPr>
-          <w:color w:val="000000"/>
-        </w:rPr>
-        <w:t xml:space="preserve"> </w:t>
-      </w:r>
-      <w:r>
-        <w:rPr>
-          <w:color w:val="000000"/>
-        </w:rPr>
-        <w:t>A</w:t>
-      </w:r>
-      <w:r>
-        <w:rPr>
-          <w:color w:val="000000"/>
-        </w:rPr>
-        <w:t xml:space="preserve">lso next semester I would prefer to be in smaller group to have more tasks to do. </w:t>
-      </w:r>
-    </w:p>
-    <w:p>
-      <w:pPr>
-        <w:pStyle w:val="Obsah2"/>
-      </w:pPr>
-      <w:bookmarkStart w:id="41" w:name="_Toc516158200"/>
-      <w:bookmarkStart w:id="42" w:name="_Toc532039001"/>
-      <w:r>
-        <w:t>Matej</w:t>
-      </w:r>
-      <w:bookmarkEnd w:id="41"/>
-      <w:bookmarkEnd w:id="42"/>
-    </w:p>
-    <w:p>
-      <w:pPr>
-        <w:pStyle w:val="NormalnyWeb"/>
-        <w:spacing w:before="0" w:beforeAutospacing="0" w:after="0" w:afterAutospacing="0" w:line="360" w:lineRule="auto"/>
-        <w:ind w:firstLine="567"/>
-        <w:jc w:val="both"/>
-        <w:rPr>
-          <w:rFonts w:ascii="Arial" w:hAnsi="Arial" w:cs="Arial"/>
-          <w:color w:val="000000"/>
-          <w:sz w:val="22"/>
-          <w:szCs w:val="22"/>
-          <w:lang w:val="en-US"/>
-        </w:rPr>
-      </w:pPr>
-      <w:r>
-        <w:rPr>
-          <w:rFonts w:ascii="Arial" w:hAnsi="Arial" w:cs="Arial"/>
-          <w:color w:val="000000"/>
-          <w:sz w:val="22"/>
-          <w:szCs w:val="22"/>
-          <w:lang w:val="en-US"/>
-        </w:rPr>
-        <w:t>At the beginning of the semester, I had not any clear vision of how our project will look like, how it will be structured and mainly I was afraid of the scope as it was supposed to be a distributed system. Nevertheless, sprint by sprint, everything started</w:t>
-      </w:r>
-      <w:r>
-        <w:rPr>
-          <w:rFonts w:ascii="Arial" w:hAnsi="Arial" w:cs="Arial"/>
-          <w:color w:val="000000"/>
-          <w:sz w:val="22"/>
-          <w:szCs w:val="22"/>
-          <w:lang w:val="en-US"/>
-        </w:rPr>
-        <w:t xml:space="preserve"> to make sense. </w:t>
-      </w:r>
-    </w:p>
-    <w:p>
-      <w:pPr>
-        <w:pStyle w:val="NormalnyWeb"/>
-        <w:spacing w:before="0" w:beforeAutospacing="0" w:after="0" w:afterAutospacing="0" w:line="360" w:lineRule="auto"/>
-        <w:ind w:firstLine="567"/>
-        <w:jc w:val="both"/>
-        <w:rPr>
-          <w:rFonts w:ascii="Arial" w:hAnsi="Arial" w:cs="Arial"/>
-          <w:color w:val="000000"/>
-          <w:sz w:val="22"/>
-          <w:szCs w:val="22"/>
-          <w:lang w:val="en-US"/>
-        </w:rPr>
-      </w:pPr>
-      <w:r>
-        <w:rPr>
-          <w:rFonts w:ascii="Arial" w:hAnsi="Arial" w:cs="Arial"/>
-          <w:color w:val="000000"/>
-          <w:sz w:val="22"/>
-          <w:szCs w:val="22"/>
-          <w:lang w:val="en-US"/>
-        </w:rPr>
-        <w:t xml:space="preserve">In the project beginnings we decided to make a website in React as a 1st tier component. The reason to do it in React was that one of my groupmates had already some experience with it. However, this decision was a crucial one for whole project, as later we found out </w:t>
-      </w:r>
-      <w:r>
-        <w:rPr>
-          <w:rFonts w:ascii="Arial" w:hAnsi="Arial" w:cs="Arial"/>
-          <w:color w:val="000000"/>
-          <w:sz w:val="22"/>
-          <w:szCs w:val="22"/>
-          <w:lang w:val="en-US"/>
-        </w:rPr>
-        <w:t xml:space="preserve">that </w:t>
-      </w:r>
-      <w:r>
-        <w:rPr>
-          <w:rFonts w:ascii="Arial" w:hAnsi="Arial" w:cs="Arial"/>
-          <w:color w:val="000000"/>
-          <w:sz w:val="22"/>
-          <w:szCs w:val="22"/>
-          <w:lang w:val="en-US"/>
-        </w:rPr>
-        <w:t>one person cannot handle whole 1st-tier on his own, so we were “forced” to redesign our group organization by assigning another person to work on the website. In my opinion this solution helped and showed me that we should focus more on the work organiza</w:t>
-      </w:r>
-      <w:r>
-        <w:rPr>
-          <w:rFonts w:ascii="Arial" w:hAnsi="Arial" w:cs="Arial"/>
-          <w:color w:val="000000"/>
-          <w:sz w:val="22"/>
-          <w:szCs w:val="22"/>
-          <w:lang w:val="en-US"/>
-        </w:rPr>
-        <w:t>tion in the future projects.</w:t>
-      </w:r>
-    </w:p>
-    <w:p>
-      <w:pPr>
-        <w:pStyle w:val="NormalnyWeb"/>
-        <w:spacing w:before="0" w:beforeAutospacing="0" w:after="0" w:afterAutospacing="0" w:line="360" w:lineRule="auto"/>
-        <w:ind w:firstLine="567"/>
-        <w:jc w:val="both"/>
-        <w:rPr>
-          <w:rFonts w:ascii="Arial" w:hAnsi="Arial" w:cs="Arial"/>
-          <w:color w:val="000000"/>
-          <w:sz w:val="22"/>
-          <w:szCs w:val="22"/>
-          <w:lang w:val="en-US"/>
-        </w:rPr>
-      </w:pPr>
-      <w:r>
-        <w:rPr>
-          <w:rFonts w:ascii="Arial" w:hAnsi="Arial" w:cs="Arial"/>
-          <w:color w:val="000000"/>
-          <w:sz w:val="22"/>
-          <w:szCs w:val="22"/>
-          <w:lang w:val="en-US"/>
-        </w:rPr>
-        <w:lastRenderedPageBreak/>
-        <w:t>I saw an important point during our project development when we introduced structure patter</w:t>
-      </w:r>
-      <w:r>
-        <w:rPr>
-          <w:rFonts w:ascii="Arial" w:hAnsi="Arial" w:cs="Arial"/>
-          <w:color w:val="000000"/>
-          <w:sz w:val="22"/>
-          <w:szCs w:val="22"/>
-          <w:lang w:val="en-US"/>
-        </w:rPr>
-        <w:t>n</w:t>
-      </w:r>
-      <w:r>
-        <w:rPr>
-          <w:rFonts w:ascii="Arial" w:hAnsi="Arial" w:cs="Arial"/>
-          <w:color w:val="000000"/>
-          <w:sz w:val="22"/>
-          <w:szCs w:val="22"/>
-          <w:lang w:val="en-US"/>
-        </w:rPr>
-        <w:t>s to our components, like for example repository pattern was used in our 3rd tier component. After that, the implementation of new functionalities was straightforward without any doubt. The same happened also in 2nd tier components were we used Spring for Java services and Web API for C#. So in gene</w:t>
-      </w:r>
-      <w:r>
-        <w:rPr>
-          <w:rFonts w:ascii="Arial" w:hAnsi="Arial" w:cs="Arial"/>
-          <w:color w:val="000000"/>
-          <w:sz w:val="22"/>
-          <w:szCs w:val="22"/>
-          <w:lang w:val="en-US"/>
-        </w:rPr>
-        <w:t>ral, everything started to work.</w:t>
-      </w:r>
-      <w:r>
-        <w:rPr>
-          <w:rFonts w:ascii="Arial" w:hAnsi="Arial" w:cs="Arial"/>
-          <w:color w:val="000000"/>
-          <w:sz w:val="22"/>
-          <w:szCs w:val="22"/>
-          <w:lang w:val="en-US"/>
-        </w:rPr>
-        <w:t xml:space="preserve"> </w:t>
-      </w:r>
-      <w:r>
-        <w:rPr>
-          <w:rFonts w:ascii="Arial" w:hAnsi="Arial" w:cs="Arial"/>
-          <w:color w:val="000000"/>
-          <w:sz w:val="22"/>
-          <w:szCs w:val="22"/>
-          <w:lang w:val="en-US"/>
-        </w:rPr>
-        <w:t>This made me feel</w:t>
-      </w:r>
-      <w:r>
-        <w:rPr>
-          <w:rFonts w:ascii="Arial" w:hAnsi="Arial" w:cs="Arial"/>
-          <w:color w:val="000000"/>
-          <w:sz w:val="22"/>
-          <w:szCs w:val="22"/>
-          <w:lang w:val="en-US"/>
-        </w:rPr>
-        <w:t xml:space="preserve"> positive and kind of relaxed for the r</w:t>
-      </w:r>
-      <w:r>
-        <w:rPr>
-          <w:rFonts w:ascii="Arial" w:hAnsi="Arial" w:cs="Arial"/>
-          <w:color w:val="000000"/>
-          <w:sz w:val="22"/>
-          <w:szCs w:val="22"/>
-          <w:lang w:val="en-US"/>
-        </w:rPr>
-        <w:t>est of the project development.</w:t>
-      </w:r>
-    </w:p>
-    <w:p>
-      <w:pPr>
-        <w:pStyle w:val="NormalnyWeb"/>
-        <w:spacing w:before="0" w:beforeAutospacing="0" w:after="0" w:afterAutospacing="0" w:line="360" w:lineRule="auto"/>
-        <w:ind w:firstLine="567"/>
-        <w:jc w:val="both"/>
-        <w:rPr>
-          <w:rFonts w:ascii="Arial" w:hAnsi="Arial" w:cs="Arial"/>
-          <w:color w:val="000000"/>
-          <w:sz w:val="22"/>
-          <w:szCs w:val="22"/>
-          <w:lang w:val="en-US"/>
-        </w:rPr>
-      </w:pPr>
-      <w:r>
-        <w:rPr>
-          <w:rFonts w:ascii="Arial" w:hAnsi="Arial" w:cs="Arial"/>
-          <w:color w:val="000000"/>
-          <w:sz w:val="22"/>
-          <w:szCs w:val="22"/>
-          <w:lang w:val="en-US"/>
-        </w:rPr>
-        <w:t xml:space="preserve">Another thing that helped us a </w:t>
-      </w:r>
-      <w:r>
-        <w:rPr>
-          <w:rFonts w:ascii="Arial" w:hAnsi="Arial" w:cs="Arial"/>
-          <w:color w:val="000000"/>
-          <w:sz w:val="22"/>
-          <w:szCs w:val="22"/>
-          <w:lang w:val="en-US"/>
-        </w:rPr>
-        <w:t>lot and I cannot imagine work</w:t>
-      </w:r>
-      <w:r>
-        <w:rPr>
-          <w:rFonts w:ascii="Arial" w:hAnsi="Arial" w:cs="Arial"/>
-          <w:color w:val="000000"/>
-          <w:sz w:val="22"/>
-          <w:szCs w:val="22"/>
-          <w:lang w:val="en-US"/>
-        </w:rPr>
-        <w:t xml:space="preserve"> on project without it is a version control – Git. Moreover, Scrum </w:t>
-      </w:r>
-      <w:r>
-        <w:rPr>
-          <w:rFonts w:ascii="Arial" w:hAnsi="Arial" w:cs="Arial"/>
-          <w:color w:val="000000"/>
-          <w:sz w:val="22"/>
-          <w:szCs w:val="22"/>
-          <w:lang w:val="en-US"/>
-        </w:rPr>
-        <w:t>methodology and Unified P</w:t>
-      </w:r>
-      <w:r>
-        <w:rPr>
-          <w:rFonts w:ascii="Arial" w:hAnsi="Arial" w:cs="Arial"/>
-          <w:color w:val="000000"/>
-          <w:sz w:val="22"/>
-          <w:szCs w:val="22"/>
-          <w:lang w:val="en-US"/>
-        </w:rPr>
-        <w:t xml:space="preserve">rocesses played </w:t>
-      </w:r>
-      <w:r>
-        <w:rPr>
-          <w:rFonts w:ascii="Arial" w:hAnsi="Arial" w:cs="Arial"/>
-          <w:color w:val="000000"/>
-          <w:sz w:val="22"/>
-          <w:szCs w:val="22"/>
-          <w:lang w:val="en-US"/>
-        </w:rPr>
-        <w:t xml:space="preserve">an </w:t>
-      </w:r>
-      <w:r>
-        <w:rPr>
-          <w:rFonts w:ascii="Arial" w:hAnsi="Arial" w:cs="Arial"/>
-          <w:color w:val="000000"/>
-          <w:sz w:val="22"/>
-          <w:szCs w:val="22"/>
-          <w:lang w:val="en-US"/>
-        </w:rPr>
-        <w:t>important role in our SEP3</w:t>
-      </w:r>
-      <w:r>
-        <w:rPr>
-          <w:rFonts w:ascii="Arial" w:hAnsi="Arial" w:cs="Arial"/>
-          <w:color w:val="000000"/>
-          <w:sz w:val="22"/>
-          <w:szCs w:val="22"/>
-          <w:lang w:val="en-US"/>
-        </w:rPr>
-        <w:t>. Even though</w:t>
-      </w:r>
-      <w:r>
-        <w:rPr>
-          <w:rFonts w:ascii="Arial" w:hAnsi="Arial" w:cs="Arial"/>
-          <w:color w:val="000000"/>
-          <w:sz w:val="22"/>
-          <w:szCs w:val="22"/>
-          <w:lang w:val="en-US"/>
-        </w:rPr>
-        <w:t xml:space="preserve"> our group consisted of 5 students, we could very easily manage our project work. Sometimes it was difficult to organize all 5 members and to plan meetings, but in general I thi</w:t>
-      </w:r>
-      <w:r>
-        <w:rPr>
-          <w:rFonts w:ascii="Arial" w:hAnsi="Arial" w:cs="Arial"/>
-          <w:color w:val="000000"/>
-          <w:sz w:val="22"/>
-          <w:szCs w:val="22"/>
-          <w:lang w:val="en-US"/>
-        </w:rPr>
-        <w:t>nk we found a way how to do it.</w:t>
-      </w:r>
-    </w:p>
-    <w:p>
-      <w:pPr>
-        <w:pStyle w:val="NormalnyWeb"/>
-        <w:spacing w:before="0" w:beforeAutospacing="0" w:after="0" w:afterAutospacing="0" w:line="360" w:lineRule="auto"/>
-        <w:ind w:firstLine="567"/>
-        <w:jc w:val="both"/>
-        <w:rPr>
-          <w:rFonts w:ascii="Arial" w:hAnsi="Arial" w:cs="Arial"/>
-          <w:color w:val="000000"/>
-          <w:sz w:val="22"/>
-          <w:szCs w:val="22"/>
-          <w:lang w:val="en-US"/>
-        </w:rPr>
-      </w:pPr>
-      <w:r>
-        <w:rPr>
-          <w:rFonts w:ascii="Arial" w:hAnsi="Arial" w:cs="Arial"/>
-          <w:color w:val="000000"/>
-          <w:sz w:val="22"/>
-          <w:szCs w:val="22"/>
-          <w:lang w:val="en-US"/>
-        </w:rPr>
-        <w:t xml:space="preserve">To sum up, this was already third semester project and I can say that each semester I feel more and more comfortable in </w:t>
-      </w:r>
-      <w:r>
-        <w:rPr>
-          <w:rFonts w:ascii="Arial" w:hAnsi="Arial" w:cs="Arial"/>
-          <w:color w:val="000000"/>
-          <w:sz w:val="22"/>
-          <w:szCs w:val="22"/>
-          <w:lang w:val="en-US"/>
-        </w:rPr>
-        <w:t xml:space="preserve">developing software projects and mostly in </w:t>
-      </w:r>
-      <w:r>
-        <w:rPr>
-          <w:rFonts w:ascii="Arial" w:hAnsi="Arial" w:cs="Arial"/>
-          <w:color w:val="000000"/>
-          <w:sz w:val="22"/>
-          <w:szCs w:val="22"/>
-          <w:lang w:val="en-US"/>
-        </w:rPr>
-        <w:t xml:space="preserve">working in the group. This is also thanks to the serious approach of each of us and </w:t>
-      </w:r>
-      <w:r>
-        <w:rPr>
-          <w:rFonts w:ascii="Arial" w:hAnsi="Arial" w:cs="Arial"/>
-          <w:color w:val="000000"/>
-          <w:sz w:val="22"/>
-          <w:szCs w:val="22"/>
-          <w:lang w:val="en-US"/>
-        </w:rPr>
-        <w:t>to the thing</w:t>
-      </w:r>
-      <w:r>
-        <w:rPr>
-          <w:rFonts w:ascii="Arial" w:hAnsi="Arial" w:cs="Arial"/>
-          <w:color w:val="000000"/>
-          <w:sz w:val="22"/>
-          <w:szCs w:val="22"/>
-          <w:lang w:val="en-US"/>
-        </w:rPr>
-        <w:t xml:space="preserve"> that we share the same goal. To my mind the outcome of this project is positive and I need to gi</w:t>
-      </w:r>
-      <w:r>
-        <w:rPr>
-          <w:rFonts w:ascii="Arial" w:hAnsi="Arial" w:cs="Arial"/>
-          <w:color w:val="000000"/>
-          <w:sz w:val="22"/>
-          <w:szCs w:val="22"/>
-          <w:lang w:val="en-US"/>
-        </w:rPr>
-        <w:t>ve thanks to all my groupmates for perfect cooperation.</w:t>
-      </w:r>
-    </w:p>
-    <w:p>
-      <w:pPr>
-        <w:pStyle w:val="Obsah2"/>
-      </w:pPr>
-      <w:bookmarkStart w:id="43" w:name="_Toc516158201"/>
-      <w:bookmarkStart w:id="44" w:name="_Toc532039002"/>
-      <w:r>
-        <w:t>Daniela</w:t>
-      </w:r>
-      <w:bookmarkEnd w:id="43"/>
-      <w:bookmarkEnd w:id="44"/>
-      <w:r>
-        <w:br/>
-      </w:r>
-    </w:p>
-    <w:p>
-      <w:pPr>
-        <w:pStyle w:val="Obsah2"/>
-      </w:pPr>
-      <w:proofErr w:type="spellStart"/>
-      <w:r>
-        <w:t>Michał</w:t>
-      </w:r>
-      <w:proofErr w:type="spellEnd"/>
-      <w:r>
-        <w:t xml:space="preserve"> </w:t>
-      </w:r>
-      <w:proofErr w:type="spellStart"/>
-      <w:r>
-        <w:t>Ciebień</w:t>
-      </w:r>
-      <w:proofErr w:type="spellEnd"/>
-    </w:p>
-    <w:p>
-      <w:pPr>
-        <w:ind w:firstLine="567"/>
-        <w:jc w:val="both"/>
-        <w:rPr>
-          <w:lang w:val="en-US"/>
-        </w:rPr>
-      </w:pPr>
-      <w:bookmarkStart w:id="45" w:name="_Hlk532896188"/>
-      <w:r>
-        <w:rPr>
-          <w:lang w:val="en-US"/>
-        </w:rPr>
-        <w:t xml:space="preserve">The project is coming to an end and this is my personal reflection about the process of building the system. The group was working extremely well together since very beginning. </w:t>
-      </w:r>
-      <w:bookmarkEnd w:id="45"/>
-      <w:r>
-        <w:rPr>
-          <w:lang w:val="en-US"/>
-        </w:rPr>
-        <w:t xml:space="preserve">This I believe is partly because the same team was working together before I joined it this semester. The meetings were punctual, the internal communication in the group was also very good. There is really very little things I can say were done poorly in this group. I very much enjoyed also the fact that the team decided to use a lot of cutting-edge technologies in the project which allowed us to learn field-relevant tools like Hibernate, Spring, React. All of these I am sure will come in handy in our future professional life. The thing that shocked me the most was that you don’t need to spend hours working in the same room with your team – but it can also be done remotely, with everyone assigned tasks and working on their own things, </w:t>
-      </w:r>
-      <w:r>
-        <w:rPr>
-          <w:lang w:val="en-US"/>
-        </w:rPr>
-        <w:lastRenderedPageBreak/>
-        <w:t>which in the end are merged and can end up in working software. What I also like is that the productivity of the team was at very high level. Each time the team met, everyone has done tremendous work – which also ensured we had more time and power to fix errors and bugs. One of the things that bothered me though was how much emphasis was put in the beginning on the analysis part. I am not a fan of this heavy analysis-first approach and I would rather be working in a little more UP-like framework. In the end though – early analysis provided a good structure for the project – which for system that have to be built in 2 months abstracted a lot of complexity from us.</w:t>
-      </w:r>
-    </w:p>
-    <w:p>
-      <w:pPr>
-        <w:ind w:firstLine="567"/>
-        <w:jc w:val="both"/>
-        <w:rPr>
-          <w:b/>
-          <w:sz w:val="28"/>
-          <w:szCs w:val="28"/>
-        </w:rPr>
-      </w:pPr>
-      <w:r>
-        <w:rPr>
-          <w:lang w:val="en-US"/>
-        </w:rPr>
-        <w:t>To conclude I am very happy about how the process of building the system was done.</w:t>
-      </w:r>
-      <w:r>
-        <w:br w:type="page"/>
-      </w:r>
-    </w:p>
-    <w:p>
-      <w:pPr>
-        <w:pStyle w:val="Obsah1"/>
-      </w:pPr>
-      <w:bookmarkStart w:id="46" w:name="_Toc516158202"/>
-      <w:bookmarkStart w:id="47" w:name="_Toc532039003"/>
-      <w:r>
-        <w:lastRenderedPageBreak/>
-        <w:t>Conclusion</w:t>
-      </w:r>
-      <w:bookmarkEnd w:id="46"/>
-      <w:bookmarkEnd w:id="47"/>
-    </w:p>
-    <w:p>
-      <w:pPr>
-        <w:ind w:firstLine="567"/>
-        <w:jc w:val="both"/>
-      </w:pPr>
-      <w:r>
-        <w:t xml:space="preserve">The overall outcome of the process can be stated as positive. Our group did not encounter many problems and those that were encountered did not have a big influence on us. </w:t>
-      </w:r>
-      <w:r>
-        <w:t>Moreover, we did not have any conflicts and the group was working well.</w:t>
-      </w:r>
-      <w:r>
-        <w:t xml:space="preserve"> We learned a lot during SEP3, not only more in depth about the technologies learned during classes, but also about new technologies, like React, Spring framework, etc. and also about ourselves. We learned through working together and being responsible, trusting each other and communicating clearly to each other. Each semester we are becoming better in group work and through it also leaning about our roles in a team. We also learned about ourselves by taking the 16personalities test. We also understood SCRUM even better and we still appreciate this approach. We improved in </w:t>
-      </w:r>
-      <w:r>
-        <w:t xml:space="preserve">formulating the tasks and choosing the amount of them and in the beginning of the semester we were completing all of them on time, what has never happened to us before. </w:t>
-      </w:r>
-      <w:r>
-        <w:br w:type="page"/>
-      </w:r>
-      <w:bookmarkStart w:id="48" w:name="_GoBack"/>
-      <w:bookmarkEnd w:id="48"/>
-    </w:p>
-    <w:p>
-      <w:pPr>
-        <w:pStyle w:val="Obsah1"/>
-      </w:pPr>
-      <w:bookmarkStart w:id="49" w:name="_Toc516158203"/>
-      <w:bookmarkStart w:id="50" w:name="_Toc532039004"/>
-      <w:r>
-        <w:lastRenderedPageBreak/>
-        <w:t>References</w:t>
-      </w:r>
-      <w:bookmarkEnd w:id="49"/>
-      <w:bookmarkEnd w:id="50"/>
-    </w:p>
-    <w:p>
-      <w:r>
-        <w:t xml:space="preserve">Hofstede Insights, 2017. COMPARE COUNTRIES. [online], </w:t>
-      </w:r>
-    </w:p>
-    <w:p>
-      <w:r>
-        <w:t xml:space="preserve">Available at: https://www.hofstede-insights.com/product/compare-countries/ </w:t>
-      </w:r>
-    </w:p>
-    <w:p/>
-    <w:p>
-      <w:proofErr w:type="spellStart"/>
-      <w:r>
-        <w:t>Studynet</w:t>
-      </w:r>
-      <w:proofErr w:type="spellEnd"/>
-      <w:r>
-        <w:t xml:space="preserve">, 2017. The Team Role Inventory Test. [online], </w:t>
-      </w:r>
-    </w:p>
-    <w:p>
-      <w:r>
-        <w:t>Available at: https://studienet.via.dk/Class/IT-CSE1V-A17/_layouts/15/WopiFrame.aspx?sourcedoc=/Class/IT-CSE1V-A17/Session%20Material/Belbin%20Team-roles.xls&amp;action=default</w:t>
-      </w:r>
-    </w:p>
-    <w:p/>
-    <w:p>
-      <w:r>
-        <w:t xml:space="preserve">Belbin, 2012. BELBIN. [online], </w:t>
-      </w:r>
-    </w:p>
-    <w:p>
-      <w:r>
-        <w:t>Available</w:t>
-      </w:r>
-      <w:r>
-        <w:t xml:space="preserve"> at: https://studienet.via.dk/Class/IT-CSE1V-A17/Session%20Material/Belbin%20reading%20material.pdf</w:t>
-      </w:r>
+      </w:pPr>
     </w:p>
     <w:p>
       <w:pPr>
@@ -7902,16 +8162,13 @@
         </w:pBdr>
         <w:jc w:val="both"/>
         <w:sectPr>
-          <w:footerReference w:type="default" r:id="rId14"/>
+          <w:footerReference w:type="default" r:id="rId16"/>
           <w:pgSz w:w="11906" w:h="16838"/>
           <w:pgMar w:top="1134" w:right="1701" w:bottom="1701" w:left="1701" w:header="708" w:footer="708" w:gutter="0"/>
           <w:pgNumType w:start="2"/>
           <w:cols w:space="708"/>
         </w:sectPr>
       </w:pPr>
-      <w:r>
-        <w:br w:type="page"/>
-      </w:r>
     </w:p>
     <w:p>
       <w:pPr>
@@ -7929,7 +8186,6 @@
           <w:sz w:val="32"/>
           <w:szCs w:val="32"/>
         </w:rPr>
-        <w:lastRenderedPageBreak/>
         <w:t>Appendices</w:t>
       </w:r>
     </w:p>
@@ -8002,7 +8258,7 @@
       </w:pPr>
     </w:p>
     <w:sectPr>
-      <w:footerReference w:type="default" r:id="rId15"/>
+      <w:footerReference w:type="default" r:id="rId17"/>
       <w:type w:val="continuous"/>
       <w:pgSz w:w="11906" w:h="16838"/>
       <w:pgMar w:top="1134" w:right="1701" w:bottom="1701" w:left="1701" w:header="708" w:footer="708" w:gutter="0"/>
@@ -10137,6 +10393,18 @@
       <w:sz w:val="24"/>
     </w:rPr>
   </w:style>
+  <w:style w:type="character" w:styleId="Nierozpoznanawzmianka">
+    <w:name w:val="Unresolved Mention"/>
+    <w:basedOn w:val="Domylnaczcionkaakapitu"/>
+    <w:uiPriority w:val="99"/>
+    <w:semiHidden/>
+    <w:unhideWhenUsed/>
+    <w:rsid w:val="007C0B67"/>
+    <w:rPr>
+      <w:color w:val="605E5C"/>
+      <w:shd w:val="clear" w:color="auto" w:fill="E1DFDD"/>
+    </w:rPr>
+  </w:style>
 </w:styles>
 </file>
 
@@ -10465,7 +10733,7 @@
 </file>
 
 <file path=customXml/itemProps1.xml><?xml version="1.0" encoding="utf-8"?>
-<ds:datastoreItem xmlns:ds="http://schemas.openxmlformats.org/officeDocument/2006/customXml" ds:itemID="{702E838C-DF54-4050-9CC4-C4F88645D7B2}">
+<ds:datastoreItem xmlns:ds="http://schemas.openxmlformats.org/officeDocument/2006/customXml" ds:itemID="{C7C37065-65F2-42F1-B3EF-CC5285D44661}">
   <ds:schemaRefs>
     <ds:schemaRef ds:uri="http://schemas.openxmlformats.org/officeDocument/2006/bibliography"/>
   </ds:schemaRefs>

</xml_diff>

<commit_message>
docs again, updated Project Decription
</commit_message>
<xml_diff>
--- a/Docs/Process_Report.docx
+++ b/Docs/Process_Report.docx
@@ -5692,22 +5692,20 @@
       <w:r>
         <w:t xml:space="preserve">it caught up with the schedule. </w:t>
       </w:r>
-      <w:bookmarkStart w:id="29" w:name="_GoBack"/>
+    </w:p>
+    <w:p>
+      <w:pPr>
+        <w:pStyle w:val="Obsah2"/>
+      </w:pPr>
+      <w:bookmarkStart w:id="29" w:name="_9hntydz31o1" w:colFirst="0" w:colLast="0"/>
+      <w:bookmarkStart w:id="30" w:name="_Toc516158195"/>
+      <w:bookmarkStart w:id="31" w:name="_Toc532038996"/>
       <w:bookmarkEnd w:id="29"/>
-    </w:p>
-    <w:p>
-      <w:pPr>
-        <w:pStyle w:val="Obsah2"/>
-      </w:pPr>
-      <w:bookmarkStart w:id="30" w:name="_9hntydz31o1" w:colFirst="0" w:colLast="0"/>
-      <w:bookmarkStart w:id="31" w:name="_Toc516158195"/>
-      <w:bookmarkStart w:id="32" w:name="_Toc532038996"/>
+      <w:r>
+        <w:t>Technical tools</w:t>
+      </w:r>
       <w:bookmarkEnd w:id="30"/>
-      <w:r>
-        <w:t>Technical tools</w:t>
-      </w:r>
       <w:bookmarkEnd w:id="31"/>
-      <w:bookmarkEnd w:id="32"/>
     </w:p>
     <w:p>
       <w:pPr>
@@ -5811,13 +5809,13 @@
       <w:pPr>
         <w:pStyle w:val="Obsah2"/>
       </w:pPr>
-      <w:bookmarkStart w:id="33" w:name="_Toc516158196"/>
-      <w:bookmarkStart w:id="34" w:name="_Toc532038997"/>
+      <w:bookmarkStart w:id="32" w:name="_Toc516158196"/>
+      <w:bookmarkStart w:id="33" w:name="_Toc532038997"/>
       <w:r>
         <w:t>List of tasks and responsibilities</w:t>
       </w:r>
+      <w:bookmarkEnd w:id="32"/>
       <w:bookmarkEnd w:id="33"/>
-      <w:bookmarkEnd w:id="34"/>
     </w:p>
     <w:p>
       <w:pPr>
@@ -6915,27 +6913,27 @@
       <w:pPr>
         <w:pStyle w:val="Obsah1"/>
       </w:pPr>
-      <w:bookmarkStart w:id="35" w:name="_Toc516158197"/>
-      <w:bookmarkStart w:id="36" w:name="_Toc532038998"/>
+      <w:bookmarkStart w:id="34" w:name="_Toc516158197"/>
+      <w:bookmarkStart w:id="35" w:name="_Toc532038998"/>
       <w:r>
         <w:lastRenderedPageBreak/>
         <w:t>Personal Reflections</w:t>
       </w:r>
+      <w:bookmarkEnd w:id="34"/>
       <w:bookmarkEnd w:id="35"/>
+    </w:p>
+    <w:p>
+      <w:pPr>
+        <w:pStyle w:val="Obsah2"/>
+      </w:pPr>
+      <w:bookmarkStart w:id="36" w:name="_Toc516158198"/>
+      <w:bookmarkStart w:id="37" w:name="_Toc532038999"/>
+      <w:proofErr w:type="spellStart"/>
+      <w:r>
+        <w:t>Michał</w:t>
+      </w:r>
       <w:bookmarkEnd w:id="36"/>
-    </w:p>
-    <w:p>
-      <w:pPr>
-        <w:pStyle w:val="Obsah2"/>
-      </w:pPr>
-      <w:bookmarkStart w:id="37" w:name="_Toc516158198"/>
-      <w:bookmarkStart w:id="38" w:name="_Toc532038999"/>
-      <w:proofErr w:type="spellStart"/>
-      <w:r>
-        <w:t>Michał</w:t>
-      </w:r>
       <w:bookmarkEnd w:id="37"/>
-      <w:bookmarkEnd w:id="38"/>
       <w:proofErr w:type="spellEnd"/>
       <w:r>
         <w:t xml:space="preserve"> </w:t>
@@ -7111,16 +7109,16 @@
       <w:pPr>
         <w:pStyle w:val="Obsah2"/>
       </w:pPr>
-      <w:bookmarkStart w:id="39" w:name="_y3hpzm939mi9" w:colFirst="0" w:colLast="0"/>
-      <w:bookmarkStart w:id="40" w:name="_Toc516158199"/>
-      <w:bookmarkStart w:id="41" w:name="_Toc532039000"/>
-      <w:bookmarkEnd w:id="39"/>
+      <w:bookmarkStart w:id="38" w:name="_y3hpzm939mi9" w:colFirst="0" w:colLast="0"/>
+      <w:bookmarkStart w:id="39" w:name="_Toc516158199"/>
+      <w:bookmarkStart w:id="40" w:name="_Toc532039000"/>
+      <w:bookmarkEnd w:id="38"/>
       <w:r>
         <w:lastRenderedPageBreak/>
         <w:t>Michaela</w:t>
       </w:r>
+      <w:bookmarkEnd w:id="39"/>
       <w:bookmarkEnd w:id="40"/>
-      <w:bookmarkEnd w:id="41"/>
     </w:p>
     <w:p>
       <w:pPr>
@@ -7366,13 +7364,13 @@
       <w:pPr>
         <w:pStyle w:val="Obsah2"/>
       </w:pPr>
-      <w:bookmarkStart w:id="42" w:name="_Toc516158200"/>
-      <w:bookmarkStart w:id="43" w:name="_Toc532039001"/>
+      <w:bookmarkStart w:id="41" w:name="_Toc516158200"/>
+      <w:bookmarkStart w:id="42" w:name="_Toc532039001"/>
       <w:r>
         <w:t>Matej</w:t>
       </w:r>
+      <w:bookmarkEnd w:id="41"/>
       <w:bookmarkEnd w:id="42"/>
-      <w:bookmarkEnd w:id="43"/>
     </w:p>
     <w:p>
       <w:pPr>
@@ -7754,14 +7752,14 @@
       <w:pPr>
         <w:pStyle w:val="Obsah2"/>
       </w:pPr>
-      <w:bookmarkStart w:id="44" w:name="_Toc516158201"/>
-      <w:bookmarkStart w:id="45" w:name="_Toc532039002"/>
+      <w:bookmarkStart w:id="43" w:name="_Toc516158201"/>
+      <w:bookmarkStart w:id="44" w:name="_Toc532039002"/>
       <w:r>
         <w:lastRenderedPageBreak/>
         <w:t>Daniela</w:t>
       </w:r>
+      <w:bookmarkEnd w:id="43"/>
       <w:bookmarkEnd w:id="44"/>
-      <w:bookmarkEnd w:id="45"/>
     </w:p>
     <w:p>
       <w:pPr>
@@ -7913,22 +7911,22 @@
           <w:lang w:val="en-US"/>
         </w:rPr>
       </w:pPr>
-      <w:bookmarkStart w:id="46" w:name="_Hlk532896188"/>
-      <w:bookmarkStart w:id="47" w:name="_Hlk532915117"/>
+      <w:bookmarkStart w:id="45" w:name="_Hlk532896188"/>
+      <w:bookmarkStart w:id="46" w:name="_Hlk532915117"/>
       <w:r>
         <w:rPr>
           <w:lang w:val="en-US"/>
         </w:rPr>
         <w:t xml:space="preserve">The project is coming to an end and this is my personal reflection about the process of building the system. The group was working extremely well together since very beginning. </w:t>
       </w:r>
+      <w:bookmarkEnd w:id="45"/>
+      <w:r>
+        <w:rPr>
+          <w:lang w:val="en-US"/>
+        </w:rPr>
+        <w:t xml:space="preserve">This I believe is partly because the same team was working together before I joined it this </w:t>
+      </w:r>
       <w:bookmarkEnd w:id="46"/>
-      <w:r>
-        <w:rPr>
-          <w:lang w:val="en-US"/>
-        </w:rPr>
-        <w:t xml:space="preserve">This I believe is partly because the same team was working together before I joined it this </w:t>
-      </w:r>
-      <w:bookmarkEnd w:id="47"/>
       <w:r>
         <w:rPr>
           <w:lang w:val="en-US"/>
@@ -7967,14 +7965,14 @@
       <w:pPr>
         <w:pStyle w:val="Obsah1"/>
       </w:pPr>
-      <w:bookmarkStart w:id="48" w:name="_Toc516158202"/>
-      <w:bookmarkStart w:id="49" w:name="_Toc532039003"/>
+      <w:bookmarkStart w:id="47" w:name="_Toc516158202"/>
+      <w:bookmarkStart w:id="48" w:name="_Toc532039003"/>
       <w:r>
         <w:lastRenderedPageBreak/>
         <w:t>Conclusion</w:t>
       </w:r>
+      <w:bookmarkEnd w:id="47"/>
       <w:bookmarkEnd w:id="48"/>
-      <w:bookmarkEnd w:id="49"/>
     </w:p>
     <w:p>
       <w:pPr>
@@ -7982,7 +7980,15 @@
         <w:jc w:val="both"/>
       </w:pPr>
       <w:r>
-        <w:t xml:space="preserve">The overall outcome of the process can be stated as positive. Our group did not encounter many problems and those that were encountered did not have a big influence on us. Moreover, we did not have any conflicts and the group was working well. We learned a lot during SEP3, not only more in depth about the technologies learned during classes, but also about new technologies, like React, Spring framework, etc. and also about ourselves. We learned through working together and being responsible, trusting each other and communicating clearly to each other. Each semester we are becoming better in group work and through it also leaning about our roles in a team. We also learned about ourselves by taking the 16personalities test. We also understood SCRUM even better and we still appreciate this approach. We improved in </w:t>
+        <w:t xml:space="preserve">The overall outcome of the process can be stated as positive. Our group did not encounter many problems and those that were encountered did not have a big influence on us. Moreover, we did not have any conflicts and the group was working well. We learned a lot during SEP3, not only more in depth about the technologies learned during classes, but also about new technologies, like React, Spring framework, etc. and also about ourselves. We learned through working together and being responsible, trusting each other and communicating clearly to each other. Each semester we are becoming better in group work and through it also leaning about our roles in a team. We also learned about ourselves by taking the 16personalities test. </w:t>
+      </w:r>
+      <w:r>
+        <w:t xml:space="preserve">Moreover, we </w:t>
+      </w:r>
+      <w:bookmarkStart w:id="49" w:name="_GoBack"/>
+      <w:bookmarkEnd w:id="49"/>
+      <w:r>
+        <w:t xml:space="preserve">understood SCRUM even better and we still appreciate this approach. We improved in </w:t>
       </w:r>
       <w:r>
         <w:t xml:space="preserve">formulating the tasks and choosing the amount of them and in the beginning of the semester we were completing all of them on time, what has never happened to us before. </w:t>
@@ -10733,7 +10739,7 @@
 </file>
 
 <file path=customXml/itemProps1.xml><?xml version="1.0" encoding="utf-8"?>
-<ds:datastoreItem xmlns:ds="http://schemas.openxmlformats.org/officeDocument/2006/customXml" ds:itemID="{C7C37065-65F2-42F1-B3EF-CC5285D44661}">
+<ds:datastoreItem xmlns:ds="http://schemas.openxmlformats.org/officeDocument/2006/customXml" ds:itemID="{98962AB3-4356-485F-966D-2BA844EA4E0B}">
   <ds:schemaRefs>
     <ds:schemaRef ds:uri="http://schemas.openxmlformats.org/officeDocument/2006/bibliography"/>
   </ds:schemaRefs>

</xml_diff>

<commit_message>
Process report and its appendices
</commit_message>
<xml_diff>
--- a/Docs/Process_Report.docx
+++ b/Docs/Process_Report.docx
@@ -282,50 +282,27 @@
       </w:pPr>
       <w:r>
         <w:rPr>
-          <w:color w:val="FF0000"/>
           <w:sz w:val="24"/>
           <w:szCs w:val="28"/>
         </w:rPr>
-        <w:t>2</w:t>
-      </w:r>
-      <w:r>
-        <w:rPr>
-          <w:color w:val="FF0000"/>
+        <w:t>19 980</w:t>
+      </w:r>
+      <w:r>
+        <w:rPr>
           <w:sz w:val="24"/>
           <w:szCs w:val="28"/>
         </w:rPr>
-        <w:t>3</w:t>
-      </w:r>
-      <w:r>
-        <w:rPr>
-          <w:color w:val="FF0000"/>
+        <w:t xml:space="preserve"> </w:t>
+      </w:r>
+      <w:r>
+        <w:rPr>
           <w:sz w:val="24"/>
           <w:szCs w:val="28"/>
         </w:rPr>
-        <w:t> </w:t>
-      </w:r>
-      <w:r>
-        <w:rPr>
-          <w:color w:val="FF0000"/>
-          <w:sz w:val="24"/>
-          <w:szCs w:val="28"/>
-        </w:rPr>
-        <w:t>283</w:t>
-      </w:r>
-      <w:r>
-        <w:rPr>
-          <w:sz w:val="24"/>
-          <w:szCs w:val="28"/>
-        </w:rPr>
-        <w:t xml:space="preserve"> </w:t>
-      </w:r>
-      <w:r>
-        <w:rPr>
-          <w:sz w:val="24"/>
-          <w:szCs w:val="28"/>
-        </w:rPr>
         <w:t>characters</w:t>
       </w:r>
+      <w:bookmarkStart w:id="1" w:name="_GoBack"/>
+      <w:bookmarkEnd w:id="1"/>
     </w:p>
     <w:p>
       <w:pPr>
@@ -535,7 +512,7 @@
             <w:noProof/>
             <w:webHidden/>
           </w:rPr>
-          <w:t>4</w:t>
+          <w:t>3</w:t>
         </w:r>
         <w:r>
           <w:rPr>
@@ -621,7 +598,7 @@
             <w:noProof/>
             <w:webHidden/>
           </w:rPr>
-          <w:t>4</w:t>
+          <w:t>3</w:t>
         </w:r>
         <w:r>
           <w:rPr>
@@ -707,7 +684,7 @@
             <w:noProof/>
             <w:webHidden/>
           </w:rPr>
-          <w:t>5</w:t>
+          <w:t>4</w:t>
         </w:r>
         <w:r>
           <w:rPr>
@@ -793,7 +770,7 @@
             <w:noProof/>
             <w:webHidden/>
           </w:rPr>
-          <w:t>5</w:t>
+          <w:t>4</w:t>
         </w:r>
         <w:r>
           <w:rPr>
@@ -879,7 +856,7 @@
             <w:noProof/>
             <w:webHidden/>
           </w:rPr>
-          <w:t>6</w:t>
+          <w:t>5</w:t>
         </w:r>
         <w:r>
           <w:rPr>
@@ -965,7 +942,7 @@
             <w:noProof/>
             <w:webHidden/>
           </w:rPr>
-          <w:t>6</w:t>
+          <w:t>5</w:t>
         </w:r>
         <w:r>
           <w:rPr>
@@ -1051,7 +1028,7 @@
             <w:noProof/>
             <w:webHidden/>
           </w:rPr>
-          <w:t>7</w:t>
+          <w:t>6</w:t>
         </w:r>
         <w:r>
           <w:rPr>
@@ -1137,7 +1114,7 @@
             <w:noProof/>
             <w:webHidden/>
           </w:rPr>
-          <w:t>7</w:t>
+          <w:t>6</w:t>
         </w:r>
         <w:r>
           <w:rPr>
@@ -1223,7 +1200,7 @@
             <w:noProof/>
             <w:webHidden/>
           </w:rPr>
-          <w:t>8</w:t>
+          <w:t>7</w:t>
         </w:r>
         <w:r>
           <w:rPr>
@@ -1309,7 +1286,7 @@
             <w:noProof/>
             <w:webHidden/>
           </w:rPr>
-          <w:t>8</w:t>
+          <w:t>7</w:t>
         </w:r>
         <w:r>
           <w:rPr>
@@ -1395,7 +1372,7 @@
             <w:noProof/>
             <w:webHidden/>
           </w:rPr>
-          <w:t>8</w:t>
+          <w:t>7</w:t>
         </w:r>
         <w:r>
           <w:rPr>
@@ -1481,7 +1458,7 @@
             <w:noProof/>
             <w:webHidden/>
           </w:rPr>
-          <w:t>9</w:t>
+          <w:t>8</w:t>
         </w:r>
         <w:r>
           <w:rPr>
@@ -1567,7 +1544,7 @@
             <w:noProof/>
             <w:webHidden/>
           </w:rPr>
-          <w:t>10</w:t>
+          <w:t>9</w:t>
         </w:r>
         <w:r>
           <w:rPr>
@@ -1653,7 +1630,7 @@
             <w:noProof/>
             <w:webHidden/>
           </w:rPr>
-          <w:t>13</w:t>
+          <w:t>10</w:t>
         </w:r>
         <w:r>
           <w:rPr>
@@ -1739,7 +1716,7 @@
             <w:noProof/>
             <w:webHidden/>
           </w:rPr>
-          <w:t>13</w:t>
+          <w:t>10</w:t>
         </w:r>
         <w:r>
           <w:rPr>
@@ -1825,7 +1802,7 @@
             <w:noProof/>
             <w:webHidden/>
           </w:rPr>
-          <w:t>14</w:t>
+          <w:t>11</w:t>
         </w:r>
         <w:r>
           <w:rPr>
@@ -1911,7 +1888,7 @@
             <w:noProof/>
             <w:webHidden/>
           </w:rPr>
-          <w:t>16</w:t>
+          <w:t>12</w:t>
         </w:r>
         <w:r>
           <w:rPr>
@@ -1997,7 +1974,7 @@
             <w:noProof/>
             <w:webHidden/>
           </w:rPr>
-          <w:t>16</w:t>
+          <w:t>12</w:t>
         </w:r>
         <w:r>
           <w:rPr>
@@ -2083,7 +2060,7 @@
             <w:noProof/>
             <w:webHidden/>
           </w:rPr>
-          <w:t>17</w:t>
+          <w:t>13</w:t>
         </w:r>
         <w:r>
           <w:rPr>
@@ -2169,7 +2146,7 @@
             <w:noProof/>
             <w:webHidden/>
           </w:rPr>
-          <w:t>17</w:t>
+          <w:t>13</w:t>
         </w:r>
         <w:r>
           <w:rPr>
@@ -2255,7 +2232,7 @@
             <w:noProof/>
             <w:webHidden/>
           </w:rPr>
-          <w:t>18</w:t>
+          <w:t>15</w:t>
         </w:r>
         <w:r>
           <w:rPr>
@@ -2341,7 +2318,7 @@
             <w:noProof/>
             <w:webHidden/>
           </w:rPr>
-          <w:t>20</w:t>
+          <w:t>17</w:t>
         </w:r>
         <w:r>
           <w:rPr>
@@ -2427,7 +2404,7 @@
             <w:noProof/>
             <w:webHidden/>
           </w:rPr>
-          <w:t>21</w:t>
+          <w:t>18</w:t>
         </w:r>
         <w:r>
           <w:rPr>
@@ -2468,26 +2445,26 @@
       <w:pPr>
         <w:pStyle w:val="Obsah1"/>
       </w:pPr>
-      <w:bookmarkStart w:id="1" w:name="_Toc516158186"/>
-      <w:bookmarkStart w:id="2" w:name="_Toc532038978"/>
+      <w:bookmarkStart w:id="2" w:name="_Toc516158186"/>
+      <w:bookmarkStart w:id="3" w:name="_Toc532038978"/>
       <w:r>
         <w:lastRenderedPageBreak/>
         <w:t>Group Description</w:t>
       </w:r>
-      <w:bookmarkEnd w:id="1"/>
       <w:bookmarkEnd w:id="2"/>
+      <w:bookmarkEnd w:id="3"/>
     </w:p>
     <w:p>
       <w:pPr>
         <w:pStyle w:val="Obsah2"/>
       </w:pPr>
-      <w:bookmarkStart w:id="3" w:name="_Toc516158187"/>
-      <w:bookmarkStart w:id="4" w:name="_Toc532038979"/>
+      <w:bookmarkStart w:id="4" w:name="_Toc516158187"/>
+      <w:bookmarkStart w:id="5" w:name="_Toc532038979"/>
       <w:r>
         <w:t>Cultural background</w:t>
       </w:r>
-      <w:bookmarkEnd w:id="3"/>
       <w:bookmarkEnd w:id="4"/>
+      <w:bookmarkEnd w:id="5"/>
     </w:p>
     <w:p>
       <w:pPr>
@@ -2783,14 +2760,14 @@
       <w:pPr>
         <w:pStyle w:val="Obsah2"/>
       </w:pPr>
-      <w:bookmarkStart w:id="5" w:name="_Toc516158188"/>
-      <w:bookmarkStart w:id="6" w:name="_Toc532038980"/>
+      <w:bookmarkStart w:id="6" w:name="_Toc516158188"/>
+      <w:bookmarkStart w:id="7" w:name="_Toc532038980"/>
       <w:r>
         <w:lastRenderedPageBreak/>
         <w:t>Belbin roles</w:t>
       </w:r>
-      <w:bookmarkEnd w:id="5"/>
       <w:bookmarkEnd w:id="6"/>
+      <w:bookmarkEnd w:id="7"/>
     </w:p>
     <w:p>
       <w:pPr>
@@ -3573,11 +3550,11 @@
       <w:pPr>
         <w:pStyle w:val="Obsah2"/>
       </w:pPr>
-      <w:bookmarkStart w:id="7" w:name="_Toc532038981"/>
+      <w:bookmarkStart w:id="8" w:name="_Toc532038981"/>
       <w:r>
         <w:t>16personalities</w:t>
       </w:r>
-      <w:bookmarkEnd w:id="7"/>
+      <w:bookmarkEnd w:id="8"/>
     </w:p>
     <w:p>
       <w:pPr>
@@ -3661,25 +3638,25 @@
       <w:pPr>
         <w:pStyle w:val="Obsah1"/>
       </w:pPr>
-      <w:bookmarkStart w:id="8" w:name="_Toc516158189"/>
-      <w:bookmarkStart w:id="9" w:name="_Toc532038982"/>
+      <w:bookmarkStart w:id="9" w:name="_Toc516158189"/>
+      <w:bookmarkStart w:id="10" w:name="_Toc532038982"/>
       <w:r>
         <w:t>Project Initiation</w:t>
       </w:r>
-      <w:bookmarkEnd w:id="8"/>
       <w:bookmarkEnd w:id="9"/>
+      <w:bookmarkEnd w:id="10"/>
     </w:p>
     <w:p>
       <w:pPr>
         <w:pStyle w:val="Obsah2"/>
       </w:pPr>
-      <w:bookmarkStart w:id="10" w:name="_Toc516158190"/>
-      <w:bookmarkStart w:id="11" w:name="_Toc532038983"/>
+      <w:bookmarkStart w:id="11" w:name="_Toc516158190"/>
+      <w:bookmarkStart w:id="12" w:name="_Toc532038983"/>
       <w:r>
         <w:t>Risk assessments</w:t>
       </w:r>
-      <w:bookmarkEnd w:id="10"/>
       <w:bookmarkEnd w:id="11"/>
+      <w:bookmarkEnd w:id="12"/>
     </w:p>
     <w:p>
       <w:pPr>
@@ -5098,13 +5075,13 @@
       <w:pPr>
         <w:pStyle w:val="Obsah2"/>
       </w:pPr>
-      <w:bookmarkStart w:id="12" w:name="_Toc516158191"/>
-      <w:bookmarkStart w:id="13" w:name="_Toc532038984"/>
+      <w:bookmarkStart w:id="13" w:name="_Toc516158191"/>
+      <w:bookmarkStart w:id="14" w:name="_Toc532038984"/>
       <w:r>
         <w:t>Group contract</w:t>
       </w:r>
-      <w:bookmarkEnd w:id="12"/>
       <w:bookmarkEnd w:id="13"/>
+      <w:bookmarkEnd w:id="14"/>
     </w:p>
     <w:p>
       <w:pPr>
@@ -5128,15 +5105,15 @@
       <w:pPr>
         <w:pStyle w:val="Obsah2"/>
       </w:pPr>
-      <w:bookmarkStart w:id="14" w:name="_q7547m1dymfn" w:colFirst="0" w:colLast="0"/>
-      <w:bookmarkStart w:id="15" w:name="_Toc516158192"/>
-      <w:bookmarkStart w:id="16" w:name="_Toc532038985"/>
-      <w:bookmarkEnd w:id="14"/>
+      <w:bookmarkStart w:id="15" w:name="_q7547m1dymfn" w:colFirst="0" w:colLast="0"/>
+      <w:bookmarkStart w:id="16" w:name="_Toc516158192"/>
+      <w:bookmarkStart w:id="17" w:name="_Toc532038985"/>
+      <w:bookmarkEnd w:id="15"/>
       <w:r>
         <w:t>Project Description</w:t>
       </w:r>
-      <w:bookmarkEnd w:id="15"/>
       <w:bookmarkEnd w:id="16"/>
+      <w:bookmarkEnd w:id="17"/>
     </w:p>
     <w:p>
       <w:pPr>
@@ -5166,6 +5143,9 @@
       </w:r>
       <w:r>
         <w:t>together.</w:t>
+      </w:r>
+      <w:r>
+        <w:t xml:space="preserve"> It can be found in appendix 2.</w:t>
       </w:r>
     </w:p>
     <w:p>
@@ -5186,26 +5166,26 @@
       <w:pPr>
         <w:pStyle w:val="Obsah1"/>
       </w:pPr>
-      <w:bookmarkStart w:id="17" w:name="_Toc516158193"/>
-      <w:bookmarkStart w:id="18" w:name="_Toc532038986"/>
+      <w:bookmarkStart w:id="18" w:name="_Toc516158193"/>
+      <w:bookmarkStart w:id="19" w:name="_Toc532038986"/>
       <w:r>
         <w:lastRenderedPageBreak/>
         <w:t>Project Execution</w:t>
       </w:r>
-      <w:bookmarkEnd w:id="17"/>
       <w:bookmarkEnd w:id="18"/>
+      <w:bookmarkEnd w:id="19"/>
     </w:p>
     <w:p>
       <w:pPr>
         <w:pStyle w:val="Obsah2"/>
       </w:pPr>
-      <w:bookmarkStart w:id="19" w:name="_w56gj4t382a5" w:colFirst="0" w:colLast="0"/>
-      <w:bookmarkStart w:id="20" w:name="_Toc532038987"/>
-      <w:bookmarkEnd w:id="19"/>
+      <w:bookmarkStart w:id="20" w:name="_w56gj4t382a5" w:colFirst="0" w:colLast="0"/>
+      <w:bookmarkStart w:id="21" w:name="_Toc532038987"/>
+      <w:bookmarkEnd w:id="20"/>
       <w:r>
         <w:t>SCRUM</w:t>
       </w:r>
-      <w:bookmarkEnd w:id="20"/>
+      <w:bookmarkEnd w:id="21"/>
     </w:p>
     <w:p>
       <w:pPr>
@@ -5214,7 +5194,13 @@
         <w:jc w:val="both"/>
       </w:pPr>
       <w:r>
-        <w:t>Last semester we learned the scrum approach for developing projects and as we really liked it, we decided to use it also this time. Basing on our requirements, we created a product backlog (see Appendix 5).</w:t>
+        <w:t xml:space="preserve">Last semester we learned the scrum approach for developing projects and as we really liked it, we decided to use it also this time. Basing on our requirements, we created a product backlog (see Appendix </w:t>
+      </w:r>
+      <w:r>
+        <w:t>4</w:t>
+      </w:r>
+      <w:r>
+        <w:t>).</w:t>
       </w:r>
       <w:r>
         <w:t xml:space="preserve"> Each backlog story had an importance assigned: show-stopper, critical, major, normal or minor.</w:t>
@@ -5236,14 +5222,14 @@
       <w:pPr>
         <w:pStyle w:val="Obsah3"/>
       </w:pPr>
-      <w:bookmarkStart w:id="21" w:name="_Toc532038988"/>
+      <w:bookmarkStart w:id="22" w:name="_Toc532038988"/>
       <w:r>
         <w:t>SCRU</w:t>
       </w:r>
       <w:r>
         <w:t>M roles</w:t>
       </w:r>
-      <w:bookmarkEnd w:id="21"/>
+      <w:bookmarkEnd w:id="22"/>
     </w:p>
     <w:p>
       <w:pPr>
@@ -5258,7 +5244,7 @@
           <w:sz w:val="22"/>
         </w:rPr>
       </w:pPr>
-      <w:bookmarkStart w:id="22" w:name="_Toc532038989"/>
+      <w:bookmarkStart w:id="23" w:name="_Toc532038989"/>
       <w:r>
         <w:rPr>
           <w:b w:val="0"/>
@@ -5266,7 +5252,7 @@
         </w:rPr>
         <w:t>For the scrum master we chose Michaela. There were plenty of reasons for that, some of them are that she is organised, motivated, engaged, wiling to learn and also did not have any role last semester and wanted to try herself in this role. The reason can also be derived from the description of her personality from the 16 personalities test, where it says that she strives to make her work meaningful and just fulfilling tasks is not enough for her. Moreover, this personality type is strongly people-oriented and by being a scrum master, one focuses on the working process and motivation of members.</w:t>
       </w:r>
-      <w:bookmarkEnd w:id="22"/>
+      <w:bookmarkEnd w:id="23"/>
     </w:p>
     <w:p>
       <w:pPr>
@@ -5282,7 +5268,7 @@
           <w:sz w:val="22"/>
         </w:rPr>
       </w:pPr>
-      <w:bookmarkStart w:id="23" w:name="_Toc532038990"/>
+      <w:bookmarkStart w:id="24" w:name="_Toc532038990"/>
       <w:r>
         <w:rPr>
           <w:b w:val="0"/>
@@ -5291,7 +5277,7 @@
         <w:lastRenderedPageBreak/>
         <w:t>For the product owner we chose Daniela. The reason can be derived from the description of her personality from the 16 personalities test, which states that what she does needs to be meaningful. That means that as a product owner she always thought from the perspective of a user of the system and what she would like to do in it, it was not enough to meet the requirements for the project, but to really do something purposeful that she would like to use.</w:t>
       </w:r>
-      <w:bookmarkEnd w:id="23"/>
+      <w:bookmarkEnd w:id="24"/>
     </w:p>
     <w:p>
       <w:pPr>
@@ -5307,7 +5293,7 @@
           <w:sz w:val="22"/>
         </w:rPr>
       </w:pPr>
-      <w:bookmarkStart w:id="24" w:name="_Toc532038991"/>
+      <w:bookmarkStart w:id="25" w:name="_Toc532038991"/>
       <w:r>
         <w:rPr>
           <w:b w:val="0"/>
@@ -5315,7 +5301,7 @@
         </w:rPr>
         <w:t>Michaela’s main responsibility was ensuring the scrum process, organising scrum meetings, documenting them and generating burndown charts, as well as analysing them in order to have an overview of the development of the project. Daniela’s main responsibility was maintaining the product backlog, supporting Michaela and having the final decision in the features of the system.</w:t>
       </w:r>
-      <w:bookmarkEnd w:id="24"/>
+      <w:bookmarkEnd w:id="25"/>
     </w:p>
     <w:p>
       <w:pPr>
@@ -5335,11 +5321,11 @@
       <w:pPr>
         <w:pStyle w:val="Obsah3"/>
       </w:pPr>
-      <w:bookmarkStart w:id="25" w:name="_Toc532038992"/>
+      <w:bookmarkStart w:id="26" w:name="_Toc532038992"/>
       <w:r>
         <w:t>Working methodology</w:t>
       </w:r>
-      <w:bookmarkEnd w:id="25"/>
+      <w:bookmarkEnd w:id="26"/>
     </w:p>
     <w:p>
       <w:pPr>
@@ -5354,7 +5340,7 @@
           <w:sz w:val="22"/>
         </w:rPr>
       </w:pPr>
-      <w:bookmarkStart w:id="26" w:name="_Toc532038993"/>
+      <w:bookmarkStart w:id="27" w:name="_Toc532038993"/>
       <w:r>
         <w:rPr>
           <w:b w:val="0"/>
@@ -5411,7 +5397,7 @@
         </w:rPr>
         <w:t>less similar.</w:t>
       </w:r>
-      <w:bookmarkEnd w:id="26"/>
+      <w:bookmarkEnd w:id="27"/>
       <w:r>
         <w:rPr>
           <w:b w:val="0"/>
@@ -5466,11 +5452,11 @@
       <w:pPr>
         <w:pStyle w:val="Obsah3"/>
       </w:pPr>
-      <w:bookmarkStart w:id="27" w:name="_Toc532038994"/>
+      <w:bookmarkStart w:id="28" w:name="_Toc532038994"/>
       <w:r>
         <w:t>Burndown chart</w:t>
       </w:r>
-      <w:bookmarkEnd w:id="27"/>
+      <w:bookmarkEnd w:id="28"/>
     </w:p>
     <w:p>
       <w:pPr>
@@ -5492,7 +5478,13 @@
         <w:t xml:space="preserve"> </w:t>
       </w:r>
       <w:r>
-        <w:t xml:space="preserve">in the SCRUM documentation and the general one can </w:t>
+        <w:t>in the SCRUM documentation</w:t>
+      </w:r>
+      <w:r>
+        <w:t xml:space="preserve"> (Appendix 3)</w:t>
+      </w:r>
+      <w:r>
+        <w:t xml:space="preserve"> and the general one can </w:t>
       </w:r>
       <w:r>
         <w:t xml:space="preserve">be </w:t>
@@ -5599,12 +5591,12 @@
       <w:pPr>
         <w:pStyle w:val="Obsah2"/>
       </w:pPr>
-      <w:bookmarkStart w:id="28" w:name="_Toc532038995"/>
+      <w:bookmarkStart w:id="29" w:name="_Toc532038995"/>
       <w:r>
         <w:lastRenderedPageBreak/>
         <w:t>Encountered risks</w:t>
       </w:r>
-      <w:bookmarkEnd w:id="28"/>
+      <w:bookmarkEnd w:id="29"/>
     </w:p>
     <w:p>
       <w:pPr>
@@ -5697,15 +5689,15 @@
       <w:pPr>
         <w:pStyle w:val="Obsah2"/>
       </w:pPr>
-      <w:bookmarkStart w:id="29" w:name="_9hntydz31o1" w:colFirst="0" w:colLast="0"/>
-      <w:bookmarkStart w:id="30" w:name="_Toc516158195"/>
-      <w:bookmarkStart w:id="31" w:name="_Toc532038996"/>
-      <w:bookmarkEnd w:id="29"/>
+      <w:bookmarkStart w:id="30" w:name="_9hntydz31o1" w:colFirst="0" w:colLast="0"/>
+      <w:bookmarkStart w:id="31" w:name="_Toc516158195"/>
+      <w:bookmarkStart w:id="32" w:name="_Toc532038996"/>
+      <w:bookmarkEnd w:id="30"/>
       <w:r>
         <w:t>Technical tools</w:t>
       </w:r>
-      <w:bookmarkEnd w:id="30"/>
       <w:bookmarkEnd w:id="31"/>
+      <w:bookmarkEnd w:id="32"/>
     </w:p>
     <w:p>
       <w:pPr>
@@ -5809,13 +5801,13 @@
       <w:pPr>
         <w:pStyle w:val="Obsah2"/>
       </w:pPr>
-      <w:bookmarkStart w:id="32" w:name="_Toc516158196"/>
-      <w:bookmarkStart w:id="33" w:name="_Toc532038997"/>
+      <w:bookmarkStart w:id="33" w:name="_Toc516158196"/>
+      <w:bookmarkStart w:id="34" w:name="_Toc532038997"/>
       <w:r>
         <w:t>List of tasks and responsibilities</w:t>
       </w:r>
-      <w:bookmarkEnd w:id="32"/>
       <w:bookmarkEnd w:id="33"/>
+      <w:bookmarkEnd w:id="34"/>
     </w:p>
     <w:p>
       <w:pPr>
@@ -6913,27 +6905,27 @@
       <w:pPr>
         <w:pStyle w:val="Obsah1"/>
       </w:pPr>
-      <w:bookmarkStart w:id="34" w:name="_Toc516158197"/>
-      <w:bookmarkStart w:id="35" w:name="_Toc532038998"/>
+      <w:bookmarkStart w:id="35" w:name="_Toc516158197"/>
+      <w:bookmarkStart w:id="36" w:name="_Toc532038998"/>
       <w:r>
         <w:lastRenderedPageBreak/>
         <w:t>Personal Reflections</w:t>
       </w:r>
-      <w:bookmarkEnd w:id="34"/>
       <w:bookmarkEnd w:id="35"/>
+      <w:bookmarkEnd w:id="36"/>
     </w:p>
     <w:p>
       <w:pPr>
         <w:pStyle w:val="Obsah2"/>
       </w:pPr>
-      <w:bookmarkStart w:id="36" w:name="_Toc516158198"/>
-      <w:bookmarkStart w:id="37" w:name="_Toc532038999"/>
+      <w:bookmarkStart w:id="37" w:name="_Toc516158198"/>
+      <w:bookmarkStart w:id="38" w:name="_Toc532038999"/>
       <w:proofErr w:type="spellStart"/>
       <w:r>
         <w:t>Michał</w:t>
       </w:r>
-      <w:bookmarkEnd w:id="36"/>
       <w:bookmarkEnd w:id="37"/>
+      <w:bookmarkEnd w:id="38"/>
       <w:proofErr w:type="spellEnd"/>
       <w:r>
         <w:t xml:space="preserve"> </w:t>
@@ -7109,16 +7101,16 @@
       <w:pPr>
         <w:pStyle w:val="Obsah2"/>
       </w:pPr>
-      <w:bookmarkStart w:id="38" w:name="_y3hpzm939mi9" w:colFirst="0" w:colLast="0"/>
-      <w:bookmarkStart w:id="39" w:name="_Toc516158199"/>
-      <w:bookmarkStart w:id="40" w:name="_Toc532039000"/>
-      <w:bookmarkEnd w:id="38"/>
+      <w:bookmarkStart w:id="39" w:name="_y3hpzm939mi9" w:colFirst="0" w:colLast="0"/>
+      <w:bookmarkStart w:id="40" w:name="_Toc516158199"/>
+      <w:bookmarkStart w:id="41" w:name="_Toc532039000"/>
+      <w:bookmarkEnd w:id="39"/>
       <w:r>
         <w:lastRenderedPageBreak/>
         <w:t>Michaela</w:t>
       </w:r>
-      <w:bookmarkEnd w:id="39"/>
       <w:bookmarkEnd w:id="40"/>
+      <w:bookmarkEnd w:id="41"/>
     </w:p>
     <w:p>
       <w:pPr>
@@ -7364,13 +7356,13 @@
       <w:pPr>
         <w:pStyle w:val="Obsah2"/>
       </w:pPr>
-      <w:bookmarkStart w:id="41" w:name="_Toc516158200"/>
-      <w:bookmarkStart w:id="42" w:name="_Toc532039001"/>
+      <w:bookmarkStart w:id="42" w:name="_Toc516158200"/>
+      <w:bookmarkStart w:id="43" w:name="_Toc532039001"/>
       <w:r>
         <w:t>Matej</w:t>
       </w:r>
-      <w:bookmarkEnd w:id="41"/>
       <w:bookmarkEnd w:id="42"/>
+      <w:bookmarkEnd w:id="43"/>
     </w:p>
     <w:p>
       <w:pPr>
@@ -7752,14 +7744,14 @@
       <w:pPr>
         <w:pStyle w:val="Obsah2"/>
       </w:pPr>
-      <w:bookmarkStart w:id="43" w:name="_Toc516158201"/>
-      <w:bookmarkStart w:id="44" w:name="_Toc532039002"/>
+      <w:bookmarkStart w:id="44" w:name="_Toc516158201"/>
+      <w:bookmarkStart w:id="45" w:name="_Toc532039002"/>
       <w:r>
         <w:lastRenderedPageBreak/>
         <w:t>Daniela</w:t>
       </w:r>
-      <w:bookmarkEnd w:id="43"/>
       <w:bookmarkEnd w:id="44"/>
+      <w:bookmarkEnd w:id="45"/>
     </w:p>
     <w:p>
       <w:pPr>
@@ -7911,22 +7903,22 @@
           <w:lang w:val="en-US"/>
         </w:rPr>
       </w:pPr>
-      <w:bookmarkStart w:id="45" w:name="_Hlk532896188"/>
-      <w:bookmarkStart w:id="46" w:name="_Hlk532915117"/>
+      <w:bookmarkStart w:id="46" w:name="_Hlk532896188"/>
+      <w:bookmarkStart w:id="47" w:name="_Hlk532915117"/>
       <w:r>
         <w:rPr>
           <w:lang w:val="en-US"/>
         </w:rPr>
         <w:t xml:space="preserve">The project is coming to an end and this is my personal reflection about the process of building the system. The group was working extremely well together since very beginning. </w:t>
       </w:r>
-      <w:bookmarkEnd w:id="45"/>
+      <w:bookmarkEnd w:id="46"/>
       <w:r>
         <w:rPr>
           <w:lang w:val="en-US"/>
         </w:rPr>
         <w:t xml:space="preserve">This I believe is partly because the same team was working together before I joined it this </w:t>
       </w:r>
-      <w:bookmarkEnd w:id="46"/>
+      <w:bookmarkEnd w:id="47"/>
       <w:r>
         <w:rPr>
           <w:lang w:val="en-US"/>
@@ -7965,14 +7957,14 @@
       <w:pPr>
         <w:pStyle w:val="Obsah1"/>
       </w:pPr>
-      <w:bookmarkStart w:id="47" w:name="_Toc516158202"/>
-      <w:bookmarkStart w:id="48" w:name="_Toc532039003"/>
+      <w:bookmarkStart w:id="48" w:name="_Toc516158202"/>
+      <w:bookmarkStart w:id="49" w:name="_Toc532039003"/>
       <w:r>
         <w:lastRenderedPageBreak/>
         <w:t>Conclusion</w:t>
       </w:r>
-      <w:bookmarkEnd w:id="47"/>
       <w:bookmarkEnd w:id="48"/>
+      <w:bookmarkEnd w:id="49"/>
     </w:p>
     <w:p>
       <w:pPr>
@@ -7985,8 +7977,6 @@
       <w:r>
         <w:t xml:space="preserve">Moreover, we </w:t>
       </w:r>
-      <w:bookmarkStart w:id="49" w:name="_GoBack"/>
-      <w:bookmarkEnd w:id="49"/>
       <w:r>
         <w:t xml:space="preserve">understood SCRUM even better and we still appreciate this approach. We improved in </w:t>
       </w:r>
@@ -8204,7 +8194,13 @@
         <w:t>Appendix 1: Group Contract</w:t>
       </w:r>
       <w:r>
-        <w:t xml:space="preserve"> – Contract.pdf</w:t>
+        <w:t xml:space="preserve"> – </w:t>
+      </w:r>
+      <w:r>
+        <w:t>Group</w:t>
+      </w:r>
+      <w:r>
+        <w:t>Contract.pdf</w:t>
       </w:r>
     </w:p>
     <w:p>
@@ -8216,7 +8212,7 @@
         <w:t>Appendix 2: Project Description</w:t>
       </w:r>
       <w:r>
-        <w:t xml:space="preserve"> – Project_Description.pdf</w:t>
+        <w:t xml:space="preserve"> – ProjectDescription.pdf</w:t>
       </w:r>
     </w:p>
     <w:p>
@@ -8225,10 +8221,10 @@
         <w:jc w:val="both"/>
       </w:pPr>
       <w:r>
-        <w:t>Appendix 3: Daily/ weekly log</w:t>
-      </w:r>
-      <w:r>
-        <w:t xml:space="preserve"> – Daily_weekly_log.pdf</w:t>
+        <w:t xml:space="preserve">Appendix 3: </w:t>
+      </w:r>
+      <w:r>
+        <w:t>SCRUM Documentation – Scrum.7z</w:t>
       </w:r>
     </w:p>
     <w:p>
@@ -8237,19 +8233,22 @@
         <w:jc w:val="both"/>
       </w:pPr>
       <w:r>
-        <w:t>Appendix 4: SCRUM meetings</w:t>
-      </w:r>
-      <w:r>
-        <w:t xml:space="preserve"> – SCRUMmeetings.pdf</w:t>
-      </w:r>
-    </w:p>
-    <w:p>
-      <w:pPr>
-        <w:spacing w:after="120"/>
-        <w:jc w:val="both"/>
-      </w:pPr>
-      <w:r>
-        <w:t>Appendix 5: Product backlog – Product_backlog.pdf</w:t>
+        <w:t xml:space="preserve">Appendix </w:t>
+      </w:r>
+      <w:r>
+        <w:t>4</w:t>
+      </w:r>
+      <w:r>
+        <w:t xml:space="preserve">: Product backlog – </w:t>
+      </w:r>
+      <w:r>
+        <w:t>Pro</w:t>
+      </w:r>
+      <w:r>
+        <w:t>du</w:t>
+      </w:r>
+      <w:r>
+        <w:t>ctBacklog.pdf</w:t>
       </w:r>
     </w:p>
     <w:p>
@@ -10739,7 +10738,7 @@
 </file>
 
 <file path=customXml/itemProps1.xml><?xml version="1.0" encoding="utf-8"?>
-<ds:datastoreItem xmlns:ds="http://schemas.openxmlformats.org/officeDocument/2006/customXml" ds:itemID="{98962AB3-4356-485F-966D-2BA844EA4E0B}">
+<ds:datastoreItem xmlns:ds="http://schemas.openxmlformats.org/officeDocument/2006/customXml" ds:itemID="{7A8F4515-C6A2-475A-B789-5ECF9CF13BFB}">
   <ds:schemaRefs>
     <ds:schemaRef ds:uri="http://schemas.openxmlformats.org/officeDocument/2006/bibliography"/>
   </ds:schemaRefs>

</xml_diff>